<commit_message>
test word doc edits
</commit_message>
<xml_diff>
--- a/Assignment 2 Draft.docx
+++ b/Assignment 2 Draft.docx
@@ -167,6 +167,15 @@
           <w:szCs w:val="40"/>
         </w:rPr>
       </w:pPr>
+      <w:r>
+        <w:rPr>
+          <w:sz w:val="40"/>
+          <w:szCs w:val="40"/>
+        </w:rPr>
+        <w:t>Brian was here!</w:t>
+      </w:r>
+      <w:bookmarkStart w:id="0" w:name="_GoBack"/>
+      <w:bookmarkEnd w:id="0"/>
     </w:p>
     <w:p>
       <w:pPr>
@@ -1410,7 +1419,7 @@
           <w:szCs w:val="32"/>
         </w:rPr>
       </w:pPr>
-      <w:bookmarkStart w:id="0" w:name="_Toc28713256"/>
+      <w:bookmarkStart w:id="1" w:name="_Toc28713256"/>
       <w:r>
         <w:br w:type="page"/>
       </w:r>
@@ -1419,13 +1428,11 @@
       <w:pPr>
         <w:pStyle w:val="Heading1"/>
       </w:pPr>
-      <w:bookmarkStart w:id="1" w:name="_GoBack"/>
-      <w:bookmarkEnd w:id="1"/>
       <w:r>
         <w:lastRenderedPageBreak/>
         <w:t>Introduction</w:t>
       </w:r>
-      <w:bookmarkEnd w:id="0"/>
+      <w:bookmarkEnd w:id="1"/>
       <w:r>
         <w:t xml:space="preserve"> </w:t>
       </w:r>
@@ -1701,15 +1708,7 @@
         <w:pStyle w:val="Quote"/>
       </w:pPr>
       <w:r>
-        <w:t xml:space="preserve">• The link to your group’s Git repository (GitHub, </w:t>
-      </w:r>
-      <w:proofErr w:type="spellStart"/>
-      <w:r>
-        <w:t>BitBucket</w:t>
-      </w:r>
-      <w:proofErr w:type="spellEnd"/>
-      <w:r>
-        <w:t xml:space="preserve">, etc) </w:t>
+        <w:t xml:space="preserve">• The link to your group’s Git repository (GitHub, BitBucket, etc) </w:t>
       </w:r>
     </w:p>
     <w:p>
@@ -1786,15 +1785,7 @@
         </w:rPr>
       </w:pPr>
       <w:r>
-        <w:t>From your group's ideal jobs, you can identify a set of skills required for these jobs (we will refer to this as your group's required skill set). These can be divided into general skills (communication, problem solving, writing etc) and IT-specific skills (</w:t>
-      </w:r>
-      <w:proofErr w:type="spellStart"/>
-      <w:r>
-        <w:t>Javascript</w:t>
-      </w:r>
-      <w:proofErr w:type="spellEnd"/>
-      <w:r>
-        <w:t xml:space="preserve">, SQL, etc). </w:t>
+        <w:t xml:space="preserve">From your group's ideal jobs, you can identify a set of skills required for these jobs (we will refer to this as your group's required skill set). These can be divided into general skills (communication, problem solving, writing etc) and IT-specific skills (Javascript, SQL, etc). </w:t>
       </w:r>
     </w:p>
     <w:p>
@@ -1938,25 +1929,7 @@
           <w:sz w:val="26"/>
           <w:szCs w:val="26"/>
         </w:rPr>
-        <w:t xml:space="preserve">What kinds of people does the IT professional interact with? Are </w:t>
-      </w:r>
-      <w:proofErr w:type="spellStart"/>
-      <w:r>
-        <w:rPr>
-          <w:color w:val="323234"/>
-          <w:sz w:val="26"/>
-          <w:szCs w:val="26"/>
-        </w:rPr>
-        <w:t>they</w:t>
-      </w:r>
-      <w:proofErr w:type="spellEnd"/>
-      <w:r>
-        <w:rPr>
-          <w:color w:val="323234"/>
-          <w:sz w:val="26"/>
-          <w:szCs w:val="26"/>
-        </w:rPr>
-        <w:t xml:space="preserve"> other IT professionals? Clients? Investors? The general public? </w:t>
+        <w:t xml:space="preserve">What kinds of people does the IT professional interact with? Are they other IT professionals? Clients? Investors? The general public? </w:t>
       </w:r>
     </w:p>
     <w:p>
@@ -2239,15 +2212,7 @@
         <w:pStyle w:val="Quote"/>
       </w:pPr>
       <w:r>
-        <w:t xml:space="preserve">Each member of the group should contribute up to 200 words about their own perception of the group, and the group </w:t>
-      </w:r>
-      <w:proofErr w:type="gramStart"/>
-      <w:r>
-        <w:t>as a whole should</w:t>
-      </w:r>
-      <w:proofErr w:type="gramEnd"/>
-      <w:r>
-        <w:t xml:space="preserve"> contribute around 400 words.</w:t>
+        <w:t>Each member of the group should contribute up to 200 words about their own perception of the group, and the group as a whole should contribute around 400 words.</w:t>
       </w:r>
     </w:p>
     <w:p>
@@ -2300,15 +2265,7 @@
         <w:pStyle w:val="Quote"/>
       </w:pPr>
       <w:r>
-        <w:t xml:space="preserve">Remember to include in your section on Tools how well you think your </w:t>
-      </w:r>
-      <w:proofErr w:type="spellStart"/>
-      <w:r>
-        <w:t>Github</w:t>
-      </w:r>
-      <w:proofErr w:type="spellEnd"/>
-      <w:r>
-        <w:t xml:space="preserve"> log of activity reflects your group’s work on this assignment. </w:t>
+        <w:t xml:space="preserve">Remember to include in your section on Tools how well you think your Github log of activity reflects your group’s work on this assignment. </w:t>
       </w:r>
     </w:p>
     <w:p>
@@ -2437,6 +2394,7 @@
         <w:docPartUnique/>
       </w:docPartObj>
     </w:sdtPr>
+    <w:sdtEndPr/>
     <w:sdtContent>
       <w:sdt>
         <w:sdtPr>
@@ -2449,6 +2407,7 @@
             <w:docPartUnique/>
           </w:docPartObj>
         </w:sdtPr>
+        <w:sdtEndPr/>
         <w:sdtContent>
           <w:p>
             <w:pPr>
@@ -2806,6 +2765,7 @@
       <w:dataBinding w:prefixMappings="xmlns:ns0='http://purl.org/dc/elements/1.1/' xmlns:ns1='http://schemas.openxmlformats.org/package/2006/metadata/core-properties' " w:xpath="/ns1:coreProperties[1]/ns0:title[1]" w:storeItemID="{6C3C8BC8-F283-45AE-878A-BAB7291924A1}"/>
       <w:text/>
     </w:sdtPr>
+    <w:sdtEndPr/>
     <w:sdtContent>
       <w:p>
         <w:pPr>
@@ -4480,7 +4440,7 @@
     <w:charset w:val="00"/>
     <w:family w:val="roman"/>
     <w:pitch w:val="variable"/>
-    <w:sig w:usb0="E0002AFF" w:usb1="C0007841" w:usb2="00000009" w:usb3="00000000" w:csb0="000001FF" w:csb1="00000000"/>
+    <w:sig w:usb0="E0002EFF" w:usb1="C000785B" w:usb2="00000009" w:usb3="00000000" w:csb0="000001FF" w:csb1="00000000"/>
   </w:font>
   <w:font w:name="Courier New">
     <w:panose1 w:val="02070309020205020404"/>
@@ -4515,7 +4475,7 @@
     <w:charset w:val="00"/>
     <w:family w:val="swiss"/>
     <w:pitch w:val="variable"/>
-    <w:sig w:usb0="E0002AFF" w:usb1="C0007843" w:usb2="00000009" w:usb3="00000000" w:csb0="000001FF" w:csb1="00000000"/>
+    <w:sig w:usb0="E0002EFF" w:usb1="C000785B" w:usb2="00000009" w:usb3="00000000" w:csb0="000001FF" w:csb1="00000000"/>
   </w:font>
   <w:font w:name="Helvetica">
     <w:panose1 w:val="020B0604020202020204"/>
@@ -4529,14 +4489,14 @@
     <w:charset w:val="00"/>
     <w:family w:val="swiss"/>
     <w:pitch w:val="variable"/>
-    <w:sig w:usb0="E1002AFF" w:usb1="4000ACFF" w:usb2="00000009" w:usb3="00000000" w:csb0="000001FF" w:csb1="00000000"/>
+    <w:sig w:usb0="E4002EFF" w:usb1="C000247B" w:usb2="00000009" w:usb3="00000000" w:csb0="000001FF" w:csb1="00000000"/>
   </w:font>
   <w:font w:name="Calibri Light">
     <w:panose1 w:val="020F0302020204030204"/>
     <w:charset w:val="00"/>
     <w:family w:val="swiss"/>
     <w:pitch w:val="variable"/>
-    <w:sig w:usb0="A00002EF" w:usb1="4000207B" w:usb2="00000000" w:usb3="00000000" w:csb0="0000009F" w:csb1="00000000"/>
+    <w:sig w:usb0="E4002EFF" w:usb1="C000247B" w:usb2="00000009" w:usb3="00000000" w:csb0="000001FF" w:csb1="00000000"/>
   </w:font>
 </w:fonts>
 </file>
@@ -4559,6 +4519,7 @@
     <w:rsidRoot w:val="00CE3DB4"/>
     <w:rsid w:val="00426FA3"/>
     <w:rsid w:val="00497347"/>
+    <w:rsid w:val="008C084D"/>
     <w:rsid w:val="00CE3DB4"/>
     <w:rsid w:val="00D75130"/>
   </w:rsids>
@@ -5286,7 +5247,7 @@
 </file>
 
 <file path=customXml/itemProps1.xml><?xml version="1.0" encoding="utf-8"?>
-<ds:datastoreItem xmlns:ds="http://schemas.openxmlformats.org/officeDocument/2006/customXml" ds:itemID="{799B91EF-F74B-4340-A1FB-A4C9D1B45693}">
+<ds:datastoreItem xmlns:ds="http://schemas.openxmlformats.org/officeDocument/2006/customXml" ds:itemID="{BCAC7235-87EC-4B07-82F5-3102C71E70E0}">
   <ds:schemaRefs>
     <ds:schemaRef ds:uri="http://schemas.openxmlformats.org/officeDocument/2006/bibliography"/>
   </ds:schemaRefs>

</xml_diff>

<commit_message>
Updated Group Reflection with individual comments
</commit_message>
<xml_diff>
--- a/Assignment 2 Draft.docx
+++ b/Assignment 2 Draft.docx
@@ -289,19 +289,8 @@
           <w:sz w:val="36"/>
           <w:szCs w:val="36"/>
         </w:rPr>
-        <w:t xml:space="preserve">Daria </w:t>
-      </w:r>
-      <w:proofErr w:type="spellStart"/>
-      <w:r>
-        <w:rPr>
-          <w:b/>
-          <w:bCs/>
-          <w:sz w:val="36"/>
-          <w:szCs w:val="36"/>
-        </w:rPr>
-        <w:t>Sukonnova</w:t>
-      </w:r>
-      <w:proofErr w:type="spellEnd"/>
+        <w:t>Daria Sukonnova</w:t>
+      </w:r>
     </w:p>
     <w:p>
       <w:pPr>
@@ -1463,21 +1452,7 @@
                 <w:rStyle w:val="Hyperlink"/>
                 <w:noProof/>
               </w:rPr>
-              <w:t>Autonomous V</w:t>
-            </w:r>
-            <w:r>
-              <w:rPr>
-                <w:rStyle w:val="Hyperlink"/>
-                <w:noProof/>
-              </w:rPr>
-              <w:t>e</w:t>
-            </w:r>
-            <w:r>
-              <w:rPr>
-                <w:rStyle w:val="Hyperlink"/>
-                <w:noProof/>
-              </w:rPr>
-              <w:t>hicles</w:t>
+              <w:t>Autonomous Vehicles</w:t>
             </w:r>
             <w:r>
               <w:rPr>
@@ -1980,15 +1955,7 @@
         <w:jc w:val="both"/>
       </w:pPr>
       <w:r>
-        <w:t xml:space="preserve">The Team name of G6 Internet Explorers was chosen to reflect our group numbers </w:t>
-      </w:r>
-      <w:proofErr w:type="spellStart"/>
-      <w:r>
-        <w:t>ie</w:t>
-      </w:r>
-      <w:proofErr w:type="spellEnd"/>
-      <w:r>
-        <w:t xml:space="preserve"> six and the fact that we would be using the internet to research our project. G6 also has connotations of an elite group such as the Group of Seven Organisation of Advanced Economies.</w:t>
+        <w:t>The Team name of G6 Internet Explorers was chosen to reflect our group numbers ie six and the fact that we would be using the internet to research our project. G6 also has connotations of an elite group such as the Group of Seven Organisation of Advanced Economies.</w:t>
       </w:r>
     </w:p>
     <w:p>
@@ -2022,23 +1989,7 @@
         <w:t xml:space="preserve"> </w:t>
       </w:r>
       <w:r>
-        <w:t xml:space="preserve">and I am a member of the G6 Internet Explorers Team. I was born in Brisbane, though spent much of my working life in Sydney. My wife and I are now living on the northern beaches of Cairns in a little spot called </w:t>
-      </w:r>
-      <w:proofErr w:type="spellStart"/>
-      <w:r>
-        <w:t>Yorkeys</w:t>
-      </w:r>
-      <w:proofErr w:type="spellEnd"/>
-      <w:r>
-        <w:t xml:space="preserve"> Knob, with our </w:t>
-      </w:r>
-      <w:proofErr w:type="gramStart"/>
-      <w:r>
-        <w:t>twelve year old</w:t>
-      </w:r>
-      <w:proofErr w:type="gramEnd"/>
-      <w:r>
-        <w:t xml:space="preserve"> ginger rescue cat called "Pumpkin", who shares by birthday day and month. I enjoy reading, mainly sci fi fiction, cooking and a spot of gardening. Currently self employed as a technology consultant to the hospitality and tourism sector, </w:t>
+        <w:t xml:space="preserve">and I am a member of the G6 Internet Explorers Team. I was born in Brisbane, though spent much of my working life in Sydney. My wife and I are now living on the northern beaches of Cairns in a little spot called Yorkeys Knob, with our twelve year old ginger rescue cat called "Pumpkin", who shares by birthday day and month. I enjoy reading, mainly sci fi fiction, cooking and a spot of gardening. Currently self employed as a technology consultant to the hospitality and tourism sector, </w:t>
       </w:r>
       <w:r>
         <w:t>having</w:t>
@@ -2084,23 +2035,7 @@
         <w:jc w:val="both"/>
       </w:pPr>
       <w:r>
-        <w:t xml:space="preserve">My name is Daria </w:t>
-      </w:r>
-      <w:proofErr w:type="spellStart"/>
-      <w:r>
-        <w:t>Sukonnova</w:t>
-      </w:r>
-      <w:proofErr w:type="spellEnd"/>
-      <w:r>
-        <w:t xml:space="preserve">, my RMIT student number is S3812576 and I am a member of the G6 Internet Explorers Team. I was born in the Russian city named Khabarovsk but then we moved to the Northern capital of Russia - St. Petersburg. I enjoy doing many things such as playing the piano or drawing. My biggest passion is reading books of any genre. My dream is to become an Artificial Intelligence Engineer. I find writing code quite enjoyable. My first program was a primitive game on Unity which was created with a tutorial. Since that </w:t>
-      </w:r>
-      <w:proofErr w:type="gramStart"/>
-      <w:r>
-        <w:t>time</w:t>
-      </w:r>
-      <w:proofErr w:type="gramEnd"/>
-      <w:r>
-        <w:t xml:space="preserve"> I really like solve code challenges on Python. Hope that in the near future I will develop the necessary skills to achieve my goal.</w:t>
+        <w:t>My name is Daria Sukonnova, my RMIT student number is S3812576 and I am a member of the G6 Internet Explorers Team. I was born in the Russian city named Khabarovsk but then we moved to the Northern capital of Russia - St. Petersburg. I enjoy doing many things such as playing the piano or drawing. My biggest passion is reading books of any genre. My dream is to become an Artificial Intelligence Engineer. I find writing code quite enjoyable. My first program was a primitive game on Unity which was created with a tutorial. Since that time I really like solve code challenges on Python. Hope that in the near future I will develop the necessary skills to achieve my goal.</w:t>
       </w:r>
     </w:p>
     <w:p>
@@ -2116,39 +2051,7 @@
         <w:jc w:val="both"/>
       </w:pPr>
       <w:r>
-        <w:t xml:space="preserve">My name is Jeremy Naupay my RMIT student number is S3831039 and I am a member of the G6 Internet Explorers Team. I have grown up in the Sydney area since the day I was born. I love using my spare time to play around with different operating systems and brushing up on knowledge base. I have worked in I.T for over 2 years now as an IT Support Officer and looking forwards to be </w:t>
-      </w:r>
-      <w:proofErr w:type="gramStart"/>
-      <w:r>
-        <w:t>an</w:t>
-      </w:r>
-      <w:proofErr w:type="gramEnd"/>
-      <w:r>
-        <w:t xml:space="preserve"> Chief Information Officer in the future. Sometimes </w:t>
-      </w:r>
-      <w:proofErr w:type="spellStart"/>
-      <w:r>
-        <w:t>i</w:t>
-      </w:r>
-      <w:proofErr w:type="spellEnd"/>
-      <w:r>
-        <w:t xml:space="preserve"> do love to plan our model train sets as a hobby, but </w:t>
-      </w:r>
-      <w:proofErr w:type="spellStart"/>
-      <w:r>
-        <w:t>i</w:t>
-      </w:r>
-      <w:proofErr w:type="spellEnd"/>
-      <w:r>
-        <w:t xml:space="preserve"> also enjoy just playing video games and working on </w:t>
-      </w:r>
-      <w:proofErr w:type="spellStart"/>
-      <w:r>
-        <w:t>modding</w:t>
-      </w:r>
-      <w:proofErr w:type="spellEnd"/>
-      <w:r>
-        <w:t xml:space="preserve"> games in general.</w:t>
+        <w:t>My name is Jeremy Naupay my RMIT student number is S3831039 and I am a member of the G6 Internet Explorers Team. I have grown up in the Sydney area since the day I was born. I love using my spare time to play around with different operating systems and brushing up on knowledge base. I have worked in I.T for over 2 years now as an IT Support Officer and looking forwards to be an Chief Information Officer in the future. Sometimes i do love to plan our model train sets as a hobby, but i also enjoy just playing video games and working on modding games in general.</w:t>
       </w:r>
     </w:p>
     <w:p>
@@ -2170,11 +2073,11 @@
         <w:t xml:space="preserve">I am a member of the G6 Internet Explorers Team. </w:t>
       </w:r>
       <w:r>
-        <w:t xml:space="preserve">Born in Adelaide, I moved to Queensland when I was eighteen, where I got a </w:t>
+        <w:t xml:space="preserve">Born in Adelaide, I moved to Queensland when I was eighteen, where I got a job in the furniture industry. By twenty, I was going back and forth to Indonesia to train the suppliers on how to sand, prepare, upholster, assemble, glaze and upholster </w:t>
       </w:r>
       <w:r>
         <w:lastRenderedPageBreak/>
-        <w:t>job in the furniture industry. By twenty, I was going back and forth to Indonesia to train the suppliers on how to sand, prepare, upholster, assemble, glaze and upholster furniture for the Australian company I was working for. At twenty-one, I made the permanent move to Indonesia working for that company then eventually by the time I was twenty-two started my own teak outdoor furniture company. After the 2008 global crisis wiped out my customers, then me off the map, I worked for a European company managing their properties in Indonesia. When those properties were sold off in 2015, I joined an international school and became the school director.</w:t>
+        <w:t>furniture for the Australian company I was working for. At twenty-one, I made the permanent move to Indonesia working for that company then eventually by the time I was twenty-two started my own teak outdoor furniture company. After the 2008 global crisis wiped out my customers, then me off the map, I worked for a European company managing their properties in Indonesia. When those properties were sold off in 2015, I joined an international school and became the school director.</w:t>
       </w:r>
     </w:p>
     <w:p>
@@ -2254,19 +2157,18 @@
           <w:sz w:val="20"/>
           <w:szCs w:val="20"/>
         </w:rPr>
-        <w:t xml:space="preserve">Jeremy – INFJ (Introverted, </w:t>
-      </w:r>
-      <w:proofErr w:type="spellStart"/>
-      <w:r>
+        <w:t>Jeremy – INFJ (Introverted, iNtuitive, Feeling, Judging)</w:t>
+      </w:r>
+    </w:p>
+    <w:p>
+      <w:pPr>
         <w:rPr>
           <w:b/>
           <w:bCs/>
           <w:sz w:val="20"/>
           <w:szCs w:val="20"/>
         </w:rPr>
-        <w:t>iNtuitive</w:t>
-      </w:r>
-      <w:proofErr w:type="spellEnd"/>
+      </w:pPr>
       <w:r>
         <w:rPr>
           <w:b/>
@@ -2274,7 +2176,7 @@
           <w:sz w:val="20"/>
           <w:szCs w:val="20"/>
         </w:rPr>
-        <w:t>, Feeling, Judging)</w:t>
+        <w:t>Daria – INFP (Introverted, iNtuitive, Feeling, Perceiving)</w:t>
       </w:r>
     </w:p>
     <w:p>
@@ -2293,66 +2195,7 @@
           <w:sz w:val="20"/>
           <w:szCs w:val="20"/>
         </w:rPr>
-        <w:t xml:space="preserve">Daria – INFP (Introverted, </w:t>
-      </w:r>
-      <w:proofErr w:type="spellStart"/>
-      <w:r>
-        <w:rPr>
-          <w:b/>
-          <w:bCs/>
-          <w:sz w:val="20"/>
-          <w:szCs w:val="20"/>
-        </w:rPr>
-        <w:t>iNtuitive</w:t>
-      </w:r>
-      <w:proofErr w:type="spellEnd"/>
-      <w:r>
-        <w:rPr>
-          <w:b/>
-          <w:bCs/>
-          <w:sz w:val="20"/>
-          <w:szCs w:val="20"/>
-        </w:rPr>
-        <w:t>, Feeling, Perceiving)</w:t>
-      </w:r>
-    </w:p>
-    <w:p>
-      <w:pPr>
-        <w:rPr>
-          <w:b/>
-          <w:bCs/>
-          <w:sz w:val="20"/>
-          <w:szCs w:val="20"/>
-        </w:rPr>
-      </w:pPr>
-      <w:r>
-        <w:rPr>
-          <w:b/>
-          <w:bCs/>
-          <w:sz w:val="20"/>
-          <w:szCs w:val="20"/>
-        </w:rPr>
-        <w:t xml:space="preserve">Brian – ENFP (Extraverted, </w:t>
-      </w:r>
-      <w:proofErr w:type="spellStart"/>
-      <w:r>
-        <w:rPr>
-          <w:b/>
-          <w:bCs/>
-          <w:sz w:val="20"/>
-          <w:szCs w:val="20"/>
-        </w:rPr>
-        <w:t>iNtuitive</w:t>
-      </w:r>
-      <w:proofErr w:type="spellEnd"/>
-      <w:r>
-        <w:rPr>
-          <w:b/>
-          <w:bCs/>
-          <w:sz w:val="20"/>
-          <w:szCs w:val="20"/>
-        </w:rPr>
-        <w:t>, Feeling, Perceiving)</w:t>
+        <w:t>Brian – ENFP (Extraverted, iNtuitive, Feeling, Perceiving)</w:t>
       </w:r>
     </w:p>
     <w:p>
@@ -2951,16 +2794,16 @@
         <mc:AlternateContent>
           <mc:Choice Requires="wps">
             <w:drawing>
-              <wp:anchor distT="0" distB="0" distL="114300" distR="114300" simplePos="0" relativeHeight="251667456" behindDoc="0" locked="0" layoutInCell="1" allowOverlap="1" wp14:anchorId="2E8E130F" wp14:editId="6F62349B">
+              <wp:anchor distT="0" distB="0" distL="114300" distR="114300" simplePos="0" relativeHeight="251667456" behindDoc="0" locked="0" layoutInCell="1" allowOverlap="1" wp14:anchorId="2E8E130F" wp14:editId="47090326">
                 <wp:simplePos x="0" y="0"/>
                 <wp:positionH relativeFrom="margin">
-                  <wp:align>left</wp:align>
+                  <wp:posOffset>0</wp:posOffset>
                 </wp:positionH>
                 <wp:positionV relativeFrom="paragraph">
-                  <wp:posOffset>1952966</wp:posOffset>
+                  <wp:posOffset>1216660</wp:posOffset>
                 </wp:positionV>
-                <wp:extent cx="5486400" cy="1335024"/>
-                <wp:effectExtent l="0" t="0" r="0" b="0"/>
+                <wp:extent cx="5486400" cy="970915"/>
+                <wp:effectExtent l="0" t="0" r="0" b="635"/>
                 <wp:wrapNone/>
                 <wp:docPr id="9" name="Надпись 9"/>
                 <wp:cNvGraphicFramePr/>
@@ -2971,7 +2814,7 @@
                       <wps:spPr>
                         <a:xfrm>
                           <a:off x="0" y="0"/>
-                          <a:ext cx="5486400" cy="1335024"/>
+                          <a:ext cx="5486400" cy="970915"/>
                         </a:xfrm>
                         <a:prstGeom prst="rect">
                           <a:avLst/>
@@ -2985,7 +2828,6 @@
                         <w:txbxContent>
                           <w:p>
                             <w:pPr>
-                              <w:jc w:val="center"/>
                               <w:rPr>
                                 <w:rFonts w:ascii="Arial Nova Light" w:hAnsi="Arial Nova Light"/>
                                 <w:noProof/>
@@ -3174,12 +3016,11 @@
                 <v:stroke joinstyle="miter"/>
                 <v:path gradientshapeok="t" o:connecttype="rect"/>
               </v:shapetype>
-              <v:shape id="Надпись 9" o:spid="_x0000_s1026" type="#_x0000_t202" style="position:absolute;margin-left:0;margin-top:153.8pt;width:6in;height:105.1pt;z-index:251667456;visibility:visible;mso-wrap-style:square;mso-height-percent:0;mso-wrap-distance-left:9pt;mso-wrap-distance-top:0;mso-wrap-distance-right:9pt;mso-wrap-distance-bottom:0;mso-position-horizontal:left;mso-position-horizontal-relative:margin;mso-position-vertical:absolute;mso-position-vertical-relative:text;mso-height-percent:0;mso-height-relative:margin;v-text-anchor:top" o:gfxdata="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" filled="f" stroked="f">
+              <v:shape id="Надпись 9" o:spid="_x0000_s1026" type="#_x0000_t202" style="position:absolute;margin-left:0;margin-top:95.8pt;width:6in;height:76.45pt;z-index:251667456;visibility:visible;mso-wrap-style:square;mso-height-percent:0;mso-wrap-distance-left:9pt;mso-wrap-distance-top:0;mso-wrap-distance-right:9pt;mso-wrap-distance-bottom:0;mso-position-horizontal:absolute;mso-position-horizontal-relative:margin;mso-position-vertical:absolute;mso-position-vertical-relative:text;mso-height-percent:0;mso-height-relative:margin;v-text-anchor:top" o:gfxdata="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" filled="f" stroked="f">
                 <v:textbox>
                   <w:txbxContent>
                     <w:p>
                       <w:pPr>
-                        <w:jc w:val="center"/>
                         <w:rPr>
                           <w:rFonts w:ascii="Arial Nova Light" w:hAnsi="Arial Nova Light"/>
                           <w:noProof/>
@@ -4251,15 +4092,7 @@
         <w:jc w:val="both"/>
       </w:pPr>
       <w:r>
-        <w:t>This diagram clearly shows how the personality traits of all group members intersect. Everyone got different test results, which means that we are of different personality types. For example, Shane and Daria have opposite results, so it is very important for them to learn to (?) understand each other's way of thinking and working. Jeremy and Brian, on the other hand, both have two similar letters - N(</w:t>
-      </w:r>
-      <w:proofErr w:type="spellStart"/>
-      <w:r>
-        <w:t>iNtuitive</w:t>
-      </w:r>
-      <w:proofErr w:type="spellEnd"/>
-      <w:r>
-        <w:t xml:space="preserve">) and F(Feeling). They have some analogous traits such as tendency to process emotionally and focus their attention on the bigger picture. However, Jeremy is I(Introverted) and J(Judging) type, while Brian is E(Extroverted), P(Perceiving) type so they need to find an approach to each other's features. </w:t>
+        <w:t xml:space="preserve">This diagram clearly shows how the personality traits of all group members intersect. Everyone got different test results, which means that we are of different personality types. For example, Shane and Daria have opposite results, so it is very important for them to learn to (?) understand each other's way of thinking and working. Jeremy and Brian, on the other hand, both have two similar letters - N(iNtuitive) and F(Feeling). They have some analogous traits such as tendency to process emotionally and focus their attention on the bigger picture. However, Jeremy is I(Introverted) and J(Judging) type, while Brian is E(Extroverted), P(Perceiving) type so they need to find an approach to each other's features. </w:t>
       </w:r>
     </w:p>
     <w:tbl>
@@ -5387,20 +5220,25 @@
           <w:p>
             <w:pPr>
               <w:jc w:val="both"/>
+            </w:pPr>
+            <w:r>
+              <w:t>ESTJs offer attentiveness and practical thinking. They can help INFJs share their thoughts more openly with others.</w:t>
+            </w:r>
+          </w:p>
+          <w:p>
+            <w:pPr>
+              <w:jc w:val="both"/>
               <w:rPr>
                 <w:b/>
                 <w:bCs/>
               </w:rPr>
             </w:pPr>
-            <w:r>
-              <w:t>ESTJs offer attentiveness and practical thinking. They can help INFJs share their thoughts more openly with others.</w:t>
-            </w:r>
           </w:p>
         </w:tc>
       </w:tr>
       <w:tr>
         <w:trPr>
-          <w:trHeight w:val="1779"/>
+          <w:trHeight w:val="1657"/>
         </w:trPr>
         <w:tc>
           <w:tcPr>
@@ -5482,6 +5320,11 @@
               <w:t>INFPs bring innovative solutions and empathetic reasoning to a work environment, while ESTJs offer attention to detail and goal-oriented planning. INFPs can help ESTJs consider others when making decisions, while ESTJs can help INFPs follow through on accomplishing personal or professional goals.</w:t>
             </w:r>
           </w:p>
+          <w:p>
+            <w:pPr>
+              <w:jc w:val="both"/>
+            </w:pPr>
+          </w:p>
         </w:tc>
       </w:tr>
       <w:tr>
@@ -5622,6 +5465,11 @@
               <w:t>Due to their Perceiving trait, INFPs tend to be naturally accepting of new situations. INFJs, however, may have a more difficult time, since they tend to follow set plans. INFPs should help INFJs focus on the positive aspects of change and create a new plan or routine.</w:t>
             </w:r>
           </w:p>
+          <w:p>
+            <w:pPr>
+              <w:jc w:val="both"/>
+            </w:pPr>
+          </w:p>
         </w:tc>
       </w:tr>
       <w:tr>
@@ -5655,6 +5503,11 @@
             <w:r>
               <w:t>Due to their Perceiving trait, ENFPs tend to be naturally accepting of new situations. INFJs may have a more difficult time since they tend to prefer consistency. ENFPs should help INFJs focus on the positive aspects of change and create a new plan or routine.</w:t>
             </w:r>
+          </w:p>
+          <w:p>
+            <w:pPr>
+              <w:jc w:val="both"/>
+            </w:pPr>
           </w:p>
         </w:tc>
       </w:tr>
@@ -5689,6 +5542,11 @@
             <w:r>
               <w:t>Because they tend to follow set plans, INFJs and ESTJs may have a difficult time adapting to change. They should consider the positive aspects of a new situation and be willing to modify their plans.</w:t>
             </w:r>
+          </w:p>
+          <w:p>
+            <w:pPr>
+              <w:jc w:val="both"/>
+            </w:pPr>
           </w:p>
         </w:tc>
       </w:tr>
@@ -5884,6 +5742,14 @@
         </w:rPr>
         <w:t>each person in our group perceive information visually and this knowledge will be useful during our work on the project.</w:t>
       </w:r>
+    </w:p>
+    <w:p>
+      <w:pPr>
+        <w:jc w:val="both"/>
+        <w:rPr>
+          <w:noProof/>
+        </w:rPr>
+      </w:pPr>
     </w:p>
     <w:p>
       <w:pPr>
@@ -5965,6 +5831,11 @@
         <w:pStyle w:val="Heading3"/>
       </w:pPr>
       <w:bookmarkStart w:id="17" w:name="_Toc29656140"/>
+    </w:p>
+    <w:p>
+      <w:pPr>
+        <w:pStyle w:val="Heading3"/>
+      </w:pPr>
       <w:r>
         <w:t>Other tests result</w:t>
       </w:r>
@@ -6046,13 +5917,21 @@
       </w:r>
     </w:p>
     <w:p>
-      <w:r>
-        <w:t xml:space="preserve">This test evaluates creativity. Working in a group on a project often requires a creative approach, so such tests can be useful in determining the strengths and weaknesses of a person. One of the strongest Brian’s creativity features is connection which means the ability to make connections between things that don't initially </w:t>
+      <w:pPr>
+        <w:jc w:val="both"/>
+      </w:pPr>
+      <w:r>
+        <w:t xml:space="preserve">This test evaluates creativity. Working in a group on a project often requires a creative approach, so such tests can be useful in determining the strengths and weaknesses </w:t>
       </w:r>
       <w:r>
         <w:lastRenderedPageBreak/>
-        <w:t>have an apparent connection. This feature will help to solve problems arising in the work on the project in an unusual way.</w:t>
-      </w:r>
+        <w:t>of a person. One of the strongest Brian’s creativity features is connection which means the ability to make connections between things that don't initially have an apparent connection. This feature will help to solve problems arising in the work on the project in an unusual way.</w:t>
+      </w:r>
+    </w:p>
+    <w:p>
+      <w:pPr>
+        <w:jc w:val="both"/>
+      </w:pPr>
     </w:p>
     <w:p>
       <w:pPr>
@@ -6133,8 +6012,19 @@
         <w:jc w:val="both"/>
       </w:pPr>
       <w:r>
-        <w:t>Jeremy has chosen test on creativity too. His strongest feature is complexity - the ability to carry large quantities of information and be able to manipulate and manage relationships between such information. It will be incredibly useful in working with a big amount of text and information.</w:t>
-      </w:r>
+        <w:t xml:space="preserve">Jeremy has chosen </w:t>
+      </w:r>
+      <w:r>
+        <w:t xml:space="preserve">the </w:t>
+      </w:r>
+      <w:r>
+        <w:t>test on creativity too. His strongest feature is complexity - the ability to carry large quantities of information and be able to manipulate and manage relationships between such information. It will be incredibly useful in working with a big amount of text and information.</w:t>
+      </w:r>
+    </w:p>
+    <w:p>
+      <w:pPr>
+        <w:jc w:val="both"/>
+      </w:pPr>
     </w:p>
     <w:p>
       <w:pPr>
@@ -6223,6 +6113,11 @@
     </w:p>
     <w:p>
       <w:pPr>
+        <w:jc w:val="both"/>
+      </w:pPr>
+    </w:p>
+    <w:p>
+      <w:pPr>
         <w:pStyle w:val="Heading4"/>
       </w:pPr>
       <w:r>
@@ -6302,8 +6197,20 @@
         <w:jc w:val="both"/>
       </w:pPr>
       <w:r>
-        <w:t xml:space="preserve">Daria has done DISC test. Her result is dominance which means that she is responsible and likes changes and challenging tasks. </w:t>
-      </w:r>
+        <w:lastRenderedPageBreak/>
+        <w:t xml:space="preserve">Daria has done </w:t>
+      </w:r>
+      <w:r>
+        <w:t xml:space="preserve">the </w:t>
+      </w:r>
+      <w:r>
+        <w:t xml:space="preserve">DISC test. Her result is dominance which means that she is responsible and likes changes and challenging tasks. </w:t>
+      </w:r>
+    </w:p>
+    <w:p>
+      <w:pPr>
+        <w:jc w:val="both"/>
+      </w:pPr>
     </w:p>
     <w:p>
       <w:pPr>
@@ -6314,13 +6221,8 @@
       </w:r>
     </w:p>
     <w:p>
-      <w:proofErr w:type="spellStart"/>
-      <w:r>
-        <w:t>Sidoruk</w:t>
-      </w:r>
-      <w:proofErr w:type="spellEnd"/>
-      <w:r>
-        <w:t xml:space="preserve">. Cognitive Functions [Online]. Available at: </w:t>
+      <w:r>
+        <w:t xml:space="preserve">Sidoruk. Cognitive Functions [Online]. Available at: </w:t>
       </w:r>
       <w:hyperlink r:id="rId20" w:history="1">
         <w:r>
@@ -6333,7 +6235,6 @@
     </w:p>
     <w:p>
       <w:r>
-        <w:lastRenderedPageBreak/>
         <w:t xml:space="preserve">Crystal. (2019) Personality Hub [Online]. Available at: </w:t>
       </w:r>
     </w:p>
@@ -6706,15 +6607,7 @@
         </w:rPr>
       </w:pPr>
       <w:r>
-        <w:t>From your group's ideal jobs, you can identify a set of skills required for these jobs (we will refer to this as your group's required skill set). These can be divided into general skills (communication, problem solving, writing etc) and IT-specific skills (</w:t>
-      </w:r>
-      <w:proofErr w:type="spellStart"/>
-      <w:r>
-        <w:t>Javascript</w:t>
-      </w:r>
-      <w:proofErr w:type="spellEnd"/>
-      <w:r>
-        <w:t xml:space="preserve">, SQL, etc). </w:t>
+        <w:t xml:space="preserve">From your group's ideal jobs, you can identify a set of skills required for these jobs (we will refer to this as your group's required skill set). These can be divided into general skills (communication, problem solving, writing etc) and IT-specific skills (Javascript, SQL, etc). </w:t>
       </w:r>
     </w:p>
     <w:p>
@@ -6826,15 +6719,7 @@
         <w:jc w:val="both"/>
       </w:pPr>
       <w:r>
-        <w:t xml:space="preserve">The G6 Internet Explorers Team had the pleasure of interviewing Mr Tom Tighe Director of Operations – Payment Solutions - </w:t>
-      </w:r>
-      <w:proofErr w:type="spellStart"/>
-      <w:r>
-        <w:t>Shiji</w:t>
-      </w:r>
-      <w:proofErr w:type="spellEnd"/>
-      <w:r>
-        <w:t xml:space="preserve"> Group</w:t>
+        <w:t>The G6 Internet Explorers Team had the pleasure of interviewing Mr Tom Tighe Director of Operations – Payment Solutions - Shiji Group</w:t>
       </w:r>
       <w:r>
         <w:t xml:space="preserve"> to obtain insights into what I.T. Professionals may face in the daily work.</w:t>
@@ -6874,23 +6759,7 @@
         <w:pStyle w:val="Heading5"/>
       </w:pPr>
       <w:r>
-        <w:t xml:space="preserve">What kinds of people does the I.T. professional interact with? Are </w:t>
-      </w:r>
-      <w:proofErr w:type="spellStart"/>
-      <w:r>
-        <w:t>they</w:t>
-      </w:r>
-      <w:proofErr w:type="spellEnd"/>
-      <w:r>
-        <w:t xml:space="preserve"> other I.T. professionals, </w:t>
-      </w:r>
-      <w:proofErr w:type="gramStart"/>
-      <w:r>
-        <w:t>Clients?,</w:t>
-      </w:r>
-      <w:proofErr w:type="gramEnd"/>
-      <w:r>
-        <w:t xml:space="preserve"> Investors?, The general public.</w:t>
+        <w:t>What kinds of people does the I.T. professional interact with? Are they other I.T. professionals, Clients?, Investors?, The general public.</w:t>
       </w:r>
     </w:p>
     <w:p>
@@ -6944,19 +6813,11 @@
         <w:jc w:val="both"/>
       </w:pPr>
       <w:r>
-        <w:t xml:space="preserve">From the interview it was apparent that the greatest challenge was the diversity of technology found not just in the marketplace but also within his own organisation. One major client in the United States has a unique solution developed only three years ago that is not duplicated anywhere else in the world. It is so different to the other solutions provided, that support staff often struggle to understand and remedy issues. Fortunately, many of the developers who worked on the original project are still with the business and are called upon to provide assistance. Some clients are still running quite old technologies while new implementations are using AWS and other </w:t>
-      </w:r>
-      <w:proofErr w:type="gramStart"/>
-      <w:r>
-        <w:t>cloud based</w:t>
-      </w:r>
-      <w:proofErr w:type="gramEnd"/>
-      <w:r>
-        <w:t xml:space="preserve"> product. With the explosive growth of the business and release of new software this gap continues to widen.  Legacy and more recent implementations have very </w:t>
+        <w:t xml:space="preserve">From the interview it was apparent that the greatest challenge was the diversity of technology found not just in the marketplace but also within his own organisation. One major client in the United States has a unique solution developed only three years ago that is not duplicated anywhere else in the world. It is so different to the other solutions provided, that support staff often struggle to understand and remedy issues. Fortunately, many of the developers who worked on the original project are still with the business and are called upon to provide assistance. Some clients are still running quite old technologies while new implementations are using AWS and other cloud based product. With the explosive growth of the business and release of new software this gap continues to widen.  Legacy and more recent implementations have very different configurations, very different technologies and in some cases terminology </w:t>
       </w:r>
       <w:r>
         <w:lastRenderedPageBreak/>
-        <w:t>different configurations, very different technologies and in some cases terminology which provides challenges for support and installation staff performing general support as well as impacting on any upgrades to the systems.</w:t>
+        <w:t>which provides challenges for support and installation staff performing general support as well as impacting on any upgrades to the systems.</w:t>
       </w:r>
     </w:p>
     <w:p>
@@ -7262,27 +7123,11 @@
         <w:t> </w:t>
       </w:r>
       <w:r>
-        <w:t xml:space="preserve">A cyberattack at a commercial level can ruin a company due to downtime, stock prices, customer lists, marketing or prototypes stolen, lower buyer or investor confidence. A cyberattack on a government level can </w:t>
+        <w:t xml:space="preserve">A cyberattack at a commercial level can ruin a company due to downtime, stock prices, customer lists, marketing or prototypes stolen, lower buyer or investor confidence. A cyberattack on a government level can mean personal information stolen on a massive scale. It could cause the shutdown of services such as health, transport and even effect the country’s currency rate. In a </w:t>
       </w:r>
       <w:r>
         <w:lastRenderedPageBreak/>
-        <w:t xml:space="preserve">mean personal information stolen on a massive scale. It could cause the shutdown of services such as health, transport and even effect the country’s currency rate. In a </w:t>
-      </w:r>
-      <w:proofErr w:type="gramStart"/>
-      <w:r>
-        <w:t>worst case</w:t>
-      </w:r>
-      <w:proofErr w:type="gramEnd"/>
-      <w:r>
-        <w:t xml:space="preserve"> scenario, foreign governments could even affect the politics of a country. A cyberattack on a police or military level could severely risk our security. Evidence tampering, witnesses and potential suspects safety, knowledge of police surveillance operations, identities of law enforcement personal. Potentially this could lead to a large variety of crimes committed and being unsolved. If our military intelligence was cyberattacked it would affect the safety of our peacekeepers and ultimately our countries security. A </w:t>
-      </w:r>
-      <w:proofErr w:type="gramStart"/>
-      <w:r>
-        <w:t>worst case</w:t>
-      </w:r>
-      <w:proofErr w:type="gramEnd"/>
-      <w:r>
-        <w:t xml:space="preserve"> scenario is we could theoretically be invaded or the intelligence leak cause a war.</w:t>
+        <w:t>worst case scenario, foreign governments could even affect the politics of a country. A cyberattack on a police or military level could severely risk our security. Evidence tampering, witnesses and potential suspects safety, knowledge of police surveillance operations, identities of law enforcement personal. Potentially this could lead to a large variety of crimes committed and being unsolved. If our military intelligence was cyberattacked it would affect the safety of our peacekeepers and ultimately our countries security. A worst case scenario is we could theoretically be invaded or the intelligence leak cause a war.</w:t>
       </w:r>
     </w:p>
     <w:p>
@@ -7575,23 +7420,7 @@
           <w:szCs w:val="22"/>
           <w:lang w:val="en-US"/>
         </w:rPr>
-        <w:t>– Where spam is widely known as “junk Mail”, email that is unsolicited or unwanted. Phishing however is a cleverer type of spam. The email will appear to be from a legitimate source. The email may have a format and logo of a legitimate company and sometimes may even be addressed to you personally by name or simply say </w:t>
-      </w:r>
-      <w:proofErr w:type="spellStart"/>
-      <w:r>
-        <w:rPr>
-          <w:szCs w:val="22"/>
-          <w:lang w:val="en-US"/>
-        </w:rPr>
-        <w:t>G’day</w:t>
-      </w:r>
-      <w:proofErr w:type="spellEnd"/>
-      <w:r>
-        <w:rPr>
-          <w:szCs w:val="22"/>
-          <w:lang w:val="en-US"/>
-        </w:rPr>
-        <w:t> mate! The email may ask for a reply or give a link to a website that also looks legitimate and have a similar URL that we would expect. Unknowingly the receiver is reply to or entering in personal information to a fake source.</w:t>
+        <w:t>– Where spam is widely known as “junk Mail”, email that is unsolicited or unwanted. Phishing however is a cleverer type of spam. The email will appear to be from a legitimate source. The email may have a format and logo of a legitimate company and sometimes may even be addressed to you personally by name or simply say G’day mate! The email may ask for a reply or give a link to a website that also looks legitimate and have a similar URL that we would expect. Unknowingly the receiver is reply to or entering in personal information to a fake source.</w:t>
       </w:r>
       <w:r>
         <w:rPr>
@@ -7644,21 +7473,7 @@
         <w:rPr>
           <w:szCs w:val="22"/>
         </w:rPr>
-        <w:t>Distributed denial of service (DDoS) attack is a cyberattack from multiple sources to compromise the computer system. Such attacks will normally have a specific target such as a server, email, online accounts such as banking, website or other network resource and flood it. This type of attack causes a “Denial </w:t>
-      </w:r>
-      <w:proofErr w:type="gramStart"/>
-      <w:r>
-        <w:rPr>
-          <w:szCs w:val="22"/>
-        </w:rPr>
-        <w:t>Of</w:t>
-      </w:r>
-      <w:proofErr w:type="gramEnd"/>
-      <w:r>
-        <w:rPr>
-          <w:szCs w:val="22"/>
-        </w:rPr>
-        <w:t> Service” which means the legitimate user can be blocked out of their own system or their system could be forced to shut down. This can cost an organization quite a lot of time and money while they </w:t>
+        <w:t>Distributed denial of service (DDoS) attack is a cyberattack from multiple sources to compromise the computer system. Such attacks will normally have a specific target such as a server, email, online accounts such as banking, website or other network resource and flood it. This type of attack causes a “Denial Of Service” which means the legitimate user can be blocked out of their own system or their system could be forced to shut down. This can cost an organization quite a lot of time and money while they </w:t>
       </w:r>
       <w:r>
         <w:t>cannot</w:t>
@@ -7753,6 +7568,7 @@
           <w:iCs w:val="0"/>
           <w:lang w:val="en-US"/>
         </w:rPr>
+        <w:lastRenderedPageBreak/>
         <w:t>How did we get here and where are we going?</w:t>
       </w:r>
       <w:r>
@@ -7828,39 +7644,7 @@
           <w:szCs w:val="22"/>
           <w:lang w:val="en-US"/>
         </w:rPr>
-        <w:t>Since the early days of antivirus software such as “The Reaper” in the early 1970s, technology in this field has evolved to include physical devices such as the </w:t>
-      </w:r>
-      <w:proofErr w:type="spellStart"/>
-      <w:r>
-        <w:rPr>
-          <w:szCs w:val="22"/>
-          <w:lang w:val="en-US"/>
-        </w:rPr>
-        <w:t>Zyxel</w:t>
-      </w:r>
-      <w:proofErr w:type="spellEnd"/>
-      <w:r>
-        <w:rPr>
-          <w:szCs w:val="22"/>
-          <w:lang w:val="en-US"/>
-        </w:rPr>
-        <w:t> “</w:t>
-      </w:r>
-      <w:proofErr w:type="spellStart"/>
-      <w:r>
-        <w:rPr>
-          <w:szCs w:val="22"/>
-          <w:lang w:val="en-US"/>
-        </w:rPr>
-        <w:t>ZyWALL</w:t>
-      </w:r>
-      <w:proofErr w:type="spellEnd"/>
-      <w:r>
-        <w:rPr>
-          <w:szCs w:val="22"/>
-          <w:lang w:val="en-US"/>
-        </w:rPr>
-        <w:t>” firewall, a host of anti-malware such as Malwarebytes Antimalware to full antivirus and internet protection suites for personal devices, home and large enterprises such as Bitdefender Internet Security.</w:t>
+        <w:t>Since the early days of antivirus software such as “The Reaper” in the early 1970s, technology in this field has evolved to include physical devices such as the Zyxel “ZyWALL” firewall, a host of anti-malware such as Malwarebytes Antimalware to full antivirus and internet protection suites for personal devices, home and large enterprises such as Bitdefender Internet Security.</w:t>
       </w:r>
       <w:r>
         <w:rPr>
@@ -7880,21 +7664,7 @@
         <w:rPr>
           <w:szCs w:val="22"/>
         </w:rPr>
-        <w:t>Kevin </w:t>
-      </w:r>
-      <w:proofErr w:type="spellStart"/>
-      <w:r>
-        <w:rPr>
-          <w:szCs w:val="22"/>
-        </w:rPr>
-        <w:t>Skapinetz</w:t>
-      </w:r>
-      <w:proofErr w:type="spellEnd"/>
-      <w:r>
-        <w:rPr>
-          <w:szCs w:val="22"/>
-        </w:rPr>
-        <w:t>, IBM Security vice president of strategy and design, explains that cybersecurity is evolving as organizations cannot keep up with the advances in attack technology. Artificial intelligence is able to learn from current threats on the fly and calculate possible threat scenarios to a much greater extent than a human security analysist is able. That although artificial intelligence technology is not perfect yet, it continuously is learning and does not forget, allowing us to make more accurate decisions. </w:t>
+        <w:t>Kevin Skapinetz, IBM Security vice president of strategy and design, explains that cybersecurity is evolving as organizations cannot keep up with the advances in attack technology. Artificial intelligence is able to learn from current threats on the fly and calculate possible threat scenarios to a much greater extent than a human security analysist is able. That although artificial intelligence technology is not perfect yet, it continuously is learning and does not forget, allowing us to make more accurate decisions. </w:t>
       </w:r>
       <w:r>
         <w:rPr>
@@ -8034,21 +7804,7 @@
         <w:rPr>
           <w:szCs w:val="22"/>
         </w:rPr>
-        <w:t xml:space="preserve">IBM, K. S. (2018, June 20). Overcome cybersecurity limitations with artificial intelligence. Retrieved from </w:t>
-      </w:r>
-      <w:proofErr w:type="spellStart"/>
-      <w:r>
-        <w:rPr>
-          <w:szCs w:val="22"/>
-        </w:rPr>
-        <w:t>Youtube</w:t>
-      </w:r>
-      <w:proofErr w:type="spellEnd"/>
-      <w:r>
-        <w:rPr>
-          <w:szCs w:val="22"/>
-        </w:rPr>
-        <w:t>: https://youtube/-tIPoLin1WY </w:t>
+        <w:t>IBM, K. S. (2018, June 20). Overcome cybersecurity limitations with artificial intelligence. Retrieved from Youtube: https://youtube/-tIPoLin1WY </w:t>
       </w:r>
     </w:p>
     <w:p>
@@ -8073,35 +7829,7 @@
         <w:rPr>
           <w:szCs w:val="22"/>
         </w:rPr>
-        <w:t xml:space="preserve">Rouse, M. (2019, April). What is a DDoS (distributed denial of service) attack? Retrieved from </w:t>
-      </w:r>
-      <w:proofErr w:type="spellStart"/>
-      <w:r>
-        <w:rPr>
-          <w:szCs w:val="22"/>
-        </w:rPr>
-        <w:t>SearchSecurity</w:t>
-      </w:r>
-      <w:proofErr w:type="spellEnd"/>
-      <w:r>
-        <w:rPr>
-          <w:szCs w:val="22"/>
-        </w:rPr>
-        <w:t xml:space="preserve">: https://searchsecurity.techtarget.com/definition/distributed-denial-of-service-attack/What is a DDoS Attack (Distributed Denial of Service </w:t>
-      </w:r>
-      <w:proofErr w:type="gramStart"/>
-      <w:r>
-        <w:rPr>
-          <w:szCs w:val="22"/>
-        </w:rPr>
-        <w:t>Attack)_.html</w:t>
-      </w:r>
-      <w:proofErr w:type="gramEnd"/>
-      <w:r>
-        <w:rPr>
-          <w:szCs w:val="22"/>
-        </w:rPr>
-        <w:t> </w:t>
+        <w:t>Rouse, M. (2019, April). What is a DDoS (distributed denial of service) attack? Retrieved from SearchSecurity: https://searchsecurity.techtarget.com/definition/distributed-denial-of-service-attack/What is a DDoS Attack (Distributed Denial of Service Attack)_.html </w:t>
       </w:r>
     </w:p>
     <w:p>
@@ -8130,7 +7858,6 @@
         <w:rPr>
           <w:szCs w:val="22"/>
         </w:rPr>
-        <w:lastRenderedPageBreak/>
         <w:br w:type="page"/>
       </w:r>
     </w:p>
@@ -8470,16 +8197,68 @@
           <w:szCs w:val="22"/>
           <w:shd w:val="clear" w:color="auto" w:fill="FFFFFF"/>
         </w:rPr>
-        <w:t xml:space="preserve">Numerous researchers are underway on the use of AI to diagnose various diseases, </w:t>
-      </w:r>
-      <w:r>
+        <w:t>Numerous researchers are underway on the use of AI to diagnose various diseases, such as cancer. An Artificial Intelligence program called a Neural Network was created this year. It can detect lung cancer with 94 percent accuracy.</w:t>
+      </w:r>
+      <w:r>
+        <w:rPr>
+          <w:szCs w:val="22"/>
+        </w:rPr>
+        <w:t xml:space="preserve"> </w:t>
+      </w:r>
+    </w:p>
+    <w:p>
+      <w:pPr>
+        <w:jc w:val="both"/>
         <w:rPr>
           <w:color w:val="222222"/>
           <w:szCs w:val="22"/>
           <w:shd w:val="clear" w:color="auto" w:fill="FFFFFF"/>
         </w:rPr>
+      </w:pPr>
+      <w:r>
+        <w:rPr>
+          <w:color w:val="222222"/>
+          <w:szCs w:val="22"/>
+          <w:shd w:val="clear" w:color="auto" w:fill="FFFFFF"/>
+        </w:rPr>
         <w:lastRenderedPageBreak/>
-        <w:t>such as cancer. An Artificial Intelligence program called a Neural Network was created this year. It can detect lung cancer with 94 percent accuracy.</w:t>
+        <w:t>“These people have a technology that will improve the precision of screening tremendously,” Otis Brawley, an oncologist and epidemiologist at Johns Hopkins University</w:t>
+      </w:r>
+      <w:r>
+        <w:rPr>
+          <w:color w:val="222222"/>
+          <w:szCs w:val="22"/>
+          <w:shd w:val="clear" w:color="auto" w:fill="FFFFFF"/>
+        </w:rPr>
+        <w:t>.</w:t>
+      </w:r>
+    </w:p>
+    <w:p>
+      <w:pPr>
+        <w:jc w:val="both"/>
+        <w:rPr>
+          <w:color w:val="222222"/>
+          <w:szCs w:val="22"/>
+          <w:shd w:val="clear" w:color="auto" w:fill="FFFFFF"/>
+        </w:rPr>
+      </w:pPr>
+    </w:p>
+    <w:p>
+      <w:pPr>
+        <w:jc w:val="both"/>
+        <w:rPr>
+          <w:color w:val="222222"/>
+          <w:szCs w:val="22"/>
+          <w:shd w:val="clear" w:color="auto" w:fill="FFFFFF"/>
+        </w:rPr>
+      </w:pPr>
+      <w:r>
+        <w:rPr>
+          <w:color w:val="222222"/>
+          <w:szCs w:val="22"/>
+          <w:shd w:val="clear" w:color="auto" w:fill="FFFFFF"/>
+        </w:rPr>
+        <w:t>At the moment, the program may issue erroneous diagnoses that is why it needs to be improved.</w:t>
       </w:r>
       <w:r>
         <w:rPr>
@@ -8487,74 +8266,24 @@
         </w:rPr>
         <w:t xml:space="preserve"> </w:t>
       </w:r>
-    </w:p>
-    <w:p>
-      <w:pPr>
-        <w:jc w:val="both"/>
+      <w:r>
         <w:rPr>
           <w:color w:val="222222"/>
           <w:szCs w:val="22"/>
           <w:shd w:val="clear" w:color="auto" w:fill="FFFFFF"/>
         </w:rPr>
-      </w:pPr>
-      <w:r>
+        <w:t>However, in the next three years, similar programs will already take effect and diagnose cancer and other diseases in many countries.</w:t>
+      </w:r>
+    </w:p>
+    <w:p>
+      <w:pPr>
+        <w:jc w:val="both"/>
         <w:rPr>
           <w:color w:val="222222"/>
           <w:szCs w:val="22"/>
           <w:shd w:val="clear" w:color="auto" w:fill="FFFFFF"/>
         </w:rPr>
-        <w:t>“These people have a technology that will improve the precision of screening tremendously,” Otis Brawley, an oncologist and epidemiologist at Johns Hopkins University</w:t>
-      </w:r>
-      <w:r>
-        <w:rPr>
-          <w:color w:val="222222"/>
-          <w:szCs w:val="22"/>
-          <w:shd w:val="clear" w:color="auto" w:fill="FFFFFF"/>
-        </w:rPr>
-        <w:t>.</w:t>
-      </w:r>
-    </w:p>
-    <w:p>
-      <w:pPr>
-        <w:jc w:val="both"/>
-        <w:rPr>
-          <w:color w:val="222222"/>
-          <w:szCs w:val="22"/>
-          <w:shd w:val="clear" w:color="auto" w:fill="FFFFFF"/>
-        </w:rPr>
-      </w:pPr>
-    </w:p>
-    <w:p>
-      <w:pPr>
-        <w:jc w:val="both"/>
-        <w:rPr>
-          <w:color w:val="222222"/>
-          <w:szCs w:val="22"/>
-          <w:shd w:val="clear" w:color="auto" w:fill="FFFFFF"/>
-        </w:rPr>
-      </w:pPr>
-      <w:r>
-        <w:rPr>
-          <w:color w:val="222222"/>
-          <w:szCs w:val="22"/>
-          <w:shd w:val="clear" w:color="auto" w:fill="FFFFFF"/>
-        </w:rPr>
-        <w:t>At the moment, the program may issue erroneous diagnoses that is why it needs to be improved.</w:t>
-      </w:r>
-      <w:r>
-        <w:rPr>
-          <w:szCs w:val="22"/>
-        </w:rPr>
-        <w:t xml:space="preserve"> </w:t>
-      </w:r>
-      <w:r>
-        <w:rPr>
-          <w:color w:val="222222"/>
-          <w:szCs w:val="22"/>
-          <w:shd w:val="clear" w:color="auto" w:fill="FFFFFF"/>
-        </w:rPr>
-        <w:t>However, in the next three years, similar programs will already take effect and diagnose cancer and other diseases in many countries.</w:t>
-      </w:r>
+      </w:pPr>
     </w:p>
     <w:p>
       <w:pPr>
@@ -8660,6 +8389,14 @@
     </w:p>
     <w:p>
       <w:pPr>
+        <w:jc w:val="both"/>
+        <w:rPr>
+          <w:szCs w:val="22"/>
+        </w:rPr>
+      </w:pPr>
+    </w:p>
+    <w:p>
+      <w:pPr>
         <w:pStyle w:val="Heading5"/>
         <w:rPr>
           <w:shd w:val="clear" w:color="auto" w:fill="FFFFFF"/>
@@ -8669,7 +8406,19 @@
         <w:rPr>
           <w:shd w:val="clear" w:color="auto" w:fill="FFFFFF"/>
         </w:rPr>
-        <w:t>Technological development that make it possible:</w:t>
+        <w:t>Technological development that make</w:t>
+      </w:r>
+      <w:r>
+        <w:rPr>
+          <w:shd w:val="clear" w:color="auto" w:fill="FFFFFF"/>
+        </w:rPr>
+        <w:t>s</w:t>
+      </w:r>
+      <w:r>
+        <w:rPr>
+          <w:shd w:val="clear" w:color="auto" w:fill="FFFFFF"/>
+        </w:rPr>
+        <w:t xml:space="preserve"> it possible:</w:t>
       </w:r>
     </w:p>
     <w:p>
@@ -8819,7 +8568,7 @@
           <w:szCs w:val="22"/>
           <w:shd w:val="clear" w:color="auto" w:fill="FFFFFF"/>
         </w:rPr>
-        <w:t xml:space="preserve">diagnosis of certain diseases will become automated in many developed countries. Programs which contains a huge amount </w:t>
+        <w:t xml:space="preserve">diagnosis of certain diseases will become automated in many developed countries. Programs which contains a huge amount of information about diseases and their symptoms will be able to determine the </w:t>
       </w:r>
       <w:r>
         <w:rPr>
@@ -8828,18 +8577,16 @@
           <w:shd w:val="clear" w:color="auto" w:fill="FFFFFF"/>
         </w:rPr>
         <w:lastRenderedPageBreak/>
-        <w:t>of information about diseases and their symptoms will be able to determine the diagnosis in the accurate and effective way.</w:t>
-      </w:r>
-    </w:p>
-    <w:p>
-      <w:pPr>
-        <w:jc w:val="both"/>
+        <w:t>diagnosis in the accurate and effective way.</w:t>
+      </w:r>
+      <w:r>
         <w:rPr>
           <w:color w:val="222222"/>
           <w:szCs w:val="22"/>
           <w:shd w:val="clear" w:color="auto" w:fill="FFFFFF"/>
         </w:rPr>
-      </w:pPr>
+        <w:t xml:space="preserve"> </w:t>
+      </w:r>
       <w:r>
         <w:rPr>
           <w:color w:val="222222"/>
@@ -9018,6 +8765,16 @@
         </w:rPr>
         <w:t>More than 3 billion people actively use Facebook, Instagram, YouTube and other platforms, leading to an average daily usage of nearly 2.5 hours. These statistics drastically increase when it comes to the younger demographic.</w:t>
       </w:r>
+    </w:p>
+    <w:p>
+      <w:pPr>
+        <w:jc w:val="both"/>
+        <w:rPr>
+          <w:color w:val="222222"/>
+          <w:szCs w:val="22"/>
+          <w:shd w:val="clear" w:color="auto" w:fill="FFFFFF"/>
+        </w:rPr>
+      </w:pPr>
     </w:p>
     <w:p>
       <w:pPr>
@@ -9110,67 +8867,39 @@
           <w:szCs w:val="22"/>
           <w:shd w:val="clear" w:color="auto" w:fill="FFFFFF"/>
         </w:rPr>
+        <w:t>ML can help many people cope with Internet addiction.</w:t>
+      </w:r>
+      <w:r>
+        <w:rPr>
+          <w:szCs w:val="22"/>
+        </w:rPr>
+        <w:t xml:space="preserve"> </w:t>
+      </w:r>
+      <w:r>
+        <w:rPr>
+          <w:color w:val="222222"/>
+          <w:szCs w:val="22"/>
+          <w:shd w:val="clear" w:color="auto" w:fill="FFFFFF"/>
+        </w:rPr>
+        <w:t>Not only can the technology provide information on its impact to our overall health, it can also offer suggestions as to how to improve our behavior.</w:t>
+      </w:r>
+    </w:p>
+    <w:p>
+      <w:pPr>
+        <w:jc w:val="both"/>
+        <w:rPr>
+          <w:color w:val="222222"/>
+          <w:szCs w:val="22"/>
+          <w:shd w:val="clear" w:color="auto" w:fill="FFFFFF"/>
+        </w:rPr>
+      </w:pPr>
+      <w:r>
+        <w:rPr>
+          <w:color w:val="222222"/>
+          <w:szCs w:val="22"/>
+          <w:shd w:val="clear" w:color="auto" w:fill="FFFFFF"/>
+        </w:rPr>
         <w:lastRenderedPageBreak/>
-        <w:t>ML can help many people cope with Internet addiction.</w:t>
-      </w:r>
-      <w:r>
-        <w:rPr>
-          <w:szCs w:val="22"/>
-        </w:rPr>
-        <w:t xml:space="preserve"> </w:t>
-      </w:r>
-      <w:r>
-        <w:rPr>
-          <w:color w:val="222222"/>
-          <w:szCs w:val="22"/>
-          <w:shd w:val="clear" w:color="auto" w:fill="FFFFFF"/>
-        </w:rPr>
-        <w:t xml:space="preserve">Not only can the technology provide information on its impact to our overall health, it can also offer suggestions as to how to improve our </w:t>
-      </w:r>
-      <w:proofErr w:type="spellStart"/>
-      <w:r>
-        <w:rPr>
-          <w:color w:val="222222"/>
-          <w:szCs w:val="22"/>
-          <w:shd w:val="clear" w:color="auto" w:fill="FFFFFF"/>
-        </w:rPr>
-        <w:t>behavior</w:t>
-      </w:r>
-      <w:proofErr w:type="spellEnd"/>
-      <w:r>
-        <w:rPr>
-          <w:color w:val="222222"/>
-          <w:szCs w:val="22"/>
-          <w:shd w:val="clear" w:color="auto" w:fill="FFFFFF"/>
-        </w:rPr>
-        <w:t>.</w:t>
-      </w:r>
-    </w:p>
-    <w:p>
-      <w:pPr>
-        <w:jc w:val="both"/>
-        <w:rPr>
-          <w:color w:val="222222"/>
-          <w:szCs w:val="22"/>
-          <w:shd w:val="clear" w:color="auto" w:fill="FFFFFF"/>
-        </w:rPr>
-      </w:pPr>
-    </w:p>
-    <w:p>
-      <w:pPr>
-        <w:jc w:val="both"/>
-        <w:rPr>
-          <w:color w:val="222222"/>
-          <w:szCs w:val="22"/>
-          <w:shd w:val="clear" w:color="auto" w:fill="FFFFFF"/>
-        </w:rPr>
-      </w:pPr>
-      <w:r>
-        <w:rPr>
-          <w:color w:val="222222"/>
-          <w:szCs w:val="22"/>
-          <w:shd w:val="clear" w:color="auto" w:fill="FFFFFF"/>
-        </w:rPr>
         <w:t>“People sometimes need to be scared into action. We all look at our mobile devices and our computers on a daily basis and see a large number on the screen. But what does that tangibly mean to our overall happiness?” - growth strategist Brendan Kane</w:t>
       </w:r>
     </w:p>
@@ -9247,33 +8976,11 @@
           <w:szCs w:val="22"/>
         </w:rPr>
       </w:pPr>
-      <w:proofErr w:type="spellStart"/>
-      <w:r>
-        <w:rPr>
-          <w:szCs w:val="22"/>
-        </w:rPr>
-        <w:t>Lanese</w:t>
-      </w:r>
-      <w:proofErr w:type="spellEnd"/>
-      <w:r>
-        <w:rPr>
-          <w:szCs w:val="22"/>
-        </w:rPr>
-        <w:t xml:space="preserve">. (2019) Image of the Day: </w:t>
-      </w:r>
-      <w:proofErr w:type="spellStart"/>
-      <w:r>
-        <w:rPr>
-          <w:szCs w:val="22"/>
-        </w:rPr>
-        <w:t>ButterflyNet</w:t>
-      </w:r>
-      <w:proofErr w:type="spellEnd"/>
-      <w:r>
-        <w:rPr>
-          <w:szCs w:val="22"/>
-        </w:rPr>
-        <w:t xml:space="preserve"> [Online] Available at: </w:t>
+      <w:r>
+        <w:rPr>
+          <w:szCs w:val="22"/>
+        </w:rPr>
+        <w:t xml:space="preserve">Lanese. (2019) Image of the Day: ButterflyNet [Online] Available at: </w:t>
       </w:r>
       <w:hyperlink r:id="rId31" w:history="1">
         <w:r>
@@ -9411,19 +9118,11 @@
           <w:szCs w:val="22"/>
         </w:rPr>
       </w:pPr>
-      <w:proofErr w:type="spellStart"/>
-      <w:r>
-        <w:rPr>
-          <w:szCs w:val="22"/>
-        </w:rPr>
-        <w:t>Kharkovyna</w:t>
-      </w:r>
-      <w:proofErr w:type="spellEnd"/>
-      <w:r>
-        <w:rPr>
-          <w:szCs w:val="22"/>
-        </w:rPr>
-        <w:t xml:space="preserve">. (2019) Artificial Intelligence &amp; Deep Learning for Medical Diagnosis [Online] Available at: </w:t>
+      <w:r>
+        <w:rPr>
+          <w:szCs w:val="22"/>
+        </w:rPr>
+        <w:t xml:space="preserve">Kharkovyna. (2019) Artificial Intelligence &amp; Deep Learning for Medical Diagnosis [Online] Available at: </w:t>
       </w:r>
       <w:hyperlink r:id="rId36" w:history="1">
         <w:r>
@@ -9571,8 +9270,6 @@
       <w:r>
         <w:t>, 2020)</w:t>
       </w:r>
-      <w:bookmarkStart w:id="26" w:name="_GoBack"/>
-      <w:bookmarkEnd w:id="26"/>
     </w:p>
     <w:p>
       <w:pPr>
@@ -9636,16 +9333,19 @@
         <w:pStyle w:val="Heading4"/>
       </w:pPr>
       <w:r>
+        <w:t>Likely Impact</w:t>
+      </w:r>
+    </w:p>
+    <w:p>
+      <w:pPr>
+        <w:jc w:val="both"/>
+      </w:pPr>
+      <w:r>
+        <w:t xml:space="preserve">As technology advances and the integration of machine learning gives rise to more automated vehicles, the main concern we will run into is the ethical logistics behind </w:t>
+      </w:r>
+      <w:r>
         <w:lastRenderedPageBreak/>
-        <w:t>Likely Impact</w:t>
-      </w:r>
-    </w:p>
-    <w:p>
-      <w:pPr>
-        <w:jc w:val="both"/>
-      </w:pPr>
-      <w:r>
-        <w:t>As technology advances and the integration of machine learning gives rise to more automated vehicles, the main concern we will run into is the ethical logistics behind the decision-making process for all autonomous vehicles. What will the vehicle deem as the right decision and how can we trust in an object to make the most ethical decision in unexpected situations? These decisions could be pulled from observational data, but then the real questions come into play, how can an autonomous vehicle make critical decisions in situations it has never observed? This will bring about a major impact of safety concerns on the general residential population. A few of these concerns may include, vehicular control, security and integration.</w:t>
+        <w:t>the decision-making process for all autonomous vehicles. What will the vehicle deem as the right decision and how can we trust in an object to make the most ethical decision in unexpected situations? These decisions could be pulled from observational data, but then the real questions come into play, how can an autonomous vehicle make critical decisions in situations it has never observed? This will bring about a major impact of safety concerns on the general residential population. A few of these concerns may include, vehicular control, security and integration.</w:t>
       </w:r>
     </w:p>
     <w:p>
@@ -9711,18 +9411,15 @@
         <w:jc w:val="both"/>
       </w:pPr>
       <w:r>
-        <w:t xml:space="preserve">While there are concerns for security and the potential attack on the A.I function controlling major core systems of the vehicle. The bottom line of this is the ethical proportions of having an autonomous vehicle running on the road and having the A.I component decide what is the right decision to make. This decision-making process </w:t>
-      </w:r>
+        <w:t>While there are concerns for security and the potential attack on the A.I function controlling major core systems of the vehicle. The bottom line of this is the ethical proportions of having an autonomous vehicle running on the road and having the A.I component decide what is the right decision to make. This decision-making process can be influenced by a hacker who can input wrong information into the processing component or lead to controlling the vehicle external, bypassing the need for a driver to be present in the vehicle. I feel this is a major concern in my personal life where I do not want some random person manipulating critical systems of the autonomous vehicle, which could inflict damage to me or my family.</w:t>
+      </w:r>
+    </w:p>
+    <w:p>
+      <w:pPr>
+        <w:jc w:val="both"/>
+      </w:pPr>
       <w:r>
         <w:lastRenderedPageBreak/>
-        <w:t>can be influenced by a hacker who can input wrong information into the processing component or lead to controlling the vehicle external, bypassing the need for a driver to be present in the vehicle. I feel this is a major concern in my personal life where I do not want some random person manipulating critical systems of the autonomous vehicle, which could inflict damage to me or my family.</w:t>
-      </w:r>
-    </w:p>
-    <w:p>
-      <w:pPr>
-        <w:jc w:val="both"/>
-      </w:pPr>
-      <w:r>
         <w:t xml:space="preserve">The same goes for my family members who may take the vehicle on a trip or simply going grocery shopping. Knowing that the autonomous vehicle is not completely secure is a concern that would linger in my mind. </w:t>
       </w:r>
     </w:p>
@@ -9758,12 +9455,12 @@
       <w:pPr>
         <w:pStyle w:val="Heading3"/>
       </w:pPr>
-      <w:bookmarkStart w:id="27" w:name="_Toc29656149"/>
+      <w:bookmarkStart w:id="26" w:name="_Toc29656149"/>
       <w:r>
         <w:lastRenderedPageBreak/>
         <w:t>Natural Language processing and chatterbots</w:t>
       </w:r>
-      <w:bookmarkEnd w:id="27"/>
+      <w:bookmarkEnd w:id="26"/>
       <w:r>
         <w:t xml:space="preserve"> </w:t>
       </w:r>
@@ -9909,11 +9606,11 @@
         <w:jc w:val="both"/>
       </w:pPr>
       <w:r>
-        <w:t xml:space="preserve">Education is also adopting NLP technology, with chatbots available as course assistants or tutors which can assist each student individually, on their own device and at a pace most suitable to the student, providing there is access to the internet. </w:t>
+        <w:t xml:space="preserve">Education is also adopting NLP technology, with chatbots available as course assistants or tutors which can assist each student individually, on their own device and at a pace most suitable to the student, providing there is access to the internet. Students can access assistance at any time of the day or night that best suits them, </w:t>
       </w:r>
       <w:r>
         <w:lastRenderedPageBreak/>
-        <w:t>Students can access assistance at any time of the day or night that best suits them, making it easier to study for many people whose work or other commitments make studying at regular hours a difficult proposition. Language learning is another area of education that is taking up chatbots as teachers and conversation partners, providing live conversations to students to improve their vocabulary.</w:t>
+        <w:t>making it easier to study for many people whose work or other commitments make studying at regular hours a difficult proposition. Language learning is another area of education that is taking up chatbots as teachers and conversation partners, providing live conversations to students to improve their vocabulary.</w:t>
       </w:r>
       <w:r>
         <w:t xml:space="preserve"> </w:t>
@@ -9926,41 +9623,29 @@
           <w:i/>
           <w:iCs/>
         </w:rPr>
-        <w:t xml:space="preserve">Will Chatbots Revolutionise </w:t>
-      </w:r>
-      <w:proofErr w:type="gramStart"/>
+        <w:t>Will Chatbots Revolutionise Education?</w:t>
+      </w:r>
+      <w:r>
+        <w:t>, 2017)</w:t>
+      </w:r>
+    </w:p>
+    <w:p>
+      <w:pPr>
+        <w:jc w:val="both"/>
+      </w:pPr>
+    </w:p>
+    <w:p>
+      <w:pPr>
+        <w:jc w:val="both"/>
+      </w:pPr>
+      <w:r>
+        <w:t>IBM estimate that savings of up to 30% of the nearly $1.3 trillion, businesses spend on addressing customer requests can be made by going fully automated. (</w:t>
+      </w:r>
       <w:r>
         <w:rPr>
           <w:i/>
           <w:iCs/>
         </w:rPr>
-        <w:t>Education?</w:t>
-      </w:r>
-      <w:r>
-        <w:t>,</w:t>
-      </w:r>
-      <w:proofErr w:type="gramEnd"/>
-      <w:r>
-        <w:t xml:space="preserve"> 2017)</w:t>
-      </w:r>
-    </w:p>
-    <w:p>
-      <w:pPr>
-        <w:jc w:val="both"/>
-      </w:pPr>
-    </w:p>
-    <w:p>
-      <w:pPr>
-        <w:jc w:val="both"/>
-      </w:pPr>
-      <w:r>
-        <w:t>IBM estimate that savings of up to 30% of the nearly $1.3 trillion, businesses spend on addressing customer requests can be made by going fully automated. (</w:t>
-      </w:r>
-      <w:r>
-        <w:rPr>
-          <w:i/>
-          <w:iCs/>
-        </w:rPr>
         <w:t>11 Chatbots Trends to Help Grow Your Business in 2019</w:t>
       </w:r>
       <w:r>
@@ -9998,26 +9683,10 @@
         <w:jc w:val="both"/>
       </w:pPr>
       <w:r>
-        <w:t xml:space="preserve">Other than an increased use of chatbots for Retail, HR, Real Estate, Finance, I.T. Support and Customer Services there are projects underway in healthcare that have considerable potential to impact society in a very positive way. One such open source project is a verbal conversational companion for dementia patients which besides being ‘someone to talk to’ aims to identify deviations of conversations that may suggest a degradation of memory function and as such alert carers and medical staff. Another medical related project is a verbal conversation agent called </w:t>
-      </w:r>
-      <w:proofErr w:type="spellStart"/>
-      <w:r>
-        <w:t>MedWhat</w:t>
-      </w:r>
-      <w:proofErr w:type="spellEnd"/>
-      <w:r>
-        <w:t xml:space="preserve"> which uses sophisticated machine learning to provide increasingly accurate responses to medical questions. </w:t>
-      </w:r>
-      <w:r>
-        <w:t xml:space="preserve">(10 of the Most Innovative Chatbots on the Web | </w:t>
-      </w:r>
-      <w:proofErr w:type="spellStart"/>
-      <w:r>
-        <w:t>WordStream</w:t>
-      </w:r>
-      <w:proofErr w:type="spellEnd"/>
-      <w:r>
-        <w:t>, no date)</w:t>
+        <w:t xml:space="preserve">Other than an increased use of chatbots for Retail, HR, Real Estate, Finance, I.T. Support and Customer Services there are projects underway in healthcare that have considerable potential to impact society in a very positive way. One such open source project is a verbal conversational companion for dementia patients which besides being ‘someone to talk to’ aims to identify deviations of conversations that may suggest a degradation of memory function and as such alert carers and medical staff. Another medical related project is a verbal conversation agent called MedWhat which uses sophisticated machine learning to provide increasingly accurate responses to medical questions. </w:t>
+      </w:r>
+      <w:r>
+        <w:t>(10 of the Most Innovative Chatbots on the Web | WordStream, no date)</w:t>
       </w:r>
     </w:p>
     <w:p>
@@ -10056,18 +9725,15 @@
         <w:jc w:val="both"/>
       </w:pPr>
       <w:r>
-        <w:t xml:space="preserve">The impact of advances in NLP technologies will be most felt by peoples of the developed world as they have more ready access to devices and the internet. They </w:t>
-      </w:r>
+        <w:t>The impact of advances in NLP technologies will be most felt by peoples of the developed world as they have more ready access to devices and the internet. They will see a change in the way they interact with technology, with friends and family and with businesses, health services and government, as the prevalence of virtual assistants and chatbots, driven by NLP expands.</w:t>
+      </w:r>
+    </w:p>
+    <w:p>
+      <w:pPr>
+        <w:jc w:val="both"/>
+      </w:pPr>
       <w:r>
         <w:lastRenderedPageBreak/>
-        <w:t>will see a change in the way they interact with technology, with friends and family and with businesses, health services and government, as the prevalence of virtual assistants and chatbots, driven by NLP expands.</w:t>
-      </w:r>
-    </w:p>
-    <w:p>
-      <w:pPr>
-        <w:jc w:val="both"/>
-      </w:pPr>
-      <w:r>
         <w:t xml:space="preserve">As the technology matures, call centre employees, receptionists, and sales people may find their positions redundant or their hours reduced with chatbots able to answer the majority of typical enquiries. Recruitment agencies will use NLP increasingly for candidate matching and resume pairing. Chatbots can schedule appointments and deliver job descriptions. Chatbots can work 7 days a week 24 hours a day, with no holidays or sick leave, and live by the millions on servers in the cloud. </w:t>
       </w:r>
     </w:p>
@@ -10075,6 +9741,11 @@
       <w:pPr>
         <w:jc w:val="both"/>
       </w:pPr>
+    </w:p>
+    <w:p>
+      <w:pPr>
+        <w:jc w:val="both"/>
+      </w:pPr>
       <w:r>
         <w:t>Software engineers and data scientists familiar with NLP and chatbots should find an increase in opportunities.</w:t>
       </w:r>
@@ -10110,15 +9781,7 @@
         <w:jc w:val="both"/>
       </w:pPr>
       <w:r>
-        <w:t xml:space="preserve">Precious time will be saved to be able to devote to hobbies, sports, walking, entertainment and study. At least that would be the intent, there is a learning curve to acquiring and exploiting any new technology and our little Google Nest Mini has been an exercise in frustration. Before individuals, homes and businesses can fully embrace NLP and associated automation there is the very real need for fast and reliable internet connectivity.  Living as we do in a large regional </w:t>
-      </w:r>
-      <w:proofErr w:type="gramStart"/>
-      <w:r>
-        <w:t>centre,</w:t>
-      </w:r>
-      <w:proofErr w:type="gramEnd"/>
-      <w:r>
-        <w:t xml:space="preserve"> we find it harder than friends and family in the large cities to obtain access to reliable internet. Some family and friends in more rural areas struggle just to get a decent mobile phone signal, so the rates of adoption and the uses they are able to put the emerging technologies to will vary significantly.</w:t>
+        <w:t>Precious time will be saved to be able to devote to hobbies, sports, walking, entertainment and study. At least that would be the intent, there is a learning curve to acquiring and exploiting any new technology and our little Google Nest Mini has been an exercise in frustration. Before individuals, homes and businesses can fully embrace NLP and associated automation there is the very real need for fast and reliable internet connectivity.  Living as we do in a large regional centre, we find it harder than friends and family in the large cities to obtain access to reliable internet. Some family and friends in more rural areas struggle just to get a decent mobile phone signal, so the rates of adoption and the uses they are able to put the emerging technologies to will vary significantly.</w:t>
       </w:r>
     </w:p>
     <w:p/>
@@ -10143,22 +9806,22 @@
       <w:pPr>
         <w:pStyle w:val="Heading2"/>
       </w:pPr>
-      <w:bookmarkStart w:id="28" w:name="_Toc29656150"/>
+      <w:bookmarkStart w:id="27" w:name="_Toc29656150"/>
       <w:r>
         <w:lastRenderedPageBreak/>
         <w:t>Project Ideas</w:t>
       </w:r>
+      <w:bookmarkEnd w:id="27"/>
+    </w:p>
+    <w:p>
+      <w:pPr>
+        <w:pStyle w:val="Heading2"/>
+      </w:pPr>
+      <w:bookmarkStart w:id="28" w:name="_Toc29656151"/>
+      <w:r>
+        <w:t>G6 Internet Explorers Group Project</w:t>
+      </w:r>
       <w:bookmarkEnd w:id="28"/>
-    </w:p>
-    <w:p>
-      <w:pPr>
-        <w:pStyle w:val="Heading2"/>
-      </w:pPr>
-      <w:bookmarkStart w:id="29" w:name="_Toc29656151"/>
-      <w:r>
-        <w:t>G6 Internet Explorers Group Project</w:t>
-      </w:r>
-      <w:bookmarkEnd w:id="29"/>
     </w:p>
     <w:p>
       <w:pPr>
@@ -10465,15 +10128,82 @@
       <w:pPr>
         <w:pStyle w:val="Heading2"/>
       </w:pPr>
-      <w:bookmarkStart w:id="30" w:name="_Toc29656152"/>
+      <w:bookmarkStart w:id="29" w:name="_Toc29656152"/>
       <w:r>
         <w:t>Group Reflection</w:t>
       </w:r>
-      <w:bookmarkEnd w:id="30"/>
+      <w:bookmarkEnd w:id="29"/>
+    </w:p>
+    <w:p>
+      <w:pPr>
+        <w:rPr>
+          <w:lang w:eastAsia="en-US"/>
+        </w:rPr>
+      </w:pPr>
+      <w:r>
+        <w:rPr>
+          <w:lang w:eastAsia="en-US"/>
+        </w:rPr>
+        <w:t>In this Group Reflection section, each member offers some personal thoughts on our experience in group work and team building. We then offer a group perspective.</w:t>
+      </w:r>
+    </w:p>
+    <w:p>
+      <w:pPr>
+        <w:rPr>
+          <w:lang w:eastAsia="en-US"/>
+        </w:rPr>
+      </w:pPr>
+    </w:p>
+    <w:p>
+      <w:pPr>
+        <w:jc w:val="both"/>
+      </w:pPr>
+      <w:r>
+        <w:t xml:space="preserve">I believe this group is outstanding, having come together fairly organically by placing our names in an available group rather than scouting around looking for people of like interests or in the same town or city. It is our diversity that allows us to present interesting and unique points of view. We have worked well together on common goals. As is evident by the differences in our ideal jobs and the blend of personality types we each bring unique experiences both life and employment to enrich the team. I believe our team meetings via teleconference were particularly effective as it afforded our geographically dispersed team the same access to live conversation that students studying on campus would have. For the next project I will recommend different project management tools as I underwent some frustration, with Microsoft Teams and the addons, with getting a clear picture of where we were at. One thing that did surprise me was the absolute absence of any conflict. The entire team were at all times respectful of </w:t>
+      </w:r>
+      <w:r>
+        <w:t>each others</w:t>
+      </w:r>
+      <w:r>
+        <w:t xml:space="preserve"> ideas and opinions and sought through dialogue to form a </w:t>
+      </w:r>
+      <w:r>
+        <w:t>consensus</w:t>
+      </w:r>
+      <w:r>
+        <w:t xml:space="preserve"> on the best approach to move forward. I have rarely found this in commercial enterprises. One thing I have learned about groups is that sometimes you can be really really lucky.  </w:t>
+      </w:r>
+    </w:p>
+    <w:p>
+      <w:pPr>
+        <w:jc w:val="both"/>
+      </w:pPr>
+    </w:p>
+    <w:p>
+      <w:pPr>
+        <w:jc w:val="both"/>
+      </w:pPr>
+      <w:r>
+        <w:t>I look forward to working with all my new ‘mates’ on the next team project.</w:t>
+      </w:r>
+    </w:p>
+    <w:p>
+      <w:pPr>
+        <w:jc w:val="both"/>
+      </w:pPr>
+      <w:r>
+        <w:t>Brian Dean</w:t>
+      </w:r>
     </w:p>
     <w:p>
       <w:pPr>
         <w:pStyle w:val="Quote"/>
+        <w:pBdr>
+          <w:top w:val="single" w:sz="4" w:space="1" w:color="auto"/>
+        </w:pBdr>
+        <w:tabs>
+          <w:tab w:val="left" w:pos="8100"/>
+        </w:tabs>
         <w:ind w:left="0" w:right="206"/>
         <w:jc w:val="both"/>
         <w:rPr>
@@ -10481,65 +10211,6 @@
           <w:iCs w:val="0"/>
         </w:rPr>
       </w:pPr>
-      <w:r>
-        <w:rPr>
-          <w:i w:val="0"/>
-          <w:iCs w:val="0"/>
-        </w:rPr>
-        <w:t xml:space="preserve">I believe this group is outstanding, having come together fairly organically by placing our names in an available group rather than scouting around looking for people of like interests or in the same town or city. It is our diversity that allows us to present interesting and unique points of view. We have worked well together on common goals. As is evident by the differences in our ideal jobs and the blend of personality types we each bring unique experiences both life and employment to enrich the team. We had some initial issues with GitHub as the invitations to join the newly created organisation appear to have been blocked by RMIT infrastructure, however this was quickly overcome. We had chosen as a group to utilise Microsoft Teams for our online correspondence and by and large that has worked quite well although I would be reluctant to use it in the future as a project management tool. GitHub for the purposes of this assignment has also had a number of constraints as it is not possible to merge a word document or an excel spreadsheet and so we have where practical created text documents, which will then have to be copied into Word to create the final PDF. </w:t>
-      </w:r>
-      <w:proofErr w:type="gramStart"/>
-      <w:r>
-        <w:rPr>
-          <w:i w:val="0"/>
-          <w:iCs w:val="0"/>
-        </w:rPr>
-        <w:t>So</w:t>
-      </w:r>
-      <w:proofErr w:type="gramEnd"/>
-      <w:r>
-        <w:rPr>
-          <w:i w:val="0"/>
-          <w:iCs w:val="0"/>
-        </w:rPr>
-        <w:t xml:space="preserve"> a bit of frustration on the duplication of effort. These criticisms you will note are of the tools not anyone of the fabulous team. </w:t>
-      </w:r>
-    </w:p>
-    <w:p>
-      <w:pPr>
-        <w:pStyle w:val="Quote"/>
-        <w:ind w:left="0"/>
-        <w:jc w:val="both"/>
-        <w:rPr>
-          <w:i w:val="0"/>
-          <w:iCs w:val="0"/>
-        </w:rPr>
-      </w:pPr>
-      <w:r>
-        <w:rPr>
-          <w:i w:val="0"/>
-          <w:iCs w:val="0"/>
-        </w:rPr>
-        <w:t>I look forward to working with all my new ‘mates’ on the next team project.</w:t>
-      </w:r>
-    </w:p>
-    <w:p>
-      <w:pPr>
-        <w:pStyle w:val="Quote"/>
-        <w:ind w:left="0"/>
-        <w:jc w:val="both"/>
-        <w:rPr>
-          <w:i w:val="0"/>
-          <w:iCs w:val="0"/>
-        </w:rPr>
-      </w:pPr>
-      <w:r>
-        <w:rPr>
-          <w:i w:val="0"/>
-          <w:iCs w:val="0"/>
-        </w:rPr>
-        <w:t>Brian Dean</w:t>
-      </w:r>
     </w:p>
     <w:p>
       <w:pPr>
@@ -10559,23 +10230,7 @@
           <w:i w:val="0"/>
           <w:iCs w:val="0"/>
         </w:rPr>
-        <w:t xml:space="preserve">I really enjoyed working with everybody in this team. All members of my group are very understanding and friendly people who are easy to negotiate with. There were no problems with setting time for conferences, despite the fact that we live in different time zones. I also think that our group did a great job using the </w:t>
-      </w:r>
-      <w:proofErr w:type="spellStart"/>
-      <w:r>
-        <w:rPr>
-          <w:i w:val="0"/>
-          <w:iCs w:val="0"/>
-        </w:rPr>
-        <w:t>Github</w:t>
-      </w:r>
-      <w:proofErr w:type="spellEnd"/>
-      <w:r>
-        <w:rPr>
-          <w:i w:val="0"/>
-          <w:iCs w:val="0"/>
-        </w:rPr>
-        <w:t>. Due to the good organization, it was easy to distribute the work among the team members.</w:t>
+        <w:t>I really enjoyed working with everybody in this team. All members of my group are very understanding and friendly people who are easy to negotiate with. There were no problems with setting time for conferences, despite the fact that we live in different time zones. I also think that our group did a great job using the Github. Due to the good organization, it was easy to distribute the work among the team members.</w:t>
       </w:r>
     </w:p>
     <w:p>
@@ -10617,6 +10272,7 @@
           <w:i w:val="0"/>
           <w:iCs w:val="0"/>
         </w:rPr>
+        <w:lastRenderedPageBreak/>
         <w:t>Working as a team, I learned that it is essential to be able to express my thoughts freely about different aspects of the project and to be tolerant and respectful to everybody cause these things are significant for successful teamwork.</w:t>
       </w:r>
     </w:p>
@@ -10638,128 +10294,128 @@
           <w:i w:val="0"/>
           <w:iCs w:val="0"/>
         </w:rPr>
-        <w:lastRenderedPageBreak/>
-        <w:t xml:space="preserve">Daria </w:t>
-      </w:r>
-      <w:proofErr w:type="spellStart"/>
-      <w:r>
-        <w:rPr>
-          <w:i w:val="0"/>
-          <w:iCs w:val="0"/>
-        </w:rPr>
-        <w:t>Sukonnova</w:t>
-      </w:r>
-      <w:proofErr w:type="spellEnd"/>
-    </w:p>
-    <w:p>
-      <w:pPr>
-        <w:pStyle w:val="Quote"/>
-      </w:pPr>
-      <w:r>
-        <w:t xml:space="preserve"> This should include the following attributes. </w:t>
-      </w:r>
-    </w:p>
-    <w:p>
-      <w:pPr>
-        <w:pStyle w:val="Quote"/>
-      </w:pPr>
-      <w:r>
-        <w:t xml:space="preserve">What went well </w:t>
-      </w:r>
-    </w:p>
-    <w:p>
-      <w:pPr>
-        <w:pStyle w:val="Quote"/>
-      </w:pPr>
-      <w:r>
-        <w:t xml:space="preserve">What could be improved </w:t>
-      </w:r>
-    </w:p>
-    <w:p>
-      <w:pPr>
-        <w:pStyle w:val="Quote"/>
-      </w:pPr>
-      <w:r>
-        <w:t xml:space="preserve">At least one thing that was surprising </w:t>
-      </w:r>
-    </w:p>
-    <w:p>
-      <w:pPr>
-        <w:pStyle w:val="Quote"/>
-      </w:pPr>
-      <w:r>
-        <w:t xml:space="preserve">At least one thing that you have learned about groups </w:t>
-      </w:r>
-    </w:p>
-    <w:p>
-      <w:pPr>
-        <w:pStyle w:val="Quote"/>
-      </w:pPr>
-      <w:r>
-        <w:t xml:space="preserve">Remember to include in your section on Tools how well you think your </w:t>
-      </w:r>
-      <w:proofErr w:type="spellStart"/>
-      <w:r>
-        <w:t>Github</w:t>
-      </w:r>
-      <w:proofErr w:type="spellEnd"/>
-      <w:r>
-        <w:t xml:space="preserve"> log of activity reflects your group’s work on this assignment. </w:t>
-      </w:r>
-    </w:p>
-    <w:p>
-      <w:pPr>
-        <w:pStyle w:val="Quote"/>
-      </w:pPr>
+        <w:t>Daria Sukonnova</w:t>
+      </w:r>
+    </w:p>
+    <w:p>
+      <w:pPr>
+        <w:pBdr>
+          <w:top w:val="single" w:sz="4" w:space="1" w:color="auto"/>
+        </w:pBdr>
+        <w:rPr>
+          <w:lang w:eastAsia="en-US"/>
+        </w:rPr>
+      </w:pPr>
+    </w:p>
+    <w:p>
+      <w:pPr>
+        <w:jc w:val="both"/>
+      </w:pPr>
+      <w:r>
+        <w:t>I have quite enjoyed the team work this group has shown. Seeing everyone in the group being open to their own project ideas and ideas on presentation have been amazing to witness. I have been amazed at everyone’s availabilities and willingness to contribute new ideas. I was surprised with everyone’s involvement even though we all live far from each other. Getting to understand the journey each group member has been on to get to this point has been very interesting. Being in a group has opened me up to different perspectives within the I.T industry. Allowing me to expand my knowledge base and develop my skillset with team work. I believe we can improve with a better project management system, as GitHub has helped in collating our information to a certain degree. It has not proved to be very useful with communication in the collaboration process. We did use Microsoft Teams to improve on communication within the team, but seem to have its own limitations with how posts are organised. Otherwise, working with this group has been an enjoyable experience and I look forward to working with such a good bunch of people in the future.</w:t>
+      </w:r>
+    </w:p>
+    <w:p>
+      <w:pPr>
+        <w:jc w:val="both"/>
+      </w:pPr>
+    </w:p>
+    <w:p>
+      <w:pPr>
+        <w:jc w:val="both"/>
+      </w:pPr>
+      <w:r>
+        <w:t>Jeremy Naupay</w:t>
+      </w:r>
+    </w:p>
+    <w:p>
+      <w:pPr>
+        <w:jc w:val="both"/>
+      </w:pPr>
+    </w:p>
+    <w:p>
+      <w:pPr>
+        <w:pBdr>
+          <w:top w:val="single" w:sz="4" w:space="1" w:color="auto"/>
+        </w:pBdr>
+        <w:rPr>
+          <w:lang w:eastAsia="en-US"/>
+        </w:rPr>
+      </w:pPr>
+    </w:p>
+    <w:p>
+      <w:pPr>
+        <w:jc w:val="both"/>
+      </w:pPr>
+      <w:r>
+        <w:t>As this is my first time to work with an online team for study purposes, so I was quite sceptical and nervous at first that it would quickly deteriorate. I was quite concerned that other students very quickly made teams from the get-go, and I didn’t have a team.</w:t>
+      </w:r>
+    </w:p>
+    <w:p>
+      <w:pPr>
+        <w:jc w:val="both"/>
+      </w:pPr>
+    </w:p>
+    <w:p>
+      <w:pPr>
+        <w:jc w:val="both"/>
+      </w:pPr>
+      <w:r>
+        <w:t xml:space="preserve">Our team, “The G6 Internet Explorers”, came together quite naturally. We are all from different cities and half of us in different countries. None of us is an expert or had much to do with Github, so it was a group learning experience. We found common ground using tools that we are familiar with such as Microsoft Teams and uploading Ms Documents such as word and excel. As we developed our skills, we were “brave” enough to edit singular text files on GitHub. </w:t>
+      </w:r>
+    </w:p>
+    <w:p>
+      <w:pPr>
+        <w:jc w:val="both"/>
+      </w:pPr>
+    </w:p>
+    <w:p>
+      <w:pPr>
+        <w:jc w:val="both"/>
+      </w:pPr>
+      <w:r>
+        <w:t>Even with time zone differences, we managed to all get together weekly then biweekly and every other day towards the end of the assignment. Although our team did not nominate a leader, one member was very helpful in starting the GitHub and Teams site and hosting the meetings. During the meetings, all members were quick to volunteer for tasks and I feel they were distributed evenly by agreeing with each other rather than being delegated.</w:t>
+      </w:r>
+    </w:p>
+    <w:p>
+      <w:pPr>
+        <w:jc w:val="both"/>
+      </w:pPr>
+    </w:p>
+    <w:p>
+      <w:pPr>
+        <w:jc w:val="both"/>
+      </w:pPr>
+      <w:r>
+        <w:t>I have enjoyed working with my team and hope to work with them again in the future and catch up for a drink one of these days. I wish them al the best with their studies and careers.</w:t>
+      </w:r>
+    </w:p>
+    <w:p>
+      <w:pPr>
+        <w:jc w:val="both"/>
+      </w:pPr>
+    </w:p>
+    <w:p>
+      <w:r>
+        <w:t>Shane Thacker</w:t>
+      </w:r>
     </w:p>
     <w:p/>
     <w:p/>
     <w:p/>
     <w:p/>
-    <w:p/>
-    <w:p/>
-    <w:p/>
-    <w:p/>
-    <w:p/>
-    <w:p/>
-    <w:p/>
-    <w:p/>
-    <w:p/>
-    <w:p/>
-    <w:p/>
-    <w:p/>
-    <w:p/>
-    <w:p/>
-    <w:p/>
-    <w:p/>
-    <w:p/>
-    <w:p/>
-    <w:p>
-      <w:pPr>
-        <w:spacing w:after="160" w:line="259" w:lineRule="auto"/>
-        <w:rPr>
-          <w:rFonts w:eastAsiaTheme="majorEastAsia" w:cstheme="majorBidi"/>
-          <w:b/>
-          <w:color w:val="C40827"/>
-          <w:sz w:val="32"/>
-          <w:szCs w:val="32"/>
-          <w:lang w:eastAsia="en-US"/>
-        </w:rPr>
-      </w:pPr>
-      <w:r>
-        <w:br w:type="page"/>
-      </w:r>
-    </w:p>
     <w:p>
       <w:pPr>
         <w:pStyle w:val="Heading1"/>
       </w:pPr>
-      <w:bookmarkStart w:id="31" w:name="_Toc29656153"/>
+      <w:bookmarkStart w:id="30" w:name="_Toc29656153"/>
+      <w:bookmarkStart w:id="31" w:name="_GoBack"/>
+      <w:bookmarkEnd w:id="31"/>
       <w:r>
         <w:lastRenderedPageBreak/>
         <w:t>References</w:t>
       </w:r>
-      <w:bookmarkEnd w:id="31"/>
+      <w:bookmarkEnd w:id="30"/>
     </w:p>
     <w:p>
       <w:pPr>
@@ -10789,17 +10445,8 @@
           <w:i/>
           <w:iCs/>
         </w:rPr>
-        <w:t xml:space="preserve">10 of the Most Innovative Chatbots on the Web | </w:t>
-      </w:r>
-      <w:proofErr w:type="spellStart"/>
-      <w:r>
-        <w:rPr>
-          <w:i/>
-          <w:iCs/>
-        </w:rPr>
-        <w:t>WordStream</w:t>
-      </w:r>
-      <w:proofErr w:type="spellEnd"/>
+        <w:t>10 of the Most Innovative Chatbots on the Web | WordStream</w:t>
+      </w:r>
       <w:r>
         <w:t xml:space="preserve"> (no date). Available at: </w:t>
       </w:r>
@@ -10906,7 +10553,6 @@
     </w:p>
     <w:p/>
     <w:p>
-      <w:proofErr w:type="spellStart"/>
       <w:r>
         <w:rPr>
           <w:i/>
@@ -10914,7 +10560,6 @@
         </w:rPr>
         <w:t>hyperCODEmia</w:t>
       </w:r>
-      <w:proofErr w:type="spellEnd"/>
       <w:r>
         <w:t xml:space="preserve"> (no date) </w:t>
       </w:r>
@@ -10948,17 +10593,8 @@
           <w:i/>
           <w:iCs/>
         </w:rPr>
-        <w:t xml:space="preserve">Image of the Day: </w:t>
-      </w:r>
-      <w:proofErr w:type="spellStart"/>
-      <w:r>
-        <w:rPr>
-          <w:i/>
-          <w:iCs/>
-        </w:rPr>
-        <w:t>ButterflyNet</w:t>
-      </w:r>
-      <w:proofErr w:type="spellEnd"/>
+        <w:t>Image of the Day: ButterflyNet</w:t>
+      </w:r>
       <w:r>
         <w:t xml:space="preserve"> (no date) </w:t>
       </w:r>
@@ -10987,13 +10623,8 @@
     </w:p>
     <w:p/>
     <w:p>
-      <w:proofErr w:type="spellStart"/>
-      <w:r>
-        <w:t>Kharkovyna</w:t>
-      </w:r>
-      <w:proofErr w:type="spellEnd"/>
-      <w:r>
-        <w:t xml:space="preserve">, O. (2019) </w:t>
+      <w:r>
+        <w:t xml:space="preserve">Kharkovyna, O. (2019) </w:t>
       </w:r>
       <w:r>
         <w:rPr>
@@ -11041,15 +10672,7 @@
         <w:t>et al.</w:t>
       </w:r>
       <w:r>
-        <w:t xml:space="preserve"> (2018) ‘Artificial Intelligence–Based Breast Cancer Nodal Metastasis Detection: Insights </w:t>
-      </w:r>
-      <w:proofErr w:type="gramStart"/>
-      <w:r>
-        <w:t>Into</w:t>
-      </w:r>
-      <w:proofErr w:type="gramEnd"/>
-      <w:r>
-        <w:t xml:space="preserve"> the Black Box for Pathologists’, </w:t>
+        <w:t xml:space="preserve"> (2018) ‘Artificial Intelligence–Based Breast Cancer Nodal Metastasis Detection: Insights Into the Black Box for Pathologists’, </w:t>
       </w:r>
       <w:r>
         <w:rPr>
@@ -11059,15 +10682,7 @@
         <w:t>Archives of Pathology &amp; Laboratory Medicine</w:t>
       </w:r>
       <w:r>
-        <w:t xml:space="preserve">, 143(7), pp. 859–868. </w:t>
-      </w:r>
-      <w:proofErr w:type="spellStart"/>
-      <w:r>
-        <w:t>doi</w:t>
-      </w:r>
-      <w:proofErr w:type="spellEnd"/>
-      <w:r>
-        <w:t xml:space="preserve">: </w:t>
+        <w:t xml:space="preserve">, 143(7), pp. 859–868. doi: </w:t>
       </w:r>
       <w:hyperlink r:id="rId45" w:history="1">
         <w:r>
@@ -11189,22 +10804,10 @@
           <w:i/>
           <w:iCs/>
         </w:rPr>
-        <w:t xml:space="preserve">A.I. Will Soon Transform Social Media; The Question is </w:t>
-      </w:r>
-      <w:proofErr w:type="gramStart"/>
-      <w:r>
-        <w:rPr>
-          <w:i/>
-          <w:iCs/>
-        </w:rPr>
-        <w:t>How?</w:t>
-      </w:r>
-      <w:r>
-        <w:t>,</w:t>
-      </w:r>
-      <w:proofErr w:type="gramEnd"/>
-      <w:r>
-        <w:t xml:space="preserve"> </w:t>
+        <w:t>A.I. Will Soon Transform Social Media; The Question is How?</w:t>
+      </w:r>
+      <w:r>
+        <w:t xml:space="preserve">, </w:t>
       </w:r>
       <w:r>
         <w:rPr>
@@ -11305,6 +10908,7 @@
           <w:i/>
           <w:iCs/>
         </w:rPr>
+        <w:lastRenderedPageBreak/>
         <w:t>The rise of social media - Our World in Data</w:t>
       </w:r>
       <w:r>
@@ -11366,7 +10970,6 @@
       <w:r>
         <w:t xml:space="preserve"> (no date) </w:t>
       </w:r>
-      <w:proofErr w:type="spellStart"/>
       <w:r>
         <w:rPr>
           <w:i/>
@@ -11374,7 +10977,6 @@
         </w:rPr>
         <w:t>SearchSecurity</w:t>
       </w:r>
-      <w:proofErr w:type="spellEnd"/>
       <w:r>
         <w:t xml:space="preserve">. Available at: </w:t>
       </w:r>
@@ -11450,7 +11052,6 @@
       <w:r>
         <w:t xml:space="preserve"> (2017) </w:t>
       </w:r>
-      <w:proofErr w:type="spellStart"/>
       <w:r>
         <w:rPr>
           <w:i/>
@@ -11458,7 +11059,6 @@
         </w:rPr>
         <w:t>InformED</w:t>
       </w:r>
-      <w:proofErr w:type="spellEnd"/>
       <w:r>
         <w:t xml:space="preserve">. Available at: </w:t>
       </w:r>
@@ -17744,7 +17344,6 @@
   </w:font>
   <w:font w:name="Century Gothic">
     <w:altName w:val="Century Gothic"/>
-    <w:panose1 w:val="020B0502020202020204"/>
     <w:charset w:val="00"/>
     <w:family w:val="swiss"/>
     <w:pitch w:val="variable"/>
@@ -17768,7 +17367,7 @@
     <w:charset w:val="00"/>
     <w:family w:val="swiss"/>
     <w:pitch w:val="variable"/>
-    <w:sig w:usb0="0000028F" w:usb1="00000002" w:usb2="00000000" w:usb3="00000000" w:csb0="0000019F" w:csb1="00000000"/>
+    <w:sig w:usb0="2000028F" w:usb1="00000002" w:usb2="00000000" w:usb3="00000000" w:csb0="0000019F" w:csb1="00000000"/>
   </w:font>
   <w:font w:name="Helvetica">
     <w:panose1 w:val="020B0604020202020204"/>
@@ -17810,6 +17409,7 @@
   </w:compat>
   <w:rsids>
     <w:rsidRoot w:val="00CE3DB4"/>
+    <w:rsid w:val="00042CC6"/>
     <w:rsid w:val="003447C5"/>
     <w:rsid w:val="00426FA3"/>
     <w:rsid w:val="00497347"/>
@@ -18549,7 +18149,7 @@
 </file>
 
 <file path=customXml/itemProps1.xml><?xml version="1.0" encoding="utf-8"?>
-<ds:datastoreItem xmlns:ds="http://schemas.openxmlformats.org/officeDocument/2006/customXml" ds:itemID="{E2577BA9-2706-46CA-B54F-C5F3C05993BB}">
+<ds:datastoreItem xmlns:ds="http://schemas.openxmlformats.org/officeDocument/2006/customXml" ds:itemID="{66846752-D616-470D-B953-A8F549161E65}">
   <ds:schemaRefs>
     <ds:schemaRef ds:uri="http://schemas.openxmlformats.org/officeDocument/2006/bibliography"/>
   </ds:schemaRefs>

</xml_diff>

<commit_message>
Updated Industry Data section
</commit_message>
<xml_diff>
--- a/Assignment 2 Draft.docx
+++ b/Assignment 2 Draft.docx
@@ -6564,130 +6564,688 @@
       </w:r>
       <w:bookmarkEnd w:id="20"/>
     </w:p>
+    <w:p>
+      <w:r>
+        <w:t xml:space="preserve">In the following section we reflect on our ‘Ideal Jobs’, delve into the skillsets required and explore what demand there currently is from employers. </w:t>
+      </w:r>
+    </w:p>
     <w:p/>
     <w:p>
       <w:pPr>
-        <w:autoSpaceDE w:val="0"/>
-        <w:autoSpaceDN w:val="0"/>
-        <w:adjustRightInd w:val="0"/>
-        <w:rPr>
-          <w:color w:val="000000"/>
-        </w:rPr>
-      </w:pPr>
+        <w:pStyle w:val="Heading5"/>
+      </w:pPr>
+      <w:r>
+        <w:t>Job Titles</w:t>
+      </w:r>
+    </w:p>
+    <w:p>
+      <w:pPr>
+        <w:jc w:val="both"/>
+        <w:rPr>
+          <w:szCs w:val="22"/>
+        </w:rPr>
+      </w:pPr>
+      <w:r>
+        <w:rPr>
+          <w:szCs w:val="22"/>
+        </w:rPr>
+        <w:t>All four members of our group had different job titles. These are as follows:</w:t>
+      </w:r>
+    </w:p>
+    <w:p>
+      <w:pPr>
+        <w:jc w:val="both"/>
+        <w:rPr>
+          <w:szCs w:val="22"/>
+        </w:rPr>
+      </w:pPr>
+    </w:p>
+    <w:p>
+      <w:pPr>
+        <w:jc w:val="both"/>
+        <w:rPr>
+          <w:szCs w:val="22"/>
+        </w:rPr>
+      </w:pPr>
+      <w:r>
+        <w:rPr>
+          <w:szCs w:val="22"/>
+        </w:rPr>
+        <w:t>Solutions Architect - Chief Information Officer - Machine Learning Engineer - Principal Data Insights Analysist.</w:t>
+      </w:r>
+    </w:p>
+    <w:p>
+      <w:pPr>
+        <w:jc w:val="both"/>
+        <w:rPr>
+          <w:szCs w:val="22"/>
+        </w:rPr>
+      </w:pPr>
+    </w:p>
+    <w:p>
+      <w:pPr>
+        <w:jc w:val="both"/>
+        <w:rPr>
+          <w:szCs w:val="22"/>
+        </w:rPr>
+      </w:pPr>
+      <w:r>
+        <w:rPr>
+          <w:szCs w:val="22"/>
+        </w:rPr>
+        <w:t xml:space="preserve">When comparing these job titles from the Burning Glass Data, only one member of our team had their job title on the list. The title that matched on the list was Solution Architect. </w:t>
+      </w:r>
+    </w:p>
+    <w:p>
+      <w:pPr>
+        <w:jc w:val="both"/>
+        <w:rPr>
+          <w:szCs w:val="22"/>
+        </w:rPr>
+      </w:pPr>
+    </w:p>
+    <w:p>
+      <w:pPr>
+        <w:jc w:val="both"/>
+        <w:rPr>
+          <w:szCs w:val="22"/>
+        </w:rPr>
+      </w:pPr>
+      <w:r>
+        <w:rPr>
+          <w:szCs w:val="22"/>
+        </w:rPr>
+        <w:t>When searching using seek.com.au for the other titles and search criteria of Information and Communication Technologies, the following results were listed:</w:t>
+      </w:r>
+    </w:p>
+    <w:p>
+      <w:pPr>
+        <w:jc w:val="both"/>
+        <w:rPr>
+          <w:szCs w:val="22"/>
+        </w:rPr>
+      </w:pPr>
+    </w:p>
+    <w:p>
+      <w:pPr>
+        <w:spacing w:after="120"/>
+        <w:jc w:val="both"/>
+        <w:rPr>
+          <w:szCs w:val="22"/>
+        </w:rPr>
+      </w:pPr>
+      <w:r>
+        <w:rPr>
+          <w:szCs w:val="22"/>
+        </w:rPr>
+        <w:t>Chief Information Officer = 58 positions</w:t>
+      </w:r>
+    </w:p>
+    <w:p>
+      <w:pPr>
+        <w:spacing w:after="120"/>
+        <w:jc w:val="both"/>
+        <w:rPr>
+          <w:szCs w:val="22"/>
+        </w:rPr>
+      </w:pPr>
+      <w:r>
+        <w:rPr>
+          <w:szCs w:val="22"/>
+        </w:rPr>
+        <w:t>Machine Learning Engineer = 190 positions</w:t>
+      </w:r>
+    </w:p>
+    <w:p>
+      <w:pPr>
+        <w:spacing w:after="120"/>
+        <w:jc w:val="both"/>
+        <w:rPr>
+          <w:szCs w:val="22"/>
+        </w:rPr>
+      </w:pPr>
+      <w:r>
+        <w:rPr>
+          <w:szCs w:val="22"/>
+        </w:rPr>
+        <w:t>Principal Data Insights Analysist = 1 position</w:t>
+      </w:r>
+    </w:p>
+    <w:p>
+      <w:pPr>
+        <w:spacing w:after="120"/>
+        <w:jc w:val="both"/>
+        <w:rPr>
+          <w:szCs w:val="22"/>
+        </w:rPr>
+      </w:pPr>
+      <w:r>
+        <w:rPr>
+          <w:szCs w:val="22"/>
+        </w:rPr>
+        <w:t>Solutions Architect, which rates as position number one on the Burning Glass Data, returned 938 positions.</w:t>
+      </w:r>
+    </w:p>
+    <w:p>
+      <w:pPr>
+        <w:jc w:val="both"/>
+        <w:rPr>
+          <w:szCs w:val="22"/>
+        </w:rPr>
+      </w:pPr>
+    </w:p>
+    <w:p>
+      <w:pPr>
+        <w:pStyle w:val="ListParagraph"/>
+        <w:numPr>
+          <w:ilvl w:val="0"/>
+          <w:numId w:val="14"/>
+        </w:numPr>
+        <w:jc w:val="both"/>
+      </w:pPr>
+      <w:r>
+        <w:t>Of our group, the member that chose Solutions Architect is the member that has the most IT experience.</w:t>
+      </w:r>
+    </w:p>
+    <w:p>
+      <w:pPr>
+        <w:jc w:val="both"/>
+        <w:rPr>
+          <w:szCs w:val="22"/>
+        </w:rPr>
+      </w:pPr>
+    </w:p>
+    <w:p>
+      <w:pPr>
+        <w:pStyle w:val="ListParagraph"/>
+        <w:numPr>
+          <w:ilvl w:val="0"/>
+          <w:numId w:val="14"/>
+        </w:numPr>
+        <w:jc w:val="both"/>
+      </w:pPr>
+      <w:r>
+        <w:t>Of our group, the member that chose Machine Learning Engineer is the youngest member on the team.</w:t>
+      </w:r>
+    </w:p>
+    <w:p>
+      <w:pPr>
+        <w:jc w:val="both"/>
+        <w:rPr>
+          <w:szCs w:val="22"/>
+        </w:rPr>
+      </w:pPr>
+    </w:p>
+    <w:p>
+      <w:pPr>
+        <w:pStyle w:val="ListParagraph"/>
+        <w:numPr>
+          <w:ilvl w:val="0"/>
+          <w:numId w:val="14"/>
+        </w:numPr>
+        <w:jc w:val="both"/>
+      </w:pPr>
+      <w:r>
+        <w:t>Of our group, the member that chose Chief Information Officer is studying for his Bachelor of Information Technology.</w:t>
+      </w:r>
+    </w:p>
+    <w:p>
+      <w:pPr>
+        <w:jc w:val="both"/>
+        <w:rPr>
+          <w:szCs w:val="22"/>
+        </w:rPr>
+      </w:pPr>
+    </w:p>
+    <w:p>
+      <w:pPr>
+        <w:pStyle w:val="ListParagraph"/>
+        <w:numPr>
+          <w:ilvl w:val="0"/>
+          <w:numId w:val="14"/>
+        </w:numPr>
+        <w:jc w:val="both"/>
+      </w:pPr>
+      <w:r>
+        <w:t>Of our group, the member that chose Principal Data Insights Analysist is the oldest member on the team.</w:t>
+      </w:r>
+    </w:p>
+    <w:p>
+      <w:pPr>
+        <w:jc w:val="both"/>
+        <w:rPr>
+          <w:szCs w:val="22"/>
+        </w:rPr>
+      </w:pPr>
+    </w:p>
+    <w:p>
+      <w:pPr>
+        <w:pStyle w:val="Heading5"/>
+      </w:pPr>
+      <w:r>
+        <w:t>SKILL SETS</w:t>
+      </w:r>
+    </w:p>
+    <w:p>
+      <w:pPr>
+        <w:jc w:val="both"/>
+        <w:rPr>
+          <w:szCs w:val="22"/>
+        </w:rPr>
+      </w:pPr>
+      <w:r>
+        <w:rPr>
+          <w:szCs w:val="22"/>
+        </w:rPr>
+        <w:t>To gather accurate data for skill sets could not be truly accurate as each member chose a job advertisement from different sources and written by different companies. Government positions were more in-depth compared to private organizations. One advertisement in particular was very vague on the required skill sets required.</w:t>
+      </w:r>
+    </w:p>
+    <w:p>
+      <w:pPr>
+        <w:jc w:val="both"/>
+        <w:rPr>
+          <w:szCs w:val="22"/>
+        </w:rPr>
+      </w:pPr>
+    </w:p>
+    <w:p>
+      <w:pPr>
+        <w:jc w:val="both"/>
+        <w:rPr>
+          <w:szCs w:val="22"/>
+        </w:rPr>
+      </w:pPr>
+      <w:r>
+        <w:rPr>
+          <w:szCs w:val="22"/>
+        </w:rPr>
+        <w:t>On comparing the information listed in each advertisement to the Burning Glass data, we could identify similar IT skills in the areas of Business Analysis, and Business Process.</w:t>
+      </w:r>
+    </w:p>
+    <w:p>
+      <w:pPr>
+        <w:jc w:val="both"/>
+        <w:rPr>
+          <w:szCs w:val="22"/>
+        </w:rPr>
+      </w:pPr>
+    </w:p>
+    <w:p>
+      <w:pPr>
+        <w:jc w:val="both"/>
+        <w:rPr>
+          <w:szCs w:val="22"/>
+        </w:rPr>
+      </w:pPr>
+      <w:r>
+        <w:rPr>
+          <w:szCs w:val="22"/>
+        </w:rPr>
+        <w:t>A skill that two members positions matched however and was not listed on the Burning Glass data was Cloud Technologies.</w:t>
+      </w:r>
+    </w:p>
+    <w:p>
+      <w:pPr>
+        <w:jc w:val="both"/>
+        <w:rPr>
+          <w:szCs w:val="22"/>
+        </w:rPr>
+      </w:pPr>
+    </w:p>
+    <w:p>
+      <w:pPr>
+        <w:jc w:val="both"/>
+        <w:rPr>
+          <w:szCs w:val="22"/>
+        </w:rPr>
+      </w:pPr>
+      <w:r>
+        <w:rPr>
+          <w:szCs w:val="22"/>
+        </w:rPr>
+        <w:lastRenderedPageBreak/>
+        <w:t>Two positions that did have the most listed data to compare were Machine Learning Engineer matching and Chief Information Officer with four sets. The second was Principal Data Insights Analysist and Solutions Architect, both matching only one of the listed skills.</w:t>
+      </w:r>
+    </w:p>
+    <w:p>
+      <w:pPr>
+        <w:jc w:val="both"/>
+        <w:rPr>
+          <w:szCs w:val="22"/>
+        </w:rPr>
+      </w:pPr>
+    </w:p>
+    <w:p>
+      <w:pPr>
+        <w:jc w:val="both"/>
+        <w:rPr>
+          <w:szCs w:val="22"/>
+        </w:rPr>
+      </w:pPr>
+      <w:r>
+        <w:rPr>
+          <w:szCs w:val="22"/>
+        </w:rPr>
+        <w:t>Comparing the generic skills as per Burning Glass Data to our ideal job listings, there were a lot more matches.</w:t>
+      </w:r>
+    </w:p>
+    <w:p>
+      <w:pPr>
+        <w:jc w:val="both"/>
+        <w:rPr>
+          <w:szCs w:val="22"/>
+        </w:rPr>
+      </w:pPr>
+    </w:p>
+    <w:p>
+      <w:pPr>
+        <w:jc w:val="both"/>
+        <w:rPr>
+          <w:szCs w:val="22"/>
+        </w:rPr>
+      </w:pPr>
+      <w:r>
+        <w:rPr>
+          <w:szCs w:val="22"/>
+        </w:rPr>
+        <w:t xml:space="preserve">Chief Information Officer matched with ten skills, Principal Data Insights Analysist matched with nine of the skill sets. </w:t>
+      </w:r>
+    </w:p>
+    <w:p>
+      <w:pPr>
+        <w:jc w:val="both"/>
+        <w:rPr>
+          <w:szCs w:val="22"/>
+        </w:rPr>
+      </w:pPr>
+    </w:p>
+    <w:p>
+      <w:pPr>
+        <w:jc w:val="both"/>
+        <w:rPr>
+          <w:szCs w:val="22"/>
+        </w:rPr>
+      </w:pPr>
+      <w:r>
+        <w:rPr>
+          <w:szCs w:val="22"/>
+        </w:rPr>
+        <w:t>Both Machine Learning Engineer and Solutions Architect matched with only one of the generic skill sets.</w:t>
+      </w:r>
+    </w:p>
+    <w:p>
+      <w:pPr>
+        <w:jc w:val="both"/>
+        <w:rPr>
+          <w:szCs w:val="22"/>
+        </w:rPr>
+      </w:pPr>
+    </w:p>
+    <w:p>
+      <w:pPr>
+        <w:jc w:val="both"/>
+        <w:rPr>
+          <w:szCs w:val="22"/>
+        </w:rPr>
+      </w:pPr>
+      <w:r>
+        <w:rPr>
+          <w:szCs w:val="22"/>
+        </w:rPr>
+        <w:t>This data is interesting as the two positions with the least amount of matches to generic skills are the two highest in-demand positions compared to the survey on seek.com.au using the ICT filter.</w:t>
+      </w:r>
+    </w:p>
+    <w:p>
+      <w:pPr>
+        <w:jc w:val="both"/>
+        <w:rPr>
+          <w:szCs w:val="22"/>
+        </w:rPr>
+      </w:pPr>
+    </w:p>
+    <w:p>
+      <w:pPr>
+        <w:pStyle w:val="Heading5"/>
+      </w:pPr>
+      <w:r>
+        <w:t>Comments on Opinion of Original Ideal Job</w:t>
+      </w:r>
+    </w:p>
+    <w:p>
+      <w:pPr>
+        <w:jc w:val="both"/>
+        <w:rPr>
+          <w:szCs w:val="22"/>
+        </w:rPr>
+      </w:pPr>
+      <w:r>
+        <w:rPr>
+          <w:szCs w:val="22"/>
+        </w:rPr>
+        <w:t xml:space="preserve">Brian - The position of Solutions Architect has been an ambition of mine for many years and I have been fortunate to perform some of the tasks associated with the role in positions held in several companies. The particular ad referenced in my personal profile is fairly unique in that it is exactly what I wish to do, it was not chosen as an example of the kind of role I seek but the actual job I want. </w:t>
+      </w:r>
+    </w:p>
+    <w:p>
+      <w:pPr>
+        <w:jc w:val="both"/>
+        <w:rPr>
+          <w:szCs w:val="22"/>
+        </w:rPr>
+      </w:pPr>
+    </w:p>
+    <w:p>
+      <w:pPr>
+        <w:jc w:val="both"/>
+        <w:rPr>
+          <w:szCs w:val="22"/>
+        </w:rPr>
+      </w:pPr>
+      <w:r>
+        <w:rPr>
+          <w:szCs w:val="22"/>
+        </w:rPr>
+        <w:t>Daria - Becoming Machine Learning Engineer is one of the main goals in my life and I am really passionate about it, so after looking at the data I would not change my dream job even though I do not possess any important skills such as Python, SQL or Java at the moment.</w:t>
+      </w:r>
+    </w:p>
+    <w:p>
+      <w:pPr>
+        <w:jc w:val="both"/>
+        <w:rPr>
+          <w:szCs w:val="22"/>
+        </w:rPr>
+      </w:pPr>
+    </w:p>
+    <w:p>
+      <w:pPr>
+        <w:jc w:val="both"/>
+        <w:rPr>
+          <w:szCs w:val="22"/>
+        </w:rPr>
+      </w:pPr>
+      <w:r>
+        <w:rPr>
+          <w:szCs w:val="22"/>
+        </w:rPr>
+        <w:t xml:space="preserve">Jeremy - With the data given. I do not believe I would change my dream job, as I love to be one of the leaders re-shaping what I.T should be in organisations. Being a door that interconnects and facilitates this change as the IT industry itself begins change towards a very different look in the coming years. </w:t>
+      </w:r>
+    </w:p>
+    <w:p>
+      <w:pPr>
+        <w:jc w:val="both"/>
+        <w:rPr>
+          <w:szCs w:val="22"/>
+        </w:rPr>
+      </w:pPr>
+    </w:p>
+    <w:p>
+      <w:pPr>
+        <w:jc w:val="both"/>
+        <w:rPr>
+          <w:szCs w:val="22"/>
+        </w:rPr>
+      </w:pPr>
+      <w:r>
+        <w:rPr>
+          <w:szCs w:val="22"/>
+        </w:rPr>
+        <w:t>Shane - I would not change my dream job based on the data because my dream job would be a job doing something that I am interested in and passionate about. Perhaps if I were younger and wishing to gain experience, I would reconsider to broaden my options to open more opportunities. In my current and also my dream job, the three highest skill sets in demand that I do not have ar</w:t>
+      </w:r>
+      <w:r>
+        <w:rPr>
+          <w:szCs w:val="22"/>
+        </w:rPr>
+        <w:t>e</w:t>
+      </w:r>
+      <w:r>
+        <w:rPr>
+          <w:szCs w:val="22"/>
+        </w:rPr>
+        <w:t xml:space="preserve"> the top three, SQL, JavaScript, Java. In my dream job the three highest generic skill that are not listed are, Problem Solving, Organizational Skills and Writing. I do believe however that I do possess these skills.</w:t>
+      </w:r>
+    </w:p>
+    <w:p>
+      <w:pPr>
+        <w:jc w:val="both"/>
+        <w:rPr>
+          <w:szCs w:val="22"/>
+        </w:rPr>
+      </w:pPr>
+    </w:p>
+    <w:p/>
+    <w:p/>
+    <w:p/>
+    <w:p/>
+    <w:p/>
+    <w:p/>
+    <w:p/>
+    <w:p/>
+    <w:p/>
+    <w:p/>
+    <w:p>
+      <w:pPr>
+        <w:pStyle w:val="Heading2"/>
+      </w:pPr>
+      <w:bookmarkStart w:id="21" w:name="_Toc29656144"/>
+      <w:bookmarkStart w:id="22" w:name="_GoBack"/>
+      <w:bookmarkEnd w:id="22"/>
+      <w:r>
+        <w:lastRenderedPageBreak/>
+        <w:t>IT Work</w:t>
+      </w:r>
+      <w:bookmarkEnd w:id="21"/>
+    </w:p>
+    <w:p/>
+    <w:p>
+      <w:pPr>
+        <w:jc w:val="both"/>
+      </w:pPr>
+      <w:r>
+        <w:t>The G6 Internet Explorers Team had the pleasure of interviewing Mr Tom Tighe Director of Operations – Payment Solutions - Shiji Group</w:t>
+      </w:r>
+      <w:r>
+        <w:t xml:space="preserve"> to obtain insights into what I.T. Professionals may face in the daily work.</w:t>
+      </w:r>
+    </w:p>
+    <w:p>
+      <w:pPr>
+        <w:jc w:val="both"/>
+      </w:pPr>
+    </w:p>
+    <w:p>
+      <w:pPr>
+        <w:pStyle w:val="Heading4"/>
+      </w:pPr>
+      <w:r>
+        <w:t xml:space="preserve">What kind of work is done by the I.T. </w:t>
+      </w:r>
+      <w:r>
+        <w:t>professional?</w:t>
+      </w:r>
+    </w:p>
+    <w:p>
+      <w:pPr>
+        <w:jc w:val="both"/>
+      </w:pPr>
+      <w:r>
+        <w:t>Tom, who is based in Sydney Australia, is responsible for the release and deployment of hospitality industry solutions globally. He manages a team of support and implementation technicians that deliver primarily, payment solutions to hotels, sporting stadiums, casino’s and the like. He has several staff with him in Sydney but most of his team is based in Atlanta in the U.S. His role also involves working with sales to develop new solutions based on customer requests, liaising with suppliers and vendors and dealing with clients and potential customers directly.</w:t>
+      </w:r>
+    </w:p>
+    <w:p>
+      <w:pPr>
+        <w:jc w:val="both"/>
+      </w:pPr>
+    </w:p>
+    <w:p>
+      <w:pPr>
+        <w:pStyle w:val="Heading5"/>
+      </w:pPr>
+      <w:r>
+        <w:t>What kinds of people does the I.T. professional interact with? Are they other I.T. professionals, Clients?, Investors?, The general public.</w:t>
+      </w:r>
+    </w:p>
+    <w:p>
+      <w:r>
+        <w:t xml:space="preserve">In </w:t>
+      </w:r>
+      <w:r>
+        <w:t>his role, Tom mainly deals with other I.T. professionals, CIO’s and I.T. Managers from client sites and potential customers as the business provides technical solutions to the market place, that they will have responsibility for. There is some interaction with Managers in Finance roles within these same organisations with the solutions primarily payment gateway focused. Other interactions are with internal Sales and Marketing teams.</w:t>
+      </w:r>
+    </w:p>
+    <w:p>
+      <w:r>
+        <w:t>Interestingly he mentioned the importance of networking with I.T. professionals particularly those in the same field or industry. He is a member of an organisation that meets irregularly, that provides a social environment to meet and engage with I.T. and Finance professionals that he may not normally encounter. Through these gatherings and the contacts made several business opportunities became available.</w:t>
+      </w:r>
+    </w:p>
+    <w:p/>
+    <w:p>
+      <w:pPr>
+        <w:pStyle w:val="Heading5"/>
+        <w:rPr>
+          <w:i w:val="0"/>
+        </w:rPr>
+      </w:pPr>
+      <w:r>
+        <w:t>Where does the I.T. professional spend most of their time.</w:t>
+      </w:r>
+    </w:p>
+    <w:p>
+      <w:pPr>
+        <w:jc w:val="both"/>
+      </w:pPr>
+      <w:r>
+        <w:t>Currently the business is undergoing rapid expansion with new products being released to the market and additional clients coming on board. Most of Tom’s time is being spent on managing the release and deployment of the new software, that is ensuring the products work as expected, that any specific platform requirements and configurations are well documented and in planning and organising the implementation of the new products. Additionally being responsible for a team based in the United States that he does not see in the office on a daily basis, means he tends to focus more on their output and issues and generally keeping tabs on them than he would if they were Sydney based.</w:t>
+      </w:r>
+    </w:p>
+    <w:p>
+      <w:pPr>
+        <w:jc w:val="both"/>
+      </w:pPr>
+    </w:p>
+    <w:p>
+      <w:pPr>
+        <w:pStyle w:val="Heading5"/>
+      </w:pPr>
+      <w:r>
+        <w:t>What aspect of their position is most challenging?</w:t>
+      </w:r>
+    </w:p>
+    <w:p>
+      <w:pPr>
+        <w:jc w:val="both"/>
+      </w:pPr>
+      <w:r>
+        <w:t xml:space="preserve">From the interview it was apparent that the greatest challenge was the diversity of technology found not just in the marketplace but also within his own organisation. One major client in the United States has a unique solution developed only three years ago that is not duplicated anywhere else in the world. It is so different to the other solutions provided, that support staff often struggle to understand and remedy issues. Fortunately, many of the developers who worked on the original project are still with the business and are called upon to provide assistance. Some clients are still running quite old technologies while new implementations are using AWS and other cloud based product. With the explosive growth of the business and release of new software this gap continues to widen.  Legacy and more recent implementations have very different configurations, very different technologies and in some cases terminology </w:t>
+      </w:r>
+      <w:r>
+        <w:lastRenderedPageBreak/>
+        <w:t>which provides challenges for support and installation staff performing general support as well as impacting on any upgrades to the systems.</w:t>
+      </w:r>
     </w:p>
     <w:p>
       <w:pPr>
         <w:pStyle w:val="Quote"/>
-        <w:rPr>
-          <w:color w:val="000000"/>
-        </w:rPr>
-      </w:pPr>
-      <w:r>
-        <w:t xml:space="preserve">What are the Job Titles for your group's ideal jobs? How do each of these rank in terms of demand from employers? </w:t>
-      </w:r>
-    </w:p>
-    <w:p>
-      <w:pPr>
-        <w:autoSpaceDE w:val="0"/>
-        <w:autoSpaceDN w:val="0"/>
-        <w:adjustRightInd w:val="0"/>
-        <w:spacing w:after="51"/>
-        <w:rPr>
-          <w:color w:val="000000"/>
-          <w:sz w:val="26"/>
-          <w:szCs w:val="26"/>
-        </w:rPr>
-      </w:pPr>
-    </w:p>
-    <w:p>
-      <w:pPr>
-        <w:pStyle w:val="Quote"/>
-        <w:rPr>
-          <w:color w:val="000000"/>
-        </w:rPr>
-      </w:pPr>
-      <w:r>
-        <w:t xml:space="preserve">From your group's ideal jobs, you can identify a set of skills required for these jobs (we will refer to this as your group's required skill set). These can be divided into general skills (communication, problem solving, writing etc) and IT-specific skills (Javascript, SQL, etc). </w:t>
-      </w:r>
-    </w:p>
-    <w:p>
-      <w:pPr>
-        <w:numPr>
-          <w:ilvl w:val="1"/>
-          <w:numId w:val="2"/>
-        </w:numPr>
-        <w:autoSpaceDE w:val="0"/>
-        <w:autoSpaceDN w:val="0"/>
-        <w:adjustRightInd w:val="0"/>
-        <w:spacing w:after="31"/>
-        <w:rPr>
-          <w:color w:val="000000"/>
-          <w:sz w:val="26"/>
-          <w:szCs w:val="26"/>
-        </w:rPr>
-      </w:pPr>
-    </w:p>
-    <w:p>
-      <w:pPr>
-        <w:pStyle w:val="Quote"/>
-        <w:rPr>
-          <w:color w:val="000000"/>
-        </w:rPr>
-      </w:pPr>
-      <w:r>
-        <w:t xml:space="preserve">How do the IT-specific skills in your required skill set rank in terms of demand from employers? </w:t>
-      </w:r>
-    </w:p>
-    <w:p>
-      <w:pPr>
-        <w:pStyle w:val="Quote"/>
-        <w:rPr>
-          <w:color w:val="000000"/>
-        </w:rPr>
-      </w:pPr>
-      <w:r>
-        <w:t xml:space="preserve">How do the general skills in your required skill set rank in terms of demand from employers? </w:t>
-      </w:r>
-    </w:p>
-    <w:p>
-      <w:pPr>
-        <w:pStyle w:val="Quote"/>
-        <w:rPr>
-          <w:color w:val="000000"/>
-        </w:rPr>
-      </w:pPr>
-      <w:r>
-        <w:t xml:space="preserve">What are the three highest ranked IT-specific skills which are not in your required skill set? </w:t>
-      </w:r>
-    </w:p>
-    <w:p>
-      <w:pPr>
-        <w:pStyle w:val="Quote"/>
-        <w:rPr>
-          <w:color w:val="000000"/>
-        </w:rPr>
-      </w:pPr>
-      <w:r>
-        <w:t xml:space="preserve">What are the three highest ranked general skills which are not in your required skill set? </w:t>
-      </w:r>
-    </w:p>
-    <w:p>
-      <w:pPr>
-        <w:pStyle w:val="Quote"/>
-        <w:rPr>
-          <w:color w:val="000000"/>
-        </w:rPr>
-      </w:pPr>
-      <w:r>
-        <w:t xml:space="preserve">Having looked at the Burning Glass data, has your opinion of your ideal job changed? Why or why not? </w:t>
-      </w:r>
-    </w:p>
-    <w:p>
-      <w:pPr>
-        <w:pStyle w:val="Quote"/>
-      </w:pPr>
-    </w:p>
-    <w:p/>
+      </w:pPr>
+    </w:p>
     <w:p/>
     <w:p>
       <w:pPr>
@@ -6706,149 +7264,12 @@
       <w:pPr>
         <w:pStyle w:val="Heading2"/>
       </w:pPr>
-      <w:bookmarkStart w:id="21" w:name="_Toc29656144"/>
-      <w:r>
-        <w:lastRenderedPageBreak/>
-        <w:t>IT Work</w:t>
-      </w:r>
-      <w:bookmarkEnd w:id="21"/>
-    </w:p>
-    <w:p/>
-    <w:p>
-      <w:pPr>
-        <w:jc w:val="both"/>
-      </w:pPr>
-      <w:r>
-        <w:t>The G6 Internet Explorers Team had the pleasure of interviewing Mr Tom Tighe Director of Operations – Payment Solutions - Shiji Group</w:t>
-      </w:r>
-      <w:r>
-        <w:t xml:space="preserve"> to obtain insights into what I.T. Professionals may face in the daily work.</w:t>
-      </w:r>
-    </w:p>
-    <w:p>
-      <w:pPr>
-        <w:jc w:val="both"/>
-      </w:pPr>
-    </w:p>
-    <w:p>
-      <w:pPr>
-        <w:pStyle w:val="Heading4"/>
-      </w:pPr>
-      <w:r>
-        <w:t xml:space="preserve">What kind of work is done by the I.T. </w:t>
-      </w:r>
-      <w:r>
-        <w:t>professional?</w:t>
-      </w:r>
-    </w:p>
-    <w:p>
-      <w:pPr>
-        <w:jc w:val="both"/>
-      </w:pPr>
-      <w:r>
-        <w:t>Tom, who is based in Sydney Australia, is responsible for the release and deployment of hospitality industry solutions globally. He manages a team of support and implementation technicians that deliver primarily, payment solutions to hotels, sporting stadiums, casino’s and the like. He has several staff with him in Sydney but most of his team is based in Atlanta in the U.S. His role also involves working with sales to develop new solutions based on customer requests, liaising with suppliers and vendors and dealing with clients and potential customers directly.</w:t>
-      </w:r>
-    </w:p>
-    <w:p>
-      <w:pPr>
-        <w:jc w:val="both"/>
-      </w:pPr>
-    </w:p>
-    <w:p>
-      <w:pPr>
-        <w:pStyle w:val="Heading5"/>
-      </w:pPr>
-      <w:r>
-        <w:t>What kinds of people does the I.T. professional interact with? Are they other I.T. professionals, Clients?, Investors?, The general public.</w:t>
-      </w:r>
-    </w:p>
-    <w:p>
-      <w:r>
-        <w:t xml:space="preserve">In </w:t>
-      </w:r>
-      <w:r>
-        <w:t>his role, Tom mainly deals with other I.T. professionals, CIO’s and I.T. Managers from client sites and potential customers as the business provides technical solutions to the market place, that they will have responsibility for. There is some interaction with Managers in Finance roles within these same organisations with the solutions primarily payment gateway focused. Other interactions are with internal Sales and Marketing teams.</w:t>
-      </w:r>
-    </w:p>
-    <w:p>
-      <w:r>
-        <w:t>Interestingly he mentioned the importance of networking with I.T. professionals particularly those in the same field or industry. He is a member of an organisation that meets irregularly, that provides a social environment to meet and engage with I.T. and Finance professionals that he may not normally encounter. Through these gatherings and the contacts made several business opportunities became available.</w:t>
-      </w:r>
-    </w:p>
-    <w:p/>
-    <w:p>
-      <w:pPr>
-        <w:pStyle w:val="Heading5"/>
-        <w:rPr>
-          <w:i w:val="0"/>
-        </w:rPr>
-      </w:pPr>
-      <w:r>
-        <w:t>Where does the I.T. professional spend most of their time.</w:t>
-      </w:r>
-    </w:p>
-    <w:p>
-      <w:pPr>
-        <w:jc w:val="both"/>
-      </w:pPr>
-      <w:r>
-        <w:t>Currently the business is undergoing rapid expansion with new products being released to the market and additional clients coming on board. Most of Tom’s time is being spent on managing the release and deployment of the new software, that is ensuring the products work as expected, that any specific platform requirements and configurations are well documented and in planning and organising the implementation of the new products. Additionally being responsible for a team based in the United States that he does not see in the office on a daily basis, means he tends to focus more on their output and issues and generally keeping tabs on them than he would if they were Sydney based.</w:t>
-      </w:r>
-    </w:p>
-    <w:p>
-      <w:pPr>
-        <w:jc w:val="both"/>
-      </w:pPr>
-    </w:p>
-    <w:p>
-      <w:pPr>
-        <w:pStyle w:val="Heading5"/>
-      </w:pPr>
-      <w:r>
-        <w:t>What aspect of their position is most challenging?</w:t>
-      </w:r>
-    </w:p>
-    <w:p>
-      <w:pPr>
-        <w:jc w:val="both"/>
-      </w:pPr>
-      <w:r>
-        <w:t xml:space="preserve">From the interview it was apparent that the greatest challenge was the diversity of technology found not just in the marketplace but also within his own organisation. One major client in the United States has a unique solution developed only three years ago that is not duplicated anywhere else in the world. It is so different to the other solutions provided, that support staff often struggle to understand and remedy issues. Fortunately, many of the developers who worked on the original project are still with the business and are called upon to provide assistance. Some clients are still running quite old technologies while new implementations are using AWS and other cloud based product. With the explosive growth of the business and release of new software this gap continues to widen.  Legacy and more recent implementations have very different configurations, very different technologies and in some cases terminology </w:t>
-      </w:r>
-      <w:r>
-        <w:lastRenderedPageBreak/>
-        <w:t>which provides challenges for support and installation staff performing general support as well as impacting on any upgrades to the systems.</w:t>
-      </w:r>
-    </w:p>
-    <w:p>
-      <w:pPr>
-        <w:pStyle w:val="Quote"/>
-      </w:pPr>
-    </w:p>
-    <w:p/>
-    <w:p>
-      <w:pPr>
-        <w:rPr>
-          <w:rFonts w:eastAsiaTheme="majorEastAsia" w:cstheme="majorBidi"/>
-          <w:color w:val="C40827"/>
-          <w:sz w:val="26"/>
-          <w:szCs w:val="26"/>
-        </w:rPr>
-      </w:pPr>
-      <w:r>
-        <w:br w:type="page"/>
-      </w:r>
-    </w:p>
-    <w:p>
-      <w:pPr>
-        <w:pStyle w:val="Heading2"/>
-      </w:pPr>
-      <w:bookmarkStart w:id="22" w:name="_Toc29656145"/>
+      <w:bookmarkStart w:id="23" w:name="_Toc29656145"/>
       <w:r>
         <w:lastRenderedPageBreak/>
         <w:t>IT Technologies</w:t>
       </w:r>
-      <w:bookmarkEnd w:id="22"/>
+      <w:bookmarkEnd w:id="23"/>
     </w:p>
     <w:p>
       <w:pPr>
@@ -6870,14 +7291,14 @@
           <w:szCs w:val="22"/>
         </w:rPr>
       </w:pPr>
-      <w:bookmarkStart w:id="23" w:name="_Toc29656146"/>
+      <w:bookmarkStart w:id="24" w:name="_Toc29656146"/>
       <w:r>
         <w:rPr>
           <w:szCs w:val="22"/>
         </w:rPr>
         <w:t>Cybersecurity</w:t>
       </w:r>
-      <w:bookmarkEnd w:id="23"/>
+      <w:bookmarkEnd w:id="24"/>
       <w:r>
         <w:rPr>
           <w:szCs w:val="22"/>
@@ -7868,7 +8289,7 @@
           <w:szCs w:val="22"/>
         </w:rPr>
       </w:pPr>
-      <w:bookmarkStart w:id="24" w:name="_Toc29656147"/>
+      <w:bookmarkStart w:id="25" w:name="_Toc29656147"/>
       <w:r>
         <w:rPr>
           <w:szCs w:val="22"/>
@@ -7876,7 +8297,7 @@
         <w:lastRenderedPageBreak/>
         <w:t>Machine Learning</w:t>
       </w:r>
-      <w:bookmarkEnd w:id="24"/>
+      <w:bookmarkEnd w:id="25"/>
       <w:r>
         <w:rPr>
           <w:szCs w:val="22"/>
@@ -9215,12 +9636,12 @@
       <w:pPr>
         <w:pStyle w:val="Heading3"/>
       </w:pPr>
-      <w:bookmarkStart w:id="25" w:name="_Toc29656148"/>
+      <w:bookmarkStart w:id="26" w:name="_Toc29656148"/>
       <w:r>
         <w:lastRenderedPageBreak/>
         <w:t>Autonomous Vehicles</w:t>
       </w:r>
-      <w:bookmarkEnd w:id="25"/>
+      <w:bookmarkEnd w:id="26"/>
     </w:p>
     <w:p>
       <w:pPr>
@@ -9455,12 +9876,12 @@
       <w:pPr>
         <w:pStyle w:val="Heading3"/>
       </w:pPr>
-      <w:bookmarkStart w:id="26" w:name="_Toc29656149"/>
+      <w:bookmarkStart w:id="27" w:name="_Toc29656149"/>
       <w:r>
         <w:lastRenderedPageBreak/>
         <w:t>Natural Language processing and chatterbots</w:t>
       </w:r>
-      <w:bookmarkEnd w:id="26"/>
+      <w:bookmarkEnd w:id="27"/>
       <w:r>
         <w:t xml:space="preserve"> </w:t>
       </w:r>
@@ -9806,22 +10227,22 @@
       <w:pPr>
         <w:pStyle w:val="Heading2"/>
       </w:pPr>
-      <w:bookmarkStart w:id="27" w:name="_Toc29656150"/>
+      <w:bookmarkStart w:id="28" w:name="_Toc29656150"/>
       <w:r>
         <w:lastRenderedPageBreak/>
         <w:t>Project Ideas</w:t>
       </w:r>
-      <w:bookmarkEnd w:id="27"/>
+      <w:bookmarkEnd w:id="28"/>
     </w:p>
     <w:p>
       <w:pPr>
         <w:pStyle w:val="Heading2"/>
       </w:pPr>
-      <w:bookmarkStart w:id="28" w:name="_Toc29656151"/>
+      <w:bookmarkStart w:id="29" w:name="_Toc29656151"/>
       <w:r>
         <w:t>G6 Internet Explorers Group Project</w:t>
       </w:r>
-      <w:bookmarkEnd w:id="28"/>
+      <w:bookmarkEnd w:id="29"/>
     </w:p>
     <w:p>
       <w:pPr>
@@ -10128,11 +10549,11 @@
       <w:pPr>
         <w:pStyle w:val="Heading2"/>
       </w:pPr>
-      <w:bookmarkStart w:id="29" w:name="_Toc29656152"/>
+      <w:bookmarkStart w:id="30" w:name="_Toc29656152"/>
       <w:r>
         <w:t>Group Reflection</w:t>
       </w:r>
-      <w:bookmarkEnd w:id="29"/>
+      <w:bookmarkEnd w:id="30"/>
     </w:p>
     <w:p>
       <w:pPr>
@@ -10159,19 +10580,7 @@
         <w:jc w:val="both"/>
       </w:pPr>
       <w:r>
-        <w:t xml:space="preserve">I believe this group is outstanding, having come together fairly organically by placing our names in an available group rather than scouting around looking for people of like interests or in the same town or city. It is our diversity that allows us to present interesting and unique points of view. We have worked well together on common goals. As is evident by the differences in our ideal jobs and the blend of personality types we each bring unique experiences both life and employment to enrich the team. I believe our team meetings via teleconference were particularly effective as it afforded our geographically dispersed team the same access to live conversation that students studying on campus would have. For the next project I will recommend different project management tools as I underwent some frustration, with Microsoft Teams and the addons, with getting a clear picture of where we were at. One thing that did surprise me was the absolute absence of any conflict. The entire team were at all times respectful of </w:t>
-      </w:r>
-      <w:r>
-        <w:t>each others</w:t>
-      </w:r>
-      <w:r>
-        <w:t xml:space="preserve"> ideas and opinions and sought through dialogue to form a </w:t>
-      </w:r>
-      <w:r>
-        <w:t>consensus</w:t>
-      </w:r>
-      <w:r>
-        <w:t xml:space="preserve"> on the best approach to move forward. I have rarely found this in commercial enterprises. One thing I have learned about groups is that sometimes you can be really really lucky.  </w:t>
+        <w:t xml:space="preserve">I believe this group is outstanding, having come together fairly organically by placing our names in an available group rather than scouting around looking for people of like interests or in the same town or city. It is our diversity that allows us to present interesting and unique points of view. We have worked well together on common goals. As is evident by the differences in our ideal jobs and the blend of personality types we each bring unique experiences both life and employment to enrich the team. I believe our team meetings via teleconference were particularly effective as it afforded our geographically dispersed team the same access to live conversation that students studying on campus would have. For the next project I will recommend different project management tools as I underwent some frustration, with Microsoft Teams and the addons, with getting a clear picture of where we were at. One thing that did surprise me was the absolute absence of any conflict. The entire team were at all times respectful of each others ideas and opinions and sought through dialogue to form a consensus on the best approach to move forward. I have rarely found this in commercial enterprises. One thing I have learned about groups is that sometimes you can be really really lucky.  </w:t>
       </w:r>
     </w:p>
     <w:p>
@@ -10408,14 +10817,12 @@
       <w:pPr>
         <w:pStyle w:val="Heading1"/>
       </w:pPr>
-      <w:bookmarkStart w:id="30" w:name="_Toc29656153"/>
-      <w:bookmarkStart w:id="31" w:name="_GoBack"/>
-      <w:bookmarkEnd w:id="31"/>
+      <w:bookmarkStart w:id="31" w:name="_Toc29656153"/>
       <w:r>
         <w:lastRenderedPageBreak/>
         <w:t>References</w:t>
       </w:r>
-      <w:bookmarkEnd w:id="30"/>
+      <w:bookmarkEnd w:id="31"/>
     </w:p>
     <w:p>
       <w:pPr>
@@ -12328,6 +12735,119 @@
     </w:lvl>
   </w:abstractNum>
   <w:abstractNum w:abstractNumId="10" w15:restartNumberingAfterBreak="0">
+    <w:nsid w:val="68861CF6"/>
+    <w:multiLevelType w:val="hybridMultilevel"/>
+    <w:tmpl w:val="7D9EA9A2"/>
+    <w:lvl w:ilvl="0" w:tplc="0C090001">
+      <w:start w:val="1"/>
+      <w:numFmt w:val="bullet"/>
+      <w:lvlText w:val=""/>
+      <w:lvlJc w:val="left"/>
+      <w:pPr>
+        <w:ind w:left="720" w:hanging="360"/>
+      </w:pPr>
+      <w:rPr>
+        <w:rFonts w:ascii="Symbol" w:hAnsi="Symbol" w:hint="default"/>
+      </w:rPr>
+    </w:lvl>
+    <w:lvl w:ilvl="1" w:tplc="0C090003" w:tentative="1">
+      <w:start w:val="1"/>
+      <w:numFmt w:val="bullet"/>
+      <w:lvlText w:val="o"/>
+      <w:lvlJc w:val="left"/>
+      <w:pPr>
+        <w:ind w:left="1440" w:hanging="360"/>
+      </w:pPr>
+      <w:rPr>
+        <w:rFonts w:ascii="Courier New" w:hAnsi="Courier New" w:cs="Courier New" w:hint="default"/>
+      </w:rPr>
+    </w:lvl>
+    <w:lvl w:ilvl="2" w:tplc="0C090005" w:tentative="1">
+      <w:start w:val="1"/>
+      <w:numFmt w:val="bullet"/>
+      <w:lvlText w:val=""/>
+      <w:lvlJc w:val="left"/>
+      <w:pPr>
+        <w:ind w:left="2160" w:hanging="360"/>
+      </w:pPr>
+      <w:rPr>
+        <w:rFonts w:ascii="Wingdings" w:hAnsi="Wingdings" w:hint="default"/>
+      </w:rPr>
+    </w:lvl>
+    <w:lvl w:ilvl="3" w:tplc="0C090001" w:tentative="1">
+      <w:start w:val="1"/>
+      <w:numFmt w:val="bullet"/>
+      <w:lvlText w:val=""/>
+      <w:lvlJc w:val="left"/>
+      <w:pPr>
+        <w:ind w:left="2880" w:hanging="360"/>
+      </w:pPr>
+      <w:rPr>
+        <w:rFonts w:ascii="Symbol" w:hAnsi="Symbol" w:hint="default"/>
+      </w:rPr>
+    </w:lvl>
+    <w:lvl w:ilvl="4" w:tplc="0C090003" w:tentative="1">
+      <w:start w:val="1"/>
+      <w:numFmt w:val="bullet"/>
+      <w:lvlText w:val="o"/>
+      <w:lvlJc w:val="left"/>
+      <w:pPr>
+        <w:ind w:left="3600" w:hanging="360"/>
+      </w:pPr>
+      <w:rPr>
+        <w:rFonts w:ascii="Courier New" w:hAnsi="Courier New" w:cs="Courier New" w:hint="default"/>
+      </w:rPr>
+    </w:lvl>
+    <w:lvl w:ilvl="5" w:tplc="0C090005" w:tentative="1">
+      <w:start w:val="1"/>
+      <w:numFmt w:val="bullet"/>
+      <w:lvlText w:val=""/>
+      <w:lvlJc w:val="left"/>
+      <w:pPr>
+        <w:ind w:left="4320" w:hanging="360"/>
+      </w:pPr>
+      <w:rPr>
+        <w:rFonts w:ascii="Wingdings" w:hAnsi="Wingdings" w:hint="default"/>
+      </w:rPr>
+    </w:lvl>
+    <w:lvl w:ilvl="6" w:tplc="0C090001" w:tentative="1">
+      <w:start w:val="1"/>
+      <w:numFmt w:val="bullet"/>
+      <w:lvlText w:val=""/>
+      <w:lvlJc w:val="left"/>
+      <w:pPr>
+        <w:ind w:left="5040" w:hanging="360"/>
+      </w:pPr>
+      <w:rPr>
+        <w:rFonts w:ascii="Symbol" w:hAnsi="Symbol" w:hint="default"/>
+      </w:rPr>
+    </w:lvl>
+    <w:lvl w:ilvl="7" w:tplc="0C090003" w:tentative="1">
+      <w:start w:val="1"/>
+      <w:numFmt w:val="bullet"/>
+      <w:lvlText w:val="o"/>
+      <w:lvlJc w:val="left"/>
+      <w:pPr>
+        <w:ind w:left="5760" w:hanging="360"/>
+      </w:pPr>
+      <w:rPr>
+        <w:rFonts w:ascii="Courier New" w:hAnsi="Courier New" w:cs="Courier New" w:hint="default"/>
+      </w:rPr>
+    </w:lvl>
+    <w:lvl w:ilvl="8" w:tplc="0C090005" w:tentative="1">
+      <w:start w:val="1"/>
+      <w:numFmt w:val="bullet"/>
+      <w:lvlText w:val=""/>
+      <w:lvlJc w:val="left"/>
+      <w:pPr>
+        <w:ind w:left="6480" w:hanging="360"/>
+      </w:pPr>
+      <w:rPr>
+        <w:rFonts w:ascii="Wingdings" w:hAnsi="Wingdings" w:hint="default"/>
+      </w:rPr>
+    </w:lvl>
+  </w:abstractNum>
+  <w:abstractNum w:abstractNumId="11" w15:restartNumberingAfterBreak="0">
     <w:nsid w:val="6AAFA2BE"/>
     <w:multiLevelType w:val="hybridMultilevel"/>
     <w:tmpl w:val="621352BA"/>
@@ -12378,7 +12898,7 @@
       <w:lvlJc w:val="left"/>
     </w:lvl>
   </w:abstractNum>
-  <w:abstractNum w:abstractNumId="11" w15:restartNumberingAfterBreak="0">
+  <w:abstractNum w:abstractNumId="12" w15:restartNumberingAfterBreak="0">
     <w:nsid w:val="722F5193"/>
     <w:multiLevelType w:val="hybridMultilevel"/>
     <w:tmpl w:val="7652A84A"/>
@@ -12491,7 +13011,7 @@
       </w:rPr>
     </w:lvl>
   </w:abstractNum>
-  <w:abstractNum w:abstractNumId="12" w15:restartNumberingAfterBreak="0">
+  <w:abstractNum w:abstractNumId="13" w15:restartNumberingAfterBreak="0">
     <w:nsid w:val="7279C50F"/>
     <w:multiLevelType w:val="hybridMultilevel"/>
     <w:tmpl w:val="AE87283A"/>
@@ -12552,13 +13072,13 @@
     <w:abstractNumId w:val="1"/>
   </w:num>
   <w:num w:numId="4">
-    <w:abstractNumId w:val="10"/>
+    <w:abstractNumId w:val="11"/>
   </w:num>
   <w:num w:numId="5">
     <w:abstractNumId w:val="5"/>
   </w:num>
   <w:num w:numId="6">
-    <w:abstractNumId w:val="11"/>
+    <w:abstractNumId w:val="12"/>
   </w:num>
   <w:num w:numId="7">
     <w:abstractNumId w:val="0"/>
@@ -12567,7 +13087,7 @@
     <w:abstractNumId w:val="3"/>
   </w:num>
   <w:num w:numId="9">
-    <w:abstractNumId w:val="12"/>
+    <w:abstractNumId w:val="13"/>
   </w:num>
   <w:num w:numId="10">
     <w:abstractNumId w:val="7"/>
@@ -12580,6 +13100,9 @@
   </w:num>
   <w:num w:numId="13">
     <w:abstractNumId w:val="4"/>
+  </w:num>
+  <w:num w:numId="14">
+    <w:abstractNumId w:val="10"/>
   </w:num>
 </w:numbering>
 </file>
@@ -17417,6 +17940,7 @@
     <w:rsid w:val="00731B00"/>
     <w:rsid w:val="007C5FF9"/>
     <w:rsid w:val="008C084D"/>
+    <w:rsid w:val="008E530B"/>
     <w:rsid w:val="00952F92"/>
     <w:rsid w:val="009F543D"/>
     <w:rsid w:val="00A76193"/>
@@ -18149,7 +18673,7 @@
 </file>
 
 <file path=customXml/itemProps1.xml><?xml version="1.0" encoding="utf-8"?>
-<ds:datastoreItem xmlns:ds="http://schemas.openxmlformats.org/officeDocument/2006/customXml" ds:itemID="{66846752-D616-470D-B953-A8F549161E65}">
+<ds:datastoreItem xmlns:ds="http://schemas.openxmlformats.org/officeDocument/2006/customXml" ds:itemID="{F4973707-AEDB-4887-B3E6-17D55E1774C0}">
   <ds:schemaRefs>
     <ds:schemaRef ds:uri="http://schemas.openxmlformats.org/officeDocument/2006/bibliography"/>
   </ds:schemaRefs>

</xml_diff>

<commit_message>
Updated ideal jobs in team profile
</commit_message>
<xml_diff>
--- a/Assignment 2 Draft.docx
+++ b/Assignment 2 Draft.docx
@@ -289,26 +289,37 @@
           <w:sz w:val="36"/>
           <w:szCs w:val="36"/>
         </w:rPr>
-        <w:t>Daria Sukonnova</w:t>
-      </w:r>
-    </w:p>
-    <w:p>
-      <w:pPr>
-        <w:jc w:val="center"/>
+        <w:t xml:space="preserve">Daria </w:t>
+      </w:r>
+      <w:proofErr w:type="spellStart"/>
+      <w:r>
         <w:rPr>
           <w:b/>
           <w:bCs/>
           <w:sz w:val="36"/>
           <w:szCs w:val="36"/>
         </w:rPr>
-      </w:pPr>
-      <w:r>
+        <w:t>Sukonnova</w:t>
+      </w:r>
+      <w:proofErr w:type="spellEnd"/>
+    </w:p>
+    <w:p>
+      <w:pPr>
+        <w:jc w:val="center"/>
         <w:rPr>
           <w:b/>
           <w:bCs/>
           <w:sz w:val="36"/>
           <w:szCs w:val="36"/>
         </w:rPr>
+      </w:pPr>
+      <w:r>
+        <w:rPr>
+          <w:b/>
+          <w:bCs/>
+          <w:sz w:val="36"/>
+          <w:szCs w:val="36"/>
+        </w:rPr>
         <w:t>Shane Thacker</w:t>
       </w:r>
     </w:p>
@@ -341,8 +352,19 @@
           <w:sz w:val="36"/>
           <w:szCs w:val="36"/>
         </w:rPr>
-        <w:t>Jeremy Naupay</w:t>
-      </w:r>
+        <w:t xml:space="preserve">Jeremy </w:t>
+      </w:r>
+      <w:proofErr w:type="spellStart"/>
+      <w:r>
+        <w:rPr>
+          <w:b/>
+          <w:bCs/>
+          <w:sz w:val="36"/>
+          <w:szCs w:val="36"/>
+        </w:rPr>
+        <w:t>Naupay</w:t>
+      </w:r>
+      <w:proofErr w:type="spellEnd"/>
       <w:r>
         <w:rPr>
           <w:b/>
@@ -536,7 +558,7 @@
           <w:r>
             <w:fldChar w:fldCharType="separate"/>
           </w:r>
-          <w:hyperlink w:anchor="_Toc29656135" w:history="1">
+          <w:hyperlink w:anchor="_Toc29710817" w:history="1">
             <w:r>
               <w:rPr>
                 <w:rStyle w:val="Hyperlink"/>
@@ -563,7 +585,7 @@
                 <w:noProof/>
                 <w:webHidden/>
               </w:rPr>
-              <w:instrText xml:space="preserve"> PAGEREF _Toc29656135 \h </w:instrText>
+              <w:instrText xml:space="preserve"> PAGEREF _Toc29710817 \h </w:instrText>
             </w:r>
             <w:r>
               <w:rPr>
@@ -606,7 +628,7 @@
               <w:lang w:eastAsia="en-AU"/>
             </w:rPr>
           </w:pPr>
-          <w:hyperlink w:anchor="_Toc29656136" w:history="1">
+          <w:hyperlink w:anchor="_Toc29710818" w:history="1">
             <w:r>
               <w:rPr>
                 <w:rStyle w:val="Hyperlink"/>
@@ -633,7 +655,7 @@
                 <w:noProof/>
                 <w:webHidden/>
               </w:rPr>
-              <w:instrText xml:space="preserve"> PAGEREF _Toc29656136 \h </w:instrText>
+              <w:instrText xml:space="preserve"> PAGEREF _Toc29710818 \h </w:instrText>
             </w:r>
             <w:r>
               <w:rPr>
@@ -676,7 +698,7 @@
               <w:lang w:eastAsia="en-AU"/>
             </w:rPr>
           </w:pPr>
-          <w:hyperlink w:anchor="_Toc29656137" w:history="1">
+          <w:hyperlink w:anchor="_Toc29710819" w:history="1">
             <w:r>
               <w:rPr>
                 <w:rStyle w:val="Hyperlink"/>
@@ -703,7 +725,7 @@
                 <w:noProof/>
                 <w:webHidden/>
               </w:rPr>
-              <w:instrText xml:space="preserve"> PAGEREF _Toc29656137 \h </w:instrText>
+              <w:instrText xml:space="preserve"> PAGEREF _Toc29710819 \h </w:instrText>
             </w:r>
             <w:r>
               <w:rPr>
@@ -746,7 +768,7 @@
               <w:lang w:eastAsia="en-AU"/>
             </w:rPr>
           </w:pPr>
-          <w:hyperlink w:anchor="_Toc29656138" w:history="1">
+          <w:hyperlink w:anchor="_Toc29710820" w:history="1">
             <w:r>
               <w:rPr>
                 <w:rStyle w:val="Hyperlink"/>
@@ -773,7 +795,7 @@
                 <w:noProof/>
                 <w:webHidden/>
               </w:rPr>
-              <w:instrText xml:space="preserve"> PAGEREF _Toc29656138 \h </w:instrText>
+              <w:instrText xml:space="preserve"> PAGEREF _Toc29710820 \h </w:instrText>
             </w:r>
             <w:r>
               <w:rPr>
@@ -816,7 +838,7 @@
               <w:lang w:eastAsia="en-AU"/>
             </w:rPr>
           </w:pPr>
-          <w:hyperlink w:anchor="_Toc29656139" w:history="1">
+          <w:hyperlink w:anchor="_Toc29710821" w:history="1">
             <w:r>
               <w:rPr>
                 <w:rStyle w:val="Hyperlink"/>
@@ -843,7 +865,7 @@
                 <w:noProof/>
                 <w:webHidden/>
               </w:rPr>
-              <w:instrText xml:space="preserve"> PAGEREF _Toc29656139 \h </w:instrText>
+              <w:instrText xml:space="preserve"> PAGEREF _Toc29710821 \h </w:instrText>
             </w:r>
             <w:r>
               <w:rPr>
@@ -886,13 +908,27 @@
               <w:lang w:eastAsia="en-AU"/>
             </w:rPr>
           </w:pPr>
-          <w:hyperlink w:anchor="_Toc29656140" w:history="1">
+          <w:hyperlink w:anchor="_Toc29710822" w:history="1">
             <w:r>
               <w:rPr>
                 <w:rStyle w:val="Hyperlink"/>
                 <w:noProof/>
               </w:rPr>
-              <w:t>Other tests results</w:t>
+              <w:t>Othe</w:t>
+            </w:r>
+            <w:r>
+              <w:rPr>
+                <w:rStyle w:val="Hyperlink"/>
+                <w:noProof/>
+              </w:rPr>
+              <w:t>r</w:t>
+            </w:r>
+            <w:r>
+              <w:rPr>
+                <w:rStyle w:val="Hyperlink"/>
+                <w:noProof/>
+              </w:rPr>
+              <w:t xml:space="preserve"> tests results</w:t>
             </w:r>
             <w:r>
               <w:rPr>
@@ -913,7 +949,7 @@
                 <w:noProof/>
                 <w:webHidden/>
               </w:rPr>
-              <w:instrText xml:space="preserve"> PAGEREF _Toc29656140 \h </w:instrText>
+              <w:instrText xml:space="preserve"> PAGEREF _Toc29710822 \h </w:instrText>
             </w:r>
             <w:r>
               <w:rPr>
@@ -956,7 +992,7 @@
               <w:lang w:eastAsia="en-AU"/>
             </w:rPr>
           </w:pPr>
-          <w:hyperlink w:anchor="_Toc29656141" w:history="1">
+          <w:hyperlink w:anchor="_Toc29710823" w:history="1">
             <w:r>
               <w:rPr>
                 <w:rStyle w:val="Hyperlink"/>
@@ -983,7 +1019,7 @@
                 <w:noProof/>
                 <w:webHidden/>
               </w:rPr>
-              <w:instrText xml:space="preserve"> PAGEREF _Toc29656141 \h </w:instrText>
+              <w:instrText xml:space="preserve"> PAGEREF _Toc29710823 \h </w:instrText>
             </w:r>
             <w:r>
               <w:rPr>
@@ -1026,7 +1062,7 @@
               <w:lang w:eastAsia="en-AU"/>
             </w:rPr>
           </w:pPr>
-          <w:hyperlink w:anchor="_Toc29656142" w:history="1">
+          <w:hyperlink w:anchor="_Toc29710824" w:history="1">
             <w:r>
               <w:rPr>
                 <w:rStyle w:val="Hyperlink"/>
@@ -1053,7 +1089,7 @@
                 <w:noProof/>
                 <w:webHidden/>
               </w:rPr>
-              <w:instrText xml:space="preserve"> PAGEREF _Toc29656142 \h </w:instrText>
+              <w:instrText xml:space="preserve"> PAGEREF _Toc29710824 \h </w:instrText>
             </w:r>
             <w:r>
               <w:rPr>
@@ -1096,7 +1132,7 @@
               <w:lang w:eastAsia="en-AU"/>
             </w:rPr>
           </w:pPr>
-          <w:hyperlink w:anchor="_Toc29656143" w:history="1">
+          <w:hyperlink w:anchor="_Toc29710825" w:history="1">
             <w:r>
               <w:rPr>
                 <w:rStyle w:val="Hyperlink"/>
@@ -1123,7 +1159,7 @@
                 <w:noProof/>
                 <w:webHidden/>
               </w:rPr>
-              <w:instrText xml:space="preserve"> PAGEREF _Toc29656143 \h </w:instrText>
+              <w:instrText xml:space="preserve"> PAGEREF _Toc29710825 \h </w:instrText>
             </w:r>
             <w:r>
               <w:rPr>
@@ -1166,7 +1202,7 @@
               <w:lang w:eastAsia="en-AU"/>
             </w:rPr>
           </w:pPr>
-          <w:hyperlink w:anchor="_Toc29656144" w:history="1">
+          <w:hyperlink w:anchor="_Toc29710826" w:history="1">
             <w:r>
               <w:rPr>
                 <w:rStyle w:val="Hyperlink"/>
@@ -1193,7 +1229,7 @@
                 <w:noProof/>
                 <w:webHidden/>
               </w:rPr>
-              <w:instrText xml:space="preserve"> PAGEREF _Toc29656144 \h </w:instrText>
+              <w:instrText xml:space="preserve"> PAGEREF _Toc29710826 \h </w:instrText>
             </w:r>
             <w:r>
               <w:rPr>
@@ -1213,7 +1249,7 @@
                 <w:noProof/>
                 <w:webHidden/>
               </w:rPr>
-              <w:t>16</w:t>
+              <w:t>17</w:t>
             </w:r>
             <w:r>
               <w:rPr>
@@ -1236,7 +1272,7 @@
               <w:lang w:eastAsia="en-AU"/>
             </w:rPr>
           </w:pPr>
-          <w:hyperlink w:anchor="_Toc29656145" w:history="1">
+          <w:hyperlink w:anchor="_Toc29710827" w:history="1">
             <w:r>
               <w:rPr>
                 <w:rStyle w:val="Hyperlink"/>
@@ -1263,7 +1299,7 @@
                 <w:noProof/>
                 <w:webHidden/>
               </w:rPr>
-              <w:instrText xml:space="preserve"> PAGEREF _Toc29656145 \h </w:instrText>
+              <w:instrText xml:space="preserve"> PAGEREF _Toc29710827 \h </w:instrText>
             </w:r>
             <w:r>
               <w:rPr>
@@ -1283,7 +1319,7 @@
                 <w:noProof/>
                 <w:webHidden/>
               </w:rPr>
-              <w:t>18</w:t>
+              <w:t>19</w:t>
             </w:r>
             <w:r>
               <w:rPr>
@@ -1306,7 +1342,7 @@
               <w:lang w:eastAsia="en-AU"/>
             </w:rPr>
           </w:pPr>
-          <w:hyperlink w:anchor="_Toc29656146" w:history="1">
+          <w:hyperlink w:anchor="_Toc29710828" w:history="1">
             <w:r>
               <w:rPr>
                 <w:rStyle w:val="Hyperlink"/>
@@ -1333,7 +1369,7 @@
                 <w:noProof/>
                 <w:webHidden/>
               </w:rPr>
-              <w:instrText xml:space="preserve"> PAGEREF _Toc29656146 \h </w:instrText>
+              <w:instrText xml:space="preserve"> PAGEREF _Toc29710828 \h </w:instrText>
             </w:r>
             <w:r>
               <w:rPr>
@@ -1353,7 +1389,7 @@
                 <w:noProof/>
                 <w:webHidden/>
               </w:rPr>
-              <w:t>18</w:t>
+              <w:t>19</w:t>
             </w:r>
             <w:r>
               <w:rPr>
@@ -1376,7 +1412,7 @@
               <w:lang w:eastAsia="en-AU"/>
             </w:rPr>
           </w:pPr>
-          <w:hyperlink w:anchor="_Toc29656147" w:history="1">
+          <w:hyperlink w:anchor="_Toc29710829" w:history="1">
             <w:r>
               <w:rPr>
                 <w:rStyle w:val="Hyperlink"/>
@@ -1403,7 +1439,7 @@
                 <w:noProof/>
                 <w:webHidden/>
               </w:rPr>
-              <w:instrText xml:space="preserve"> PAGEREF _Toc29656147 \h </w:instrText>
+              <w:instrText xml:space="preserve"> PAGEREF _Toc29710829 \h </w:instrText>
             </w:r>
             <w:r>
               <w:rPr>
@@ -1423,7 +1459,7 @@
                 <w:noProof/>
                 <w:webHidden/>
               </w:rPr>
-              <w:t>21</w:t>
+              <w:t>22</w:t>
             </w:r>
             <w:r>
               <w:rPr>
@@ -1446,7 +1482,7 @@
               <w:lang w:eastAsia="en-AU"/>
             </w:rPr>
           </w:pPr>
-          <w:hyperlink w:anchor="_Toc29656148" w:history="1">
+          <w:hyperlink w:anchor="_Toc29710830" w:history="1">
             <w:r>
               <w:rPr>
                 <w:rStyle w:val="Hyperlink"/>
@@ -1473,7 +1509,7 @@
                 <w:noProof/>
                 <w:webHidden/>
               </w:rPr>
-              <w:instrText xml:space="preserve"> PAGEREF _Toc29656148 \h </w:instrText>
+              <w:instrText xml:space="preserve"> PAGEREF _Toc29710830 \h </w:instrText>
             </w:r>
             <w:r>
               <w:rPr>
@@ -1493,7 +1529,7 @@
                 <w:noProof/>
                 <w:webHidden/>
               </w:rPr>
-              <w:t>25</w:t>
+              <w:t>26</w:t>
             </w:r>
             <w:r>
               <w:rPr>
@@ -1516,7 +1552,7 @@
               <w:lang w:eastAsia="en-AU"/>
             </w:rPr>
           </w:pPr>
-          <w:hyperlink w:anchor="_Toc29656149" w:history="1">
+          <w:hyperlink w:anchor="_Toc29710831" w:history="1">
             <w:r>
               <w:rPr>
                 <w:rStyle w:val="Hyperlink"/>
@@ -1543,7 +1579,7 @@
                 <w:noProof/>
                 <w:webHidden/>
               </w:rPr>
-              <w:instrText xml:space="preserve"> PAGEREF _Toc29656149 \h </w:instrText>
+              <w:instrText xml:space="preserve"> PAGEREF _Toc29710831 \h </w:instrText>
             </w:r>
             <w:r>
               <w:rPr>
@@ -1563,7 +1599,7 @@
                 <w:noProof/>
                 <w:webHidden/>
               </w:rPr>
-              <w:t>28</w:t>
+              <w:t>29</w:t>
             </w:r>
             <w:r>
               <w:rPr>
@@ -1586,7 +1622,7 @@
               <w:lang w:eastAsia="en-AU"/>
             </w:rPr>
           </w:pPr>
-          <w:hyperlink w:anchor="_Toc29656150" w:history="1">
+          <w:hyperlink w:anchor="_Toc29710832" w:history="1">
             <w:r>
               <w:rPr>
                 <w:rStyle w:val="Hyperlink"/>
@@ -1613,7 +1649,7 @@
                 <w:noProof/>
                 <w:webHidden/>
               </w:rPr>
-              <w:instrText xml:space="preserve"> PAGEREF _Toc29656150 \h </w:instrText>
+              <w:instrText xml:space="preserve"> PAGEREF _Toc29710832 \h </w:instrText>
             </w:r>
             <w:r>
               <w:rPr>
@@ -1633,7 +1669,7 @@
                 <w:noProof/>
                 <w:webHidden/>
               </w:rPr>
-              <w:t>31</w:t>
+              <w:t>32</w:t>
             </w:r>
             <w:r>
               <w:rPr>
@@ -1656,7 +1692,7 @@
               <w:lang w:eastAsia="en-AU"/>
             </w:rPr>
           </w:pPr>
-          <w:hyperlink w:anchor="_Toc29656151" w:history="1">
+          <w:hyperlink w:anchor="_Toc29710833" w:history="1">
             <w:r>
               <w:rPr>
                 <w:rStyle w:val="Hyperlink"/>
@@ -1683,7 +1719,7 @@
                 <w:noProof/>
                 <w:webHidden/>
               </w:rPr>
-              <w:instrText xml:space="preserve"> PAGEREF _Toc29656151 \h </w:instrText>
+              <w:instrText xml:space="preserve"> PAGEREF _Toc29710833 \h </w:instrText>
             </w:r>
             <w:r>
               <w:rPr>
@@ -1703,7 +1739,7 @@
                 <w:noProof/>
                 <w:webHidden/>
               </w:rPr>
-              <w:t>31</w:t>
+              <w:t>32</w:t>
             </w:r>
             <w:r>
               <w:rPr>
@@ -1726,7 +1762,7 @@
               <w:lang w:eastAsia="en-AU"/>
             </w:rPr>
           </w:pPr>
-          <w:hyperlink w:anchor="_Toc29656152" w:history="1">
+          <w:hyperlink w:anchor="_Toc29710834" w:history="1">
             <w:r>
               <w:rPr>
                 <w:rStyle w:val="Hyperlink"/>
@@ -1753,7 +1789,7 @@
                 <w:noProof/>
                 <w:webHidden/>
               </w:rPr>
-              <w:instrText xml:space="preserve"> PAGEREF _Toc29656152 \h </w:instrText>
+              <w:instrText xml:space="preserve"> PAGEREF _Toc29710834 \h </w:instrText>
             </w:r>
             <w:r>
               <w:rPr>
@@ -1773,7 +1809,7 @@
                 <w:noProof/>
                 <w:webHidden/>
               </w:rPr>
-              <w:t>32</w:t>
+              <w:t>33</w:t>
             </w:r>
             <w:r>
               <w:rPr>
@@ -1796,7 +1832,7 @@
               <w:lang w:eastAsia="en-AU"/>
             </w:rPr>
           </w:pPr>
-          <w:hyperlink w:anchor="_Toc29656153" w:history="1">
+          <w:hyperlink w:anchor="_Toc29710835" w:history="1">
             <w:r>
               <w:rPr>
                 <w:rStyle w:val="Hyperlink"/>
@@ -1823,7 +1859,7 @@
                 <w:noProof/>
                 <w:webHidden/>
               </w:rPr>
-              <w:instrText xml:space="preserve"> PAGEREF _Toc29656153 \h </w:instrText>
+              <w:instrText xml:space="preserve"> PAGEREF _Toc29710835 \h </w:instrText>
             </w:r>
             <w:r>
               <w:rPr>
@@ -1843,7 +1879,7 @@
                 <w:noProof/>
                 <w:webHidden/>
               </w:rPr>
-              <w:t>34</w:t>
+              <w:t>35</w:t>
             </w:r>
             <w:r>
               <w:rPr>
@@ -1891,7 +1927,7 @@
       <w:pPr>
         <w:pStyle w:val="Heading1"/>
       </w:pPr>
-      <w:bookmarkStart w:id="0" w:name="_Toc29656135"/>
+      <w:bookmarkStart w:id="0" w:name="_Toc29710817"/>
       <w:r>
         <w:lastRenderedPageBreak/>
         <w:t>Introduction</w:t>
@@ -1933,7 +1969,7 @@
       <w:pPr>
         <w:pStyle w:val="Heading1"/>
       </w:pPr>
-      <w:bookmarkStart w:id="1" w:name="_Toc29656136"/>
+      <w:bookmarkStart w:id="1" w:name="_Toc29710818"/>
       <w:r>
         <w:t>Team Profile</w:t>
       </w:r>
@@ -1944,7 +1980,7 @@
       <w:pPr>
         <w:pStyle w:val="Heading2"/>
       </w:pPr>
-      <w:bookmarkStart w:id="2" w:name="_Toc29656137"/>
+      <w:bookmarkStart w:id="2" w:name="_Toc29710819"/>
       <w:r>
         <w:t>Team Name</w:t>
       </w:r>
@@ -1955,7 +1991,15 @@
         <w:jc w:val="both"/>
       </w:pPr>
       <w:r>
-        <w:t>The Team name of G6 Internet Explorers was chosen to reflect our group numbers ie six and the fact that we would be using the internet to research our project. G6 also has connotations of an elite group such as the Group of Seven Organisation of Advanced Economies.</w:t>
+        <w:t xml:space="preserve">The Team name of G6 Internet Explorers was chosen to reflect our group numbers </w:t>
+      </w:r>
+      <w:proofErr w:type="spellStart"/>
+      <w:r>
+        <w:t>ie</w:t>
+      </w:r>
+      <w:proofErr w:type="spellEnd"/>
+      <w:r>
+        <w:t xml:space="preserve"> six and the fact that we would be using the internet to research our project. G6 also has connotations of an elite group such as the Group of Seven Organisation of Advanced Economies.</w:t>
       </w:r>
     </w:p>
     <w:p>
@@ -1967,7 +2011,7 @@
       <w:pPr>
         <w:pStyle w:val="Heading2"/>
       </w:pPr>
-      <w:bookmarkStart w:id="3" w:name="_Toc29656138"/>
+      <w:bookmarkStart w:id="3" w:name="_Toc29710820"/>
       <w:r>
         <w:t>Personal Information</w:t>
       </w:r>
@@ -1975,6 +2019,19 @@
     </w:p>
     <w:p>
       <w:pPr>
+        <w:rPr>
+          <w:lang w:eastAsia="en-US"/>
+        </w:rPr>
+      </w:pPr>
+      <w:r>
+        <w:rPr>
+          <w:lang w:eastAsia="en-US"/>
+        </w:rPr>
+        <w:t>The following paragraphs give a brief introduction of each of the members of the G6 Internet Explorers Team.</w:t>
+      </w:r>
+    </w:p>
+    <w:p>
+      <w:pPr>
         <w:jc w:val="both"/>
       </w:pPr>
     </w:p>
@@ -1989,7 +2046,15 @@
         <w:t xml:space="preserve"> </w:t>
       </w:r>
       <w:r>
-        <w:t xml:space="preserve">and I am a member of the G6 Internet Explorers Team. I was born in Brisbane, though spent much of my working life in Sydney. My wife and I are now living on the northern beaches of Cairns in a little spot called Yorkeys Knob, with our twelve year old ginger rescue cat called "Pumpkin", who shares by birthday day and month. I enjoy reading, mainly sci fi fiction, cooking and a spot of gardening. Currently self employed as a technology consultant to the hospitality and tourism sector, </w:t>
+        <w:t xml:space="preserve">and I am a member of the G6 Internet Explorers Team. I was born in Brisbane, though spent much of my working life in Sydney. My wife and I are now living on the northern beaches of Cairns in a little spot called </w:t>
+      </w:r>
+      <w:proofErr w:type="spellStart"/>
+      <w:r>
+        <w:t>Yorkeys</w:t>
+      </w:r>
+      <w:proofErr w:type="spellEnd"/>
+      <w:r>
+        <w:t xml:space="preserve"> Knob, with our twelve year old ginger rescue cat called "Pumpkin", who shares by birthday day and month. I enjoy reading, mainly sci fi fiction, cooking and a spot of gardening. Currently self employed as a technology consultant to the hospitality and tourism sector, </w:t>
       </w:r>
       <w:r>
         <w:t>having</w:t>
@@ -2035,7 +2100,15 @@
         <w:jc w:val="both"/>
       </w:pPr>
       <w:r>
-        <w:t>My name is Daria Sukonnova, my RMIT student number is S3812576 and I am a member of the G6 Internet Explorers Team. I was born in the Russian city named Khabarovsk but then we moved to the Northern capital of Russia - St. Petersburg. I enjoy doing many things such as playing the piano or drawing. My biggest passion is reading books of any genre. My dream is to become an Artificial Intelligence Engineer. I find writing code quite enjoyable. My first program was a primitive game on Unity which was created with a tutorial. Since that time I really like solve code challenges on Python. Hope that in the near future I will develop the necessary skills to achieve my goal.</w:t>
+        <w:t xml:space="preserve">My name is Daria </w:t>
+      </w:r>
+      <w:proofErr w:type="spellStart"/>
+      <w:r>
+        <w:t>Sukonnova</w:t>
+      </w:r>
+      <w:proofErr w:type="spellEnd"/>
+      <w:r>
+        <w:t>, my RMIT student number is S3812576 and I am a member of the G6 Internet Explorers Team. I was born in the Russian city named Khabarovsk but then we moved to the Northern capital of Russia - St. Petersburg. I enjoy doing many things such as playing the piano or drawing. My biggest passion is reading books of any genre. My dream is to become an Artificial Intelligence Engineer. I find writing code quite enjoyable. My first program was a primitive game on Unity which was created with a tutorial. Since that time I really like solve code challenges on Python. Hope that in the near future I will develop the necessary skills to achieve my goal.</w:t>
       </w:r>
     </w:p>
     <w:p>
@@ -2051,7 +2124,39 @@
         <w:jc w:val="both"/>
       </w:pPr>
       <w:r>
-        <w:t>My name is Jeremy Naupay my RMIT student number is S3831039 and I am a member of the G6 Internet Explorers Team. I have grown up in the Sydney area since the day I was born. I love using my spare time to play around with different operating systems and brushing up on knowledge base. I have worked in I.T for over 2 years now as an IT Support Officer and looking forwards to be an Chief Information Officer in the future. Sometimes i do love to plan our model train sets as a hobby, but i also enjoy just playing video games and working on modding games in general.</w:t>
+        <w:t xml:space="preserve">My name is Jeremy </w:t>
+      </w:r>
+      <w:proofErr w:type="spellStart"/>
+      <w:r>
+        <w:t>Naupay</w:t>
+      </w:r>
+      <w:proofErr w:type="spellEnd"/>
+      <w:r>
+        <w:t xml:space="preserve"> my RMIT student number is S3831039 and I am a member of the G6 Internet Explorers Team. I have grown up in the Sydney area since the day I was born. I love using my spare time to play around with different operating systems and brushing up on knowledge base. I have worked in I.T for over 2 years now as an IT Support Officer and looking forwards to be an Chief Information Officer in the future. Sometimes </w:t>
+      </w:r>
+      <w:proofErr w:type="spellStart"/>
+      <w:r>
+        <w:t>i</w:t>
+      </w:r>
+      <w:proofErr w:type="spellEnd"/>
+      <w:r>
+        <w:t xml:space="preserve"> do love to plan our model train sets as a hobby, but </w:t>
+      </w:r>
+      <w:proofErr w:type="spellStart"/>
+      <w:r>
+        <w:t>i</w:t>
+      </w:r>
+      <w:proofErr w:type="spellEnd"/>
+      <w:r>
+        <w:t xml:space="preserve"> also enjoy just playing video games and working on </w:t>
+      </w:r>
+      <w:proofErr w:type="spellStart"/>
+      <w:r>
+        <w:t>modding</w:t>
+      </w:r>
+      <w:proofErr w:type="spellEnd"/>
+      <w:r>
+        <w:t xml:space="preserve"> games in general.</w:t>
       </w:r>
     </w:p>
     <w:p>
@@ -2073,11 +2178,11 @@
         <w:t xml:space="preserve">I am a member of the G6 Internet Explorers Team. </w:t>
       </w:r>
       <w:r>
-        <w:t xml:space="preserve">Born in Adelaide, I moved to Queensland when I was eighteen, where I got a job in the furniture industry. By twenty, I was going back and forth to Indonesia to train the suppliers on how to sand, prepare, upholster, assemble, glaze and upholster </w:t>
+        <w:t xml:space="preserve">Born in Adelaide, I moved to Queensland when I was eighteen, where I got a </w:t>
       </w:r>
       <w:r>
         <w:lastRenderedPageBreak/>
-        <w:t>furniture for the Australian company I was working for. At twenty-one, I made the permanent move to Indonesia working for that company then eventually by the time I was twenty-two started my own teak outdoor furniture company. After the 2008 global crisis wiped out my customers, then me off the map, I worked for a European company managing their properties in Indonesia. When those properties were sold off in 2015, I joined an international school and became the school director.</w:t>
+        <w:t>job in the furniture industry. By twenty, I was going back and forth to Indonesia to train the suppliers on how to sand, prepare, upholster, assemble, glaze and upholster furniture for the Australian company I was working for. At twenty-one, I made the permanent move to Indonesia working for that company then eventually by the time I was twenty-two started my own teak outdoor furniture company. After the 2008 global crisis wiped out my customers, then me off the map, I worked for a European company managing their properties in Indonesia. When those properties were sold off in 2015, I joined an international school and became the school director.</w:t>
       </w:r>
     </w:p>
     <w:p>
@@ -2126,12 +2231,33 @@
       <w:pPr>
         <w:pStyle w:val="Heading2"/>
       </w:pPr>
-      <w:bookmarkStart w:id="4" w:name="_Toc29656139"/>
+      <w:bookmarkStart w:id="4" w:name="_Toc29710821"/>
       <w:r>
         <w:lastRenderedPageBreak/>
         <w:t>Team Profile</w:t>
       </w:r>
       <w:bookmarkEnd w:id="4"/>
+    </w:p>
+    <w:p>
+      <w:pPr>
+        <w:jc w:val="both"/>
+        <w:rPr>
+          <w:lang w:eastAsia="en-US"/>
+        </w:rPr>
+      </w:pPr>
+      <w:r>
+        <w:rPr>
+          <w:lang w:eastAsia="en-US"/>
+        </w:rPr>
+        <w:t>In the section below we review the team composition based on the results of the Meyers Briggs personality test and several others. It is interesting to note that of the four members of the G6 Internet Explorers Team each have different Meyers Briggs types.</w:t>
+      </w:r>
+    </w:p>
+    <w:p>
+      <w:pPr>
+        <w:rPr>
+          <w:lang w:eastAsia="en-US"/>
+        </w:rPr>
+      </w:pPr>
     </w:p>
     <w:p>
       <w:pPr>
@@ -2157,18 +2283,19 @@
           <w:sz w:val="20"/>
           <w:szCs w:val="20"/>
         </w:rPr>
-        <w:t>Jeremy – INFJ (Introverted, iNtuitive, Feeling, Judging)</w:t>
-      </w:r>
-    </w:p>
-    <w:p>
-      <w:pPr>
+        <w:t xml:space="preserve">Jeremy – INFJ (Introverted, </w:t>
+      </w:r>
+      <w:proofErr w:type="spellStart"/>
+      <w:r>
         <w:rPr>
           <w:b/>
           <w:bCs/>
           <w:sz w:val="20"/>
           <w:szCs w:val="20"/>
         </w:rPr>
-      </w:pPr>
+        <w:t>iNtuitive</w:t>
+      </w:r>
+      <w:proofErr w:type="spellEnd"/>
       <w:r>
         <w:rPr>
           <w:b/>
@@ -2176,7 +2303,7 @@
           <w:sz w:val="20"/>
           <w:szCs w:val="20"/>
         </w:rPr>
-        <w:t>Daria – INFP (Introverted, iNtuitive, Feeling, Perceiving)</w:t>
+        <w:t>, Feeling, Judging)</w:t>
       </w:r>
     </w:p>
     <w:p>
@@ -2195,7 +2322,66 @@
           <w:sz w:val="20"/>
           <w:szCs w:val="20"/>
         </w:rPr>
-        <w:t>Brian – ENFP (Extraverted, iNtuitive, Feeling, Perceiving)</w:t>
+        <w:t xml:space="preserve">Daria – INFP (Introverted, </w:t>
+      </w:r>
+      <w:proofErr w:type="spellStart"/>
+      <w:r>
+        <w:rPr>
+          <w:b/>
+          <w:bCs/>
+          <w:sz w:val="20"/>
+          <w:szCs w:val="20"/>
+        </w:rPr>
+        <w:t>iNtuitive</w:t>
+      </w:r>
+      <w:proofErr w:type="spellEnd"/>
+      <w:r>
+        <w:rPr>
+          <w:b/>
+          <w:bCs/>
+          <w:sz w:val="20"/>
+          <w:szCs w:val="20"/>
+        </w:rPr>
+        <w:t>, Feeling, Perceiving)</w:t>
+      </w:r>
+    </w:p>
+    <w:p>
+      <w:pPr>
+        <w:rPr>
+          <w:b/>
+          <w:bCs/>
+          <w:sz w:val="20"/>
+          <w:szCs w:val="20"/>
+        </w:rPr>
+      </w:pPr>
+      <w:r>
+        <w:rPr>
+          <w:b/>
+          <w:bCs/>
+          <w:sz w:val="20"/>
+          <w:szCs w:val="20"/>
+        </w:rPr>
+        <w:t xml:space="preserve">Brian – ENFP (Extraverted, </w:t>
+      </w:r>
+      <w:proofErr w:type="spellStart"/>
+      <w:r>
+        <w:rPr>
+          <w:b/>
+          <w:bCs/>
+          <w:sz w:val="20"/>
+          <w:szCs w:val="20"/>
+        </w:rPr>
+        <w:t>iNtuitive</w:t>
+      </w:r>
+      <w:proofErr w:type="spellEnd"/>
+      <w:r>
+        <w:rPr>
+          <w:b/>
+          <w:bCs/>
+          <w:sz w:val="20"/>
+          <w:szCs w:val="20"/>
+        </w:rPr>
+        <w:t>, Feeling, Perceiving)</w:t>
       </w:r>
     </w:p>
     <w:p>
@@ -4092,7 +4278,15 @@
         <w:jc w:val="both"/>
       </w:pPr>
       <w:r>
-        <w:t xml:space="preserve">This diagram clearly shows how the personality traits of all group members intersect. Everyone got different test results, which means that we are of different personality types. For example, Shane and Daria have opposite results, so it is very important for them to learn to (?) understand each other's way of thinking and working. Jeremy and Brian, on the other hand, both have two similar letters - N(iNtuitive) and F(Feeling). They have some analogous traits such as tendency to process emotionally and focus their attention on the bigger picture. However, Jeremy is I(Introverted) and J(Judging) type, while Brian is E(Extroverted), P(Perceiving) type so they need to find an approach to each other's features. </w:t>
+        <w:t>This diagram clearly shows how the personality traits of all group members intersect. Everyone got different test results, which means that we are of different personality types. For example, Shane and Daria have opposite results, so it is very important for them to learn to (?) understand each other's way of thinking and working. Jeremy and Brian, on the other hand, both have two similar letters - N(</w:t>
+      </w:r>
+      <w:proofErr w:type="spellStart"/>
+      <w:r>
+        <w:t>iNtuitive</w:t>
+      </w:r>
+      <w:proofErr w:type="spellEnd"/>
+      <w:r>
+        <w:t xml:space="preserve">) and F(Feeling). They have some analogous traits such as tendency to process emotionally and focus their attention on the bigger picture. However, Jeremy is I(Introverted) and J(Judging) type, while Brian is E(Extroverted), P(Perceiving) type so they need to find an approach to each other's features. </w:t>
       </w:r>
     </w:p>
     <w:tbl>
@@ -4584,7 +4778,7 @@
       </w:tr>
       <w:tr>
         <w:trPr>
-          <w:trHeight w:val="1124"/>
+          <w:trHeight w:val="1266"/>
         </w:trPr>
         <w:tc>
           <w:tcPr>
@@ -4800,7 +4994,7 @@
           </w:tblBorders>
         </w:tblPrEx>
         <w:trPr>
-          <w:trHeight w:val="1670"/>
+          <w:trHeight w:val="1811"/>
         </w:trPr>
         <w:tc>
           <w:tcPr>
@@ -4868,6 +5062,11 @@
             <w:r>
               <w:t>Since INFJs and ENFPs are both Feeling personalities, they should each focus on expressing the emotional impact of a situation, while remaining empathetic to one another. To avoid stress, INFJs and ENFPs should both be open about their perspectives and ENFPs should encourage INFJs to take space to reflect, if needed.</w:t>
             </w:r>
+          </w:p>
+          <w:p>
+            <w:pPr>
+              <w:jc w:val="both"/>
+            </w:pPr>
           </w:p>
         </w:tc>
       </w:tr>
@@ -5338,7 +5537,7 @@
           </w:tblBorders>
         </w:tblPrEx>
         <w:trPr>
-          <w:trHeight w:val="1779"/>
+          <w:trHeight w:val="1519"/>
         </w:trPr>
         <w:tc>
           <w:tcPr>
@@ -5598,7 +5797,7 @@
           </w:tblBorders>
         </w:tblPrEx>
         <w:trPr>
-          <w:trHeight w:val="1833"/>
+          <w:trHeight w:val="1550"/>
         </w:trPr>
         <w:tc>
           <w:tcPr>
@@ -5648,7 +5847,7 @@
           </w:tblBorders>
         </w:tblPrEx>
         <w:trPr>
-          <w:trHeight w:val="1520"/>
+          <w:trHeight w:val="1260"/>
         </w:trPr>
         <w:tc>
           <w:tcPr>
@@ -5755,6 +5954,8 @@
       <w:pPr>
         <w:pStyle w:val="Heading4"/>
         <w:rPr>
+          <w:i w:val="0"/>
+          <w:iCs w:val="0"/>
           <w:noProof/>
         </w:rPr>
       </w:pPr>
@@ -5767,10 +5968,14 @@
     </w:p>
     <w:p>
       <w:pPr>
+        <w:rPr>
+          <w:lang w:eastAsia="en-US"/>
+        </w:rPr>
+      </w:pPr>
+    </w:p>
+    <w:p>
+      <w:pPr>
         <w:jc w:val="center"/>
-        <w:rPr>
-          <w:rFonts w:ascii="Arial Nova Light" w:hAnsi="Arial Nova Light"/>
-        </w:rPr>
       </w:pPr>
       <w:r>
         <w:rPr>
@@ -5828,14 +6033,14 @@
     </w:p>
     <w:p>
       <w:pPr>
-        <w:pStyle w:val="Heading3"/>
-      </w:pPr>
-      <w:bookmarkStart w:id="17" w:name="_Toc29656140"/>
-    </w:p>
-    <w:p>
-      <w:pPr>
-        <w:pStyle w:val="Heading3"/>
-      </w:pPr>
+        <w:jc w:val="center"/>
+      </w:pPr>
+    </w:p>
+    <w:p>
+      <w:pPr>
+        <w:pStyle w:val="Heading4"/>
+      </w:pPr>
+      <w:bookmarkStart w:id="17" w:name="_Toc29710822"/>
       <w:r>
         <w:t>Other tests result</w:t>
       </w:r>
@@ -5846,7 +6051,7 @@
     </w:p>
     <w:p>
       <w:pPr>
-        <w:pStyle w:val="Heading4"/>
+        <w:pStyle w:val="Heading5"/>
       </w:pPr>
       <w:r>
         <w:t>Brian’s test result:</w:t>
@@ -5921,21 +6126,21 @@
         <w:jc w:val="both"/>
       </w:pPr>
       <w:r>
-        <w:t xml:space="preserve">This test evaluates creativity. Working in a group on a project often requires a creative approach, so such tests can be useful in determining the strengths and weaknesses </w:t>
+        <w:t xml:space="preserve">This test evaluates creativity. Working in a group on a project often requires a creative approach, so such tests can be useful in determining the strengths and weaknesses of a person. One of the strongest Brian’s creativity features is connection which means </w:t>
       </w:r>
       <w:r>
         <w:lastRenderedPageBreak/>
-        <w:t>of a person. One of the strongest Brian’s creativity features is connection which means the ability to make connections between things that don't initially have an apparent connection. This feature will help to solve problems arising in the work on the project in an unusual way.</w:t>
-      </w:r>
-    </w:p>
-    <w:p>
-      <w:pPr>
-        <w:jc w:val="both"/>
-      </w:pPr>
-    </w:p>
-    <w:p>
-      <w:pPr>
-        <w:pStyle w:val="Heading4"/>
+        <w:t>the ability to make connections between things that don't initially have an apparent connection. This feature will help to solve problems arising in the work on the project in an unusual way.</w:t>
+      </w:r>
+    </w:p>
+    <w:p>
+      <w:pPr>
+        <w:jc w:val="both"/>
+      </w:pPr>
+    </w:p>
+    <w:p>
+      <w:pPr>
+        <w:pStyle w:val="Heading5"/>
       </w:pPr>
       <w:r>
         <w:t>Jeremy’s test result:</w:t>
@@ -6028,7 +6233,7 @@
     </w:p>
     <w:p>
       <w:pPr>
-        <w:pStyle w:val="Heading4"/>
+        <w:pStyle w:val="Heading5"/>
       </w:pPr>
       <w:r>
         <w:t>Shane’s test result:</w:t>
@@ -6118,7 +6323,7 @@
     </w:p>
     <w:p>
       <w:pPr>
-        <w:pStyle w:val="Heading4"/>
+        <w:pStyle w:val="Heading5"/>
       </w:pPr>
       <w:r>
         <w:t>Daria’s test result:</w:t>
@@ -6197,164 +6402,1113 @@
         <w:jc w:val="both"/>
       </w:pPr>
       <w:r>
+        <w:t xml:space="preserve">Daria has done </w:t>
+      </w:r>
+      <w:r>
+        <w:t xml:space="preserve">the </w:t>
+      </w:r>
+      <w:r>
+        <w:t xml:space="preserve">DISC test. Her result is dominance which means that she is responsible and likes changes and challenging tasks. </w:t>
+      </w:r>
+    </w:p>
+    <w:p>
+      <w:pPr>
+        <w:pStyle w:val="Heading2"/>
+      </w:pPr>
+      <w:bookmarkStart w:id="18" w:name="_Toc29710823"/>
+      <w:r>
         <w:lastRenderedPageBreak/>
-        <w:t xml:space="preserve">Daria has done </w:t>
-      </w:r>
-      <w:r>
-        <w:t xml:space="preserve">the </w:t>
-      </w:r>
-      <w:r>
-        <w:t xml:space="preserve">DISC test. Her result is dominance which means that she is responsible and likes changes and challenging tasks. </w:t>
-      </w:r>
-    </w:p>
-    <w:p>
-      <w:pPr>
-        <w:jc w:val="both"/>
-      </w:pPr>
-    </w:p>
-    <w:p>
-      <w:pPr>
-        <w:pStyle w:val="Heading4"/>
-      </w:pPr>
-      <w:r>
-        <w:t>References:</w:t>
-      </w:r>
-    </w:p>
-    <w:p>
-      <w:r>
-        <w:t xml:space="preserve">Sidoruk. Cognitive Functions [Online]. Available at: </w:t>
-      </w:r>
-      <w:hyperlink r:id="rId20" w:history="1">
-        <w:r>
-          <w:rPr>
-            <w:rStyle w:val="Hyperlink"/>
-          </w:rPr>
-          <w:t>https://www.pinterest.pt/pin/839358449275858166/</w:t>
-        </w:r>
-      </w:hyperlink>
-    </w:p>
-    <w:p>
-      <w:r>
-        <w:t xml:space="preserve">Crystal. (2019) Personality Hub [Online]. Available at: </w:t>
-      </w:r>
-    </w:p>
-    <w:p>
-      <w:hyperlink r:id="rId21" w:history="1">
-        <w:r>
-          <w:rPr>
-            <w:rStyle w:val="Hyperlink"/>
-          </w:rPr>
-          <w:t>https://www.crystalknows.com/personalities</w:t>
-        </w:r>
-      </w:hyperlink>
-    </w:p>
-    <w:p>
-      <w:r>
-        <w:t>Pennsylvania Higher Education Assistance Agency. (2019) Education Planner [Online]. Available at:</w:t>
-      </w:r>
-    </w:p>
-    <w:p>
-      <w:hyperlink r:id="rId22" w:history="1">
-        <w:r>
-          <w:rPr>
-            <w:rStyle w:val="Hyperlink"/>
-          </w:rPr>
-          <w:t>http://www.educationplanner.org/students/self-assessments/learning-styles-quiz.shtml?event=results&amp;A=7&amp;V=10&amp;T=3</w:t>
-        </w:r>
-      </w:hyperlink>
-    </w:p>
-    <w:p>
-      <w:r>
-        <w:t>Career FAQs. Unlock your learning style [Online]. Available at:</w:t>
-      </w:r>
-    </w:p>
-    <w:p>
-      <w:hyperlink r:id="rId23" w:history="1">
-        <w:r>
-          <w:rPr>
-            <w:rStyle w:val="Hyperlink"/>
-          </w:rPr>
-          <w:t>https://www.pinterest.ru/pin/822892163146640731/</w:t>
-        </w:r>
-      </w:hyperlink>
-    </w:p>
-    <w:p>
-      <w:r>
-        <w:t xml:space="preserve">[Online]. Available at: </w:t>
-      </w:r>
-    </w:p>
-    <w:p>
-      <w:hyperlink r:id="rId24" w:history="1">
-        <w:r>
-          <w:rPr>
-            <w:rStyle w:val="Hyperlink"/>
-          </w:rPr>
-          <w:t>http://www.testmycreativity.com/</w:t>
-        </w:r>
-      </w:hyperlink>
-    </w:p>
-    <w:p>
-      <w:r>
-        <w:t>Free-IQTest.net. (2020) The Free IQ Test [Online]. Available at:</w:t>
-      </w:r>
-    </w:p>
-    <w:p>
-      <w:hyperlink r:id="rId25" w:history="1">
-        <w:r>
-          <w:rPr>
-            <w:rStyle w:val="Hyperlink"/>
-          </w:rPr>
-          <w:t>http://www.free-iqtest.net/</w:t>
-        </w:r>
-      </w:hyperlink>
-    </w:p>
-    <w:p>
-      <w:pPr>
-        <w:rPr>
-          <w:rFonts w:ascii="Arial Nova Light" w:hAnsi="Arial Nova Light"/>
-        </w:rPr>
-      </w:pPr>
-    </w:p>
-    <w:p>
-      <w:pPr>
-        <w:rPr>
-          <w:rFonts w:ascii="Arial Nova Light" w:hAnsi="Arial Nova Light"/>
-        </w:rPr>
-      </w:pPr>
-    </w:p>
-    <w:p>
-      <w:pPr>
-        <w:rPr>
-          <w:rFonts w:ascii="Arial Nova Light" w:hAnsi="Arial Nova Light"/>
-        </w:rPr>
-      </w:pPr>
-    </w:p>
-    <w:p>
-      <w:pPr>
-        <w:rPr>
-          <w:rFonts w:ascii="Arial Nova Light" w:hAnsi="Arial Nova Light"/>
-        </w:rPr>
-      </w:pPr>
-    </w:p>
-    <w:p>
-      <w:pPr>
-        <w:rPr>
-          <w:rFonts w:ascii="Arial Nova Light" w:hAnsi="Arial Nova Light"/>
-        </w:rPr>
-      </w:pPr>
-    </w:p>
-    <w:p>
-      <w:pPr>
-        <w:rPr>
-          <w:rFonts w:ascii="Arial Nova Light" w:hAnsi="Arial Nova Light"/>
-        </w:rPr>
-      </w:pPr>
-    </w:p>
-    <w:p>
-      <w:pPr>
-        <w:rPr>
-          <w:rFonts w:ascii="Arial Nova Light" w:hAnsi="Arial Nova Light"/>
-        </w:rPr>
+        <w:t>Ideal Jobs</w:t>
+      </w:r>
+      <w:bookmarkEnd w:id="18"/>
+    </w:p>
+    <w:p>
+      <w:pPr>
+        <w:jc w:val="both"/>
+      </w:pPr>
+      <w:r>
+        <w:t xml:space="preserve">In this section </w:t>
+      </w:r>
+      <w:r>
+        <w:t xml:space="preserve">we compare and contrast our ‘Ideal Job’ seeking common elements and exploring what differentiates one position from another. </w:t>
+      </w:r>
+    </w:p>
+    <w:p>
+      <w:pPr>
+        <w:jc w:val="both"/>
+      </w:pPr>
+    </w:p>
+    <w:p>
+      <w:pPr>
+        <w:jc w:val="both"/>
+      </w:pPr>
+      <w:r>
+        <w:t>All of us have chosen different positions to aspire to.</w:t>
+      </w:r>
+    </w:p>
+    <w:p>
+      <w:pPr>
+        <w:jc w:val="both"/>
+      </w:pPr>
+    </w:p>
+    <w:p>
+      <w:pPr>
+        <w:pStyle w:val="ListParagraph"/>
+        <w:numPr>
+          <w:ilvl w:val="0"/>
+          <w:numId w:val="17"/>
+        </w:numPr>
+        <w:jc w:val="both"/>
+      </w:pPr>
+      <w:r>
+        <w:t xml:space="preserve">Brian – Solution Architect. </w:t>
+      </w:r>
+    </w:p>
+    <w:p>
+      <w:pPr>
+        <w:pStyle w:val="ListParagraph"/>
+        <w:numPr>
+          <w:ilvl w:val="0"/>
+          <w:numId w:val="17"/>
+        </w:numPr>
+        <w:jc w:val="both"/>
+      </w:pPr>
+      <w:r>
+        <w:t>Daria – Machine Learning Engineer.</w:t>
+      </w:r>
+    </w:p>
+    <w:p>
+      <w:pPr>
+        <w:pStyle w:val="ListParagraph"/>
+        <w:numPr>
+          <w:ilvl w:val="0"/>
+          <w:numId w:val="17"/>
+        </w:numPr>
+        <w:jc w:val="both"/>
+      </w:pPr>
+      <w:r>
+        <w:t>Jeremy – Chief Information Officer.</w:t>
+      </w:r>
+    </w:p>
+    <w:p>
+      <w:pPr>
+        <w:pStyle w:val="ListParagraph"/>
+        <w:numPr>
+          <w:ilvl w:val="0"/>
+          <w:numId w:val="17"/>
+        </w:numPr>
+        <w:jc w:val="both"/>
+      </w:pPr>
+      <w:r>
+        <w:t xml:space="preserve">Shane - </w:t>
+      </w:r>
+      <w:r>
+        <w:t>Principal Data Insights Analysist</w:t>
+      </w:r>
+      <w:r>
+        <w:t>.</w:t>
+      </w:r>
+    </w:p>
+    <w:p>
+      <w:pPr>
+        <w:jc w:val="both"/>
+      </w:pPr>
+    </w:p>
+    <w:p>
+      <w:pPr>
+        <w:jc w:val="both"/>
+      </w:pPr>
+      <w:r>
+        <w:t>The table below highlights common skills, qualifications and experience across the four jobs.</w:t>
+      </w:r>
+    </w:p>
+    <w:tbl>
+      <w:tblPr>
+        <w:tblStyle w:val="TableGrid"/>
+        <w:tblW w:w="0" w:type="auto"/>
+        <w:tblLook w:val="04A0" w:firstRow="1" w:lastRow="0" w:firstColumn="1" w:lastColumn="0" w:noHBand="0" w:noVBand="1"/>
+      </w:tblPr>
+      <w:tblGrid>
+        <w:gridCol w:w="2254"/>
+        <w:gridCol w:w="2254"/>
+        <w:gridCol w:w="2254"/>
+        <w:gridCol w:w="2254"/>
+      </w:tblGrid>
+      <w:tr>
+        <w:trPr>
+          <w:tblHeader/>
+        </w:trPr>
+        <w:tc>
+          <w:tcPr>
+            <w:tcW w:w="2254" w:type="dxa"/>
+          </w:tcPr>
+          <w:p>
+            <w:pPr>
+              <w:jc w:val="both"/>
+            </w:pPr>
+            <w:r>
+              <w:t>Position</w:t>
+            </w:r>
+          </w:p>
+        </w:tc>
+        <w:tc>
+          <w:tcPr>
+            <w:tcW w:w="2254" w:type="dxa"/>
+          </w:tcPr>
+          <w:p>
+            <w:pPr>
+              <w:jc w:val="both"/>
+            </w:pPr>
+            <w:r>
+              <w:t>Skills</w:t>
+            </w:r>
+          </w:p>
+        </w:tc>
+        <w:tc>
+          <w:tcPr>
+            <w:tcW w:w="2254" w:type="dxa"/>
+          </w:tcPr>
+          <w:p>
+            <w:pPr>
+              <w:jc w:val="both"/>
+            </w:pPr>
+            <w:r>
+              <w:t>Qualifications</w:t>
+            </w:r>
+          </w:p>
+        </w:tc>
+        <w:tc>
+          <w:tcPr>
+            <w:tcW w:w="2254" w:type="dxa"/>
+          </w:tcPr>
+          <w:p>
+            <w:pPr>
+              <w:jc w:val="both"/>
+            </w:pPr>
+            <w:r>
+              <w:t>Experience</w:t>
+            </w:r>
+          </w:p>
+        </w:tc>
+      </w:tr>
+      <w:tr>
+        <w:tc>
+          <w:tcPr>
+            <w:tcW w:w="2254" w:type="dxa"/>
+            <w:vAlign w:val="center"/>
+          </w:tcPr>
+          <w:p>
+            <w:r>
+              <w:t>Machine Learning Engineer</w:t>
+            </w:r>
+          </w:p>
+        </w:tc>
+        <w:tc>
+          <w:tcPr>
+            <w:tcW w:w="2254" w:type="dxa"/>
+            <w:vAlign w:val="center"/>
+          </w:tcPr>
+          <w:p>
+            <w:pPr>
+              <w:rPr>
+                <w:b/>
+                <w:bCs/>
+                <w:color w:val="FFC000"/>
+              </w:rPr>
+            </w:pPr>
+            <w:r>
+              <w:rPr>
+                <w:b/>
+                <w:bCs/>
+                <w:color w:val="FFC000"/>
+              </w:rPr>
+              <w:t>Excellent Communication</w:t>
+            </w:r>
+          </w:p>
+          <w:p/>
+          <w:p>
+            <w:pPr>
+              <w:rPr>
+                <w:b/>
+                <w:bCs/>
+                <w:color w:val="92D050"/>
+              </w:rPr>
+            </w:pPr>
+            <w:r>
+              <w:rPr>
+                <w:b/>
+                <w:bCs/>
+                <w:color w:val="92D050"/>
+              </w:rPr>
+              <w:t>Advanced Database Knowledge</w:t>
+            </w:r>
+          </w:p>
+          <w:p/>
+          <w:p>
+            <w:pPr>
+              <w:rPr>
+                <w:b/>
+                <w:bCs/>
+                <w:color w:val="0070C0"/>
+              </w:rPr>
+            </w:pPr>
+            <w:r>
+              <w:rPr>
+                <w:b/>
+                <w:bCs/>
+                <w:color w:val="0070C0"/>
+              </w:rPr>
+              <w:t>Programming languages</w:t>
+            </w:r>
+          </w:p>
+          <w:p>
+            <w:pPr>
+              <w:rPr>
+                <w:b/>
+                <w:bCs/>
+                <w:color w:val="0070C0"/>
+              </w:rPr>
+            </w:pPr>
+          </w:p>
+          <w:p>
+            <w:pPr>
+              <w:rPr>
+                <w:b/>
+                <w:bCs/>
+              </w:rPr>
+            </w:pPr>
+            <w:r>
+              <w:rPr>
+                <w:b/>
+                <w:bCs/>
+                <w:color w:val="C00000"/>
+              </w:rPr>
+              <w:t>Ability to analyse, model and interpret data.</w:t>
+            </w:r>
+          </w:p>
+        </w:tc>
+        <w:tc>
+          <w:tcPr>
+            <w:tcW w:w="2254" w:type="dxa"/>
+            <w:vAlign w:val="center"/>
+          </w:tcPr>
+          <w:p>
+            <w:pPr>
+              <w:rPr>
+                <w:b/>
+                <w:bCs/>
+              </w:rPr>
+            </w:pPr>
+            <w:r>
+              <w:rPr>
+                <w:b/>
+                <w:bCs/>
+                <w:color w:val="FFC000"/>
+              </w:rPr>
+              <w:t>Degree or better in A technical discipline.</w:t>
+            </w:r>
+          </w:p>
+        </w:tc>
+        <w:tc>
+          <w:tcPr>
+            <w:tcW w:w="2254" w:type="dxa"/>
+            <w:vAlign w:val="center"/>
+          </w:tcPr>
+          <w:p>
+            <w:r>
+              <w:t>Machine Learning</w:t>
+            </w:r>
+          </w:p>
+          <w:p/>
+          <w:p>
+            <w:pPr>
+              <w:rPr>
+                <w:b/>
+                <w:bCs/>
+                <w:color w:val="7030A0"/>
+              </w:rPr>
+            </w:pPr>
+            <w:r>
+              <w:rPr>
+                <w:b/>
+                <w:bCs/>
+                <w:color w:val="7030A0"/>
+              </w:rPr>
+              <w:t>Statistics Fundamentals</w:t>
+            </w:r>
+          </w:p>
+          <w:p/>
+          <w:p>
+            <w:r>
+              <w:t>Workflow Management Solutions</w:t>
+            </w:r>
+          </w:p>
+          <w:p/>
+          <w:p>
+            <w:r>
+              <w:t xml:space="preserve">Specific </w:t>
+            </w:r>
+            <w:r>
+              <w:t>machine learning packages</w:t>
+            </w:r>
+          </w:p>
+          <w:p/>
+          <w:p>
+            <w:pPr>
+              <w:rPr>
+                <w:b/>
+                <w:bCs/>
+                <w:color w:val="0070C0"/>
+              </w:rPr>
+            </w:pPr>
+            <w:r>
+              <w:rPr>
+                <w:b/>
+                <w:bCs/>
+                <w:color w:val="0070C0"/>
+              </w:rPr>
+              <w:t>Programming</w:t>
+            </w:r>
+          </w:p>
+          <w:p>
+            <w:pPr>
+              <w:rPr>
+                <w:b/>
+                <w:bCs/>
+              </w:rPr>
+            </w:pPr>
+          </w:p>
+        </w:tc>
+      </w:tr>
+      <w:tr>
+        <w:tc>
+          <w:tcPr>
+            <w:tcW w:w="2254" w:type="dxa"/>
+            <w:vAlign w:val="center"/>
+          </w:tcPr>
+          <w:p>
+            <w:r>
+              <w:t>Chief Information Officer</w:t>
+            </w:r>
+          </w:p>
+        </w:tc>
+        <w:tc>
+          <w:tcPr>
+            <w:tcW w:w="2254" w:type="dxa"/>
+            <w:vAlign w:val="center"/>
+          </w:tcPr>
+          <w:p>
+            <w:pPr>
+              <w:rPr>
+                <w:b/>
+                <w:bCs/>
+                <w:color w:val="FFC000"/>
+              </w:rPr>
+            </w:pPr>
+            <w:r>
+              <w:rPr>
+                <w:b/>
+                <w:bCs/>
+                <w:color w:val="FFC000"/>
+              </w:rPr>
+              <w:t>Excellent Communication</w:t>
+            </w:r>
+          </w:p>
+          <w:p/>
+          <w:p>
+            <w:r>
+              <w:t>People Management</w:t>
+            </w:r>
+          </w:p>
+          <w:p/>
+          <w:p>
+            <w:pPr>
+              <w:rPr>
+                <w:b/>
+                <w:bCs/>
+                <w:color w:val="FF0000"/>
+              </w:rPr>
+            </w:pPr>
+            <w:r>
+              <w:rPr>
+                <w:b/>
+                <w:bCs/>
+                <w:color w:val="FF0000"/>
+              </w:rPr>
+              <w:t>Project Management</w:t>
+            </w:r>
+          </w:p>
+          <w:p/>
+          <w:p>
+            <w:r>
+              <w:t>Stakeholder Management</w:t>
+            </w:r>
+          </w:p>
+          <w:p/>
+          <w:p>
+            <w:r>
+              <w:t>Strategy and Business Planning</w:t>
+            </w:r>
+          </w:p>
+          <w:p/>
+        </w:tc>
+        <w:tc>
+          <w:tcPr>
+            <w:tcW w:w="2254" w:type="dxa"/>
+            <w:vAlign w:val="center"/>
+          </w:tcPr>
+          <w:p>
+            <w:pPr>
+              <w:rPr>
+                <w:b/>
+                <w:bCs/>
+              </w:rPr>
+            </w:pPr>
+            <w:r>
+              <w:rPr>
+                <w:b/>
+                <w:bCs/>
+                <w:color w:val="FFC000"/>
+              </w:rPr>
+              <w:t>Degree or better in I.T. Discipline</w:t>
+            </w:r>
+          </w:p>
+        </w:tc>
+        <w:tc>
+          <w:tcPr>
+            <w:tcW w:w="2254" w:type="dxa"/>
+            <w:vAlign w:val="center"/>
+          </w:tcPr>
+          <w:p>
+            <w:r>
+              <w:t>ICT Management</w:t>
+            </w:r>
+          </w:p>
+          <w:p/>
+          <w:p>
+            <w:pPr>
+              <w:rPr>
+                <w:b/>
+                <w:bCs/>
+                <w:color w:val="3A8098" w:themeColor="accent4" w:themeShade="BF"/>
+              </w:rPr>
+            </w:pPr>
+            <w:r>
+              <w:rPr>
+                <w:b/>
+                <w:bCs/>
+                <w:color w:val="3A8098" w:themeColor="accent4" w:themeShade="BF"/>
+              </w:rPr>
+              <w:t>Software applications</w:t>
+            </w:r>
+          </w:p>
+          <w:p/>
+          <w:p>
+            <w:pPr>
+              <w:rPr>
+                <w:b/>
+                <w:bCs/>
+              </w:rPr>
+            </w:pPr>
+            <w:r>
+              <w:rPr>
+                <w:b/>
+                <w:bCs/>
+                <w:color w:val="75280A" w:themeColor="text2" w:themeShade="BF"/>
+              </w:rPr>
+              <w:t>ICT and related Hardware</w:t>
+            </w:r>
+          </w:p>
+        </w:tc>
+      </w:tr>
+      <w:tr>
+        <w:tc>
+          <w:tcPr>
+            <w:tcW w:w="2254" w:type="dxa"/>
+            <w:vAlign w:val="center"/>
+          </w:tcPr>
+          <w:p/>
+          <w:p/>
+          <w:p>
+            <w:r>
+              <w:t>Principal Data Insights Analyst</w:t>
+            </w:r>
+          </w:p>
+        </w:tc>
+        <w:tc>
+          <w:tcPr>
+            <w:tcW w:w="2254" w:type="dxa"/>
+            <w:vAlign w:val="center"/>
+          </w:tcPr>
+          <w:p>
+            <w:pPr>
+              <w:rPr>
+                <w:b/>
+                <w:bCs/>
+                <w:color w:val="FFC000"/>
+              </w:rPr>
+            </w:pPr>
+          </w:p>
+          <w:p>
+            <w:pPr>
+              <w:rPr>
+                <w:b/>
+                <w:bCs/>
+                <w:color w:val="FFC000"/>
+              </w:rPr>
+            </w:pPr>
+          </w:p>
+          <w:p>
+            <w:pPr>
+              <w:rPr>
+                <w:b/>
+                <w:bCs/>
+                <w:color w:val="FFC000"/>
+              </w:rPr>
+            </w:pPr>
+            <w:r>
+              <w:rPr>
+                <w:b/>
+                <w:bCs/>
+                <w:color w:val="FFC000"/>
+              </w:rPr>
+              <w:t>Excellent Communication</w:t>
+            </w:r>
+          </w:p>
+          <w:p/>
+          <w:p>
+            <w:r>
+              <w:t>Excellent Problem Solving</w:t>
+            </w:r>
+          </w:p>
+          <w:p/>
+          <w:p>
+            <w:pPr>
+              <w:rPr>
+                <w:b/>
+                <w:bCs/>
+                <w:color w:val="92D050"/>
+              </w:rPr>
+            </w:pPr>
+            <w:r>
+              <w:rPr>
+                <w:b/>
+                <w:bCs/>
+                <w:color w:val="92D050"/>
+              </w:rPr>
+              <w:lastRenderedPageBreak/>
+              <w:t>Database Scripting Languages</w:t>
+            </w:r>
+          </w:p>
+          <w:p/>
+          <w:p>
+            <w:pPr>
+              <w:rPr>
+                <w:b/>
+                <w:bCs/>
+                <w:color w:val="C00000"/>
+              </w:rPr>
+            </w:pPr>
+            <w:r>
+              <w:rPr>
+                <w:b/>
+                <w:bCs/>
+                <w:color w:val="C00000"/>
+              </w:rPr>
+              <w:t>Ability to analyse, model and interpret data.</w:t>
+            </w:r>
+          </w:p>
+          <w:p/>
+          <w:p>
+            <w:r>
+              <w:t>A high level of mathematical ability.</w:t>
+            </w:r>
+          </w:p>
+          <w:p/>
+        </w:tc>
+        <w:tc>
+          <w:tcPr>
+            <w:tcW w:w="2254" w:type="dxa"/>
+            <w:vAlign w:val="center"/>
+          </w:tcPr>
+          <w:p>
+            <w:pPr>
+              <w:rPr>
+                <w:b/>
+                <w:bCs/>
+              </w:rPr>
+            </w:pPr>
+            <w:r>
+              <w:rPr>
+                <w:b/>
+                <w:bCs/>
+                <w:color w:val="FFC000"/>
+              </w:rPr>
+              <w:lastRenderedPageBreak/>
+              <w:t>Degree or better in I.T. Discipline</w:t>
+            </w:r>
+          </w:p>
+        </w:tc>
+        <w:tc>
+          <w:tcPr>
+            <w:tcW w:w="2254" w:type="dxa"/>
+            <w:vAlign w:val="center"/>
+          </w:tcPr>
+          <w:p>
+            <w:pPr>
+              <w:rPr>
+                <w:b/>
+                <w:bCs/>
+                <w:color w:val="F73B08" w:themeColor="accent6" w:themeShade="BF"/>
+              </w:rPr>
+            </w:pPr>
+            <w:r>
+              <w:rPr>
+                <w:b/>
+                <w:bCs/>
+                <w:color w:val="F73B08" w:themeColor="accent6" w:themeShade="BF"/>
+              </w:rPr>
+              <w:t>Business Analysis</w:t>
+            </w:r>
+          </w:p>
+          <w:p/>
+          <w:p>
+            <w:r>
+              <w:t>Data Analysis</w:t>
+            </w:r>
+          </w:p>
+          <w:p/>
+          <w:p>
+            <w:pPr>
+              <w:rPr>
+                <w:b/>
+                <w:bCs/>
+                <w:color w:val="7030A0"/>
+              </w:rPr>
+            </w:pPr>
+            <w:r>
+              <w:rPr>
+                <w:b/>
+                <w:bCs/>
+                <w:color w:val="7030A0"/>
+              </w:rPr>
+              <w:t>Statistics Fundamentals</w:t>
+            </w:r>
+          </w:p>
+          <w:p/>
+        </w:tc>
+      </w:tr>
+      <w:tr>
+        <w:tc>
+          <w:tcPr>
+            <w:tcW w:w="2254" w:type="dxa"/>
+            <w:vAlign w:val="center"/>
+          </w:tcPr>
+          <w:p>
+            <w:r>
+              <w:t>Solutions Architect</w:t>
+            </w:r>
+          </w:p>
+        </w:tc>
+        <w:tc>
+          <w:tcPr>
+            <w:tcW w:w="2254" w:type="dxa"/>
+            <w:vAlign w:val="center"/>
+          </w:tcPr>
+          <w:p>
+            <w:pPr>
+              <w:rPr>
+                <w:b/>
+                <w:bCs/>
+                <w:color w:val="FFC000"/>
+              </w:rPr>
+            </w:pPr>
+          </w:p>
+          <w:p>
+            <w:pPr>
+              <w:rPr>
+                <w:b/>
+                <w:bCs/>
+                <w:color w:val="FFC000"/>
+              </w:rPr>
+            </w:pPr>
+            <w:r>
+              <w:rPr>
+                <w:b/>
+                <w:bCs/>
+                <w:color w:val="FFC000"/>
+              </w:rPr>
+              <w:t>Excellent Communication</w:t>
+            </w:r>
+          </w:p>
+          <w:p/>
+          <w:p>
+            <w:pPr>
+              <w:rPr>
+                <w:b/>
+                <w:bCs/>
+                <w:color w:val="FF0000"/>
+              </w:rPr>
+            </w:pPr>
+            <w:r>
+              <w:rPr>
+                <w:b/>
+                <w:bCs/>
+                <w:color w:val="FF0000"/>
+              </w:rPr>
+              <w:t>Project Management</w:t>
+            </w:r>
+          </w:p>
+          <w:p/>
+          <w:p>
+            <w:pPr>
+              <w:rPr>
+                <w:b/>
+                <w:bCs/>
+                <w:color w:val="92D050"/>
+              </w:rPr>
+            </w:pPr>
+            <w:r>
+              <w:rPr>
+                <w:b/>
+                <w:bCs/>
+                <w:color w:val="92D050"/>
+              </w:rPr>
+              <w:t>Advanced Database Management</w:t>
+            </w:r>
+          </w:p>
+          <w:p/>
+          <w:p>
+            <w:pPr>
+              <w:rPr>
+                <w:b/>
+                <w:bCs/>
+                <w:color w:val="0070C0"/>
+              </w:rPr>
+            </w:pPr>
+            <w:r>
+              <w:rPr>
+                <w:b/>
+                <w:bCs/>
+                <w:color w:val="0070C0"/>
+              </w:rPr>
+              <w:t>Knowledge of Programming Languages</w:t>
+            </w:r>
+          </w:p>
+          <w:p/>
+          <w:p>
+            <w:r>
+              <w:t>I.T. Architecture</w:t>
+            </w:r>
+          </w:p>
+          <w:p/>
+          <w:p>
+            <w:r>
+              <w:t>Infrastructure Design</w:t>
+            </w:r>
+          </w:p>
+          <w:p/>
+        </w:tc>
+        <w:tc>
+          <w:tcPr>
+            <w:tcW w:w="2254" w:type="dxa"/>
+            <w:vAlign w:val="center"/>
+          </w:tcPr>
+          <w:p>
+            <w:pPr>
+              <w:rPr>
+                <w:b/>
+                <w:bCs/>
+              </w:rPr>
+            </w:pPr>
+            <w:r>
+              <w:rPr>
+                <w:b/>
+                <w:bCs/>
+                <w:color w:val="FFC000"/>
+              </w:rPr>
+              <w:t>Degree or better in I.T. Discipline</w:t>
+            </w:r>
+          </w:p>
+        </w:tc>
+        <w:tc>
+          <w:tcPr>
+            <w:tcW w:w="2254" w:type="dxa"/>
+            <w:vAlign w:val="center"/>
+          </w:tcPr>
+          <w:p>
+            <w:pPr>
+              <w:rPr>
+                <w:b/>
+                <w:bCs/>
+                <w:color w:val="3A8098" w:themeColor="accent4" w:themeShade="BF"/>
+              </w:rPr>
+            </w:pPr>
+            <w:r>
+              <w:rPr>
+                <w:b/>
+                <w:bCs/>
+                <w:color w:val="3A8098" w:themeColor="accent4" w:themeShade="BF"/>
+              </w:rPr>
+              <w:t>Software Applications</w:t>
+            </w:r>
+          </w:p>
+          <w:p/>
+          <w:p>
+            <w:pPr>
+              <w:rPr>
+                <w:b/>
+                <w:bCs/>
+                <w:color w:val="75280A" w:themeColor="text2" w:themeShade="BF"/>
+              </w:rPr>
+            </w:pPr>
+            <w:r>
+              <w:rPr>
+                <w:b/>
+                <w:bCs/>
+                <w:color w:val="75280A" w:themeColor="text2" w:themeShade="BF"/>
+              </w:rPr>
+              <w:t>ICT and related Hardware</w:t>
+            </w:r>
+          </w:p>
+          <w:p/>
+          <w:p>
+            <w:pPr>
+              <w:rPr>
+                <w:b/>
+                <w:bCs/>
+                <w:color w:val="0070C0"/>
+              </w:rPr>
+            </w:pPr>
+            <w:r>
+              <w:rPr>
+                <w:b/>
+                <w:bCs/>
+                <w:color w:val="0070C0"/>
+              </w:rPr>
+              <w:t>Programming</w:t>
+            </w:r>
+          </w:p>
+          <w:p/>
+          <w:p>
+            <w:r>
+              <w:t>Cloud Computing</w:t>
+            </w:r>
+          </w:p>
+          <w:p/>
+          <w:p>
+            <w:r>
+              <w:t>E</w:t>
+            </w:r>
+            <w:r>
+              <w:t xml:space="preserve">ngineering and </w:t>
+            </w:r>
+            <w:r>
+              <w:t>S</w:t>
+            </w:r>
+            <w:r>
+              <w:t xml:space="preserve">oftware </w:t>
+            </w:r>
+            <w:r>
+              <w:t>A</w:t>
+            </w:r>
+            <w:r>
+              <w:t xml:space="preserve">rchitecture </w:t>
+            </w:r>
+            <w:r>
+              <w:t>D</w:t>
+            </w:r>
+            <w:r>
+              <w:t>esign</w:t>
+            </w:r>
+          </w:p>
+          <w:p/>
+          <w:p>
+            <w:pPr>
+              <w:rPr>
+                <w:b/>
+                <w:bCs/>
+              </w:rPr>
+            </w:pPr>
+            <w:r>
+              <w:rPr>
+                <w:b/>
+                <w:bCs/>
+                <w:color w:val="F73B08" w:themeColor="accent6" w:themeShade="BF"/>
+              </w:rPr>
+              <w:t>Business Analysis</w:t>
+            </w:r>
+          </w:p>
+        </w:tc>
+      </w:tr>
+    </w:tbl>
+    <w:p>
+      <w:pPr>
+        <w:jc w:val="both"/>
+      </w:pPr>
+    </w:p>
+    <w:p>
+      <w:pPr>
+        <w:pStyle w:val="Heading5"/>
+      </w:pPr>
+      <w:r>
+        <w:t xml:space="preserve">In conclusion </w:t>
+      </w:r>
+    </w:p>
+    <w:p>
+      <w:pPr>
+        <w:jc w:val="both"/>
+      </w:pPr>
+      <w:r>
+        <w:t>While there are two common elements across the four positions</w:t>
+      </w:r>
+    </w:p>
+    <w:p>
+      <w:pPr>
+        <w:jc w:val="both"/>
+      </w:pPr>
+    </w:p>
+    <w:p>
+      <w:pPr>
+        <w:pStyle w:val="ListParagraph"/>
+        <w:numPr>
+          <w:ilvl w:val="0"/>
+          <w:numId w:val="15"/>
+        </w:numPr>
+        <w:jc w:val="both"/>
+      </w:pPr>
+      <w:r>
+        <w:t>Skillset - Excellent Communication</w:t>
+      </w:r>
+    </w:p>
+    <w:p>
+      <w:pPr>
+        <w:pStyle w:val="ListParagraph"/>
+        <w:numPr>
+          <w:ilvl w:val="0"/>
+          <w:numId w:val="15"/>
+        </w:numPr>
+        <w:jc w:val="both"/>
+      </w:pPr>
+      <w:r>
+        <w:t>Qualification – Degree or better in an I.T. Discipline</w:t>
+      </w:r>
+    </w:p>
+    <w:p>
+      <w:pPr>
+        <w:jc w:val="both"/>
+      </w:pPr>
+      <w:r>
+        <w:t>the positions are not so dissimilar, if the higher level technical aspects are removed.</w:t>
+      </w:r>
+    </w:p>
+    <w:p>
+      <w:pPr>
+        <w:jc w:val="both"/>
+      </w:pPr>
+    </w:p>
+    <w:p>
+      <w:pPr>
+        <w:jc w:val="both"/>
+      </w:pPr>
+      <w:r>
+        <w:t>The following would be useful across all positions.</w:t>
+      </w:r>
+    </w:p>
+    <w:p>
+      <w:pPr>
+        <w:pStyle w:val="ListParagraph"/>
+        <w:numPr>
+          <w:ilvl w:val="0"/>
+          <w:numId w:val="16"/>
+        </w:numPr>
+        <w:jc w:val="both"/>
+      </w:pPr>
+      <w:r>
+        <w:t xml:space="preserve">Business Analysis </w:t>
+      </w:r>
+    </w:p>
+    <w:p>
+      <w:pPr>
+        <w:pStyle w:val="ListParagraph"/>
+        <w:numPr>
+          <w:ilvl w:val="0"/>
+          <w:numId w:val="16"/>
+        </w:numPr>
+        <w:jc w:val="both"/>
+      </w:pPr>
+      <w:r>
+        <w:t>Knowledge of Cloud computing</w:t>
+      </w:r>
+    </w:p>
+    <w:p>
+      <w:pPr>
+        <w:pStyle w:val="ListParagraph"/>
+        <w:numPr>
+          <w:ilvl w:val="0"/>
+          <w:numId w:val="16"/>
+        </w:numPr>
+        <w:jc w:val="both"/>
+      </w:pPr>
+      <w:r>
+        <w:t>Project Management</w:t>
+      </w:r>
+    </w:p>
+    <w:p>
+      <w:pPr>
+        <w:pStyle w:val="ListParagraph"/>
+        <w:numPr>
+          <w:ilvl w:val="0"/>
+          <w:numId w:val="16"/>
+        </w:numPr>
+        <w:jc w:val="both"/>
+      </w:pPr>
+      <w:r>
+        <w:t>Problem Solving</w:t>
+      </w:r>
+    </w:p>
+    <w:p>
+      <w:pPr>
+        <w:pStyle w:val="ListParagraph"/>
+        <w:numPr>
+          <w:ilvl w:val="0"/>
+          <w:numId w:val="16"/>
+        </w:numPr>
+        <w:jc w:val="both"/>
+      </w:pPr>
+      <w:r>
+        <w:t>Workflow Management Solutions</w:t>
+      </w:r>
+    </w:p>
+    <w:p>
+      <w:pPr>
+        <w:pStyle w:val="ListParagraph"/>
+        <w:numPr>
+          <w:ilvl w:val="0"/>
+          <w:numId w:val="16"/>
+        </w:numPr>
+        <w:jc w:val="both"/>
+      </w:pPr>
+      <w:r>
+        <w:t>Data Analysis</w:t>
+      </w:r>
+    </w:p>
+    <w:p>
+      <w:pPr>
+        <w:pStyle w:val="ListParagraph"/>
+        <w:numPr>
+          <w:ilvl w:val="0"/>
+          <w:numId w:val="16"/>
+        </w:numPr>
+        <w:jc w:val="both"/>
+      </w:pPr>
+      <w:r>
+        <w:t>Extensive Knowledge of Software applications</w:t>
+      </w:r>
+    </w:p>
+    <w:p>
+      <w:pPr>
+        <w:jc w:val="both"/>
       </w:pPr>
     </w:p>
     <w:p/>
@@ -6375,90 +7529,7 @@
       <w:pPr>
         <w:pStyle w:val="Heading2"/>
       </w:pPr>
-      <w:bookmarkStart w:id="18" w:name="_Toc29656141"/>
-      <w:r>
-        <w:lastRenderedPageBreak/>
-        <w:t>Ideal Jobs</w:t>
-      </w:r>
-      <w:bookmarkEnd w:id="18"/>
-    </w:p>
-    <w:p>
-      <w:pPr>
-        <w:pStyle w:val="Quote"/>
-      </w:pPr>
-      <w:r>
-        <w:t>Compare and contrast the ideal jobs for each person in the group. This may have changed due to feedback from Assignment 1. What common elements are there, if any? What differentiates each position from the others, if anything? How similar or different are your career plans across the group?</w:t>
-      </w:r>
-    </w:p>
-    <w:p>
-      <w:pPr>
-        <w:jc w:val="center"/>
-        <w:rPr>
-          <w:b/>
-          <w:bCs/>
-          <w:i/>
-          <w:iCs/>
-        </w:rPr>
-      </w:pPr>
-      <w:r>
-        <w:rPr>
-          <w:b/>
-          <w:bCs/>
-          <w:i/>
-          <w:iCs/>
-        </w:rPr>
-        <w:t>This is covered in more depth in the section Industry Data</w:t>
-      </w:r>
-    </w:p>
-    <w:p>
-      <w:r>
-        <w:t>Brian</w:t>
-      </w:r>
-    </w:p>
-    <w:p/>
-    <w:p>
-      <w:r>
-        <w:t>Daria</w:t>
-      </w:r>
-    </w:p>
-    <w:p/>
-    <w:p>
-      <w:r>
-        <w:t>Jeremy</w:t>
-      </w:r>
-    </w:p>
-    <w:p/>
-    <w:p>
-      <w:r>
-        <w:t>Shane</w:t>
-      </w:r>
-    </w:p>
-    <w:p/>
-    <w:p>
-      <w:r>
-        <w:t>Summary for group</w:t>
-      </w:r>
-    </w:p>
-    <w:p/>
-    <w:p/>
-    <w:p>
-      <w:pPr>
-        <w:rPr>
-          <w:rFonts w:eastAsiaTheme="majorEastAsia" w:cstheme="majorBidi"/>
-          <w:color w:val="C40827"/>
-          <w:sz w:val="26"/>
-          <w:szCs w:val="26"/>
-        </w:rPr>
-      </w:pPr>
-      <w:r>
-        <w:br w:type="page"/>
-      </w:r>
-    </w:p>
-    <w:p>
-      <w:pPr>
-        <w:pStyle w:val="Heading2"/>
-      </w:pPr>
-      <w:bookmarkStart w:id="19" w:name="_Toc29656142"/>
+      <w:bookmarkStart w:id="19" w:name="_Toc29710824"/>
       <w:r>
         <w:lastRenderedPageBreak/>
         <w:t>Tools</w:t>
@@ -6480,7 +7551,7 @@
       <w:r>
         <w:t xml:space="preserve"> </w:t>
       </w:r>
-      <w:hyperlink r:id="rId26" w:history="1">
+      <w:hyperlink r:id="rId20" w:history="1">
         <w:r>
           <w:rPr>
             <w:rStyle w:val="Hyperlink"/>
@@ -6501,7 +7572,7 @@
           <w:rStyle w:val="Hyperlink"/>
         </w:rPr>
       </w:pPr>
-      <w:hyperlink r:id="rId27" w:history="1">
+      <w:hyperlink r:id="rId21" w:history="1">
         <w:r>
           <w:rPr>
             <w:rStyle w:val="Hyperlink"/>
@@ -6557,7 +7628,7 @@
       <w:pPr>
         <w:pStyle w:val="Heading2"/>
       </w:pPr>
-      <w:bookmarkStart w:id="20" w:name="_Toc29656143"/>
+      <w:bookmarkStart w:id="20" w:name="_Toc29710825"/>
       <w:r>
         <w:lastRenderedPageBreak/>
         <w:t>Industry Data</w:t>
@@ -7125,9 +8196,7 @@
       <w:pPr>
         <w:pStyle w:val="Heading2"/>
       </w:pPr>
-      <w:bookmarkStart w:id="21" w:name="_Toc29656144"/>
-      <w:bookmarkStart w:id="22" w:name="_GoBack"/>
-      <w:bookmarkEnd w:id="22"/>
+      <w:bookmarkStart w:id="21" w:name="_Toc29710826"/>
       <w:r>
         <w:lastRenderedPageBreak/>
         <w:t>IT Work</w:t>
@@ -7140,7 +8209,15 @@
         <w:jc w:val="both"/>
       </w:pPr>
       <w:r>
-        <w:t>The G6 Internet Explorers Team had the pleasure of interviewing Mr Tom Tighe Director of Operations – Payment Solutions - Shiji Group</w:t>
+        <w:t xml:space="preserve">The G6 Internet Explorers Team had the pleasure of interviewing Mr Tom Tighe Director of Operations – Payment Solutions - </w:t>
+      </w:r>
+      <w:proofErr w:type="spellStart"/>
+      <w:r>
+        <w:t>Shiji</w:t>
+      </w:r>
+      <w:proofErr w:type="spellEnd"/>
+      <w:r>
+        <w:t xml:space="preserve"> Group</w:t>
       </w:r>
       <w:r>
         <w:t xml:space="preserve"> to obtain insights into what I.T. Professionals may face in the daily work.</w:t>
@@ -7180,7 +8257,15 @@
         <w:pStyle w:val="Heading5"/>
       </w:pPr>
       <w:r>
-        <w:t>What kinds of people does the I.T. professional interact with? Are they other I.T. professionals, Clients?, Investors?, The general public.</w:t>
+        <w:t xml:space="preserve">What kinds of people does the I.T. professional interact with? Are </w:t>
+      </w:r>
+      <w:proofErr w:type="spellStart"/>
+      <w:r>
+        <w:t>they</w:t>
+      </w:r>
+      <w:proofErr w:type="spellEnd"/>
+      <w:r>
+        <w:t xml:space="preserve"> other I.T. professionals, Clients?, Investors?, The general public.</w:t>
       </w:r>
     </w:p>
     <w:p>
@@ -7264,41 +8349,41 @@
       <w:pPr>
         <w:pStyle w:val="Heading2"/>
       </w:pPr>
-      <w:bookmarkStart w:id="23" w:name="_Toc29656145"/>
+      <w:bookmarkStart w:id="22" w:name="_Toc29710827"/>
       <w:r>
         <w:lastRenderedPageBreak/>
         <w:t>IT Technologies</w:t>
       </w:r>
+      <w:bookmarkEnd w:id="22"/>
+    </w:p>
+    <w:p>
+      <w:pPr>
+        <w:jc w:val="both"/>
+      </w:pPr>
+      <w:r>
+        <w:t>With many exciting and promising developments emerging in the world of technology, the G6 Internet Explorers Team chose to research and report on four that we thought would have a lasting impact and which interested us the most. The topics were Cybersecurity, Machine Learning, Autonomous Vehicles and Natural Language processing and Chatterbots. We are pleased to share our thoughts below.</w:t>
+      </w:r>
+    </w:p>
+    <w:p>
+      <w:pPr>
+        <w:jc w:val="both"/>
+      </w:pPr>
+    </w:p>
+    <w:p>
+      <w:pPr>
+        <w:pStyle w:val="Heading3"/>
+        <w:rPr>
+          <w:szCs w:val="22"/>
+        </w:rPr>
+      </w:pPr>
+      <w:bookmarkStart w:id="23" w:name="_Toc29710828"/>
+      <w:r>
+        <w:rPr>
+          <w:szCs w:val="22"/>
+        </w:rPr>
+        <w:t>Cybersecurity</w:t>
+      </w:r>
       <w:bookmarkEnd w:id="23"/>
-    </w:p>
-    <w:p>
-      <w:pPr>
-        <w:jc w:val="both"/>
-      </w:pPr>
-      <w:r>
-        <w:t>With many exciting and promising developments emerging in the world of technology, the G6 Internet Explorers Team chose to research and report on four that we thought would have a lasting impact and which interested us the most. The topics were Cybersecurity, Machine Learning, Autonomous Vehicles and Natural Language processing and Chatterbots. We are pleased to share our thoughts below.</w:t>
-      </w:r>
-    </w:p>
-    <w:p>
-      <w:pPr>
-        <w:jc w:val="both"/>
-      </w:pPr>
-    </w:p>
-    <w:p>
-      <w:pPr>
-        <w:pStyle w:val="Heading3"/>
-        <w:rPr>
-          <w:szCs w:val="22"/>
-        </w:rPr>
-      </w:pPr>
-      <w:bookmarkStart w:id="24" w:name="_Toc29656146"/>
-      <w:r>
-        <w:rPr>
-          <w:szCs w:val="22"/>
-        </w:rPr>
-        <w:t>Cybersecurity</w:t>
-      </w:r>
-      <w:bookmarkEnd w:id="24"/>
       <w:r>
         <w:rPr>
           <w:szCs w:val="22"/>
@@ -7841,7 +8926,23 @@
           <w:szCs w:val="22"/>
           <w:lang w:val="en-US"/>
         </w:rPr>
-        <w:t>– Where spam is widely known as “junk Mail”, email that is unsolicited or unwanted. Phishing however is a cleverer type of spam. The email will appear to be from a legitimate source. The email may have a format and logo of a legitimate company and sometimes may even be addressed to you personally by name or simply say G’day mate! The email may ask for a reply or give a link to a website that also looks legitimate and have a similar URL that we would expect. Unknowingly the receiver is reply to or entering in personal information to a fake source.</w:t>
+        <w:t>– Where spam is widely known as “junk Mail”, email that is unsolicited or unwanted. Phishing however is a cleverer type of spam. The email will appear to be from a legitimate source. The email may have a format and logo of a legitimate company and sometimes may even be addressed to you personally by name or simply say </w:t>
+      </w:r>
+      <w:proofErr w:type="spellStart"/>
+      <w:r>
+        <w:rPr>
+          <w:szCs w:val="22"/>
+          <w:lang w:val="en-US"/>
+        </w:rPr>
+        <w:t>G’day</w:t>
+      </w:r>
+      <w:proofErr w:type="spellEnd"/>
+      <w:r>
+        <w:rPr>
+          <w:szCs w:val="22"/>
+          <w:lang w:val="en-US"/>
+        </w:rPr>
+        <w:t> mate! The email may ask for a reply or give a link to a website that also looks legitimate and have a similar URL that we would expect. Unknowingly the receiver is reply to or entering in personal information to a fake source.</w:t>
       </w:r>
       <w:r>
         <w:rPr>
@@ -8065,7 +9166,39 @@
           <w:szCs w:val="22"/>
           <w:lang w:val="en-US"/>
         </w:rPr>
-        <w:t>Since the early days of antivirus software such as “The Reaper” in the early 1970s, technology in this field has evolved to include physical devices such as the Zyxel “ZyWALL” firewall, a host of anti-malware such as Malwarebytes Antimalware to full antivirus and internet protection suites for personal devices, home and large enterprises such as Bitdefender Internet Security.</w:t>
+        <w:t>Since the early days of antivirus software such as “The Reaper” in the early 1970s, technology in this field has evolved to include physical devices such as the </w:t>
+      </w:r>
+      <w:proofErr w:type="spellStart"/>
+      <w:r>
+        <w:rPr>
+          <w:szCs w:val="22"/>
+          <w:lang w:val="en-US"/>
+        </w:rPr>
+        <w:t>Zyxel</w:t>
+      </w:r>
+      <w:proofErr w:type="spellEnd"/>
+      <w:r>
+        <w:rPr>
+          <w:szCs w:val="22"/>
+          <w:lang w:val="en-US"/>
+        </w:rPr>
+        <w:t> “</w:t>
+      </w:r>
+      <w:proofErr w:type="spellStart"/>
+      <w:r>
+        <w:rPr>
+          <w:szCs w:val="22"/>
+          <w:lang w:val="en-US"/>
+        </w:rPr>
+        <w:t>ZyWALL</w:t>
+      </w:r>
+      <w:proofErr w:type="spellEnd"/>
+      <w:r>
+        <w:rPr>
+          <w:szCs w:val="22"/>
+          <w:lang w:val="en-US"/>
+        </w:rPr>
+        <w:t>” firewall, a host of anti-malware such as Malwarebytes Antimalware to full antivirus and internet protection suites for personal devices, home and large enterprises such as Bitdefender Internet Security.</w:t>
       </w:r>
       <w:r>
         <w:rPr>
@@ -8085,7 +9218,21 @@
         <w:rPr>
           <w:szCs w:val="22"/>
         </w:rPr>
-        <w:t>Kevin Skapinetz, IBM Security vice president of strategy and design, explains that cybersecurity is evolving as organizations cannot keep up with the advances in attack technology. Artificial intelligence is able to learn from current threats on the fly and calculate possible threat scenarios to a much greater extent than a human security analysist is able. That although artificial intelligence technology is not perfect yet, it continuously is learning and does not forget, allowing us to make more accurate decisions. </w:t>
+        <w:t>Kevin </w:t>
+      </w:r>
+      <w:proofErr w:type="spellStart"/>
+      <w:r>
+        <w:rPr>
+          <w:szCs w:val="22"/>
+        </w:rPr>
+        <w:t>Skapinetz</w:t>
+      </w:r>
+      <w:proofErr w:type="spellEnd"/>
+      <w:r>
+        <w:rPr>
+          <w:szCs w:val="22"/>
+        </w:rPr>
+        <w:t>, IBM Security vice president of strategy and design, explains that cybersecurity is evolving as organizations cannot keep up with the advances in attack technology. Artificial intelligence is able to learn from current threats on the fly and calculate possible threat scenarios to a much greater extent than a human security analysist is able. That although artificial intelligence technology is not perfect yet, it continuously is learning and does not forget, allowing us to make more accurate decisions. </w:t>
       </w:r>
       <w:r>
         <w:rPr>
@@ -8172,94 +9319,6 @@
     </w:p>
     <w:p>
       <w:pPr>
-        <w:pStyle w:val="Heading4"/>
-        <w:rPr>
-          <w:i w:val="0"/>
-          <w:iCs w:val="0"/>
-        </w:rPr>
-      </w:pPr>
-      <w:r>
-        <w:rPr>
-          <w:i w:val="0"/>
-          <w:iCs w:val="0"/>
-        </w:rPr>
-        <w:t>References </w:t>
-      </w:r>
-    </w:p>
-    <w:p>
-      <w:pPr>
-        <w:jc w:val="both"/>
-        <w:rPr>
-          <w:szCs w:val="22"/>
-        </w:rPr>
-      </w:pPr>
-      <w:r>
-        <w:rPr>
-          <w:szCs w:val="22"/>
-        </w:rPr>
-        <w:t>CISA. (2019, November 20). Understanding Denial of Service Attacks. Retrieved from Department of Homeland Security: https://www.us-cert.gov/ncas/tips/ST04-015 </w:t>
-      </w:r>
-    </w:p>
-    <w:p>
-      <w:pPr>
-        <w:jc w:val="both"/>
-        <w:rPr>
-          <w:szCs w:val="22"/>
-        </w:rPr>
-      </w:pPr>
-      <w:r>
-        <w:rPr>
-          <w:szCs w:val="22"/>
-        </w:rPr>
-        <w:t>Department of Homeland Security. (2016, July 11). Ransomware _ CISA.html. Retrieved from Cybersecurity and Infrastructure Security Agency (CISA): https://www.us-cert.gov/Ransomware/Ransomware _ CISA.html </w:t>
-      </w:r>
-    </w:p>
-    <w:p>
-      <w:pPr>
-        <w:jc w:val="both"/>
-        <w:rPr>
-          <w:szCs w:val="22"/>
-        </w:rPr>
-      </w:pPr>
-      <w:r>
-        <w:rPr>
-          <w:szCs w:val="22"/>
-        </w:rPr>
-        <w:t>IBM, K. S. (2018, June 20). Overcome cybersecurity limitations with artificial intelligence. Retrieved from Youtube: https://youtube/-tIPoLin1WY </w:t>
-      </w:r>
-    </w:p>
-    <w:p>
-      <w:pPr>
-        <w:jc w:val="both"/>
-        <w:rPr>
-          <w:szCs w:val="22"/>
-        </w:rPr>
-      </w:pPr>
-      <w:r>
-        <w:rPr>
-          <w:szCs w:val="22"/>
-        </w:rPr>
-        <w:t>Malwarebytes. (2019). What is Malware_ _ Malwarebytes.html. Retrieved from www.malwarebytes.com: https://www.malwarebytes.com/malware/What is Malware_ _ Malwarebytes.html </w:t>
-      </w:r>
-    </w:p>
-    <w:p>
-      <w:pPr>
-        <w:jc w:val="both"/>
-      </w:pPr>
-      <w:r>
-        <w:rPr>
-          <w:szCs w:val="22"/>
-        </w:rPr>
-        <w:t>Rouse, M. (2019, April). What is a DDoS (distributed denial of service) attack? Retrieved from SearchSecurity: https://searchsecurity.techtarget.com/definition/distributed-denial-of-service-attack/What is a DDoS Attack (Distributed Denial of Service Attack)_.html </w:t>
-      </w:r>
-    </w:p>
-    <w:p>
-      <w:pPr>
-        <w:jc w:val="both"/>
-      </w:pPr>
-    </w:p>
-    <w:p>
-      <w:pPr>
         <w:autoSpaceDE w:val="0"/>
         <w:autoSpaceDN w:val="0"/>
         <w:adjustRightInd w:val="0"/>
@@ -8289,7 +9348,7 @@
           <w:szCs w:val="22"/>
         </w:rPr>
       </w:pPr>
-      <w:bookmarkStart w:id="25" w:name="_Toc29656147"/>
+      <w:bookmarkStart w:id="24" w:name="_Toc29710829"/>
       <w:r>
         <w:rPr>
           <w:szCs w:val="22"/>
@@ -8297,7 +9356,7 @@
         <w:lastRenderedPageBreak/>
         <w:t>Machine Learning</w:t>
       </w:r>
-      <w:bookmarkEnd w:id="25"/>
+      <w:bookmarkEnd w:id="24"/>
       <w:r>
         <w:rPr>
           <w:szCs w:val="22"/>
@@ -8740,7 +9799,7 @@
                     </pic:cNvPicPr>
                   </pic:nvPicPr>
                   <pic:blipFill>
-                    <a:blip r:embed="rId28" cstate="print">
+                    <a:blip r:embed="rId22" cstate="print">
                       <a:extLst>
                         <a:ext uri="{28A0092B-C50C-407E-A947-70E740481C1C}">
                           <a14:useLocalDpi xmlns:a14="http://schemas.microsoft.com/office/drawing/2010/main" val="0"/>
@@ -8885,7 +9944,7 @@
                     </pic:cNvPicPr>
                   </pic:nvPicPr>
                   <pic:blipFill>
-                    <a:blip r:embed="rId29">
+                    <a:blip r:embed="rId23">
                       <a:extLst>
                         <a:ext uri="{28A0092B-C50C-407E-A947-70E740481C1C}">
                           <a14:useLocalDpi xmlns:a14="http://schemas.microsoft.com/office/drawing/2010/main" val="0"/>
@@ -9231,7 +10290,7 @@
                     </pic:cNvPicPr>
                   </pic:nvPicPr>
                   <pic:blipFill>
-                    <a:blip r:embed="rId30">
+                    <a:blip r:embed="rId24">
                       <a:extLst>
                         <a:ext uri="{28A0092B-C50C-407E-A947-70E740481C1C}">
                           <a14:useLocalDpi xmlns:a14="http://schemas.microsoft.com/office/drawing/2010/main" val="0"/>
@@ -9302,7 +10361,25 @@
           <w:szCs w:val="22"/>
           <w:shd w:val="clear" w:color="auto" w:fill="FFFFFF"/>
         </w:rPr>
-        <w:t>Not only can the technology provide information on its impact to our overall health, it can also offer suggestions as to how to improve our behavior.</w:t>
+        <w:t xml:space="preserve">Not only can the technology provide information on its impact to our overall health, it can also offer suggestions as to how to improve our </w:t>
+      </w:r>
+      <w:proofErr w:type="spellStart"/>
+      <w:r>
+        <w:rPr>
+          <w:color w:val="222222"/>
+          <w:szCs w:val="22"/>
+          <w:shd w:val="clear" w:color="auto" w:fill="FFFFFF"/>
+        </w:rPr>
+        <w:t>behavior</w:t>
+      </w:r>
+      <w:proofErr w:type="spellEnd"/>
+      <w:r>
+        <w:rPr>
+          <w:color w:val="222222"/>
+          <w:szCs w:val="22"/>
+          <w:shd w:val="clear" w:color="auto" w:fill="FFFFFF"/>
+        </w:rPr>
+        <w:t>.</w:t>
       </w:r>
     </w:p>
     <w:p>
@@ -9379,215 +10456,6 @@
         <w:jc w:val="both"/>
         <w:rPr>
           <w:szCs w:val="22"/>
-        </w:rPr>
-      </w:pPr>
-    </w:p>
-    <w:p>
-      <w:pPr>
-        <w:pStyle w:val="Heading4"/>
-      </w:pPr>
-      <w:r>
-        <w:t>References</w:t>
-      </w:r>
-    </w:p>
-    <w:p>
-      <w:pPr>
-        <w:rPr>
-          <w:rStyle w:val="Hyperlink"/>
-          <w:szCs w:val="22"/>
-        </w:rPr>
-      </w:pPr>
-      <w:r>
-        <w:rPr>
-          <w:szCs w:val="22"/>
-        </w:rPr>
-        <w:t xml:space="preserve">Lanese. (2019) Image of the Day: ButterflyNet [Online] Available at: </w:t>
-      </w:r>
-      <w:hyperlink r:id="rId31" w:history="1">
-        <w:r>
-          <w:rPr>
-            <w:rStyle w:val="Hyperlink"/>
-            <w:szCs w:val="22"/>
-          </w:rPr>
-          <w:t>https://www.the-scientist.com/image-of-the-day/image-of-the-day--butterflynet-66280</w:t>
-        </w:r>
-      </w:hyperlink>
-    </w:p>
-    <w:p>
-      <w:pPr>
-        <w:rPr>
-          <w:szCs w:val="22"/>
-        </w:rPr>
-      </w:pPr>
-    </w:p>
-    <w:p>
-      <w:pPr>
-        <w:rPr>
-          <w:rStyle w:val="Hyperlink"/>
-          <w:szCs w:val="22"/>
-        </w:rPr>
-      </w:pPr>
-      <w:r>
-        <w:rPr>
-          <w:szCs w:val="22"/>
-        </w:rPr>
-        <w:t xml:space="preserve">Hartung. (2019) Opinion: AI Beats Animal Testing at Finding Toxic Chemicals [Online] Available at: </w:t>
-      </w:r>
-      <w:hyperlink r:id="rId32" w:history="1">
-        <w:r>
-          <w:rPr>
-            <w:rStyle w:val="Hyperlink"/>
-            <w:szCs w:val="22"/>
-          </w:rPr>
-          <w:t>https://www.the-scientist.com/critic-at-large/opinion--ai-beats-animal-testing-at-finding-toxic-chemicals-65795</w:t>
-        </w:r>
-      </w:hyperlink>
-    </w:p>
-    <w:p>
-      <w:pPr>
-        <w:rPr>
-          <w:szCs w:val="22"/>
-        </w:rPr>
-      </w:pPr>
-    </w:p>
-    <w:p>
-      <w:pPr>
-        <w:rPr>
-          <w:szCs w:val="22"/>
-        </w:rPr>
-      </w:pPr>
-      <w:r>
-        <w:rPr>
-          <w:szCs w:val="22"/>
-        </w:rPr>
-        <w:t xml:space="preserve">Williams. (2019) AI Accurately Detects Lung Cancer in Scans [Online] Available at: </w:t>
-      </w:r>
-      <w:hyperlink r:id="rId33" w:history="1">
-        <w:r>
-          <w:rPr>
-            <w:rStyle w:val="Hyperlink"/>
-            <w:szCs w:val="22"/>
-          </w:rPr>
-          <w:t>https://www.the-scientist.com/news-opinion/ai-accurately-detects-lung-cancer-in-scans-65914</w:t>
-        </w:r>
-      </w:hyperlink>
-    </w:p>
-    <w:p>
-      <w:pPr>
-        <w:rPr>
-          <w:rStyle w:val="Hyperlink"/>
-          <w:szCs w:val="22"/>
-        </w:rPr>
-      </w:pPr>
-      <w:r>
-        <w:rPr>
-          <w:szCs w:val="22"/>
-        </w:rPr>
-        <w:t xml:space="preserve">[Online] Available at: </w:t>
-      </w:r>
-      <w:hyperlink r:id="rId34" w:history="1">
-        <w:r>
-          <w:rPr>
-            <w:rStyle w:val="Hyperlink"/>
-            <w:szCs w:val="22"/>
-          </w:rPr>
-          <w:t>https://www.archivesofpathology.org/doi/10.5858/arpa.2018-0147-OA</w:t>
-        </w:r>
-      </w:hyperlink>
-    </w:p>
-    <w:p>
-      <w:pPr>
-        <w:rPr>
-          <w:szCs w:val="22"/>
-        </w:rPr>
-      </w:pPr>
-    </w:p>
-    <w:p>
-      <w:pPr>
-        <w:rPr>
-          <w:rStyle w:val="Hyperlink"/>
-          <w:szCs w:val="22"/>
-        </w:rPr>
-      </w:pPr>
-      <w:r>
-        <w:rPr>
-          <w:szCs w:val="22"/>
-        </w:rPr>
-        <w:t xml:space="preserve">Sahota. (2019) A.I. Will Soon Transform Social Media; The Question is How? [Online] Available at: </w:t>
-      </w:r>
-      <w:hyperlink r:id="rId35" w:anchor="13131a45173a" w:history="1">
-        <w:r>
-          <w:rPr>
-            <w:rStyle w:val="Hyperlink"/>
-            <w:szCs w:val="22"/>
-          </w:rPr>
-          <w:t>https://www.forbes.com/sites/cognitiveworld/2019/07/03/a-i-will-soon-transform-social-media-the-question-is-how/#13131a45173a</w:t>
-        </w:r>
-      </w:hyperlink>
-    </w:p>
-    <w:p>
-      <w:pPr>
-        <w:rPr>
-          <w:szCs w:val="22"/>
-        </w:rPr>
-      </w:pPr>
-    </w:p>
-    <w:p>
-      <w:pPr>
-        <w:rPr>
-          <w:rStyle w:val="Hyperlink"/>
-          <w:szCs w:val="22"/>
-        </w:rPr>
-      </w:pPr>
-      <w:r>
-        <w:rPr>
-          <w:szCs w:val="22"/>
-        </w:rPr>
-        <w:t xml:space="preserve">Kharkovyna. (2019) Artificial Intelligence &amp; Deep Learning for Medical Diagnosis [Online] Available at: </w:t>
-      </w:r>
-      <w:hyperlink r:id="rId36" w:history="1">
-        <w:r>
-          <w:rPr>
-            <w:rStyle w:val="Hyperlink"/>
-            <w:szCs w:val="22"/>
-          </w:rPr>
-          <w:t>https://towardsdatascience.com/artificial-intelligence-deep-learning-for-medical-diagnosis-9561f7a4e5f</w:t>
-        </w:r>
-      </w:hyperlink>
-    </w:p>
-    <w:p>
-      <w:pPr>
-        <w:rPr>
-          <w:szCs w:val="22"/>
-        </w:rPr>
-      </w:pPr>
-    </w:p>
-    <w:p>
-      <w:pPr>
-        <w:rPr>
-          <w:szCs w:val="22"/>
-        </w:rPr>
-      </w:pPr>
-      <w:r>
-        <w:rPr>
-          <w:szCs w:val="22"/>
-        </w:rPr>
-        <w:t xml:space="preserve">Ortiz-Ospina. (2019) The rise of social media [Online] Available at: </w:t>
-      </w:r>
-      <w:hyperlink r:id="rId37" w:history="1">
-        <w:r>
-          <w:rPr>
-            <w:rStyle w:val="Hyperlink"/>
-            <w:szCs w:val="22"/>
-          </w:rPr>
-          <w:t>https://ourworldindata.org/rise-of-social-media</w:t>
-        </w:r>
-      </w:hyperlink>
-    </w:p>
-    <w:p>
-      <w:pPr>
-        <w:rPr>
-          <w:rFonts w:ascii="Arial Nova Light" w:hAnsi="Arial Nova Light"/>
         </w:rPr>
       </w:pPr>
     </w:p>
@@ -9636,12 +10504,12 @@
       <w:pPr>
         <w:pStyle w:val="Heading3"/>
       </w:pPr>
-      <w:bookmarkStart w:id="26" w:name="_Toc29656148"/>
+      <w:bookmarkStart w:id="25" w:name="_Toc29710830"/>
       <w:r>
         <w:lastRenderedPageBreak/>
         <w:t>Autonomous Vehicles</w:t>
       </w:r>
-      <w:bookmarkEnd w:id="26"/>
+      <w:bookmarkEnd w:id="25"/>
     </w:p>
     <w:p>
       <w:pPr>
@@ -9876,12 +10744,12 @@
       <w:pPr>
         <w:pStyle w:val="Heading3"/>
       </w:pPr>
-      <w:bookmarkStart w:id="27" w:name="_Toc29656149"/>
+      <w:bookmarkStart w:id="26" w:name="_Toc29710831"/>
       <w:r>
         <w:lastRenderedPageBreak/>
         <w:t>Natural Language processing and chatterbots</w:t>
       </w:r>
-      <w:bookmarkEnd w:id="27"/>
+      <w:bookmarkEnd w:id="26"/>
       <w:r>
         <w:t xml:space="preserve"> </w:t>
       </w:r>
@@ -9954,7 +10822,7 @@
                     </pic:cNvPicPr>
                   </pic:nvPicPr>
                   <pic:blipFill>
-                    <a:blip r:embed="rId38">
+                    <a:blip r:embed="rId25">
                       <a:extLst>
                         <a:ext uri="{28A0092B-C50C-407E-A947-70E740481C1C}">
                           <a14:useLocalDpi xmlns:a14="http://schemas.microsoft.com/office/drawing/2010/main" val="0"/>
@@ -10104,10 +10972,26 @@
         <w:jc w:val="both"/>
       </w:pPr>
       <w:r>
-        <w:t xml:space="preserve">Other than an increased use of chatbots for Retail, HR, Real Estate, Finance, I.T. Support and Customer Services there are projects underway in healthcare that have considerable potential to impact society in a very positive way. One such open source project is a verbal conversational companion for dementia patients which besides being ‘someone to talk to’ aims to identify deviations of conversations that may suggest a degradation of memory function and as such alert carers and medical staff. Another medical related project is a verbal conversation agent called MedWhat which uses sophisticated machine learning to provide increasingly accurate responses to medical questions. </w:t>
-      </w:r>
-      <w:r>
-        <w:t>(10 of the Most Innovative Chatbots on the Web | WordStream, no date)</w:t>
+        <w:t xml:space="preserve">Other than an increased use of chatbots for Retail, HR, Real Estate, Finance, I.T. Support and Customer Services there are projects underway in healthcare that have considerable potential to impact society in a very positive way. One such open source project is a verbal conversational companion for dementia patients which besides being ‘someone to talk to’ aims to identify deviations of conversations that may suggest a degradation of memory function and as such alert carers and medical staff. Another medical related project is a verbal conversation agent called </w:t>
+      </w:r>
+      <w:proofErr w:type="spellStart"/>
+      <w:r>
+        <w:t>MedWhat</w:t>
+      </w:r>
+      <w:proofErr w:type="spellEnd"/>
+      <w:r>
+        <w:t xml:space="preserve"> which uses sophisticated machine learning to provide increasingly accurate responses to medical questions. </w:t>
+      </w:r>
+      <w:r>
+        <w:t xml:space="preserve">(10 of the Most Innovative Chatbots on the Web | </w:t>
+      </w:r>
+      <w:proofErr w:type="spellStart"/>
+      <w:r>
+        <w:t>WordStream</w:t>
+      </w:r>
+      <w:proofErr w:type="spellEnd"/>
+      <w:r>
+        <w:t>, no date)</w:t>
       </w:r>
     </w:p>
     <w:p>
@@ -10227,22 +11111,22 @@
       <w:pPr>
         <w:pStyle w:val="Heading2"/>
       </w:pPr>
-      <w:bookmarkStart w:id="28" w:name="_Toc29656150"/>
+      <w:bookmarkStart w:id="27" w:name="_Toc29710832"/>
       <w:r>
         <w:lastRenderedPageBreak/>
         <w:t>Project Ideas</w:t>
       </w:r>
+      <w:bookmarkEnd w:id="27"/>
+    </w:p>
+    <w:p>
+      <w:pPr>
+        <w:pStyle w:val="Heading2"/>
+      </w:pPr>
+      <w:bookmarkStart w:id="28" w:name="_Toc29710833"/>
+      <w:r>
+        <w:t>G6 Internet Explorers Group Project</w:t>
+      </w:r>
       <w:bookmarkEnd w:id="28"/>
-    </w:p>
-    <w:p>
-      <w:pPr>
-        <w:pStyle w:val="Heading2"/>
-      </w:pPr>
-      <w:bookmarkStart w:id="29" w:name="_Toc29656151"/>
-      <w:r>
-        <w:t>G6 Internet Explorers Group Project</w:t>
-      </w:r>
-      <w:bookmarkEnd w:id="29"/>
     </w:p>
     <w:p>
       <w:pPr>
@@ -10549,11 +11433,11 @@
       <w:pPr>
         <w:pStyle w:val="Heading2"/>
       </w:pPr>
-      <w:bookmarkStart w:id="30" w:name="_Toc29656152"/>
+      <w:bookmarkStart w:id="29" w:name="_Toc29710834"/>
       <w:r>
         <w:t>Group Reflection</w:t>
       </w:r>
-      <w:bookmarkEnd w:id="30"/>
+      <w:bookmarkEnd w:id="29"/>
     </w:p>
     <w:p>
       <w:pPr>
@@ -10580,7 +11464,23 @@
         <w:jc w:val="both"/>
       </w:pPr>
       <w:r>
-        <w:t xml:space="preserve">I believe this group is outstanding, having come together fairly organically by placing our names in an available group rather than scouting around looking for people of like interests or in the same town or city. It is our diversity that allows us to present interesting and unique points of view. We have worked well together on common goals. As is evident by the differences in our ideal jobs and the blend of personality types we each bring unique experiences both life and employment to enrich the team. I believe our team meetings via teleconference were particularly effective as it afforded our geographically dispersed team the same access to live conversation that students studying on campus would have. For the next project I will recommend different project management tools as I underwent some frustration, with Microsoft Teams and the addons, with getting a clear picture of where we were at. One thing that did surprise me was the absolute absence of any conflict. The entire team were at all times respectful of each others ideas and opinions and sought through dialogue to form a consensus on the best approach to move forward. I have rarely found this in commercial enterprises. One thing I have learned about groups is that sometimes you can be really really lucky.  </w:t>
+        <w:t xml:space="preserve">I believe this group is outstanding, having come together fairly organically by placing our names in an available group rather than scouting around looking for people of like interests or in the same town or city. It is our diversity that allows us to present interesting and unique points of view. We have worked well together on common goals. As is evident by the differences in our ideal jobs and the blend of personality types we each bring unique experiences both life and employment to enrich the team. I believe our team meetings via teleconference were particularly effective as it afforded our geographically dispersed team the same access to live conversation that students studying on campus would have. For the next project I will recommend different project management tools as I underwent some frustration, with Microsoft Teams and the addons, with getting a clear picture of where we were at. One thing that did surprise me was the absolute absence of any conflict. The entire team were at all times respectful of </w:t>
+      </w:r>
+      <w:proofErr w:type="spellStart"/>
+      <w:r>
+        <w:t>each others</w:t>
+      </w:r>
+      <w:proofErr w:type="spellEnd"/>
+      <w:r>
+        <w:t xml:space="preserve"> ideas and opinions and sought through dialogue to form a consensus on the best approach to move forward. I have rarely found this in commercial enterprises. One thing I have learned about groups is that sometimes you can be really </w:t>
+      </w:r>
+      <w:proofErr w:type="spellStart"/>
+      <w:r>
+        <w:t>really</w:t>
+      </w:r>
+      <w:proofErr w:type="spellEnd"/>
+      <w:r>
+        <w:t xml:space="preserve"> lucky.  </w:t>
       </w:r>
     </w:p>
     <w:p>
@@ -10639,7 +11539,23 @@
           <w:i w:val="0"/>
           <w:iCs w:val="0"/>
         </w:rPr>
-        <w:t>I really enjoyed working with everybody in this team. All members of my group are very understanding and friendly people who are easy to negotiate with. There were no problems with setting time for conferences, despite the fact that we live in different time zones. I also think that our group did a great job using the Github. Due to the good organization, it was easy to distribute the work among the team members.</w:t>
+        <w:t xml:space="preserve">I really enjoyed working with everybody in this team. All members of my group are very understanding and friendly people who are easy to negotiate with. There were no problems with setting time for conferences, despite the fact that we live in different time zones. I also think that our group did a great job using the </w:t>
+      </w:r>
+      <w:proofErr w:type="spellStart"/>
+      <w:r>
+        <w:rPr>
+          <w:i w:val="0"/>
+          <w:iCs w:val="0"/>
+        </w:rPr>
+        <w:t>Github</w:t>
+      </w:r>
+      <w:proofErr w:type="spellEnd"/>
+      <w:r>
+        <w:rPr>
+          <w:i w:val="0"/>
+          <w:iCs w:val="0"/>
+        </w:rPr>
+        <w:t>. Due to the good organization, it was easy to distribute the work among the team members.</w:t>
       </w:r>
     </w:p>
     <w:p>
@@ -10703,8 +11619,17 @@
           <w:i w:val="0"/>
           <w:iCs w:val="0"/>
         </w:rPr>
-        <w:t>Daria Sukonnova</w:t>
-      </w:r>
+        <w:t xml:space="preserve">Daria </w:t>
+      </w:r>
+      <w:proofErr w:type="spellStart"/>
+      <w:r>
+        <w:rPr>
+          <w:i w:val="0"/>
+          <w:iCs w:val="0"/>
+        </w:rPr>
+        <w:t>Sukonnova</w:t>
+      </w:r>
+      <w:proofErr w:type="spellEnd"/>
     </w:p>
     <w:p>
       <w:pPr>
@@ -10734,8 +11659,13 @@
         <w:jc w:val="both"/>
       </w:pPr>
       <w:r>
-        <w:t>Jeremy Naupay</w:t>
-      </w:r>
+        <w:t xml:space="preserve">Jeremy </w:t>
+      </w:r>
+      <w:proofErr w:type="spellStart"/>
+      <w:r>
+        <w:t>Naupay</w:t>
+      </w:r>
+      <w:proofErr w:type="spellEnd"/>
     </w:p>
     <w:p>
       <w:pPr>
@@ -10770,7 +11700,15 @@
         <w:jc w:val="both"/>
       </w:pPr>
       <w:r>
-        <w:t xml:space="preserve">Our team, “The G6 Internet Explorers”, came together quite naturally. We are all from different cities and half of us in different countries. None of us is an expert or had much to do with Github, so it was a group learning experience. We found common ground using tools that we are familiar with such as Microsoft Teams and uploading Ms Documents such as word and excel. As we developed our skills, we were “brave” enough to edit singular text files on GitHub. </w:t>
+        <w:t xml:space="preserve">Our team, “The G6 Internet Explorers”, came together quite naturally. We are all from different cities and half of us in different countries. None of us is an expert or had much to do with </w:t>
+      </w:r>
+      <w:proofErr w:type="spellStart"/>
+      <w:r>
+        <w:t>Github</w:t>
+      </w:r>
+      <w:proofErr w:type="spellEnd"/>
+      <w:r>
+        <w:t xml:space="preserve">, so it was a group learning experience. We found common ground using tools that we are familiar with such as Microsoft Teams and uploading Ms Documents such as word and excel. As we developed our skills, we were “brave” enough to edit singular text files on GitHub. </w:t>
       </w:r>
     </w:p>
     <w:p>
@@ -10796,54 +11734,52 @@
         <w:jc w:val="both"/>
       </w:pPr>
       <w:r>
-        <w:t>I have enjoyed working with my team and hope to work with them again in the future and catch up for a drink one of these days. I wish them al the best with their studies and careers.</w:t>
-      </w:r>
-    </w:p>
-    <w:p>
-      <w:pPr>
-        <w:jc w:val="both"/>
-      </w:pPr>
-    </w:p>
-    <w:p>
+        <w:t xml:space="preserve">I have enjoyed working with my team and hope to work with them again in the future and catch up for a drink one of these days. I wish them </w:t>
+      </w:r>
+      <w:proofErr w:type="spellStart"/>
+      <w:r>
+        <w:t>al</w:t>
+      </w:r>
+      <w:proofErr w:type="spellEnd"/>
+      <w:r>
+        <w:t xml:space="preserve"> the best with their studies and careers.</w:t>
+      </w:r>
+    </w:p>
+    <w:p>
+      <w:pPr>
+        <w:jc w:val="both"/>
+      </w:pPr>
+    </w:p>
+    <w:p>
+      <w:pPr>
+        <w:pBdr>
+          <w:bottom w:val="single" w:sz="4" w:space="1" w:color="auto"/>
+        </w:pBdr>
+      </w:pPr>
       <w:r>
         <w:t>Shane Thacker</w:t>
       </w:r>
+    </w:p>
+    <w:p>
+      <w:pPr>
+        <w:pBdr>
+          <w:bottom w:val="single" w:sz="4" w:space="1" w:color="auto"/>
+        </w:pBdr>
+      </w:pPr>
     </w:p>
     <w:p/>
     <w:p/>
     <w:p/>
-    <w:p/>
     <w:p>
       <w:pPr>
         <w:pStyle w:val="Heading1"/>
       </w:pPr>
-      <w:bookmarkStart w:id="31" w:name="_Toc29656153"/>
+      <w:bookmarkStart w:id="30" w:name="_Toc29710835"/>
       <w:r>
         <w:lastRenderedPageBreak/>
         <w:t>References</w:t>
       </w:r>
-      <w:bookmarkEnd w:id="31"/>
-    </w:p>
-    <w:p>
-      <w:pPr>
-        <w:shd w:val="clear" w:color="auto" w:fill="F5F5F5"/>
-        <w:textAlignment w:val="baseline"/>
-        <w:rPr>
-          <w:rFonts w:ascii="Helvetica" w:hAnsi="Helvetica" w:cs="Helvetica"/>
-          <w:color w:val="333333"/>
-          <w:sz w:val="25"/>
-          <w:szCs w:val="25"/>
-        </w:rPr>
-      </w:pPr>
-      <w:r>
-        <w:rPr>
-          <w:rFonts w:ascii="Helvetica" w:hAnsi="Helvetica" w:cs="Helvetica"/>
-          <w:color w:val="333333"/>
-          <w:sz w:val="25"/>
-          <w:szCs w:val="25"/>
-        </w:rPr>
-        <w:t>References</w:t>
-      </w:r>
+      <w:bookmarkEnd w:id="30"/>
     </w:p>
     <w:p/>
     <w:p>
@@ -10852,12 +11788,21 @@
           <w:i/>
           <w:iCs/>
         </w:rPr>
-        <w:t>10 of the Most Innovative Chatbots on the Web | WordStream</w:t>
-      </w:r>
+        <w:t xml:space="preserve">10 of the Most Innovative Chatbots on the Web | </w:t>
+      </w:r>
+      <w:proofErr w:type="spellStart"/>
+      <w:r>
+        <w:rPr>
+          <w:i/>
+          <w:iCs/>
+        </w:rPr>
+        <w:t>WordStream</w:t>
+      </w:r>
+      <w:proofErr w:type="spellEnd"/>
       <w:r>
         <w:t xml:space="preserve"> (no date). Available at: </w:t>
       </w:r>
-      <w:hyperlink r:id="rId39" w:history="1">
+      <w:hyperlink r:id="rId26" w:history="1">
         <w:r>
           <w:rPr>
             <w:color w:val="0000FF"/>
@@ -10901,7 +11846,7 @@
       <w:r>
         <w:t xml:space="preserve">. Available at: </w:t>
       </w:r>
-      <w:hyperlink r:id="rId40" w:history="1">
+      <w:hyperlink r:id="rId27" w:history="1">
         <w:r>
           <w:rPr>
             <w:color w:val="0000FF"/>
@@ -10945,7 +11890,7 @@
       <w:r>
         <w:t xml:space="preserve">. Available at: </w:t>
       </w:r>
-      <w:hyperlink r:id="rId41" w:history="1">
+      <w:hyperlink r:id="rId28" w:history="1">
         <w:r>
           <w:rPr>
             <w:color w:val="0000FF"/>
@@ -10961,26 +11906,131 @@
     <w:p/>
     <w:p>
       <w:r>
+        <w:t>Career FAQs. Unlock your learning style [Online]. Available at:</w:t>
+      </w:r>
+    </w:p>
+    <w:p>
+      <w:pPr>
+        <w:rPr>
+          <w:rStyle w:val="Hyperlink"/>
+        </w:rPr>
+      </w:pPr>
+      <w:hyperlink r:id="rId29" w:history="1">
+        <w:r>
+          <w:rPr>
+            <w:rStyle w:val="Hyperlink"/>
+          </w:rPr>
+          <w:t>https://www.pinterest.ru/pin/822892163146640731/</w:t>
+        </w:r>
+      </w:hyperlink>
+    </w:p>
+    <w:p/>
+    <w:p>
+      <w:r>
+        <w:t xml:space="preserve">Crystal. (2019) Personality Hub [Online]. Available at: </w:t>
+      </w:r>
+    </w:p>
+    <w:p>
+      <w:pPr>
+        <w:rPr>
+          <w:rStyle w:val="Hyperlink"/>
+        </w:rPr>
+      </w:pPr>
+      <w:hyperlink r:id="rId30" w:history="1">
+        <w:r>
+          <w:rPr>
+            <w:rStyle w:val="Hyperlink"/>
+          </w:rPr>
+          <w:t>https://www.crystalknows.com/personalities</w:t>
+        </w:r>
+      </w:hyperlink>
+    </w:p>
+    <w:p>
+      <w:pPr>
+        <w:rPr>
+          <w:rStyle w:val="Hyperlink"/>
+        </w:rPr>
+      </w:pPr>
+    </w:p>
+    <w:p>
+      <w:r>
+        <w:t>Free-IQTest.net. (2020) The Free IQ Test [Online]. Available at:</w:t>
+      </w:r>
+    </w:p>
+    <w:p>
+      <w:hyperlink r:id="rId31" w:history="1">
+        <w:r>
+          <w:rPr>
+            <w:rStyle w:val="Hyperlink"/>
+          </w:rPr>
+          <w:t>http://www.free-iqtest.net/</w:t>
+        </w:r>
+      </w:hyperlink>
+    </w:p>
+    <w:p/>
+    <w:p>
+      <w:r>
         <w:rPr>
           <w:i/>
           <w:iCs/>
         </w:rPr>
-        <w:t>hyperCODEmia</w:t>
-      </w:r>
-      <w:r>
-        <w:t xml:space="preserve"> (no date) </w:t>
-      </w:r>
+        <w:t xml:space="preserve">Free online creativity test - </w:t>
+      </w:r>
+      <w:proofErr w:type="spellStart"/>
       <w:r>
         <w:rPr>
           <w:i/>
           <w:iCs/>
         </w:rPr>
+        <w:t>TestMyCreativity</w:t>
+      </w:r>
+      <w:proofErr w:type="spellEnd"/>
+      <w:r>
+        <w:t xml:space="preserve"> (no date). Available at: </w:t>
+      </w:r>
+      <w:hyperlink r:id="rId32" w:history="1">
+        <w:r>
+          <w:rPr>
+            <w:rStyle w:val="Hyperlink"/>
+          </w:rPr>
+          <w:t>http://www.testmycreativity.com/</w:t>
+        </w:r>
+      </w:hyperlink>
+      <w:r>
+        <w:t xml:space="preserve"> (Accessed: </w:t>
+      </w:r>
+      <w:r>
+        <w:t>3</w:t>
+      </w:r>
+      <w:r>
+        <w:t xml:space="preserve"> January 2020).</w:t>
+      </w:r>
+    </w:p>
+    <w:p/>
+    <w:p>
+      <w:proofErr w:type="spellStart"/>
+      <w:r>
+        <w:rPr>
+          <w:i/>
+          <w:iCs/>
+        </w:rPr>
+        <w:t>hyperCODEmia</w:t>
+      </w:r>
+      <w:proofErr w:type="spellEnd"/>
+      <w:r>
+        <w:t xml:space="preserve"> (no date) </w:t>
+      </w:r>
+      <w:r>
+        <w:rPr>
+          <w:i/>
+          <w:iCs/>
+        </w:rPr>
         <w:t>YouTube</w:t>
       </w:r>
       <w:r>
         <w:t xml:space="preserve">. Available at: </w:t>
       </w:r>
-      <w:hyperlink r:id="rId42" w:history="1">
+      <w:hyperlink r:id="rId33" w:history="1">
         <w:r>
           <w:rPr>
             <w:color w:val="0000FF"/>
@@ -11000,22 +12050,31 @@
           <w:i/>
           <w:iCs/>
         </w:rPr>
-        <w:t>Image of the Day: ButterflyNet</w:t>
-      </w:r>
-      <w:r>
-        <w:t xml:space="preserve"> (no date) </w:t>
-      </w:r>
+        <w:t xml:space="preserve">Image of the Day: </w:t>
+      </w:r>
+      <w:proofErr w:type="spellStart"/>
       <w:r>
         <w:rPr>
           <w:i/>
           <w:iCs/>
         </w:rPr>
+        <w:t>ButterflyNet</w:t>
+      </w:r>
+      <w:proofErr w:type="spellEnd"/>
+      <w:r>
+        <w:t xml:space="preserve"> (no date) </w:t>
+      </w:r>
+      <w:r>
+        <w:rPr>
+          <w:i/>
+          <w:iCs/>
+        </w:rPr>
         <w:t>The Scientist Magazine®</w:t>
       </w:r>
       <w:r>
         <w:t xml:space="preserve">. Available at: </w:t>
       </w:r>
-      <w:hyperlink r:id="rId43" w:history="1">
+      <w:hyperlink r:id="rId34" w:history="1">
         <w:r>
           <w:rPr>
             <w:color w:val="0000FF"/>
@@ -11030,8 +12089,36 @@
     </w:p>
     <w:p/>
     <w:p>
-      <w:r>
-        <w:t xml:space="preserve">Kharkovyna, O. (2019) </w:t>
+      <w:pPr>
+        <w:rPr>
+          <w:sz w:val="28"/>
+          <w:szCs w:val="28"/>
+        </w:rPr>
+      </w:pPr>
+      <w:r>
+        <w:t>Intel 2020, Autonomous Cars You Can Trust, Intel, viewed 4 January 2020, &lt;</w:t>
+      </w:r>
+      <w:hyperlink r:id="rId35" w:history="1">
+        <w:r>
+          <w:rPr>
+            <w:rStyle w:val="Hyperlink"/>
+          </w:rPr>
+          <w:t>https://www.intel.com.au/content/www/au/en/automotive/autonomous-vehicles.html</w:t>
+        </w:r>
+      </w:hyperlink>
+      <w:r>
+        <w:t>&gt;</w:t>
+      </w:r>
+    </w:p>
+    <w:p/>
+    <w:p>
+      <w:proofErr w:type="spellStart"/>
+      <w:r>
+        <w:t>Kharkovyna</w:t>
+      </w:r>
+      <w:proofErr w:type="spellEnd"/>
+      <w:r>
+        <w:t xml:space="preserve">, O. (2019) </w:t>
       </w:r>
       <w:r>
         <w:rPr>
@@ -11053,7 +12140,7 @@
       <w:r>
         <w:t xml:space="preserve">. Available at: </w:t>
       </w:r>
-      <w:hyperlink r:id="rId44" w:history="1">
+      <w:hyperlink r:id="rId36" w:history="1">
         <w:r>
           <w:rPr>
             <w:color w:val="0000FF"/>
@@ -11089,9 +12176,17 @@
         <w:t>Archives of Pathology &amp; Laboratory Medicine</w:t>
       </w:r>
       <w:r>
-        <w:t xml:space="preserve">, 143(7), pp. 859–868. doi: </w:t>
-      </w:r>
-      <w:hyperlink r:id="rId45" w:history="1">
+        <w:t xml:space="preserve">, 143(7), pp. 859–868. </w:t>
+      </w:r>
+      <w:proofErr w:type="spellStart"/>
+      <w:r>
+        <w:t>doi</w:t>
+      </w:r>
+      <w:proofErr w:type="spellEnd"/>
+      <w:r>
+        <w:t xml:space="preserve">: </w:t>
+      </w:r>
+      <w:hyperlink r:id="rId37" w:history="1">
         <w:r>
           <w:rPr>
             <w:color w:val="0000FF"/>
@@ -11106,6 +12201,29 @@
     </w:p>
     <w:p/>
     <w:p>
+      <w:pPr>
+        <w:rPr>
+          <w:sz w:val="28"/>
+          <w:szCs w:val="28"/>
+        </w:rPr>
+      </w:pPr>
+      <w:r>
+        <w:t>Nvidia 2020, Self-Driving Cars, Nvidia, viewed 4 January 2020, &lt;</w:t>
+      </w:r>
+      <w:hyperlink r:id="rId38" w:history="1">
+        <w:r>
+          <w:rPr>
+            <w:rStyle w:val="Hyperlink"/>
+          </w:rPr>
+          <w:t>https://www.nvidia.com/en-au/self-driving-cars/</w:t>
+        </w:r>
+      </w:hyperlink>
+      <w:r>
+        <w:t>&gt;</w:t>
+      </w:r>
+    </w:p>
+    <w:p/>
+    <w:p>
       <w:r>
         <w:rPr>
           <w:i/>
@@ -11126,7 +12244,7 @@
       <w:r>
         <w:t xml:space="preserve">. Available at: </w:t>
       </w:r>
-      <w:hyperlink r:id="rId46" w:history="1">
+      <w:hyperlink r:id="rId39" w:history="1">
         <w:r>
           <w:rPr>
             <w:color w:val="0000FF"/>
@@ -11142,6 +12260,31 @@
     <w:p/>
     <w:p>
       <w:r>
+        <w:lastRenderedPageBreak/>
+        <w:t>Pennsylvania Higher Education Assistance Agency. (2019) Education Planner [Online]. Available at:</w:t>
+      </w:r>
+    </w:p>
+    <w:p>
+      <w:pPr>
+        <w:rPr>
+          <w:rStyle w:val="Hyperlink"/>
+        </w:rPr>
+      </w:pPr>
+      <w:hyperlink r:id="rId40" w:history="1">
+        <w:r>
+          <w:rPr>
+            <w:rStyle w:val="Hyperlink"/>
+          </w:rPr>
+          <w:t>http://www.educationplanner.org/students/self-assessments/learning-styles-quiz.shtml?event=results&amp;A=7&amp;V=10&amp;T=3</w:t>
+        </w:r>
+      </w:hyperlink>
+    </w:p>
+    <w:p>
+      <w:bookmarkStart w:id="31" w:name="_GoBack"/>
+      <w:bookmarkEnd w:id="31"/>
+    </w:p>
+    <w:p>
+      <w:r>
         <w:rPr>
           <w:i/>
           <w:iCs/>
@@ -11151,7 +12294,7 @@
       <w:r>
         <w:t xml:space="preserve"> (no date). Available at: </w:t>
       </w:r>
-      <w:hyperlink r:id="rId47" w:history="1">
+      <w:hyperlink r:id="rId41" w:history="1">
         <w:r>
           <w:rPr>
             <w:color w:val="0000FF"/>
@@ -11182,7 +12325,7 @@
       <w:r>
         <w:t xml:space="preserve"> (no date). Available at: </w:t>
       </w:r>
-      <w:hyperlink r:id="rId48" w:history="1">
+      <w:hyperlink r:id="rId42" w:history="1">
         <w:r>
           <w:rPr>
             <w:color w:val="0000FF"/>
@@ -11203,6 +12346,30 @@
     </w:p>
     <w:p/>
     <w:p>
+      <w:pPr>
+        <w:rPr>
+          <w:rStyle w:val="Hyperlink"/>
+        </w:rPr>
+      </w:pPr>
+      <w:proofErr w:type="spellStart"/>
+      <w:r>
+        <w:t>Sidoruk</w:t>
+      </w:r>
+      <w:proofErr w:type="spellEnd"/>
+      <w:r>
+        <w:t xml:space="preserve">. Cognitive Functions [Online]. Available at: </w:t>
+      </w:r>
+      <w:hyperlink r:id="rId43" w:history="1">
+        <w:r>
+          <w:rPr>
+            <w:rStyle w:val="Hyperlink"/>
+          </w:rPr>
+          <w:t>https://www.pinterest.pt/pin/839358449275858166/</w:t>
+        </w:r>
+      </w:hyperlink>
+    </w:p>
+    <w:p/>
+    <w:p>
       <w:r>
         <w:t xml:space="preserve">Sahota, N. (no date) </w:t>
       </w:r>
@@ -11226,7 +12393,7 @@
       <w:r>
         <w:t xml:space="preserve">. Available at: </w:t>
       </w:r>
-      <w:hyperlink r:id="rId49" w:history="1">
+      <w:hyperlink r:id="rId44" w:history="1">
         <w:r>
           <w:rPr>
             <w:color w:val="0000FF"/>
@@ -11254,7 +12421,7 @@
       <w:r>
         <w:t xml:space="preserve">, 6 March. Available at: </w:t>
       </w:r>
-      <w:hyperlink r:id="rId50" w:history="1">
+      <w:hyperlink r:id="rId45" w:history="1">
         <w:r>
           <w:rPr>
             <w:color w:val="0000FF"/>
@@ -11295,7 +12462,7 @@
       <w:r>
         <w:t xml:space="preserve">. Available at: </w:t>
       </w:r>
-      <w:hyperlink r:id="rId51" w:history="1">
+      <w:hyperlink r:id="rId46" w:history="1">
         <w:r>
           <w:rPr>
             <w:color w:val="0000FF"/>
@@ -11315,13 +12482,12 @@
           <w:i/>
           <w:iCs/>
         </w:rPr>
-        <w:lastRenderedPageBreak/>
         <w:t>The rise of social media - Our World in Data</w:t>
       </w:r>
       <w:r>
         <w:t xml:space="preserve"> (no date). Available at: </w:t>
       </w:r>
-      <w:hyperlink r:id="rId52" w:history="1">
+      <w:hyperlink r:id="rId47" w:history="1">
         <w:r>
           <w:rPr>
             <w:color w:val="0000FF"/>
@@ -11346,7 +12512,7 @@
       <w:r>
         <w:t xml:space="preserve"> (no date). Available at: </w:t>
       </w:r>
-      <w:hyperlink r:id="rId53" w:history="1">
+      <w:hyperlink r:id="rId48" w:history="1">
         <w:r>
           <w:rPr>
             <w:color w:val="0000FF"/>
@@ -11377,6 +12543,7 @@
       <w:r>
         <w:t xml:space="preserve"> (no date) </w:t>
       </w:r>
+      <w:proofErr w:type="spellStart"/>
       <w:r>
         <w:rPr>
           <w:i/>
@@ -11384,10 +12551,11 @@
         </w:rPr>
         <w:t>SearchSecurity</w:t>
       </w:r>
+      <w:proofErr w:type="spellEnd"/>
       <w:r>
         <w:t xml:space="preserve">. Available at: </w:t>
       </w:r>
-      <w:hyperlink r:id="rId54" w:history="1">
+      <w:hyperlink r:id="rId49" w:history="1">
         <w:r>
           <w:rPr>
             <w:color w:val="0000FF"/>
@@ -11428,7 +12596,7 @@
       <w:r>
         <w:t xml:space="preserve">. Available at: </w:t>
       </w:r>
-      <w:hyperlink r:id="rId55" w:history="1">
+      <w:hyperlink r:id="rId50" w:history="1">
         <w:r>
           <w:rPr>
             <w:color w:val="0000FF"/>
@@ -11459,6 +12627,7 @@
       <w:r>
         <w:t xml:space="preserve"> (2017) </w:t>
       </w:r>
+      <w:proofErr w:type="spellStart"/>
       <w:r>
         <w:rPr>
           <w:i/>
@@ -11466,10 +12635,11 @@
         </w:rPr>
         <w:t>InformED</w:t>
       </w:r>
+      <w:proofErr w:type="spellEnd"/>
       <w:r>
         <w:t xml:space="preserve">. Available at: </w:t>
       </w:r>
-      <w:hyperlink r:id="rId56" w:history="1">
+      <w:hyperlink r:id="rId51" w:history="1">
         <w:r>
           <w:rPr>
             <w:color w:val="0000FF"/>
@@ -11489,55 +12659,11 @@
       </w:r>
     </w:p>
     <w:p/>
-    <w:p>
-      <w:pPr>
-        <w:rPr>
-          <w:sz w:val="28"/>
-          <w:szCs w:val="28"/>
-        </w:rPr>
-      </w:pPr>
-      <w:r>
-        <w:t>Intel 2020, Autonomous Cars You Can Trust, Intel, viewed 4 January 2020, &lt;</w:t>
-      </w:r>
-      <w:hyperlink r:id="rId57" w:history="1">
-        <w:r>
-          <w:rPr>
-            <w:rStyle w:val="Hyperlink"/>
-          </w:rPr>
-          <w:t>https://www.intel.com.au/content/www/au/en/automotive/autonomous-vehicles.html</w:t>
-        </w:r>
-      </w:hyperlink>
-      <w:r>
-        <w:t>&gt;</w:t>
-      </w:r>
-    </w:p>
     <w:p/>
-    <w:p>
-      <w:pPr>
-        <w:rPr>
-          <w:sz w:val="28"/>
-          <w:szCs w:val="28"/>
-        </w:rPr>
-      </w:pPr>
-      <w:r>
-        <w:t>Nvidia 2020, Self-Driving Cars, Nvidia, viewed 4 January 2020, &lt;</w:t>
-      </w:r>
-      <w:hyperlink r:id="rId58" w:history="1">
-        <w:r>
-          <w:rPr>
-            <w:rStyle w:val="Hyperlink"/>
-          </w:rPr>
-          <w:t>https://www.nvidia.com/en-au/self-driving-cars/</w:t>
-        </w:r>
-      </w:hyperlink>
-      <w:r>
-        <w:t>&gt;</w:t>
-      </w:r>
-    </w:p>
     <w:p/>
     <w:sectPr>
-      <w:headerReference w:type="default" r:id="rId59"/>
-      <w:footerReference w:type="default" r:id="rId60"/>
+      <w:headerReference w:type="default" r:id="rId52"/>
+      <w:footerReference w:type="default" r:id="rId53"/>
       <w:pgSz w:w="11906" w:h="16838"/>
       <w:pgMar w:top="1440" w:right="1440" w:bottom="1134" w:left="1440" w:header="709" w:footer="53" w:gutter="0"/>
       <w:cols w:space="708"/>
@@ -12109,6 +13235,119 @@
     </w:lvl>
   </w:abstractNum>
   <w:abstractNum w:abstractNumId="4" w15:restartNumberingAfterBreak="0">
+    <w:nsid w:val="072E25F5"/>
+    <w:multiLevelType w:val="hybridMultilevel"/>
+    <w:tmpl w:val="C220F906"/>
+    <w:lvl w:ilvl="0" w:tplc="0C090001">
+      <w:start w:val="1"/>
+      <w:numFmt w:val="bullet"/>
+      <w:lvlText w:val=""/>
+      <w:lvlJc w:val="left"/>
+      <w:pPr>
+        <w:ind w:left="720" w:hanging="360"/>
+      </w:pPr>
+      <w:rPr>
+        <w:rFonts w:ascii="Symbol" w:hAnsi="Symbol" w:hint="default"/>
+      </w:rPr>
+    </w:lvl>
+    <w:lvl w:ilvl="1" w:tplc="0C090003" w:tentative="1">
+      <w:start w:val="1"/>
+      <w:numFmt w:val="bullet"/>
+      <w:lvlText w:val="o"/>
+      <w:lvlJc w:val="left"/>
+      <w:pPr>
+        <w:ind w:left="1440" w:hanging="360"/>
+      </w:pPr>
+      <w:rPr>
+        <w:rFonts w:ascii="Courier New" w:hAnsi="Courier New" w:cs="Courier New" w:hint="default"/>
+      </w:rPr>
+    </w:lvl>
+    <w:lvl w:ilvl="2" w:tplc="0C090005" w:tentative="1">
+      <w:start w:val="1"/>
+      <w:numFmt w:val="bullet"/>
+      <w:lvlText w:val=""/>
+      <w:lvlJc w:val="left"/>
+      <w:pPr>
+        <w:ind w:left="2160" w:hanging="360"/>
+      </w:pPr>
+      <w:rPr>
+        <w:rFonts w:ascii="Wingdings" w:hAnsi="Wingdings" w:hint="default"/>
+      </w:rPr>
+    </w:lvl>
+    <w:lvl w:ilvl="3" w:tplc="0C090001" w:tentative="1">
+      <w:start w:val="1"/>
+      <w:numFmt w:val="bullet"/>
+      <w:lvlText w:val=""/>
+      <w:lvlJc w:val="left"/>
+      <w:pPr>
+        <w:ind w:left="2880" w:hanging="360"/>
+      </w:pPr>
+      <w:rPr>
+        <w:rFonts w:ascii="Symbol" w:hAnsi="Symbol" w:hint="default"/>
+      </w:rPr>
+    </w:lvl>
+    <w:lvl w:ilvl="4" w:tplc="0C090003" w:tentative="1">
+      <w:start w:val="1"/>
+      <w:numFmt w:val="bullet"/>
+      <w:lvlText w:val="o"/>
+      <w:lvlJc w:val="left"/>
+      <w:pPr>
+        <w:ind w:left="3600" w:hanging="360"/>
+      </w:pPr>
+      <w:rPr>
+        <w:rFonts w:ascii="Courier New" w:hAnsi="Courier New" w:cs="Courier New" w:hint="default"/>
+      </w:rPr>
+    </w:lvl>
+    <w:lvl w:ilvl="5" w:tplc="0C090005" w:tentative="1">
+      <w:start w:val="1"/>
+      <w:numFmt w:val="bullet"/>
+      <w:lvlText w:val=""/>
+      <w:lvlJc w:val="left"/>
+      <w:pPr>
+        <w:ind w:left="4320" w:hanging="360"/>
+      </w:pPr>
+      <w:rPr>
+        <w:rFonts w:ascii="Wingdings" w:hAnsi="Wingdings" w:hint="default"/>
+      </w:rPr>
+    </w:lvl>
+    <w:lvl w:ilvl="6" w:tplc="0C090001" w:tentative="1">
+      <w:start w:val="1"/>
+      <w:numFmt w:val="bullet"/>
+      <w:lvlText w:val=""/>
+      <w:lvlJc w:val="left"/>
+      <w:pPr>
+        <w:ind w:left="5040" w:hanging="360"/>
+      </w:pPr>
+      <w:rPr>
+        <w:rFonts w:ascii="Symbol" w:hAnsi="Symbol" w:hint="default"/>
+      </w:rPr>
+    </w:lvl>
+    <w:lvl w:ilvl="7" w:tplc="0C090003" w:tentative="1">
+      <w:start w:val="1"/>
+      <w:numFmt w:val="bullet"/>
+      <w:lvlText w:val="o"/>
+      <w:lvlJc w:val="left"/>
+      <w:pPr>
+        <w:ind w:left="5760" w:hanging="360"/>
+      </w:pPr>
+      <w:rPr>
+        <w:rFonts w:ascii="Courier New" w:hAnsi="Courier New" w:cs="Courier New" w:hint="default"/>
+      </w:rPr>
+    </w:lvl>
+    <w:lvl w:ilvl="8" w:tplc="0C090005" w:tentative="1">
+      <w:start w:val="1"/>
+      <w:numFmt w:val="bullet"/>
+      <w:lvlText w:val=""/>
+      <w:lvlJc w:val="left"/>
+      <w:pPr>
+        <w:ind w:left="6480" w:hanging="360"/>
+      </w:pPr>
+      <w:rPr>
+        <w:rFonts w:ascii="Wingdings" w:hAnsi="Wingdings" w:hint="default"/>
+      </w:rPr>
+    </w:lvl>
+  </w:abstractNum>
+  <w:abstractNum w:abstractNumId="5" w15:restartNumberingAfterBreak="0">
     <w:nsid w:val="12493AAD"/>
     <w:multiLevelType w:val="multilevel"/>
     <w:tmpl w:val="6EE0F508"/>
@@ -12257,7 +13496,7 @@
       </w:rPr>
     </w:lvl>
   </w:abstractNum>
-  <w:abstractNum w:abstractNumId="5" w15:restartNumberingAfterBreak="0">
+  <w:abstractNum w:abstractNumId="6" w15:restartNumberingAfterBreak="0">
     <w:nsid w:val="24D777C8"/>
     <w:multiLevelType w:val="hybridMultilevel"/>
     <w:tmpl w:val="749AB216"/>
@@ -12370,7 +13609,7 @@
       </w:rPr>
     </w:lvl>
   </w:abstractNum>
-  <w:abstractNum w:abstractNumId="6" w15:restartNumberingAfterBreak="0">
+  <w:abstractNum w:abstractNumId="7" w15:restartNumberingAfterBreak="0">
     <w:nsid w:val="34456932"/>
     <w:multiLevelType w:val="multilevel"/>
     <w:tmpl w:val="DC24097E"/>
@@ -12519,7 +13758,7 @@
       </w:rPr>
     </w:lvl>
   </w:abstractNum>
-  <w:abstractNum w:abstractNumId="7" w15:restartNumberingAfterBreak="0">
+  <w:abstractNum w:abstractNumId="8" w15:restartNumberingAfterBreak="0">
     <w:nsid w:val="39E87339"/>
     <w:multiLevelType w:val="hybridMultilevel"/>
     <w:tmpl w:val="A96E7663"/>
@@ -12570,7 +13809,7 @@
       <w:lvlJc w:val="left"/>
     </w:lvl>
   </w:abstractNum>
-  <w:abstractNum w:abstractNumId="8" w15:restartNumberingAfterBreak="0">
+  <w:abstractNum w:abstractNumId="9" w15:restartNumberingAfterBreak="0">
     <w:nsid w:val="40170CA9"/>
     <w:multiLevelType w:val="hybridMultilevel"/>
     <w:tmpl w:val="44E4CD35"/>
@@ -12621,7 +13860,7 @@
       <w:lvlJc w:val="left"/>
     </w:lvl>
   </w:abstractNum>
-  <w:abstractNum w:abstractNumId="9" w15:restartNumberingAfterBreak="0">
+  <w:abstractNum w:abstractNumId="10" w15:restartNumberingAfterBreak="0">
     <w:nsid w:val="4D642ADE"/>
     <w:multiLevelType w:val="hybridMultilevel"/>
     <w:tmpl w:val="53127506"/>
@@ -12734,10 +13973,10 @@
       </w:rPr>
     </w:lvl>
   </w:abstractNum>
-  <w:abstractNum w:abstractNumId="10" w15:restartNumberingAfterBreak="0">
-    <w:nsid w:val="68861CF6"/>
+  <w:abstractNum w:abstractNumId="11" w15:restartNumberingAfterBreak="0">
+    <w:nsid w:val="5B842EC8"/>
     <w:multiLevelType w:val="hybridMultilevel"/>
-    <w:tmpl w:val="7D9EA9A2"/>
+    <w:tmpl w:val="C3589136"/>
     <w:lvl w:ilvl="0" w:tplc="0C090001">
       <w:start w:val="1"/>
       <w:numFmt w:val="bullet"/>
@@ -12847,7 +14086,120 @@
       </w:rPr>
     </w:lvl>
   </w:abstractNum>
-  <w:abstractNum w:abstractNumId="11" w15:restartNumberingAfterBreak="0">
+  <w:abstractNum w:abstractNumId="12" w15:restartNumberingAfterBreak="0">
+    <w:nsid w:val="68861CF6"/>
+    <w:multiLevelType w:val="hybridMultilevel"/>
+    <w:tmpl w:val="7D9EA9A2"/>
+    <w:lvl w:ilvl="0" w:tplc="0C090001">
+      <w:start w:val="1"/>
+      <w:numFmt w:val="bullet"/>
+      <w:lvlText w:val=""/>
+      <w:lvlJc w:val="left"/>
+      <w:pPr>
+        <w:ind w:left="720" w:hanging="360"/>
+      </w:pPr>
+      <w:rPr>
+        <w:rFonts w:ascii="Symbol" w:hAnsi="Symbol" w:hint="default"/>
+      </w:rPr>
+    </w:lvl>
+    <w:lvl w:ilvl="1" w:tplc="0C090003" w:tentative="1">
+      <w:start w:val="1"/>
+      <w:numFmt w:val="bullet"/>
+      <w:lvlText w:val="o"/>
+      <w:lvlJc w:val="left"/>
+      <w:pPr>
+        <w:ind w:left="1440" w:hanging="360"/>
+      </w:pPr>
+      <w:rPr>
+        <w:rFonts w:ascii="Courier New" w:hAnsi="Courier New" w:cs="Courier New" w:hint="default"/>
+      </w:rPr>
+    </w:lvl>
+    <w:lvl w:ilvl="2" w:tplc="0C090005" w:tentative="1">
+      <w:start w:val="1"/>
+      <w:numFmt w:val="bullet"/>
+      <w:lvlText w:val=""/>
+      <w:lvlJc w:val="left"/>
+      <w:pPr>
+        <w:ind w:left="2160" w:hanging="360"/>
+      </w:pPr>
+      <w:rPr>
+        <w:rFonts w:ascii="Wingdings" w:hAnsi="Wingdings" w:hint="default"/>
+      </w:rPr>
+    </w:lvl>
+    <w:lvl w:ilvl="3" w:tplc="0C090001" w:tentative="1">
+      <w:start w:val="1"/>
+      <w:numFmt w:val="bullet"/>
+      <w:lvlText w:val=""/>
+      <w:lvlJc w:val="left"/>
+      <w:pPr>
+        <w:ind w:left="2880" w:hanging="360"/>
+      </w:pPr>
+      <w:rPr>
+        <w:rFonts w:ascii="Symbol" w:hAnsi="Symbol" w:hint="default"/>
+      </w:rPr>
+    </w:lvl>
+    <w:lvl w:ilvl="4" w:tplc="0C090003" w:tentative="1">
+      <w:start w:val="1"/>
+      <w:numFmt w:val="bullet"/>
+      <w:lvlText w:val="o"/>
+      <w:lvlJc w:val="left"/>
+      <w:pPr>
+        <w:ind w:left="3600" w:hanging="360"/>
+      </w:pPr>
+      <w:rPr>
+        <w:rFonts w:ascii="Courier New" w:hAnsi="Courier New" w:cs="Courier New" w:hint="default"/>
+      </w:rPr>
+    </w:lvl>
+    <w:lvl w:ilvl="5" w:tplc="0C090005" w:tentative="1">
+      <w:start w:val="1"/>
+      <w:numFmt w:val="bullet"/>
+      <w:lvlText w:val=""/>
+      <w:lvlJc w:val="left"/>
+      <w:pPr>
+        <w:ind w:left="4320" w:hanging="360"/>
+      </w:pPr>
+      <w:rPr>
+        <w:rFonts w:ascii="Wingdings" w:hAnsi="Wingdings" w:hint="default"/>
+      </w:rPr>
+    </w:lvl>
+    <w:lvl w:ilvl="6" w:tplc="0C090001" w:tentative="1">
+      <w:start w:val="1"/>
+      <w:numFmt w:val="bullet"/>
+      <w:lvlText w:val=""/>
+      <w:lvlJc w:val="left"/>
+      <w:pPr>
+        <w:ind w:left="5040" w:hanging="360"/>
+      </w:pPr>
+      <w:rPr>
+        <w:rFonts w:ascii="Symbol" w:hAnsi="Symbol" w:hint="default"/>
+      </w:rPr>
+    </w:lvl>
+    <w:lvl w:ilvl="7" w:tplc="0C090003" w:tentative="1">
+      <w:start w:val="1"/>
+      <w:numFmt w:val="bullet"/>
+      <w:lvlText w:val="o"/>
+      <w:lvlJc w:val="left"/>
+      <w:pPr>
+        <w:ind w:left="5760" w:hanging="360"/>
+      </w:pPr>
+      <w:rPr>
+        <w:rFonts w:ascii="Courier New" w:hAnsi="Courier New" w:cs="Courier New" w:hint="default"/>
+      </w:rPr>
+    </w:lvl>
+    <w:lvl w:ilvl="8" w:tplc="0C090005" w:tentative="1">
+      <w:start w:val="1"/>
+      <w:numFmt w:val="bullet"/>
+      <w:lvlText w:val=""/>
+      <w:lvlJc w:val="left"/>
+      <w:pPr>
+        <w:ind w:left="6480" w:hanging="360"/>
+      </w:pPr>
+      <w:rPr>
+        <w:rFonts w:ascii="Wingdings" w:hAnsi="Wingdings" w:hint="default"/>
+      </w:rPr>
+    </w:lvl>
+  </w:abstractNum>
+  <w:abstractNum w:abstractNumId="13" w15:restartNumberingAfterBreak="0">
     <w:nsid w:val="6AAFA2BE"/>
     <w:multiLevelType w:val="hybridMultilevel"/>
     <w:tmpl w:val="621352BA"/>
@@ -12898,7 +14250,7 @@
       <w:lvlJc w:val="left"/>
     </w:lvl>
   </w:abstractNum>
-  <w:abstractNum w:abstractNumId="12" w15:restartNumberingAfterBreak="0">
+  <w:abstractNum w:abstractNumId="14" w15:restartNumberingAfterBreak="0">
     <w:nsid w:val="722F5193"/>
     <w:multiLevelType w:val="hybridMultilevel"/>
     <w:tmpl w:val="7652A84A"/>
@@ -13011,7 +14363,7 @@
       </w:rPr>
     </w:lvl>
   </w:abstractNum>
-  <w:abstractNum w:abstractNumId="13" w15:restartNumberingAfterBreak="0">
+  <w:abstractNum w:abstractNumId="15" w15:restartNumberingAfterBreak="0">
     <w:nsid w:val="7279C50F"/>
     <w:multiLevelType w:val="hybridMultilevel"/>
     <w:tmpl w:val="AE87283A"/>
@@ -13062,8 +14414,121 @@
       <w:lvlJc w:val="left"/>
     </w:lvl>
   </w:abstractNum>
+  <w:abstractNum w:abstractNumId="16" w15:restartNumberingAfterBreak="0">
+    <w:nsid w:val="7BB36649"/>
+    <w:multiLevelType w:val="hybridMultilevel"/>
+    <w:tmpl w:val="A596F0FE"/>
+    <w:lvl w:ilvl="0" w:tplc="0C09000B">
+      <w:start w:val="1"/>
+      <w:numFmt w:val="bullet"/>
+      <w:lvlText w:val=""/>
+      <w:lvlJc w:val="left"/>
+      <w:pPr>
+        <w:ind w:left="720" w:hanging="360"/>
+      </w:pPr>
+      <w:rPr>
+        <w:rFonts w:ascii="Wingdings" w:hAnsi="Wingdings" w:hint="default"/>
+      </w:rPr>
+    </w:lvl>
+    <w:lvl w:ilvl="1" w:tplc="0C090003" w:tentative="1">
+      <w:start w:val="1"/>
+      <w:numFmt w:val="bullet"/>
+      <w:lvlText w:val="o"/>
+      <w:lvlJc w:val="left"/>
+      <w:pPr>
+        <w:ind w:left="1440" w:hanging="360"/>
+      </w:pPr>
+      <w:rPr>
+        <w:rFonts w:ascii="Courier New" w:hAnsi="Courier New" w:cs="Courier New" w:hint="default"/>
+      </w:rPr>
+    </w:lvl>
+    <w:lvl w:ilvl="2" w:tplc="0C090005" w:tentative="1">
+      <w:start w:val="1"/>
+      <w:numFmt w:val="bullet"/>
+      <w:lvlText w:val=""/>
+      <w:lvlJc w:val="left"/>
+      <w:pPr>
+        <w:ind w:left="2160" w:hanging="360"/>
+      </w:pPr>
+      <w:rPr>
+        <w:rFonts w:ascii="Wingdings" w:hAnsi="Wingdings" w:hint="default"/>
+      </w:rPr>
+    </w:lvl>
+    <w:lvl w:ilvl="3" w:tplc="0C090001" w:tentative="1">
+      <w:start w:val="1"/>
+      <w:numFmt w:val="bullet"/>
+      <w:lvlText w:val=""/>
+      <w:lvlJc w:val="left"/>
+      <w:pPr>
+        <w:ind w:left="2880" w:hanging="360"/>
+      </w:pPr>
+      <w:rPr>
+        <w:rFonts w:ascii="Symbol" w:hAnsi="Symbol" w:hint="default"/>
+      </w:rPr>
+    </w:lvl>
+    <w:lvl w:ilvl="4" w:tplc="0C090003" w:tentative="1">
+      <w:start w:val="1"/>
+      <w:numFmt w:val="bullet"/>
+      <w:lvlText w:val="o"/>
+      <w:lvlJc w:val="left"/>
+      <w:pPr>
+        <w:ind w:left="3600" w:hanging="360"/>
+      </w:pPr>
+      <w:rPr>
+        <w:rFonts w:ascii="Courier New" w:hAnsi="Courier New" w:cs="Courier New" w:hint="default"/>
+      </w:rPr>
+    </w:lvl>
+    <w:lvl w:ilvl="5" w:tplc="0C090005" w:tentative="1">
+      <w:start w:val="1"/>
+      <w:numFmt w:val="bullet"/>
+      <w:lvlText w:val=""/>
+      <w:lvlJc w:val="left"/>
+      <w:pPr>
+        <w:ind w:left="4320" w:hanging="360"/>
+      </w:pPr>
+      <w:rPr>
+        <w:rFonts w:ascii="Wingdings" w:hAnsi="Wingdings" w:hint="default"/>
+      </w:rPr>
+    </w:lvl>
+    <w:lvl w:ilvl="6" w:tplc="0C090001" w:tentative="1">
+      <w:start w:val="1"/>
+      <w:numFmt w:val="bullet"/>
+      <w:lvlText w:val=""/>
+      <w:lvlJc w:val="left"/>
+      <w:pPr>
+        <w:ind w:left="5040" w:hanging="360"/>
+      </w:pPr>
+      <w:rPr>
+        <w:rFonts w:ascii="Symbol" w:hAnsi="Symbol" w:hint="default"/>
+      </w:rPr>
+    </w:lvl>
+    <w:lvl w:ilvl="7" w:tplc="0C090003" w:tentative="1">
+      <w:start w:val="1"/>
+      <w:numFmt w:val="bullet"/>
+      <w:lvlText w:val="o"/>
+      <w:lvlJc w:val="left"/>
+      <w:pPr>
+        <w:ind w:left="5760" w:hanging="360"/>
+      </w:pPr>
+      <w:rPr>
+        <w:rFonts w:ascii="Courier New" w:hAnsi="Courier New" w:cs="Courier New" w:hint="default"/>
+      </w:rPr>
+    </w:lvl>
+    <w:lvl w:ilvl="8" w:tplc="0C090005" w:tentative="1">
+      <w:start w:val="1"/>
+      <w:numFmt w:val="bullet"/>
+      <w:lvlText w:val=""/>
+      <w:lvlJc w:val="left"/>
+      <w:pPr>
+        <w:ind w:left="6480" w:hanging="360"/>
+      </w:pPr>
+      <w:rPr>
+        <w:rFonts w:ascii="Wingdings" w:hAnsi="Wingdings" w:hint="default"/>
+      </w:rPr>
+    </w:lvl>
+  </w:abstractNum>
   <w:num w:numId="1">
-    <w:abstractNumId w:val="8"/>
+    <w:abstractNumId w:val="9"/>
   </w:num>
   <w:num w:numId="2">
     <w:abstractNumId w:val="2"/>
@@ -13072,13 +14537,13 @@
     <w:abstractNumId w:val="1"/>
   </w:num>
   <w:num w:numId="4">
-    <w:abstractNumId w:val="11"/>
+    <w:abstractNumId w:val="13"/>
   </w:num>
   <w:num w:numId="5">
-    <w:abstractNumId w:val="5"/>
+    <w:abstractNumId w:val="6"/>
   </w:num>
   <w:num w:numId="6">
-    <w:abstractNumId w:val="12"/>
+    <w:abstractNumId w:val="14"/>
   </w:num>
   <w:num w:numId="7">
     <w:abstractNumId w:val="0"/>
@@ -13087,22 +14552,31 @@
     <w:abstractNumId w:val="3"/>
   </w:num>
   <w:num w:numId="9">
-    <w:abstractNumId w:val="13"/>
+    <w:abstractNumId w:val="15"/>
   </w:num>
   <w:num w:numId="10">
+    <w:abstractNumId w:val="8"/>
+  </w:num>
+  <w:num w:numId="11">
+    <w:abstractNumId w:val="10"/>
+  </w:num>
+  <w:num w:numId="12">
     <w:abstractNumId w:val="7"/>
   </w:num>
-  <w:num w:numId="11">
-    <w:abstractNumId w:val="9"/>
+  <w:num w:numId="13">
+    <w:abstractNumId w:val="5"/>
   </w:num>
-  <w:num w:numId="12">
-    <w:abstractNumId w:val="6"/>
+  <w:num w:numId="14">
+    <w:abstractNumId w:val="12"/>
   </w:num>
-  <w:num w:numId="13">
+  <w:num w:numId="15">
     <w:abstractNumId w:val="4"/>
   </w:num>
-  <w:num w:numId="14">
-    <w:abstractNumId w:val="10"/>
+  <w:num w:numId="16">
+    <w:abstractNumId w:val="11"/>
+  </w:num>
+  <w:num w:numId="17">
+    <w:abstractNumId w:val="16"/>
   </w:num>
 </w:numbering>
 </file>
@@ -14018,6 +15492,25 @@
       <w:szCs w:val="18"/>
       <w:lang w:eastAsia="en-AU"/>
     </w:rPr>
+  </w:style>
+  <w:style w:type="table" w:styleId="TableGrid">
+    <w:name w:val="Table Grid"/>
+    <w:basedOn w:val="TableNormal"/>
+    <w:uiPriority w:val="39"/>
+    <w:rsid w:val="008A3896"/>
+    <w:pPr>
+      <w:spacing w:after="0" w:line="240" w:lineRule="auto"/>
+    </w:pPr>
+    <w:tblPr>
+      <w:tblBorders>
+        <w:top w:val="single" w:sz="4" w:space="0" w:color="auto"/>
+        <w:left w:val="single" w:sz="4" w:space="0" w:color="auto"/>
+        <w:bottom w:val="single" w:sz="4" w:space="0" w:color="auto"/>
+        <w:right w:val="single" w:sz="4" w:space="0" w:color="auto"/>
+        <w:insideH w:val="single" w:sz="4" w:space="0" w:color="auto"/>
+        <w:insideV w:val="single" w:sz="4" w:space="0" w:color="auto"/>
+      </w:tblBorders>
+    </w:tblPr>
   </w:style>
 </w:styles>
 </file>
@@ -17892,13 +19385,6 @@
     <w:pitch w:val="variable"/>
     <w:sig w:usb0="2000028F" w:usb1="00000002" w:usb2="00000000" w:usb3="00000000" w:csb0="0000019F" w:csb1="00000000"/>
   </w:font>
-  <w:font w:name="Helvetica">
-    <w:panose1 w:val="020B0604020202020204"/>
-    <w:charset w:val="00"/>
-    <w:family w:val="swiss"/>
-    <w:pitch w:val="variable"/>
-    <w:sig w:usb0="E0002EFF" w:usb1="C000785B" w:usb2="00000009" w:usb3="00000000" w:csb0="000001FF" w:csb1="00000000"/>
-  </w:font>
   <w:font w:name="Calibri">
     <w:panose1 w:val="020F0502020204030204"/>
     <w:charset w:val="00"/>
@@ -17936,6 +19422,7 @@
     <w:rsid w:val="003447C5"/>
     <w:rsid w:val="00426FA3"/>
     <w:rsid w:val="00497347"/>
+    <w:rsid w:val="00524FAC"/>
     <w:rsid w:val="00591724"/>
     <w:rsid w:val="00731B00"/>
     <w:rsid w:val="007C5FF9"/>
@@ -18673,7 +20160,7 @@
 </file>
 
 <file path=customXml/itemProps1.xml><?xml version="1.0" encoding="utf-8"?>
-<ds:datastoreItem xmlns:ds="http://schemas.openxmlformats.org/officeDocument/2006/customXml" ds:itemID="{F4973707-AEDB-4887-B3E6-17D55E1774C0}">
+<ds:datastoreItem xmlns:ds="http://schemas.openxmlformats.org/officeDocument/2006/customXml" ds:itemID="{41F432C5-2AD3-462D-BB56-D7E7A6561655}">
   <ds:schemaRefs>
     <ds:schemaRef ds:uri="http://schemas.openxmlformats.org/officeDocument/2006/bibliography"/>
   </ds:schemaRefs>

</xml_diff>

<commit_message>
Upload Team meetings and aligned Job Skills
</commit_message>
<xml_diff>
--- a/Assignment 2 Draft.docx
+++ b/Assignment 2 Draft.docx
@@ -10,8 +10,6 @@
           <w:szCs w:val="40"/>
         </w:rPr>
       </w:pPr>
-      <w:bookmarkStart w:id="0" w:name="_GoBack"/>
-      <w:bookmarkEnd w:id="0"/>
     </w:p>
     <w:p>
       <w:pPr>
@@ -1823,87 +1821,87 @@
       <w:pPr>
         <w:pStyle w:val="Heading1"/>
       </w:pPr>
-      <w:bookmarkStart w:id="1" w:name="_Toc29736225"/>
+      <w:bookmarkStart w:id="0" w:name="_Toc29736225"/>
       <w:r>
         <w:lastRenderedPageBreak/>
         <w:t>Introduction</w:t>
       </w:r>
+      <w:bookmarkEnd w:id="0"/>
+      <w:r>
+        <w:t xml:space="preserve"> </w:t>
+      </w:r>
+    </w:p>
+    <w:p>
+      <w:pPr>
+        <w:jc w:val="both"/>
+      </w:pPr>
+      <w:r>
+        <w:t>This document seeks to explore various aspects of the I.T. Industry</w:t>
+      </w:r>
+      <w:r>
+        <w:t xml:space="preserve"> and team building synergies, showcasing the abilities of our extraordinary team members to participate effectively and creatively in group work and </w:t>
+      </w:r>
+      <w:r>
+        <w:t xml:space="preserve">to </w:t>
+      </w:r>
+      <w:r>
+        <w:t xml:space="preserve">analyse the human and social contexts of technological innovation. During this journey we have </w:t>
+      </w:r>
+      <w:r>
+        <w:t>performed independent research, interviewed an I.T. Professional, collaborated on joint text, research, shared insights and learned a great deal about our strengths and integrity.</w:t>
+      </w:r>
+    </w:p>
+    <w:p>
+      <w:pPr>
+        <w:jc w:val="both"/>
+      </w:pPr>
+      <w:r>
+        <w:t>The members of the G6 Internet Explorers Team invite you to enjoy the following information.</w:t>
+      </w:r>
+    </w:p>
+    <w:p>
+      <w:pPr>
+        <w:pStyle w:val="Heading1"/>
+      </w:pPr>
+      <w:bookmarkStart w:id="1" w:name="_Toc29736226"/>
+      <w:r>
+        <w:t>Team Profile</w:t>
+      </w:r>
       <w:bookmarkEnd w:id="1"/>
-      <w:r>
-        <w:t xml:space="preserve"> </w:t>
-      </w:r>
-    </w:p>
-    <w:p>
-      <w:pPr>
-        <w:jc w:val="both"/>
-      </w:pPr>
-      <w:r>
-        <w:t>This document seeks to explore various aspects of the I.T. Industry</w:t>
-      </w:r>
-      <w:r>
-        <w:t xml:space="preserve"> and team building synergies, showcasing the abilities of our extraordinary team members to participate effectively and creatively in group work and </w:t>
-      </w:r>
-      <w:r>
-        <w:t xml:space="preserve">to </w:t>
-      </w:r>
-      <w:r>
-        <w:t xml:space="preserve">analyse the human and social contexts of technological innovation. During this journey we have </w:t>
-      </w:r>
-      <w:r>
-        <w:t>performed independent research, interviewed an I.T. Professional, collaborated on joint text, research, shared insights and learned a great deal about our strengths and integrity.</w:t>
-      </w:r>
-    </w:p>
-    <w:p>
-      <w:pPr>
-        <w:jc w:val="both"/>
-      </w:pPr>
-      <w:r>
-        <w:t>The members of the G6 Internet Explorers Team invite you to enjoy the following information.</w:t>
-      </w:r>
-    </w:p>
-    <w:p>
-      <w:pPr>
-        <w:pStyle w:val="Heading1"/>
-      </w:pPr>
-      <w:bookmarkStart w:id="2" w:name="_Toc29736226"/>
-      <w:r>
-        <w:t>Team Profile</w:t>
+    </w:p>
+    <w:p/>
+    <w:p>
+      <w:pPr>
+        <w:pStyle w:val="Heading2"/>
+      </w:pPr>
+      <w:bookmarkStart w:id="2" w:name="_Toc29736227"/>
+      <w:r>
+        <w:t>Team Name</w:t>
       </w:r>
       <w:bookmarkEnd w:id="2"/>
     </w:p>
-    <w:p/>
+    <w:p>
+      <w:pPr>
+        <w:jc w:val="both"/>
+      </w:pPr>
+      <w:r>
+        <w:t>The Team name of G6 Internet Explorers was chosen to reflect our group numbers ie six and the fact that we would be using the internet to research our project. G6 also has connotations of an elite group such as the Group of Seven Organisation of Advanced Economies.</w:t>
+      </w:r>
+    </w:p>
+    <w:p>
+      <w:pPr>
+        <w:jc w:val="both"/>
+      </w:pPr>
+    </w:p>
     <w:p>
       <w:pPr>
         <w:pStyle w:val="Heading2"/>
       </w:pPr>
-      <w:bookmarkStart w:id="3" w:name="_Toc29736227"/>
-      <w:r>
-        <w:t>Team Name</w:t>
+      <w:bookmarkStart w:id="3" w:name="_Toc29736228"/>
+      <w:r>
+        <w:t>Personal Information</w:t>
       </w:r>
       <w:bookmarkEnd w:id="3"/>
-    </w:p>
-    <w:p>
-      <w:pPr>
-        <w:jc w:val="both"/>
-      </w:pPr>
-      <w:r>
-        <w:t>The Team name of G6 Internet Explorers was chosen to reflect our group numbers ie six and the fact that we would be using the internet to research our project. G6 also has connotations of an elite group such as the Group of Seven Organisation of Advanced Economies.</w:t>
-      </w:r>
-    </w:p>
-    <w:p>
-      <w:pPr>
-        <w:jc w:val="both"/>
-      </w:pPr>
-    </w:p>
-    <w:p>
-      <w:pPr>
-        <w:pStyle w:val="Heading2"/>
-      </w:pPr>
-      <w:bookmarkStart w:id="4" w:name="_Toc29736228"/>
-      <w:r>
-        <w:t>Personal Information</w:t>
-      </w:r>
-      <w:bookmarkEnd w:id="4"/>
     </w:p>
     <w:p>
       <w:pPr>
@@ -2071,12 +2069,12 @@
       <w:pPr>
         <w:pStyle w:val="Heading2"/>
       </w:pPr>
-      <w:bookmarkStart w:id="5" w:name="_Toc29736229"/>
+      <w:bookmarkStart w:id="4" w:name="_Toc29736229"/>
       <w:r>
         <w:lastRenderedPageBreak/>
         <w:t>Team Profile</w:t>
       </w:r>
-      <w:bookmarkEnd w:id="5"/>
+      <w:bookmarkEnd w:id="4"/>
     </w:p>
     <w:p>
       <w:pPr>
@@ -3924,10 +3922,10 @@
                                 </w14:textOutline>
                               </w:rPr>
                             </w:pPr>
-                            <w:bookmarkStart w:id="6" w:name="_Hlk29214614"/>
-                            <w:bookmarkStart w:id="7" w:name="_Hlk29214615"/>
-                            <w:bookmarkStart w:id="8" w:name="_Hlk29214616"/>
-                            <w:bookmarkStart w:id="9" w:name="_Hlk29214617"/>
+                            <w:bookmarkStart w:id="5" w:name="_Hlk29214614"/>
+                            <w:bookmarkStart w:id="6" w:name="_Hlk29214615"/>
+                            <w:bookmarkStart w:id="7" w:name="_Hlk29214616"/>
+                            <w:bookmarkStart w:id="8" w:name="_Hlk29214617"/>
                             <w:r>
                               <w:rPr>
                                 <w:rFonts w:ascii="Arial Nova Light" w:hAnsi="Arial Nova Light"/>
@@ -3948,10 +3946,10 @@
                               </w:rPr>
                               <w:t>ST</w:t>
                             </w:r>
+                            <w:bookmarkEnd w:id="5"/>
                             <w:bookmarkEnd w:id="6"/>
                             <w:bookmarkEnd w:id="7"/>
                             <w:bookmarkEnd w:id="8"/>
-                            <w:bookmarkEnd w:id="9"/>
                           </w:p>
                         </w:txbxContent>
                       </wps:txbx>
@@ -4090,7 +4088,7 @@
             <w:pPr>
               <w:pStyle w:val="Heading4"/>
             </w:pPr>
-            <w:bookmarkStart w:id="10" w:name="_Hlk29116561"/>
+            <w:bookmarkStart w:id="9" w:name="_Hlk29116561"/>
             <w:r>
               <w:t>How can these types communicate effectively with each other?</w:t>
             </w:r>
@@ -4364,7 +4362,7 @@
           </w:p>
         </w:tc>
       </w:tr>
-      <w:bookmarkEnd w:id="10"/>
+      <w:bookmarkEnd w:id="9"/>
     </w:tbl>
     <w:p>
       <w:pPr>
@@ -4409,7 +4407,7 @@
             <w:pPr>
               <w:pStyle w:val="Heading4"/>
             </w:pPr>
-            <w:bookmarkStart w:id="11" w:name="_Hlk29118372"/>
+            <w:bookmarkStart w:id="10" w:name="_Hlk29118372"/>
             <w:r>
               <w:t>How can these types build trust?</w:t>
             </w:r>
@@ -4702,7 +4700,7 @@
           </w:p>
         </w:tc>
       </w:tr>
-      <w:bookmarkEnd w:id="11"/>
+      <w:bookmarkEnd w:id="10"/>
     </w:tbl>
     <w:p>
       <w:pPr>
@@ -4747,7 +4745,7 @@
             <w:pPr>
               <w:pStyle w:val="Heading4"/>
             </w:pPr>
-            <w:bookmarkStart w:id="12" w:name="_Hlk29119769"/>
+            <w:bookmarkStart w:id="11" w:name="_Hlk29119769"/>
             <w:r>
               <w:lastRenderedPageBreak/>
               <w:t>How can these types resolve conflicts?</w:t>
@@ -5018,7 +5016,7 @@
           </w:p>
         </w:tc>
       </w:tr>
-      <w:bookmarkEnd w:id="12"/>
+      <w:bookmarkEnd w:id="11"/>
     </w:tbl>
     <w:p>
       <w:pPr>
@@ -5056,7 +5054,7 @@
             <w:pPr>
               <w:pStyle w:val="Heading4"/>
             </w:pPr>
-            <w:bookmarkStart w:id="13" w:name="_Hlk29122830"/>
+            <w:bookmarkStart w:id="12" w:name="_Hlk29122830"/>
             <w:r>
               <w:t>How can these types work together?</w:t>
             </w:r>
@@ -5346,7 +5344,7 @@
           </w:p>
         </w:tc>
       </w:tr>
-      <w:bookmarkEnd w:id="13"/>
+      <w:bookmarkEnd w:id="12"/>
     </w:tbl>
     <w:p>
       <w:pPr>
@@ -6185,12 +6183,12 @@
       <w:pPr>
         <w:pStyle w:val="Heading2"/>
       </w:pPr>
-      <w:bookmarkStart w:id="14" w:name="_Toc29736230"/>
+      <w:bookmarkStart w:id="13" w:name="_Toc29736230"/>
       <w:r>
         <w:lastRenderedPageBreak/>
         <w:t>Ideal Jobs</w:t>
       </w:r>
-      <w:bookmarkEnd w:id="14"/>
+      <w:bookmarkEnd w:id="13"/>
     </w:p>
     <w:p>
       <w:pPr>
@@ -6524,7 +6522,7 @@
                 <w:color w:val="7030A0"/>
               </w:rPr>
             </w:pPr>
-            <w:bookmarkStart w:id="15" w:name="_Hlk29733604"/>
+            <w:bookmarkStart w:id="14" w:name="_Hlk29733604"/>
             <w:r>
               <w:rPr>
                 <w:b/>
@@ -6534,7 +6532,7 @@
               <w:t>Statistics Fundamentals</w:t>
             </w:r>
           </w:p>
-          <w:bookmarkEnd w:id="15"/>
+          <w:bookmarkEnd w:id="14"/>
           <w:p/>
           <w:p>
             <w:r>
@@ -6695,6 +6693,24 @@
             <w:tcW w:w="2254" w:type="dxa"/>
             <w:vAlign w:val="center"/>
           </w:tcPr>
+          <w:p>
+            <w:pPr>
+              <w:rPr>
+                <w:b/>
+                <w:bCs/>
+                <w:color w:val="F73B08" w:themeColor="accent6" w:themeShade="BF"/>
+              </w:rPr>
+            </w:pPr>
+            <w:r>
+              <w:rPr>
+                <w:b/>
+                <w:bCs/>
+                <w:color w:val="F73B08" w:themeColor="accent6" w:themeShade="BF"/>
+              </w:rPr>
+              <w:t>Business Analysis</w:t>
+            </w:r>
+          </w:p>
+          <w:p/>
           <w:p>
             <w:r>
               <w:t>ICT Management</w:t>
@@ -6920,7 +6936,7 @@
                 <w:color w:val="F73B08" w:themeColor="accent6" w:themeShade="BF"/>
               </w:rPr>
             </w:pPr>
-            <w:bookmarkStart w:id="16" w:name="_Hlk29733620"/>
+            <w:bookmarkStart w:id="15" w:name="_Hlk29733620"/>
             <w:r>
               <w:rPr>
                 <w:b/>
@@ -6930,7 +6946,7 @@
               <w:t>Business Analysis</w:t>
             </w:r>
           </w:p>
-          <w:bookmarkEnd w:id="16"/>
+          <w:bookmarkEnd w:id="15"/>
           <w:p/>
           <w:p>
             <w:r>
@@ -7095,6 +7111,7 @@
             </w:r>
           </w:p>
           <w:p/>
+          <w:p/>
         </w:tc>
         <w:tc>
           <w:tcPr>
@@ -7167,7 +7184,7 @@
                 <w:color w:val="0070C0"/>
               </w:rPr>
             </w:pPr>
-            <w:bookmarkStart w:id="17" w:name="_Hlk29733648"/>
+            <w:bookmarkStart w:id="16" w:name="_Hlk29733648"/>
             <w:r>
               <w:rPr>
                 <w:b/>
@@ -7187,7 +7204,7 @@
               </w:rPr>
               <w:t>Cloud Computing</w:t>
             </w:r>
-            <w:bookmarkEnd w:id="17"/>
+            <w:bookmarkEnd w:id="16"/>
             <w:r>
               <w:t xml:space="preserve"> </w:t>
             </w:r>
@@ -7374,6 +7391,7 @@
         <w:jc w:val="both"/>
       </w:pPr>
       <w:r>
+        <w:lastRenderedPageBreak/>
         <w:t>Workflow Management Solutions</w:t>
       </w:r>
     </w:p>
@@ -7387,7 +7405,6 @@
         <w:jc w:val="both"/>
       </w:pPr>
       <w:r>
-        <w:lastRenderedPageBreak/>
         <w:t>Data Analysis</w:t>
       </w:r>
     </w:p>
@@ -7401,7 +7418,21 @@
         <w:jc w:val="both"/>
       </w:pPr>
       <w:r>
-        <w:t>Extensive Knowledge of Software applications</w:t>
+        <w:t xml:space="preserve">Extensive </w:t>
+      </w:r>
+      <w:r>
+        <w:t>k</w:t>
+      </w:r>
+      <w:r>
+        <w:t xml:space="preserve">nowledge of </w:t>
+      </w:r>
+      <w:r>
+        <w:t>s</w:t>
+      </w:r>
+      <w:bookmarkStart w:id="17" w:name="_GoBack"/>
+      <w:bookmarkEnd w:id="17"/>
+      <w:r>
+        <w:t>oftware applications</w:t>
       </w:r>
     </w:p>
     <w:p>
@@ -20027,6 +20058,7 @@
   <w:rsids>
     <w:rsidRoot w:val="00CE3DB4"/>
     <w:rsid w:val="00042CC6"/>
+    <w:rsid w:val="00186D7E"/>
     <w:rsid w:val="002A1923"/>
     <w:rsid w:val="003447C5"/>
     <w:rsid w:val="00426FA3"/>
@@ -20770,7 +20802,7 @@
 </file>
 
 <file path=customXml/itemProps1.xml><?xml version="1.0" encoding="utf-8"?>
-<ds:datastoreItem xmlns:ds="http://schemas.openxmlformats.org/officeDocument/2006/customXml" ds:itemID="{38CB63AB-751F-43CF-BD04-2CA63790D309}">
+<ds:datastoreItem xmlns:ds="http://schemas.openxmlformats.org/officeDocument/2006/customXml" ds:itemID="{3486F795-1506-452E-8CB8-1666717DA946}">
   <ds:schemaRefs>
     <ds:schemaRef ds:uri="http://schemas.openxmlformats.org/officeDocument/2006/bibliography"/>
   </ds:schemaRefs>

</xml_diff>

<commit_message>
Revised Jeremy Personal Information - Update
</commit_message>
<xml_diff>
--- a/Assignment 2 Draft.docx
+++ b/Assignment 2 Draft.docx
@@ -289,8 +289,19 @@
           <w:sz w:val="36"/>
           <w:szCs w:val="36"/>
         </w:rPr>
-        <w:t>Daria Sukonnova</w:t>
-      </w:r>
+        <w:t xml:space="preserve">Daria </w:t>
+      </w:r>
+      <w:proofErr w:type="spellStart"/>
+      <w:r>
+        <w:rPr>
+          <w:b/>
+          <w:bCs/>
+          <w:sz w:val="36"/>
+          <w:szCs w:val="36"/>
+        </w:rPr>
+        <w:t>Sukonnova</w:t>
+      </w:r>
+      <w:proofErr w:type="spellEnd"/>
     </w:p>
     <w:p>
       <w:pPr>
@@ -1885,7 +1896,15 @@
         <w:jc w:val="both"/>
       </w:pPr>
       <w:r>
-        <w:t>The Team name of G6 Internet Explorers was chosen to reflect our group numbers ie six and the fact that we would be using the internet to research our project. G6 also has connotations of an elite group such as the Group of Seven Organisation of Advanced Economies.</w:t>
+        <w:t xml:space="preserve">The Team name of G6 Internet Explorers was chosen to reflect our group numbers </w:t>
+      </w:r>
+      <w:proofErr w:type="spellStart"/>
+      <w:r>
+        <w:t>ie</w:t>
+      </w:r>
+      <w:proofErr w:type="spellEnd"/>
+      <w:r>
+        <w:t xml:space="preserve"> six and the fact that we would be using the internet to research our project. G6 also has connotations of an elite group such as the Group of Seven Organisation of Advanced Economies.</w:t>
       </w:r>
     </w:p>
     <w:p>
@@ -1932,7 +1951,15 @@
         <w:t xml:space="preserve"> </w:t>
       </w:r>
       <w:r>
-        <w:t xml:space="preserve">and I am a member of the G6 Internet Explorers Team. I was born in Brisbane, though spent much of my working life in Sydney. My wife and I are now living on the northern beaches of Cairns in a little spot called Yorkeys Knob, with our twelve year old ginger rescue cat called "Pumpkin", who shares by birthday day and month. I enjoy reading, mainly sci fi fiction, cooking and a spot of gardening. Currently self employed as a technology consultant to the hospitality and tourism sector, </w:t>
+        <w:t xml:space="preserve">and I am a member of the G6 Internet Explorers Team. I was born in Brisbane, though spent much of my working life in Sydney. My wife and I are now living on the northern beaches of Cairns in a little spot called </w:t>
+      </w:r>
+      <w:proofErr w:type="spellStart"/>
+      <w:r>
+        <w:t>Yorkeys</w:t>
+      </w:r>
+      <w:proofErr w:type="spellEnd"/>
+      <w:r>
+        <w:t xml:space="preserve"> Knob, with our twelve year old ginger rescue cat called "Pumpkin", who shares by birthday day and month. I enjoy reading, mainly sci fi fiction, cooking and a spot of gardening. Currently self employed as a technology consultant to the hospitality and tourism sector, </w:t>
       </w:r>
       <w:r>
         <w:t>having</w:t>
@@ -1978,7 +2005,15 @@
         <w:jc w:val="both"/>
       </w:pPr>
       <w:r>
-        <w:t>My name is Daria Sukonnova, my RMIT student number is S3812576 and I am a member of the G6 Internet Explorers Team. I was born in the Russian city named Khabarovsk but then we moved to the Northern capital of Russia - St. Petersburg. I enjoy doing many things such as playing the piano or drawing. My biggest passion is reading books of any genre. My dream is to become an Artificial Intelligence Engineer. I find writing code quite enjoyable. My first program was a primitive game on Unity which was created with a tutorial. Since that time I really like solve code challenges on Python. Hope that in the near future I will develop the necessary skills to achieve my goal.</w:t>
+        <w:t xml:space="preserve">My name is Daria </w:t>
+      </w:r>
+      <w:proofErr w:type="spellStart"/>
+      <w:r>
+        <w:t>Sukonnova</w:t>
+      </w:r>
+      <w:proofErr w:type="spellEnd"/>
+      <w:r>
+        <w:t>, my RMIT student number is S3812576 and I am a member of the G6 Internet Explorers Team. I was born in the Russian city named Khabarovsk but then we moved to the Northern capital of Russia - St. Petersburg. I enjoy doing many things such as playing the piano or drawing. My biggest passion is reading books of any genre. My dream is to become an Artificial Intelligence Engineer. I find writing code quite enjoyable. My first program was a primitive game on Unity which was created with a tutorial. Since that time I really like solve code challenges on Python. Hope that in the near future I will develop the necessary skills to achieve my goal.</w:t>
       </w:r>
     </w:p>
     <w:p>
@@ -1994,7 +2029,39 @@
         <w:jc w:val="both"/>
       </w:pPr>
       <w:r>
-        <w:t>My name is Jeremy Naupay my RMIT student number is S3831039 and I am a member of the G6 Internet Explorers Team. I have grown up in the Sydney area since the day I was born. I love using my spare time to play around with different operating systems and brushing up on knowledge base. I have worked in I.T for over 2 years now as an IT Support Officer and looking forwards to be an Chief Information Officer in the future. Sometimes i do love to plan our model train sets as a hobby, but i also enjoy just playing video games and working on modding games in general.</w:t>
+        <w:t xml:space="preserve">My name is Jeremy Naupay my RMIT student number is S3831039 and I am a member of the G6 Internet Explorers Team. I have grown up in the Sydney area since the day I was born. I love using my spare time to play around with different operating systems and brushing up on knowledge base. I have worked in I.T for over 2 years now as an IT Support Officer and looking forwards to be an Chief Information Officer in the future. Sometimes </w:t>
+      </w:r>
+      <w:proofErr w:type="spellStart"/>
+      <w:r>
+        <w:t>i</w:t>
+      </w:r>
+      <w:proofErr w:type="spellEnd"/>
+      <w:r>
+        <w:t xml:space="preserve"> do love to plan our model train sets as a hobby, but </w:t>
+      </w:r>
+      <w:proofErr w:type="spellStart"/>
+      <w:r>
+        <w:t>i</w:t>
+      </w:r>
+      <w:proofErr w:type="spellEnd"/>
+      <w:r>
+        <w:t xml:space="preserve"> also enjo</w:t>
+      </w:r>
+      <w:r>
+        <w:t xml:space="preserve">y playing video games and </w:t>
+      </w:r>
+      <w:proofErr w:type="spellStart"/>
+      <w:r>
+        <w:t>moddi</w:t>
+      </w:r>
+      <w:bookmarkStart w:id="4" w:name="_GoBack"/>
+      <w:bookmarkEnd w:id="4"/>
+      <w:r>
+        <w:t>ng</w:t>
+      </w:r>
+      <w:proofErr w:type="spellEnd"/>
+      <w:r>
+        <w:t xml:space="preserve"> games to improve my gaming experience.</w:t>
       </w:r>
     </w:p>
     <w:p>
@@ -2010,17 +2077,14 @@
         <w:jc w:val="both"/>
       </w:pPr>
       <w:r>
+        <w:lastRenderedPageBreak/>
         <w:t xml:space="preserve">My name is Shane Thacker, and my current home is Toowoomba Queensland. My RMIT student number is s3827970 and </w:t>
       </w:r>
       <w:r>
         <w:t xml:space="preserve">I am a member of the G6 Internet Explorers Team. </w:t>
       </w:r>
       <w:r>
-        <w:t xml:space="preserve">Born in Adelaide, I moved to Queensland when I was eighteen, where I got a </w:t>
-      </w:r>
-      <w:r>
-        <w:lastRenderedPageBreak/>
-        <w:t>job in the furniture industry. By twenty, I was going back and forth to Indonesia to train the suppliers on how to sand, prepare, upholster, assemble, glaze and upholster furniture for the Australian company I was working for. At twenty-one, I made the permanent move to Indonesia working for that company then eventually by the time I was twenty-two started my own teak outdoor furniture company. After the 2008 global crisis wiped out my customers, then me off the map, I worked for a European company managing their properties in Indonesia. When those properties were sold off in 2015, I joined an international school and became the school director.</w:t>
+        <w:t>Born in Adelaide, I moved to Queensland when I was eighteen, where I got a job in the furniture industry. By twenty, I was going back and forth to Indonesia to train the suppliers on how to sand, prepare, upholster, assemble, glaze and upholster furniture for the Australian company I was working for. At twenty-one, I made the permanent move to Indonesia working for that company then eventually by the time I was twenty-two started my own teak outdoor furniture company. After the 2008 global crisis wiped out my customers, then me off the map, I worked for a European company managing their properties in Indonesia. When those properties were sold off in 2015, I joined an international school and became the school director.</w:t>
       </w:r>
     </w:p>
     <w:p>
@@ -2069,12 +2133,12 @@
       <w:pPr>
         <w:pStyle w:val="Heading2"/>
       </w:pPr>
-      <w:bookmarkStart w:id="4" w:name="_Toc29736229"/>
+      <w:bookmarkStart w:id="5" w:name="_Toc29736229"/>
       <w:r>
         <w:lastRenderedPageBreak/>
         <w:t>Team Profile</w:t>
       </w:r>
-      <w:bookmarkEnd w:id="4"/>
+      <w:bookmarkEnd w:id="5"/>
     </w:p>
     <w:p>
       <w:pPr>
@@ -2121,18 +2185,19 @@
           <w:sz w:val="20"/>
           <w:szCs w:val="20"/>
         </w:rPr>
-        <w:t>Jeremy – INFJ (Introverted, iNtuitive, Feeling, Judging)</w:t>
-      </w:r>
-    </w:p>
-    <w:p>
-      <w:pPr>
+        <w:t xml:space="preserve">Jeremy – INFJ (Introverted, </w:t>
+      </w:r>
+      <w:proofErr w:type="spellStart"/>
+      <w:r>
         <w:rPr>
           <w:b/>
           <w:bCs/>
           <w:sz w:val="20"/>
           <w:szCs w:val="20"/>
         </w:rPr>
-      </w:pPr>
+        <w:t>iNtuitive</w:t>
+      </w:r>
+      <w:proofErr w:type="spellEnd"/>
       <w:r>
         <w:rPr>
           <w:b/>
@@ -2140,7 +2205,7 @@
           <w:sz w:val="20"/>
           <w:szCs w:val="20"/>
         </w:rPr>
-        <w:t>Daria – INFP (Introverted, iNtuitive, Feeling, Perceiving)</w:t>
+        <w:t>, Feeling, Judging)</w:t>
       </w:r>
     </w:p>
     <w:p>
@@ -2159,7 +2224,66 @@
           <w:sz w:val="20"/>
           <w:szCs w:val="20"/>
         </w:rPr>
-        <w:t>Brian – ENFP (Extraverted, iNtuitive, Feeling, Perceiving)</w:t>
+        <w:t xml:space="preserve">Daria – INFP (Introverted, </w:t>
+      </w:r>
+      <w:proofErr w:type="spellStart"/>
+      <w:r>
+        <w:rPr>
+          <w:b/>
+          <w:bCs/>
+          <w:sz w:val="20"/>
+          <w:szCs w:val="20"/>
+        </w:rPr>
+        <w:t>iNtuitive</w:t>
+      </w:r>
+      <w:proofErr w:type="spellEnd"/>
+      <w:r>
+        <w:rPr>
+          <w:b/>
+          <w:bCs/>
+          <w:sz w:val="20"/>
+          <w:szCs w:val="20"/>
+        </w:rPr>
+        <w:t>, Feeling, Perceiving)</w:t>
+      </w:r>
+    </w:p>
+    <w:p>
+      <w:pPr>
+        <w:rPr>
+          <w:b/>
+          <w:bCs/>
+          <w:sz w:val="20"/>
+          <w:szCs w:val="20"/>
+        </w:rPr>
+      </w:pPr>
+      <w:r>
+        <w:rPr>
+          <w:b/>
+          <w:bCs/>
+          <w:sz w:val="20"/>
+          <w:szCs w:val="20"/>
+        </w:rPr>
+        <w:t xml:space="preserve">Brian – ENFP (Extraverted, </w:t>
+      </w:r>
+      <w:proofErr w:type="spellStart"/>
+      <w:r>
+        <w:rPr>
+          <w:b/>
+          <w:bCs/>
+          <w:sz w:val="20"/>
+          <w:szCs w:val="20"/>
+        </w:rPr>
+        <w:t>iNtuitive</w:t>
+      </w:r>
+      <w:proofErr w:type="spellEnd"/>
+      <w:r>
+        <w:rPr>
+          <w:b/>
+          <w:bCs/>
+          <w:sz w:val="20"/>
+          <w:szCs w:val="20"/>
+        </w:rPr>
+        <w:t>, Feeling, Perceiving)</w:t>
       </w:r>
     </w:p>
     <w:p>
@@ -3922,10 +4046,10 @@
                                 </w14:textOutline>
                               </w:rPr>
                             </w:pPr>
-                            <w:bookmarkStart w:id="5" w:name="_Hlk29214614"/>
-                            <w:bookmarkStart w:id="6" w:name="_Hlk29214615"/>
-                            <w:bookmarkStart w:id="7" w:name="_Hlk29214616"/>
-                            <w:bookmarkStart w:id="8" w:name="_Hlk29214617"/>
+                            <w:bookmarkStart w:id="6" w:name="_Hlk29214614"/>
+                            <w:bookmarkStart w:id="7" w:name="_Hlk29214615"/>
+                            <w:bookmarkStart w:id="8" w:name="_Hlk29214616"/>
+                            <w:bookmarkStart w:id="9" w:name="_Hlk29214617"/>
                             <w:r>
                               <w:rPr>
                                 <w:rFonts w:ascii="Arial Nova Light" w:hAnsi="Arial Nova Light"/>
@@ -3946,10 +4070,10 @@
                               </w:rPr>
                               <w:t>ST</w:t>
                             </w:r>
-                            <w:bookmarkEnd w:id="5"/>
                             <w:bookmarkEnd w:id="6"/>
                             <w:bookmarkEnd w:id="7"/>
                             <w:bookmarkEnd w:id="8"/>
+                            <w:bookmarkEnd w:id="9"/>
                           </w:p>
                         </w:txbxContent>
                       </wps:txbx>
@@ -4056,7 +4180,15 @@
         <w:jc w:val="both"/>
       </w:pPr>
       <w:r>
-        <w:t xml:space="preserve">This diagram clearly shows how the personality traits of all group members intersect. Everyone got different test results, which means that we are of different personality types. For example, Shane and Daria have opposite results, so it is very important for them to learn to (?) understand each other's way of thinking and working. Jeremy and Brian, on the other hand, both have two similar letters - N(iNtuitive) and F(Feeling). They have some analogous traits such as tendency to process emotionally and focus their attention on the bigger picture. However, Jeremy is I(Introverted) and J(Judging) type, while Brian is E(Extroverted), P(Perceiving) type so they need to find an approach to each other's features. </w:t>
+        <w:t>This diagram clearly shows how the personality traits of all group members intersect. Everyone got different test results, which means that we are of different personality types. For example, Shane and Daria have opposite results, so it is very important for them to learn to (?) understand each other's way of thinking and working. Jeremy and Brian, on the other hand, both have two similar letters - N(</w:t>
+      </w:r>
+      <w:proofErr w:type="spellStart"/>
+      <w:r>
+        <w:t>iNtuitive</w:t>
+      </w:r>
+      <w:proofErr w:type="spellEnd"/>
+      <w:r>
+        <w:t xml:space="preserve">) and F(Feeling). They have some analogous traits such as tendency to process emotionally and focus their attention on the bigger picture. However, Jeremy is I(Introverted) and J(Judging) type, while Brian is E(Extroverted), P(Perceiving) type so they need to find an approach to each other's features. </w:t>
       </w:r>
     </w:p>
     <w:tbl>
@@ -4088,7 +4220,7 @@
             <w:pPr>
               <w:pStyle w:val="Heading4"/>
             </w:pPr>
-            <w:bookmarkStart w:id="9" w:name="_Hlk29116561"/>
+            <w:bookmarkStart w:id="10" w:name="_Hlk29116561"/>
             <w:r>
               <w:t>How can these types communicate effectively with each other?</w:t>
             </w:r>
@@ -4362,7 +4494,7 @@
           </w:p>
         </w:tc>
       </w:tr>
-      <w:bookmarkEnd w:id="9"/>
+      <w:bookmarkEnd w:id="10"/>
     </w:tbl>
     <w:p>
       <w:pPr>
@@ -4407,7 +4539,7 @@
             <w:pPr>
               <w:pStyle w:val="Heading4"/>
             </w:pPr>
-            <w:bookmarkStart w:id="10" w:name="_Hlk29118372"/>
+            <w:bookmarkStart w:id="11" w:name="_Hlk29118372"/>
             <w:r>
               <w:t>How can these types build trust?</w:t>
             </w:r>
@@ -4700,7 +4832,7 @@
           </w:p>
         </w:tc>
       </w:tr>
-      <w:bookmarkEnd w:id="10"/>
+      <w:bookmarkEnd w:id="11"/>
     </w:tbl>
     <w:p>
       <w:pPr>
@@ -4745,7 +4877,7 @@
             <w:pPr>
               <w:pStyle w:val="Heading4"/>
             </w:pPr>
-            <w:bookmarkStart w:id="11" w:name="_Hlk29119769"/>
+            <w:bookmarkStart w:id="12" w:name="_Hlk29119769"/>
             <w:r>
               <w:lastRenderedPageBreak/>
               <w:t>How can these types resolve conflicts?</w:t>
@@ -5016,7 +5148,7 @@
           </w:p>
         </w:tc>
       </w:tr>
-      <w:bookmarkEnd w:id="11"/>
+      <w:bookmarkEnd w:id="12"/>
     </w:tbl>
     <w:p>
       <w:pPr>
@@ -5054,7 +5186,7 @@
             <w:pPr>
               <w:pStyle w:val="Heading4"/>
             </w:pPr>
-            <w:bookmarkStart w:id="12" w:name="_Hlk29122830"/>
+            <w:bookmarkStart w:id="13" w:name="_Hlk29122830"/>
             <w:r>
               <w:t>How can these types work together?</w:t>
             </w:r>
@@ -5344,7 +5476,7 @@
           </w:p>
         </w:tc>
       </w:tr>
-      <w:bookmarkEnd w:id="12"/>
+      <w:bookmarkEnd w:id="13"/>
     </w:tbl>
     <w:p>
       <w:pPr>
@@ -5543,6 +5675,7 @@
                 <w:b/>
                 <w:bCs/>
               </w:rPr>
+              <w:lastRenderedPageBreak/>
               <w:t>INFP&amp;ENFP (Daria, Brian):</w:t>
             </w:r>
           </w:p>
@@ -5592,7 +5725,6 @@
                 <w:b/>
                 <w:bCs/>
               </w:rPr>
-              <w:lastRenderedPageBreak/>
               <w:t>INFP&amp;ESTJ (Daria, Shane):</w:t>
             </w:r>
           </w:p>
@@ -5811,6 +5943,7 @@
         <w:pStyle w:val="Heading4"/>
       </w:pPr>
       <w:r>
+        <w:lastRenderedPageBreak/>
         <w:t>Other tests result</w:t>
       </w:r>
       <w:r>
@@ -5894,11 +6027,7 @@
         <w:jc w:val="both"/>
       </w:pPr>
       <w:r>
-        <w:t xml:space="preserve">This test evaluates creativity. Working in a group on a project often requires a creative approach, so such tests can be useful in determining the strengths and weaknesses of a person. One of the strongest Brian’s creativity features is connection which means </w:t>
-      </w:r>
-      <w:r>
-        <w:lastRenderedPageBreak/>
-        <w:t>the ability to make connections between things that don't initially have an apparent connection. This feature will help to solve problems arising in the work on the project in an unusual way.</w:t>
+        <w:t>This test evaluates creativity. Working in a group on a project often requires a creative approach, so such tests can be useful in determining the strengths and weaknesses of a person. One of the strongest Brian’s creativity features is connection which means the ability to make connections between things that don't initially have an apparent connection. This feature will help to solve problems arising in the work on the project in an unusual way.</w:t>
       </w:r>
     </w:p>
     <w:p>
@@ -6004,6 +6133,7 @@
         <w:pStyle w:val="Heading5"/>
       </w:pPr>
       <w:r>
+        <w:lastRenderedPageBreak/>
         <w:t>Shane’s test result:</w:t>
       </w:r>
     </w:p>
@@ -6183,12 +6313,11 @@
       <w:pPr>
         <w:pStyle w:val="Heading2"/>
       </w:pPr>
-      <w:bookmarkStart w:id="13" w:name="_Toc29736230"/>
-      <w:r>
-        <w:lastRenderedPageBreak/>
+      <w:bookmarkStart w:id="14" w:name="_Toc29736230"/>
+      <w:r>
         <w:t>Ideal Jobs</w:t>
       </w:r>
-      <w:bookmarkEnd w:id="13"/>
+      <w:bookmarkEnd w:id="14"/>
     </w:p>
     <w:p>
       <w:pPr>
@@ -6452,6 +6581,7 @@
                 <w:bCs/>
                 <w:color w:val="C00000"/>
               </w:rPr>
+              <w:lastRenderedPageBreak/>
               <w:t>Ability to analyse, model and interpret data.</w:t>
             </w:r>
           </w:p>
@@ -6499,6 +6629,7 @@
                 <w:bCs/>
                 <w:color w:val="FFC000"/>
               </w:rPr>
+              <w:lastRenderedPageBreak/>
               <w:t>Degree or better in A technical discipline.</w:t>
             </w:r>
           </w:p>
@@ -6522,7 +6653,7 @@
                 <w:color w:val="7030A0"/>
               </w:rPr>
             </w:pPr>
-            <w:bookmarkStart w:id="14" w:name="_Hlk29733604"/>
+            <w:bookmarkStart w:id="15" w:name="_Hlk29733604"/>
             <w:r>
               <w:rPr>
                 <w:b/>
@@ -6532,7 +6663,7 @@
               <w:t>Statistics Fundamentals</w:t>
             </w:r>
           </w:p>
-          <w:bookmarkEnd w:id="14"/>
+          <w:bookmarkEnd w:id="15"/>
           <w:p/>
           <w:p>
             <w:r>
@@ -6542,6 +6673,7 @@
           <w:p/>
           <w:p>
             <w:r>
+              <w:lastRenderedPageBreak/>
               <w:t xml:space="preserve">Specific </w:t>
             </w:r>
             <w:r>
@@ -6584,6 +6716,7 @@
           </w:tcPr>
           <w:p>
             <w:r>
+              <w:lastRenderedPageBreak/>
               <w:t>Chief Information Officer</w:t>
             </w:r>
           </w:p>
@@ -6836,7 +6969,6 @@
           <w:p/>
           <w:p>
             <w:r>
-              <w:lastRenderedPageBreak/>
               <w:t>Excellent Problem Solving</w:t>
             </w:r>
           </w:p>
@@ -6918,7 +7050,6 @@
                 <w:bCs/>
                 <w:color w:val="FFC000"/>
               </w:rPr>
-              <w:lastRenderedPageBreak/>
               <w:t>Degree or better in I.T. Discipline</w:t>
             </w:r>
           </w:p>
@@ -6936,7 +7067,7 @@
                 <w:color w:val="F73B08" w:themeColor="accent6" w:themeShade="BF"/>
               </w:rPr>
             </w:pPr>
-            <w:bookmarkStart w:id="15" w:name="_Hlk29733620"/>
+            <w:bookmarkStart w:id="16" w:name="_Hlk29733620"/>
             <w:r>
               <w:rPr>
                 <w:b/>
@@ -6946,7 +7077,7 @@
               <w:t>Business Analysis</w:t>
             </w:r>
           </w:p>
-          <w:bookmarkEnd w:id="15"/>
+          <w:bookmarkEnd w:id="16"/>
           <w:p/>
           <w:p>
             <w:r>
@@ -6982,7 +7113,6 @@
           </w:tcPr>
           <w:p>
             <w:r>
-              <w:lastRenderedPageBreak/>
               <w:t>Solutions Architect</w:t>
             </w:r>
           </w:p>
@@ -7077,6 +7207,7 @@
                 <w:bCs/>
                 <w:color w:val="92D050"/>
               </w:rPr>
+              <w:lastRenderedPageBreak/>
               <w:t>Advanced Database Management</w:t>
             </w:r>
           </w:p>
@@ -7131,6 +7262,7 @@
                 <w:bCs/>
                 <w:color w:val="FFC000"/>
               </w:rPr>
+              <w:lastRenderedPageBreak/>
               <w:t>Degree or better in I.T. Discipline</w:t>
             </w:r>
           </w:p>
@@ -7184,7 +7316,7 @@
                 <w:color w:val="0070C0"/>
               </w:rPr>
             </w:pPr>
-            <w:bookmarkStart w:id="16" w:name="_Hlk29733648"/>
+            <w:bookmarkStart w:id="17" w:name="_Hlk29733648"/>
             <w:r>
               <w:rPr>
                 <w:b/>
@@ -7204,7 +7336,7 @@
               </w:rPr>
               <w:t>Cloud Computing</w:t>
             </w:r>
-            <w:bookmarkEnd w:id="16"/>
+            <w:bookmarkEnd w:id="17"/>
             <w:r>
               <w:t xml:space="preserve"> </w:t>
             </w:r>
@@ -7391,7 +7523,6 @@
         <w:jc w:val="both"/>
       </w:pPr>
       <w:r>
-        <w:lastRenderedPageBreak/>
         <w:t>Workflow Management Solutions</w:t>
       </w:r>
     </w:p>
@@ -7429,8 +7560,6 @@
       <w:r>
         <w:t>s</w:t>
       </w:r>
-      <w:bookmarkStart w:id="17" w:name="_GoBack"/>
-      <w:bookmarkEnd w:id="17"/>
       <w:r>
         <w:t>oftware applications</w:t>
       </w:r>
@@ -7954,6 +8083,7 @@
         </w:numPr>
       </w:pPr>
       <w:r>
+        <w:lastRenderedPageBreak/>
         <w:t>Team Work / Collaboration</w:t>
       </w:r>
     </w:p>
@@ -7962,7 +8092,6 @@
         <w:pStyle w:val="Heading5"/>
       </w:pPr>
       <w:r>
-        <w:lastRenderedPageBreak/>
         <w:t>Comments on Opinion of Original Ideal Job</w:t>
       </w:r>
     </w:p>
@@ -8108,7 +8237,15 @@
         <w:jc w:val="both"/>
       </w:pPr>
       <w:r>
-        <w:t>The G6 Internet Explorers Team had the pleasure of interviewing Mr Tom Tighe Director of Operations – Payment Solutions - Shiji Group</w:t>
+        <w:t xml:space="preserve">The G6 Internet Explorers Team had the pleasure of interviewing Mr Tom Tighe Director of Operations – Payment Solutions - </w:t>
+      </w:r>
+      <w:proofErr w:type="spellStart"/>
+      <w:r>
+        <w:t>Shiji</w:t>
+      </w:r>
+      <w:proofErr w:type="spellEnd"/>
+      <w:r>
+        <w:t xml:space="preserve"> Group</w:t>
       </w:r>
       <w:r>
         <w:t xml:space="preserve"> to obtain insights into what I.T. Professionals may face in the daily work.</w:t>
@@ -8148,7 +8285,15 @@
         <w:pStyle w:val="Heading5"/>
       </w:pPr>
       <w:r>
-        <w:t>What kinds of people does the I.T. professional interact with? Are they other I.T. professionals, Clients?, Investors?, The general public.</w:t>
+        <w:t xml:space="preserve">What kinds of people does the I.T. professional interact with? Are </w:t>
+      </w:r>
+      <w:proofErr w:type="spellStart"/>
+      <w:r>
+        <w:t>they</w:t>
+      </w:r>
+      <w:proofErr w:type="spellEnd"/>
+      <w:r>
+        <w:t xml:space="preserve"> other I.T. professionals, Clients?, Investors?, The general public.</w:t>
       </w:r>
     </w:p>
     <w:p>
@@ -8202,11 +8347,11 @@
         <w:jc w:val="both"/>
       </w:pPr>
       <w:r>
-        <w:t xml:space="preserve">From the interview it was apparent that the greatest challenge was the diversity of technology found not just in the marketplace but also within his own organisation. One major client in the United States has a unique solution developed only three years ago that is not duplicated anywhere else in the world. It is so different to the other solutions provided, that support staff often struggle to understand and remedy issues. Fortunately, many of the developers who worked on the original project are still with the business and are called upon to provide assistance. Some clients are still running quite old technologies while new implementations are using AWS and other cloud based product. With the explosive growth of the business and release of new software this gap continues to widen.  Legacy and more recent implementations have very different configurations, very different technologies and in some cases terminology </w:t>
+        <w:t xml:space="preserve">From the interview it was apparent that the greatest challenge was the diversity of technology found not just in the marketplace but also within his own organisation. One major client in the United States has a unique solution developed only three years ago that is not duplicated anywhere else in the world. It is so different to the other solutions provided, that support staff often struggle to understand and remedy issues. Fortunately, many of the developers who worked on the original project are still with the business and are called upon to provide assistance. Some clients are still running quite old technologies while new implementations are using AWS and other cloud based product. With the explosive growth of the business and release of new software this gap continues to widen.  Legacy and more recent implementations have very </w:t>
       </w:r>
       <w:r>
         <w:lastRenderedPageBreak/>
-        <w:t>which provides challenges for support and installation staff performing general support as well as impacting on any upgrades to the systems.</w:t>
+        <w:t>different configurations, very different technologies and in some cases terminology which provides challenges for support and installation staff performing general support as well as impacting on any upgrades to the systems.</w:t>
       </w:r>
     </w:p>
     <w:p>
@@ -8512,11 +8657,11 @@
         <w:t> </w:t>
       </w:r>
       <w:r>
-        <w:t xml:space="preserve">A cyberattack at a commercial level can ruin a company due to downtime, stock prices, customer lists, marketing or prototypes stolen, lower buyer or investor confidence. A cyberattack on a government level can mean personal information stolen on a massive scale. It could cause the shutdown of services such as health, transport and even effect the country’s currency rate. In a </w:t>
+        <w:t xml:space="preserve">A cyberattack at a commercial level can ruin a company due to downtime, stock prices, customer lists, marketing or prototypes stolen, lower buyer or investor confidence. A cyberattack on a government level can </w:t>
       </w:r>
       <w:r>
         <w:lastRenderedPageBreak/>
-        <w:t>worst case scenario, foreign governments could even affect the politics of a country. A cyberattack on a police or military level could severely risk our security. Evidence tampering, witnesses and potential suspects safety, knowledge of police surveillance operations, identities of law enforcement personal. Potentially this could lead to a large variety of crimes committed and being unsolved. If our military intelligence was cyberattacked it would affect the safety of our peacekeepers and ultimately our countries security. A worst case scenario is we could theoretically be invaded or the intelligence leak cause a war.</w:t>
+        <w:t>mean personal information stolen on a massive scale. It could cause the shutdown of services such as health, transport and even effect the country’s currency rate. In a worst case scenario, foreign governments could even affect the politics of a country. A cyberattack on a police or military level could severely risk our security. Evidence tampering, witnesses and potential suspects safety, knowledge of police surveillance operations, identities of law enforcement personal. Potentially this could lead to a large variety of crimes committed and being unsolved. If our military intelligence was cyberattacked it would affect the safety of our peacekeepers and ultimately our countries security. A worst case scenario is we could theoretically be invaded or the intelligence leak cause a war.</w:t>
       </w:r>
     </w:p>
     <w:p>
@@ -8809,7 +8954,23 @@
           <w:szCs w:val="22"/>
           <w:lang w:val="en-US"/>
         </w:rPr>
-        <w:t>– Where spam is widely known as “junk Mail”, email that is unsolicited or unwanted. Phishing however is a cleverer type of spam. The email will appear to be from a legitimate source. The email may have a format and logo of a legitimate company and sometimes may even be addressed to you personally by name or simply say G’day mate! The email may ask for a reply or give a link to a website that also looks legitimate and have a similar URL that we would expect. Unknowingly the receiver is reply to or entering in personal information to a fake source.</w:t>
+        <w:t>– Where spam is widely known as “junk Mail”, email that is unsolicited or unwanted. Phishing however is a cleverer type of spam. The email will appear to be from a legitimate source. The email may have a format and logo of a legitimate company and sometimes may even be addressed to you personally by name or simply say </w:t>
+      </w:r>
+      <w:proofErr w:type="spellStart"/>
+      <w:r>
+        <w:rPr>
+          <w:szCs w:val="22"/>
+          <w:lang w:val="en-US"/>
+        </w:rPr>
+        <w:t>G’day</w:t>
+      </w:r>
+      <w:proofErr w:type="spellEnd"/>
+      <w:r>
+        <w:rPr>
+          <w:szCs w:val="22"/>
+          <w:lang w:val="en-US"/>
+        </w:rPr>
+        <w:t> mate! The email may ask for a reply or give a link to a website that also looks legitimate and have a similar URL that we would expect. Unknowingly the receiver is reply to or entering in personal information to a fake source.</w:t>
       </w:r>
       <w:r>
         <w:rPr>
@@ -8957,7 +9118,6 @@
           <w:iCs w:val="0"/>
           <w:lang w:val="en-US"/>
         </w:rPr>
-        <w:lastRenderedPageBreak/>
         <w:t>How did we get here and where are we going?</w:t>
       </w:r>
       <w:r>
@@ -9033,7 +9193,39 @@
           <w:szCs w:val="22"/>
           <w:lang w:val="en-US"/>
         </w:rPr>
-        <w:t>Since the early days of antivirus software such as “The Reaper” in the early 1970s, technology in this field has evolved to include physical devices such as the Zyxel “ZyWALL” firewall, a host of anti-malware such as Malwarebytes Antimalware to full antivirus and internet protection suites for personal devices, home and large enterprises such as Bitdefender Internet Security.</w:t>
+        <w:t>Since the early days of antivirus software such as “The Reaper” in the early 1970s, technology in this field has evolved to include physical devices such as the </w:t>
+      </w:r>
+      <w:proofErr w:type="spellStart"/>
+      <w:r>
+        <w:rPr>
+          <w:szCs w:val="22"/>
+          <w:lang w:val="en-US"/>
+        </w:rPr>
+        <w:t>Zyxel</w:t>
+      </w:r>
+      <w:proofErr w:type="spellEnd"/>
+      <w:r>
+        <w:rPr>
+          <w:szCs w:val="22"/>
+          <w:lang w:val="en-US"/>
+        </w:rPr>
+        <w:t> “</w:t>
+      </w:r>
+      <w:proofErr w:type="spellStart"/>
+      <w:r>
+        <w:rPr>
+          <w:szCs w:val="22"/>
+          <w:lang w:val="en-US"/>
+        </w:rPr>
+        <w:t>ZyWALL</w:t>
+      </w:r>
+      <w:proofErr w:type="spellEnd"/>
+      <w:r>
+        <w:rPr>
+          <w:szCs w:val="22"/>
+          <w:lang w:val="en-US"/>
+        </w:rPr>
+        <w:t>” firewall, a host of anti-malware such as Malwarebytes Antimalware to full antivirus and internet protection suites for personal devices, home and large enterprises such as Bitdefender Internet Security.</w:t>
       </w:r>
       <w:r>
         <w:rPr>
@@ -9053,7 +9245,21 @@
         <w:rPr>
           <w:szCs w:val="22"/>
         </w:rPr>
-        <w:t>Kevin Skapinetz, IBM Security vice president of strategy and design, explains that cybersecurity is evolving as organizations cannot keep up with the advances in attack technology. Artificial intelligence is able to learn from current threats on the fly and calculate possible threat scenarios to a much greater extent than a human security analysist is able. That although artificial intelligence technology is not perfect yet, it continuously is learning and does not forget, allowing us to make more accurate decisions. </w:t>
+        <w:t>Kevin </w:t>
+      </w:r>
+      <w:proofErr w:type="spellStart"/>
+      <w:r>
+        <w:rPr>
+          <w:szCs w:val="22"/>
+        </w:rPr>
+        <w:t>Skapinetz</w:t>
+      </w:r>
+      <w:proofErr w:type="spellEnd"/>
+      <w:r>
+        <w:rPr>
+          <w:szCs w:val="22"/>
+        </w:rPr>
+        <w:t>, IBM Security vice president of strategy and design, explains that cybersecurity is evolving as organizations cannot keep up with the advances in attack technology. Artificial intelligence is able to learn from current threats on the fly and calculate possible threat scenarios to a much greater extent than a human security analysist is able. That although artificial intelligence technology is not perfect yet, it continuously is learning and does not forget, allowing us to make more accurate decisions. </w:t>
       </w:r>
       <w:r>
         <w:rPr>
@@ -9498,7 +9704,16 @@
           <w:szCs w:val="22"/>
           <w:shd w:val="clear" w:color="auto" w:fill="FFFFFF"/>
         </w:rPr>
-        <w:t>Numerous researchers are underway on the use of AI to diagnose various diseases, such as cancer. An Artificial Intelligence program called a Neural Network was created this year. It can detect lung cancer with 94 percent accuracy.</w:t>
+        <w:t xml:space="preserve">Numerous researchers are underway on the use of AI to diagnose various diseases, </w:t>
+      </w:r>
+      <w:r>
+        <w:rPr>
+          <w:color w:val="222222"/>
+          <w:szCs w:val="22"/>
+          <w:shd w:val="clear" w:color="auto" w:fill="FFFFFF"/>
+        </w:rPr>
+        <w:lastRenderedPageBreak/>
+        <w:t>such as cancer. An Artificial Intelligence program called a Neural Network was created this year. It can detect lung cancer with 94 percent accuracy.</w:t>
       </w:r>
       <w:r>
         <w:rPr>
@@ -9522,7 +9737,6 @@
           <w:szCs w:val="22"/>
           <w:shd w:val="clear" w:color="auto" w:fill="FFFFFF"/>
         </w:rPr>
-        <w:lastRenderedPageBreak/>
         <w:t>“These people have a technology that will improve the precision of screening tremendously,” Otis Brawley, an oncologist and epidemiologist at Johns Hopkins University</w:t>
       </w:r>
       <w:r>
@@ -9837,6 +10051,7 @@
         <w:rPr>
           <w:shd w:val="clear" w:color="auto" w:fill="FFFFFF"/>
         </w:rPr>
+        <w:lastRenderedPageBreak/>
         <w:t>The likely impact</w:t>
       </w:r>
     </w:p>
@@ -9869,16 +10084,7 @@
           <w:szCs w:val="22"/>
           <w:shd w:val="clear" w:color="auto" w:fill="FFFFFF"/>
         </w:rPr>
-        <w:t xml:space="preserve">diagnosis of certain diseases will become automated in many developed countries. Programs which contains a huge amount of information about diseases and their symptoms will be able to determine the </w:t>
-      </w:r>
-      <w:r>
-        <w:rPr>
-          <w:color w:val="222222"/>
-          <w:szCs w:val="22"/>
-          <w:shd w:val="clear" w:color="auto" w:fill="FFFFFF"/>
-        </w:rPr>
-        <w:lastRenderedPageBreak/>
-        <w:t>diagnosis in the accurate and effective way.</w:t>
+        <w:t>diagnosis of certain diseases will become automated in many developed countries. Programs which contains a huge amount of information about diseases and their symptoms will be able to determine the diagnosis in the accurate and effective way.</w:t>
       </w:r>
       <w:r>
         <w:rPr>
@@ -10093,6 +10299,7 @@
           <w:szCs w:val="22"/>
           <w:shd w:val="clear" w:color="auto" w:fill="FFFFFF"/>
         </w:rPr>
+        <w:lastRenderedPageBreak/>
         <w:drawing>
           <wp:inline distT="0" distB="0" distL="0" distR="0" wp14:anchorId="75608AAB" wp14:editId="13B4AD0C">
             <wp:extent cx="4928060" cy="3480179"/>
@@ -10182,25 +10389,42 @@
           <w:szCs w:val="22"/>
           <w:shd w:val="clear" w:color="auto" w:fill="FFFFFF"/>
         </w:rPr>
-        <w:t>Not only can the technology provide information on its impact to our overall health, it can also offer suggestions as to how to improve our behavior.</w:t>
-      </w:r>
-    </w:p>
-    <w:p>
-      <w:pPr>
-        <w:jc w:val="both"/>
+        <w:t xml:space="preserve">Not only can the technology provide information on its impact to our overall health, it can also offer suggestions as to how to improve our </w:t>
+      </w:r>
+      <w:proofErr w:type="spellStart"/>
+      <w:r>
         <w:rPr>
           <w:color w:val="222222"/>
           <w:szCs w:val="22"/>
           <w:shd w:val="clear" w:color="auto" w:fill="FFFFFF"/>
         </w:rPr>
-      </w:pPr>
+        <w:t>behavior</w:t>
+      </w:r>
+      <w:proofErr w:type="spellEnd"/>
       <w:r>
         <w:rPr>
           <w:color w:val="222222"/>
           <w:szCs w:val="22"/>
           <w:shd w:val="clear" w:color="auto" w:fill="FFFFFF"/>
         </w:rPr>
-        <w:lastRenderedPageBreak/>
+        <w:t>.</w:t>
+      </w:r>
+    </w:p>
+    <w:p>
+      <w:pPr>
+        <w:jc w:val="both"/>
+        <w:rPr>
+          <w:color w:val="222222"/>
+          <w:szCs w:val="22"/>
+          <w:shd w:val="clear" w:color="auto" w:fill="FFFFFF"/>
+        </w:rPr>
+      </w:pPr>
+      <w:r>
+        <w:rPr>
+          <w:color w:val="222222"/>
+          <w:szCs w:val="22"/>
+          <w:shd w:val="clear" w:color="auto" w:fill="FFFFFF"/>
+        </w:rPr>
         <w:t>“People sometimes need to be scared into action. We all look at our mobile devices and our computers on a daily basis and see a large number on the screen. But what does that tangibly mean to our overall happiness?” - growth strategist Brendan Kane</w:t>
       </w:r>
     </w:p>
@@ -10425,6 +10649,7 @@
         <w:pStyle w:val="Heading4"/>
       </w:pPr>
       <w:r>
+        <w:lastRenderedPageBreak/>
         <w:t>Likely Impact</w:t>
       </w:r>
     </w:p>
@@ -10433,85 +10658,84 @@
         <w:jc w:val="both"/>
       </w:pPr>
       <w:r>
-        <w:t xml:space="preserve">As technology advances and the integration of machine learning gives rise to more automated vehicles, the main concern we will run into is the ethical logistics behind </w:t>
+        <w:t>As technology advances and the integration of machine learning gives rise to more automated vehicles, the main concern we will run into is the ethical logistics behind the decision-making process for all autonomous vehicles. What will the vehicle deem as the right decision and how can we trust in an object to make the most ethical decision in unexpected situations? These decisions could be pulled from observational data, but then the real questions come into play, how can an autonomous vehicle make critical decisions in situations it has never observed? This will bring about a major impact of safety concerns on the general residential population. A few of these concerns may include, vehicular control, security and integration.</w:t>
+      </w:r>
+    </w:p>
+    <w:p>
+      <w:pPr>
+        <w:jc w:val="both"/>
+      </w:pPr>
+    </w:p>
+    <w:p>
+      <w:pPr>
+        <w:jc w:val="both"/>
+      </w:pPr>
+      <w:r>
+        <w:t xml:space="preserve">Security is an issue where hacking can be seen to occur often every day without anyone realising it has happened. With technology being more integrated with our daily lives and households, it can prove to show another gateway for hackers to use autonomous vehicles for breaching household security. Using credentials that are either saved on to a mobile device or vehicle to gain access into personal information. Allowing for identity theft or quite possible control the household to further gain security access into areas restricted to the public. For example, a breach in security can be made if the hacker is aware of an individual who holds a high status whether it be in a company or in the government sector. To gather credentials of the individual using the autonomous vehicle to breach the persons home, or if the vehicle is owned by the organisation to then breach security protocols and gain further access. </w:t>
+      </w:r>
+    </w:p>
+    <w:p>
+      <w:pPr>
+        <w:jc w:val="both"/>
+      </w:pPr>
+    </w:p>
+    <w:p>
+      <w:pPr>
+        <w:jc w:val="both"/>
+      </w:pPr>
+      <w:r>
+        <w:t xml:space="preserve">Lastly, the job landscape will shift where taxi drivers, bus drivers, truck drivers and possibly other industrial vehicular facilities will no longer be required, as A.I will take over the job. Leading to people working their whole lives for that particular role to be made redundant. There will be a rise in unemployment, however a rise in more expertise roles requiring a person to fill. We will start to see this change further develop into education and the shift will push the next generation to fill in the expertise gap to maintain the change in industry. This impact will take at least 10 years in order to </w:t>
+      </w:r>
+      <w:r>
+        <w:t>realise but</w:t>
+      </w:r>
+      <w:r>
+        <w:t xml:space="preserve"> jeopardize current people’s livelihood who currently work in the transportation industry or general commercial industry who operate such vehicles.</w:t>
+      </w:r>
+    </w:p>
+    <w:p>
+      <w:pPr>
+        <w:jc w:val="both"/>
+      </w:pPr>
+    </w:p>
+    <w:p>
+      <w:pPr>
+        <w:pStyle w:val="Heading4"/>
+      </w:pPr>
+      <w:r>
+        <w:t>Affects</w:t>
+      </w:r>
+    </w:p>
+    <w:p>
+      <w:pPr>
+        <w:jc w:val="both"/>
+      </w:pPr>
+      <w:r>
+        <w:t xml:space="preserve">I believe on a personal level it will improve my savings when travelling to where I need to go and saving my time. When Autonomous vehicles have reached efficiency in its decision making it will lead to two avenues reducing in cost and effectiveness. One will be in petrol consumption and the other will be in travelling time. When more vehicles have moved across into automation then it will allow for a synchronisation net to be established for vehicles to smoothly transition to their destination, linking with other vehicles to co-operate in this vehicular flow. The A.I will also add to this by setting up a driving plan and calculate the appropriate speed and stops for the vehicle to function in peak effectiveness and efficiency for the driver to arrive at the destination at a respectable time. This will be based upon speed limitations and vehicle maintenance. </w:t>
+      </w:r>
+    </w:p>
+    <w:p>
+      <w:pPr>
+        <w:jc w:val="both"/>
+      </w:pPr>
+    </w:p>
+    <w:p>
+      <w:pPr>
+        <w:jc w:val="both"/>
+      </w:pPr>
+      <w:r>
+        <w:t xml:space="preserve">While there are concerns for security and the potential attack on the A.I function controlling major core systems of the vehicle. The bottom line of this is the ethical proportions of having an autonomous vehicle running on the road and having the A.I component decide what is the right decision to make. This decision-making process </w:t>
       </w:r>
       <w:r>
         <w:lastRenderedPageBreak/>
-        <w:t>the decision-making process for all autonomous vehicles. What will the vehicle deem as the right decision and how can we trust in an object to make the most ethical decision in unexpected situations? These decisions could be pulled from observational data, but then the real questions come into play, how can an autonomous vehicle make critical decisions in situations it has never observed? This will bring about a major impact of safety concerns on the general residential population. A few of these concerns may include, vehicular control, security and integration.</w:t>
-      </w:r>
-    </w:p>
-    <w:p>
-      <w:pPr>
-        <w:jc w:val="both"/>
-      </w:pPr>
-    </w:p>
-    <w:p>
-      <w:pPr>
-        <w:jc w:val="both"/>
-      </w:pPr>
-      <w:r>
-        <w:t xml:space="preserve">Security is an issue where hacking can be seen to occur often every day without anyone realising it has happened. With technology being more integrated with our daily lives and households, it can prove to show another gateway for hackers to use autonomous vehicles for breaching household security. Using credentials that are either saved on to a mobile device or vehicle to gain access into personal information. Allowing for identity theft or quite possible control the household to further gain security access into areas restricted to the public. For example, a breach in security can be made if the hacker is aware of an individual who holds a high status whether it be in a company or in the government sector. To gather credentials of the individual using the autonomous vehicle to breach the persons home, or if the vehicle is owned by the organisation to then breach security protocols and gain further access. </w:t>
-      </w:r>
-    </w:p>
-    <w:p>
-      <w:pPr>
-        <w:jc w:val="both"/>
-      </w:pPr>
-    </w:p>
-    <w:p>
-      <w:pPr>
-        <w:jc w:val="both"/>
-      </w:pPr>
-      <w:r>
-        <w:t xml:space="preserve">Lastly, the job landscape will shift where taxi drivers, bus drivers, truck drivers and possibly other industrial vehicular facilities will no longer be required, as A.I will take over the job. Leading to people working their whole lives for that particular role to be made redundant. There will be a rise in unemployment, however a rise in more expertise roles requiring a person to fill. We will start to see this change further develop into education and the shift will push the next generation to fill in the expertise gap to maintain the change in industry. This impact will take at least 10 years in order to </w:t>
-      </w:r>
-      <w:r>
-        <w:t>realise but</w:t>
-      </w:r>
-      <w:r>
-        <w:t xml:space="preserve"> jeopardize current people’s livelihood who currently work in the transportation industry or general commercial industry who operate such vehicles.</w:t>
-      </w:r>
-    </w:p>
-    <w:p>
-      <w:pPr>
-        <w:jc w:val="both"/>
-      </w:pPr>
-    </w:p>
-    <w:p>
-      <w:pPr>
-        <w:pStyle w:val="Heading4"/>
-      </w:pPr>
-      <w:r>
-        <w:t>Affects</w:t>
-      </w:r>
-    </w:p>
-    <w:p>
-      <w:pPr>
-        <w:jc w:val="both"/>
-      </w:pPr>
-      <w:r>
-        <w:t xml:space="preserve">I believe on a personal level it will improve my savings when travelling to where I need to go and saving my time. When Autonomous vehicles have reached efficiency in its decision making it will lead to two avenues reducing in cost and effectiveness. One will be in petrol consumption and the other will be in travelling time. When more vehicles have moved across into automation then it will allow for a synchronisation net to be established for vehicles to smoothly transition to their destination, linking with other vehicles to co-operate in this vehicular flow. The A.I will also add to this by setting up a driving plan and calculate the appropriate speed and stops for the vehicle to function in peak effectiveness and efficiency for the driver to arrive at the destination at a respectable time. This will be based upon speed limitations and vehicle maintenance. </w:t>
-      </w:r>
-    </w:p>
-    <w:p>
-      <w:pPr>
-        <w:jc w:val="both"/>
-      </w:pPr>
-    </w:p>
-    <w:p>
-      <w:pPr>
-        <w:jc w:val="both"/>
-      </w:pPr>
-      <w:r>
-        <w:t>While there are concerns for security and the potential attack on the A.I function controlling major core systems of the vehicle. The bottom line of this is the ethical proportions of having an autonomous vehicle running on the road and having the A.I component decide what is the right decision to make. This decision-making process can be influenced by a hacker who can input wrong information into the processing component or lead to controlling the vehicle external, bypassing the need for a driver to be present in the vehicle. I feel this is a major concern in my personal life where I do not want some random person manipulating critical systems of the autonomous vehicle, which could inflict damage to me or my family.</w:t>
-      </w:r>
-    </w:p>
-    <w:p>
-      <w:pPr>
-        <w:jc w:val="both"/>
-      </w:pPr>
-      <w:r>
-        <w:lastRenderedPageBreak/>
+        <w:t>can be influenced by a hacker who can input wrong information into the processing component or lead to controlling the vehicle external, bypassing the need for a driver to be present in the vehicle. I feel this is a major concern in my personal life where I do not want some random person manipulating critical systems of the autonomous vehicle, which could inflict damage to me or my family.</w:t>
+      </w:r>
+    </w:p>
+    <w:p>
+      <w:pPr>
+        <w:jc w:val="both"/>
+      </w:pPr>
+      <w:r>
         <w:t xml:space="preserve">The same goes for my family members who may take the vehicle on a trip or simply going grocery shopping. Knowing that the autonomous vehicle is not completely secure is a concern that would linger in my mind. </w:t>
       </w:r>
     </w:p>
@@ -10698,11 +10922,11 @@
         <w:jc w:val="both"/>
       </w:pPr>
       <w:r>
-        <w:t xml:space="preserve">Education is also adopting NLP technology, with chatbots available as course assistants or tutors which can assist each student individually, on their own device and at a pace most suitable to the student, providing there is access to the internet. Students can access assistance at any time of the day or night that best suits them, </w:t>
+        <w:t xml:space="preserve">Education is also adopting NLP technology, with chatbots available as course assistants or tutors which can assist each student individually, on their own device and at a pace most suitable to the student, providing there is access to the internet. </w:t>
       </w:r>
       <w:r>
         <w:lastRenderedPageBreak/>
-        <w:t>making it easier to study for many people whose work or other commitments make studying at regular hours a difficult proposition. Language learning is another area of education that is taking up chatbots as teachers and conversation partners, providing live conversations to students to improve their vocabulary.</w:t>
+        <w:t>Students can access assistance at any time of the day or night that best suits them, making it easier to study for many people whose work or other commitments make studying at regular hours a difficult proposition. Language learning is another area of education that is taking up chatbots as teachers and conversation partners, providing live conversations to students to improve their vocabulary.</w:t>
       </w:r>
       <w:r>
         <w:t xml:space="preserve"> </w:t>
@@ -10775,10 +10999,26 @@
         <w:jc w:val="both"/>
       </w:pPr>
       <w:r>
-        <w:t xml:space="preserve">Other than an increased use of chatbots for Retail, HR, Real Estate, Finance, I.T. Support and Customer Services there are projects underway in healthcare that have considerable potential to impact society in a very positive way. One such open source project is a verbal conversational companion for dementia patients which besides being ‘someone to talk to’ aims to identify deviations of conversations that may suggest a degradation of memory function and as such alert carers and medical staff. Another medical related project is a verbal conversation agent called MedWhat which uses sophisticated machine learning to provide increasingly accurate responses to medical questions. </w:t>
-      </w:r>
-      <w:r>
-        <w:t>(10 of the Most Innovative Chatbots on the Web | WordStream, no date)</w:t>
+        <w:t xml:space="preserve">Other than an increased use of chatbots for Retail, HR, Real Estate, Finance, I.T. Support and Customer Services there are projects underway in healthcare that have considerable potential to impact society in a very positive way. One such open source project is a verbal conversational companion for dementia patients which besides being ‘someone to talk to’ aims to identify deviations of conversations that may suggest a degradation of memory function and as such alert carers and medical staff. Another medical related project is a verbal conversation agent called </w:t>
+      </w:r>
+      <w:proofErr w:type="spellStart"/>
+      <w:r>
+        <w:t>MedWhat</w:t>
+      </w:r>
+      <w:proofErr w:type="spellEnd"/>
+      <w:r>
+        <w:t xml:space="preserve"> which uses sophisticated machine learning to provide increasingly accurate responses to medical questions. </w:t>
+      </w:r>
+      <w:r>
+        <w:t xml:space="preserve">(10 of the Most Innovative Chatbots on the Web | </w:t>
+      </w:r>
+      <w:proofErr w:type="spellStart"/>
+      <w:r>
+        <w:t>WordStream</w:t>
+      </w:r>
+      <w:proofErr w:type="spellEnd"/>
+      <w:r>
+        <w:t>, no date)</w:t>
       </w:r>
     </w:p>
     <w:p>
@@ -10817,15 +11057,18 @@
         <w:jc w:val="both"/>
       </w:pPr>
       <w:r>
-        <w:t>The impact of advances in NLP technologies will be most felt by peoples of the developed world as they have more ready access to devices and the internet. They will see a change in the way they interact with technology, with friends and family and with businesses, health services and government, as the prevalence of virtual assistants and chatbots, driven by NLP expands.</w:t>
-      </w:r>
-    </w:p>
-    <w:p>
-      <w:pPr>
-        <w:jc w:val="both"/>
-      </w:pPr>
+        <w:t xml:space="preserve">The impact of advances in NLP technologies will be most felt by peoples of the developed world as they have more ready access to devices and the internet. They </w:t>
+      </w:r>
       <w:r>
         <w:lastRenderedPageBreak/>
+        <w:t>will see a change in the way they interact with technology, with friends and family and with businesses, health services and government, as the prevalence of virtual assistants and chatbots, driven by NLP expands.</w:t>
+      </w:r>
+    </w:p>
+    <w:p>
+      <w:pPr>
+        <w:jc w:val="both"/>
+      </w:pPr>
+      <w:r>
         <w:t xml:space="preserve">As the technology matures, call centre employees, receptionists, and sales people may find their positions redundant or their hours reduced with chatbots able to answer the majority of typical enquiries. Recruitment agencies will use NLP increasingly for candidate matching and resume pairing. Chatbots can schedule appointments and deliver job descriptions. Chatbots can work 7 days a week 24 hours a day, with no holidays or sick leave, and live by the millions on servers in the cloud. </w:t>
       </w:r>
     </w:p>
@@ -11267,7 +11510,23 @@
         <w:jc w:val="both"/>
       </w:pPr>
       <w:r>
-        <w:t xml:space="preserve">I believe this group is outstanding, having come together fairly organically by placing our names in an available group rather than scouting around looking for people of like interests or in the same town or city. It is our diversity that allows us to present interesting and unique points of view. We have worked well together on common goals. As is evident by the differences in our ideal jobs and the blend of personality types we each bring unique experiences both life and employment to enrich the team. I believe our team meetings via teleconference were particularly effective as it afforded our geographically dispersed team the same access to live conversation that students studying on campus would have. For the next project I will recommend different project management tools as I underwent some frustration, with Microsoft Teams and the addons, with getting a clear picture of where we were at. One thing that did surprise me was the absolute absence of any conflict. The entire team were at all times respectful of each others ideas and opinions and sought through dialogue to form a consensus on the best approach to move forward. I have rarely found this in commercial enterprises. One thing I have learned about groups is that sometimes you can be really really lucky.  </w:t>
+        <w:t xml:space="preserve">I believe this group is outstanding, having come together fairly organically by placing our names in an available group rather than scouting around looking for people of like interests or in the same town or city. It is our diversity that allows us to present interesting and unique points of view. We have worked well together on common goals. As is evident by the differences in our ideal jobs and the blend of personality types we each bring unique experiences both life and employment to enrich the team. I believe our team meetings via teleconference were particularly effective as it afforded our geographically dispersed team the same access to live conversation that students studying on campus would have. For the next project I will recommend different project management tools as I underwent some frustration, with Microsoft Teams and the addons, with getting a clear picture of where we were at. One thing that did surprise me was the absolute absence of any conflict. The entire team were at all times respectful of </w:t>
+      </w:r>
+      <w:proofErr w:type="spellStart"/>
+      <w:r>
+        <w:t>each others</w:t>
+      </w:r>
+      <w:proofErr w:type="spellEnd"/>
+      <w:r>
+        <w:t xml:space="preserve"> ideas and opinions and sought through dialogue to form a consensus on the best approach to move forward. I have rarely found this in commercial enterprises. One thing I have learned about groups is that sometimes you can be really </w:t>
+      </w:r>
+      <w:proofErr w:type="spellStart"/>
+      <w:r>
+        <w:t>really</w:t>
+      </w:r>
+      <w:proofErr w:type="spellEnd"/>
+      <w:r>
+        <w:t xml:space="preserve"> lucky.  </w:t>
       </w:r>
     </w:p>
     <w:p>
@@ -11313,8 +11572,19 @@
           <w:i w:val="0"/>
           <w:iCs w:val="0"/>
         </w:rPr>
-        <w:t>Daria Sukonnova</w:t>
-      </w:r>
+        <w:t xml:space="preserve">Daria </w:t>
+      </w:r>
+      <w:proofErr w:type="spellStart"/>
+      <w:r>
+        <w:rPr>
+          <w:b/>
+          <w:bCs/>
+          <w:i w:val="0"/>
+          <w:iCs w:val="0"/>
+        </w:rPr>
+        <w:t>Sukonnova</w:t>
+      </w:r>
+      <w:proofErr w:type="spellEnd"/>
     </w:p>
     <w:p>
       <w:pPr>
@@ -11334,7 +11604,23 @@
           <w:i w:val="0"/>
           <w:iCs w:val="0"/>
         </w:rPr>
-        <w:t>I really enjoyed working with everybody in this team. All members of my group are very understanding and friendly people who are easy to negotiate with. There were no problems with setting time for conferences, despite the fact that we live in different time zones. I also think that our group did a great job using the Github. Due to the good organization, it was easy to distribute the work among the team members.</w:t>
+        <w:t xml:space="preserve">I really enjoyed working with everybody in this team. All members of my group are very understanding and friendly people who are easy to negotiate with. There were no problems with setting time for conferences, despite the fact that we live in different time zones. I also think that our group did a great job using the </w:t>
+      </w:r>
+      <w:proofErr w:type="spellStart"/>
+      <w:r>
+        <w:rPr>
+          <w:i w:val="0"/>
+          <w:iCs w:val="0"/>
+        </w:rPr>
+        <w:t>Github</w:t>
+      </w:r>
+      <w:proofErr w:type="spellEnd"/>
+      <w:r>
+        <w:rPr>
+          <w:i w:val="0"/>
+          <w:iCs w:val="0"/>
+        </w:rPr>
+        <w:t>. Due to the good organization, it was easy to distribute the work among the team members.</w:t>
       </w:r>
     </w:p>
     <w:p>
@@ -11517,7 +11803,15 @@
         <w:jc w:val="both"/>
       </w:pPr>
       <w:r>
-        <w:t>I have enjoyed working with my team and hope to work with them again in the future and catch up for a drink one of these days. I wish them al the best with their studies and careers.</w:t>
+        <w:t xml:space="preserve">I have enjoyed working with my team and hope to work with them again in the future and catch up for a drink one of these days. I wish them </w:t>
+      </w:r>
+      <w:proofErr w:type="spellStart"/>
+      <w:r>
+        <w:t>al</w:t>
+      </w:r>
+      <w:proofErr w:type="spellEnd"/>
+      <w:r>
+        <w:t xml:space="preserve"> the best with their studies and careers.</w:t>
       </w:r>
     </w:p>
     <w:p>
@@ -12025,8 +12319,17 @@
           <w:i/>
           <w:iCs/>
         </w:rPr>
-        <w:t>10 of the Most Innovative Chatbots on the Web | WordStream</w:t>
-      </w:r>
+        <w:t xml:space="preserve">10 of the Most Innovative Chatbots on the Web | </w:t>
+      </w:r>
+      <w:proofErr w:type="spellStart"/>
+      <w:r>
+        <w:rPr>
+          <w:i/>
+          <w:iCs/>
+        </w:rPr>
+        <w:t>WordStream</w:t>
+      </w:r>
+      <w:proofErr w:type="spellEnd"/>
       <w:r>
         <w:t xml:space="preserve"> (no date). Available at: </w:t>
       </w:r>
@@ -12202,8 +12505,17 @@
           <w:i/>
           <w:iCs/>
         </w:rPr>
-        <w:t>Free online creativity test - TestMyCreativity</w:t>
-      </w:r>
+        <w:t xml:space="preserve">Free online creativity test - </w:t>
+      </w:r>
+      <w:proofErr w:type="spellStart"/>
+      <w:r>
+        <w:rPr>
+          <w:i/>
+          <w:iCs/>
+        </w:rPr>
+        <w:t>TestMyCreativity</w:t>
+      </w:r>
+      <w:proofErr w:type="spellEnd"/>
       <w:r>
         <w:t xml:space="preserve"> (no date). Available at: </w:t>
       </w:r>
@@ -12221,6 +12533,7 @@
     </w:p>
     <w:p/>
     <w:p>
+      <w:proofErr w:type="spellStart"/>
       <w:r>
         <w:rPr>
           <w:i/>
@@ -12228,6 +12541,7 @@
         </w:rPr>
         <w:t>hyperCODEmia</w:t>
       </w:r>
+      <w:proofErr w:type="spellEnd"/>
       <w:r>
         <w:t xml:space="preserve"> (no date) </w:t>
       </w:r>
@@ -12261,8 +12575,17 @@
           <w:i/>
           <w:iCs/>
         </w:rPr>
-        <w:t>Image of the Day: ButterflyNet</w:t>
-      </w:r>
+        <w:t xml:space="preserve">Image of the Day: </w:t>
+      </w:r>
+      <w:proofErr w:type="spellStart"/>
+      <w:r>
+        <w:rPr>
+          <w:i/>
+          <w:iCs/>
+        </w:rPr>
+        <w:t>ButterflyNet</w:t>
+      </w:r>
+      <w:proofErr w:type="spellEnd"/>
       <w:r>
         <w:t xml:space="preserve"> (no date) </w:t>
       </w:r>
@@ -12314,8 +12637,13 @@
     </w:p>
     <w:p/>
     <w:p>
-      <w:r>
-        <w:t xml:space="preserve">Kharkovyna, O. (2019) </w:t>
+      <w:proofErr w:type="spellStart"/>
+      <w:r>
+        <w:t>Kharkovyna</w:t>
+      </w:r>
+      <w:proofErr w:type="spellEnd"/>
+      <w:r>
+        <w:t xml:space="preserve">, O. (2019) </w:t>
       </w:r>
       <w:r>
         <w:rPr>
@@ -12373,7 +12701,15 @@
         <w:t>Archives of Pathology &amp; Laboratory Medicine</w:t>
       </w:r>
       <w:r>
-        <w:t xml:space="preserve">, 143(7), pp. 859–868. doi: </w:t>
+        <w:t xml:space="preserve">, 143(7), pp. 859–868. </w:t>
+      </w:r>
+      <w:proofErr w:type="spellStart"/>
+      <w:r>
+        <w:t>doi</w:t>
+      </w:r>
+      <w:proofErr w:type="spellEnd"/>
+      <w:r>
+        <w:t xml:space="preserve">: </w:t>
       </w:r>
       <w:hyperlink r:id="rId37" w:history="1">
         <w:r>
@@ -12537,8 +12873,13 @@
           <w:rStyle w:val="Hyperlink"/>
         </w:rPr>
       </w:pPr>
-      <w:r>
-        <w:t xml:space="preserve">Sidoruk. Cognitive Functions [Online]. Available at: </w:t>
+      <w:proofErr w:type="spellStart"/>
+      <w:r>
+        <w:t>Sidoruk</w:t>
+      </w:r>
+      <w:proofErr w:type="spellEnd"/>
+      <w:r>
+        <w:t xml:space="preserve">. Cognitive Functions [Online]. Available at: </w:t>
       </w:r>
       <w:hyperlink r:id="rId43" w:history="1">
         <w:r>
@@ -12724,6 +13065,7 @@
       <w:r>
         <w:t xml:space="preserve"> (no date) </w:t>
       </w:r>
+      <w:proofErr w:type="spellStart"/>
       <w:r>
         <w:rPr>
           <w:i/>
@@ -12731,6 +13073,7 @@
         </w:rPr>
         <w:t>SearchSecurity</w:t>
       </w:r>
+      <w:proofErr w:type="spellEnd"/>
       <w:r>
         <w:t xml:space="preserve">. Available at: </w:t>
       </w:r>
@@ -12806,6 +13149,7 @@
       <w:r>
         <w:t xml:space="preserve"> (2017) </w:t>
       </w:r>
+      <w:proofErr w:type="spellStart"/>
       <w:r>
         <w:rPr>
           <w:i/>
@@ -12813,6 +13157,7 @@
         </w:rPr>
         <w:t>InformED</w:t>
       </w:r>
+      <w:proofErr w:type="spellEnd"/>
       <w:r>
         <w:t xml:space="preserve">. Available at: </w:t>
       </w:r>
@@ -19999,6 +20344,7 @@
   </w:font>
   <w:font w:name="Century Gothic">
     <w:altName w:val="Century Gothic"/>
+    <w:panose1 w:val="020B0502020202020204"/>
     <w:charset w:val="00"/>
     <w:family w:val="swiss"/>
     <w:pitch w:val="variable"/>
@@ -20058,6 +20404,7 @@
   <w:rsids>
     <w:rsidRoot w:val="00CE3DB4"/>
     <w:rsid w:val="00042CC6"/>
+    <w:rsid w:val="00095E1F"/>
     <w:rsid w:val="00186D7E"/>
     <w:rsid w:val="002A1923"/>
     <w:rsid w:val="003447C5"/>
@@ -20802,7 +21149,7 @@
 </file>
 
 <file path=customXml/itemProps1.xml><?xml version="1.0" encoding="utf-8"?>
-<ds:datastoreItem xmlns:ds="http://schemas.openxmlformats.org/officeDocument/2006/customXml" ds:itemID="{3486F795-1506-452E-8CB8-1666717DA946}">
+<ds:datastoreItem xmlns:ds="http://schemas.openxmlformats.org/officeDocument/2006/customXml" ds:itemID="{AC2AD298-3777-4082-9E2E-A91FDFC32907}">
   <ds:schemaRefs>
     <ds:schemaRef ds:uri="http://schemas.openxmlformats.org/officeDocument/2006/bibliography"/>
   </ds:schemaRefs>

</xml_diff>

<commit_message>
Final Version for Upload
</commit_message>
<xml_diff>
--- a/Assignment 2 Draft.docx
+++ b/Assignment 2 Draft.docx
@@ -526,6 +526,8 @@
             <w:t>Contents</w:t>
           </w:r>
         </w:p>
+        <w:bookmarkStart w:id="0" w:name="_GoBack"/>
+        <w:bookmarkEnd w:id="0"/>
         <w:p>
           <w:pPr>
             <w:pStyle w:val="TOC1"/>
@@ -547,7 +549,7 @@
           <w:r>
             <w:fldChar w:fldCharType="separate"/>
           </w:r>
-          <w:hyperlink w:anchor="_Toc29736225" w:history="1">
+          <w:hyperlink w:anchor="_Toc29744503" w:history="1">
             <w:r>
               <w:rPr>
                 <w:rStyle w:val="Hyperlink"/>
@@ -574,7 +576,7 @@
                 <w:noProof/>
                 <w:webHidden/>
               </w:rPr>
-              <w:instrText xml:space="preserve"> PAGEREF _Toc29736225 \h </w:instrText>
+              <w:instrText xml:space="preserve"> PAGEREF _Toc29744503 \h </w:instrText>
             </w:r>
             <w:r>
               <w:rPr>
@@ -617,7 +619,7 @@
               <w:lang w:eastAsia="en-AU"/>
             </w:rPr>
           </w:pPr>
-          <w:hyperlink w:anchor="_Toc29736226" w:history="1">
+          <w:hyperlink w:anchor="_Toc29744504" w:history="1">
             <w:r>
               <w:rPr>
                 <w:rStyle w:val="Hyperlink"/>
@@ -644,7 +646,7 @@
                 <w:noProof/>
                 <w:webHidden/>
               </w:rPr>
-              <w:instrText xml:space="preserve"> PAGEREF _Toc29736226 \h </w:instrText>
+              <w:instrText xml:space="preserve"> PAGEREF _Toc29744504 \h </w:instrText>
             </w:r>
             <w:r>
               <w:rPr>
@@ -687,7 +689,7 @@
               <w:lang w:eastAsia="en-AU"/>
             </w:rPr>
           </w:pPr>
-          <w:hyperlink w:anchor="_Toc29736227" w:history="1">
+          <w:hyperlink w:anchor="_Toc29744505" w:history="1">
             <w:r>
               <w:rPr>
                 <w:rStyle w:val="Hyperlink"/>
@@ -714,7 +716,7 @@
                 <w:noProof/>
                 <w:webHidden/>
               </w:rPr>
-              <w:instrText xml:space="preserve"> PAGEREF _Toc29736227 \h </w:instrText>
+              <w:instrText xml:space="preserve"> PAGEREF _Toc29744505 \h </w:instrText>
             </w:r>
             <w:r>
               <w:rPr>
@@ -757,7 +759,7 @@
               <w:lang w:eastAsia="en-AU"/>
             </w:rPr>
           </w:pPr>
-          <w:hyperlink w:anchor="_Toc29736228" w:history="1">
+          <w:hyperlink w:anchor="_Toc29744506" w:history="1">
             <w:r>
               <w:rPr>
                 <w:rStyle w:val="Hyperlink"/>
@@ -784,7 +786,7 @@
                 <w:noProof/>
                 <w:webHidden/>
               </w:rPr>
-              <w:instrText xml:space="preserve"> PAGEREF _Toc29736228 \h </w:instrText>
+              <w:instrText xml:space="preserve"> PAGEREF _Toc29744506 \h </w:instrText>
             </w:r>
             <w:r>
               <w:rPr>
@@ -827,7 +829,7 @@
               <w:lang w:eastAsia="en-AU"/>
             </w:rPr>
           </w:pPr>
-          <w:hyperlink w:anchor="_Toc29736229" w:history="1">
+          <w:hyperlink w:anchor="_Toc29744507" w:history="1">
             <w:r>
               <w:rPr>
                 <w:rStyle w:val="Hyperlink"/>
@@ -854,7 +856,7 @@
                 <w:noProof/>
                 <w:webHidden/>
               </w:rPr>
-              <w:instrText xml:space="preserve"> PAGEREF _Toc29736229 \h </w:instrText>
+              <w:instrText xml:space="preserve"> PAGEREF _Toc29744507 \h </w:instrText>
             </w:r>
             <w:r>
               <w:rPr>
@@ -897,7 +899,7 @@
               <w:lang w:eastAsia="en-AU"/>
             </w:rPr>
           </w:pPr>
-          <w:hyperlink w:anchor="_Toc29736230" w:history="1">
+          <w:hyperlink w:anchor="_Toc29744508" w:history="1">
             <w:r>
               <w:rPr>
                 <w:rStyle w:val="Hyperlink"/>
@@ -924,7 +926,7 @@
                 <w:noProof/>
                 <w:webHidden/>
               </w:rPr>
-              <w:instrText xml:space="preserve"> PAGEREF _Toc29736230 \h </w:instrText>
+              <w:instrText xml:space="preserve"> PAGEREF _Toc29744508 \h </w:instrText>
             </w:r>
             <w:r>
               <w:rPr>
@@ -967,7 +969,7 @@
               <w:lang w:eastAsia="en-AU"/>
             </w:rPr>
           </w:pPr>
-          <w:hyperlink w:anchor="_Toc29736231" w:history="1">
+          <w:hyperlink w:anchor="_Toc29744509" w:history="1">
             <w:r>
               <w:rPr>
                 <w:rStyle w:val="Hyperlink"/>
@@ -994,7 +996,7 @@
                 <w:noProof/>
                 <w:webHidden/>
               </w:rPr>
-              <w:instrText xml:space="preserve"> PAGEREF _Toc29736231 \h </w:instrText>
+              <w:instrText xml:space="preserve"> PAGEREF _Toc29744509 \h </w:instrText>
             </w:r>
             <w:r>
               <w:rPr>
@@ -1037,7 +1039,7 @@
               <w:lang w:eastAsia="en-AU"/>
             </w:rPr>
           </w:pPr>
-          <w:hyperlink w:anchor="_Toc29736232" w:history="1">
+          <w:hyperlink w:anchor="_Toc29744510" w:history="1">
             <w:r>
               <w:rPr>
                 <w:rStyle w:val="Hyperlink"/>
@@ -1064,7 +1066,7 @@
                 <w:noProof/>
                 <w:webHidden/>
               </w:rPr>
-              <w:instrText xml:space="preserve"> PAGEREF _Toc29736232 \h </w:instrText>
+              <w:instrText xml:space="preserve"> PAGEREF _Toc29744510 \h </w:instrText>
             </w:r>
             <w:r>
               <w:rPr>
@@ -1107,7 +1109,7 @@
               <w:lang w:eastAsia="en-AU"/>
             </w:rPr>
           </w:pPr>
-          <w:hyperlink w:anchor="_Toc29736233" w:history="1">
+          <w:hyperlink w:anchor="_Toc29744511" w:history="1">
             <w:r>
               <w:rPr>
                 <w:rStyle w:val="Hyperlink"/>
@@ -1134,7 +1136,7 @@
                 <w:noProof/>
                 <w:webHidden/>
               </w:rPr>
-              <w:instrText xml:space="preserve"> PAGEREF _Toc29736233 \h </w:instrText>
+              <w:instrText xml:space="preserve"> PAGEREF _Toc29744511 \h </w:instrText>
             </w:r>
             <w:r>
               <w:rPr>
@@ -1177,7 +1179,7 @@
               <w:lang w:eastAsia="en-AU"/>
             </w:rPr>
           </w:pPr>
-          <w:hyperlink w:anchor="_Toc29736234" w:history="1">
+          <w:hyperlink w:anchor="_Toc29744512" w:history="1">
             <w:r>
               <w:rPr>
                 <w:rStyle w:val="Hyperlink"/>
@@ -1204,7 +1206,7 @@
                 <w:noProof/>
                 <w:webHidden/>
               </w:rPr>
-              <w:instrText xml:space="preserve"> PAGEREF _Toc29736234 \h </w:instrText>
+              <w:instrText xml:space="preserve"> PAGEREF _Toc29744512 \h </w:instrText>
             </w:r>
             <w:r>
               <w:rPr>
@@ -1247,7 +1249,7 @@
               <w:lang w:eastAsia="en-AU"/>
             </w:rPr>
           </w:pPr>
-          <w:hyperlink w:anchor="_Toc29736235" w:history="1">
+          <w:hyperlink w:anchor="_Toc29744513" w:history="1">
             <w:r>
               <w:rPr>
                 <w:rStyle w:val="Hyperlink"/>
@@ -1274,7 +1276,7 @@
                 <w:noProof/>
                 <w:webHidden/>
               </w:rPr>
-              <w:instrText xml:space="preserve"> PAGEREF _Toc29736235 \h </w:instrText>
+              <w:instrText xml:space="preserve"> PAGEREF _Toc29744513 \h </w:instrText>
             </w:r>
             <w:r>
               <w:rPr>
@@ -1317,7 +1319,7 @@
               <w:lang w:eastAsia="en-AU"/>
             </w:rPr>
           </w:pPr>
-          <w:hyperlink w:anchor="_Toc29736236" w:history="1">
+          <w:hyperlink w:anchor="_Toc29744514" w:history="1">
             <w:r>
               <w:rPr>
                 <w:rStyle w:val="Hyperlink"/>
@@ -1344,7 +1346,7 @@
                 <w:noProof/>
                 <w:webHidden/>
               </w:rPr>
-              <w:instrText xml:space="preserve"> PAGEREF _Toc29736236 \h </w:instrText>
+              <w:instrText xml:space="preserve"> PAGEREF _Toc29744514 \h </w:instrText>
             </w:r>
             <w:r>
               <w:rPr>
@@ -1387,7 +1389,7 @@
               <w:lang w:eastAsia="en-AU"/>
             </w:rPr>
           </w:pPr>
-          <w:hyperlink w:anchor="_Toc29736237" w:history="1">
+          <w:hyperlink w:anchor="_Toc29744515" w:history="1">
             <w:r>
               <w:rPr>
                 <w:rStyle w:val="Hyperlink"/>
@@ -1414,7 +1416,7 @@
                 <w:noProof/>
                 <w:webHidden/>
               </w:rPr>
-              <w:instrText xml:space="preserve"> PAGEREF _Toc29736237 \h </w:instrText>
+              <w:instrText xml:space="preserve"> PAGEREF _Toc29744515 \h </w:instrText>
             </w:r>
             <w:r>
               <w:rPr>
@@ -1457,7 +1459,7 @@
               <w:lang w:eastAsia="en-AU"/>
             </w:rPr>
           </w:pPr>
-          <w:hyperlink w:anchor="_Toc29736238" w:history="1">
+          <w:hyperlink w:anchor="_Toc29744516" w:history="1">
             <w:r>
               <w:rPr>
                 <w:rStyle w:val="Hyperlink"/>
@@ -1484,7 +1486,7 @@
                 <w:noProof/>
                 <w:webHidden/>
               </w:rPr>
-              <w:instrText xml:space="preserve"> PAGEREF _Toc29736238 \h </w:instrText>
+              <w:instrText xml:space="preserve"> PAGEREF _Toc29744516 \h </w:instrText>
             </w:r>
             <w:r>
               <w:rPr>
@@ -1527,7 +1529,7 @@
               <w:lang w:eastAsia="en-AU"/>
             </w:rPr>
           </w:pPr>
-          <w:hyperlink w:anchor="_Toc29736239" w:history="1">
+          <w:hyperlink w:anchor="_Toc29744517" w:history="1">
             <w:r>
               <w:rPr>
                 <w:rStyle w:val="Hyperlink"/>
@@ -1554,7 +1556,7 @@
                 <w:noProof/>
                 <w:webHidden/>
               </w:rPr>
-              <w:instrText xml:space="preserve"> PAGEREF _Toc29736239 \h </w:instrText>
+              <w:instrText xml:space="preserve"> PAGEREF _Toc29744517 \h </w:instrText>
             </w:r>
             <w:r>
               <w:rPr>
@@ -1597,7 +1599,7 @@
               <w:lang w:eastAsia="en-AU"/>
             </w:rPr>
           </w:pPr>
-          <w:hyperlink w:anchor="_Toc29736240" w:history="1">
+          <w:hyperlink w:anchor="_Toc29744518" w:history="1">
             <w:r>
               <w:rPr>
                 <w:rStyle w:val="Hyperlink"/>
@@ -1624,7 +1626,7 @@
                 <w:noProof/>
                 <w:webHidden/>
               </w:rPr>
-              <w:instrText xml:space="preserve"> PAGEREF _Toc29736240 \h </w:instrText>
+              <w:instrText xml:space="preserve"> PAGEREF _Toc29744518 \h </w:instrText>
             </w:r>
             <w:r>
               <w:rPr>
@@ -1667,7 +1669,7 @@
               <w:lang w:eastAsia="en-AU"/>
             </w:rPr>
           </w:pPr>
-          <w:hyperlink w:anchor="_Toc29736241" w:history="1">
+          <w:hyperlink w:anchor="_Toc29744519" w:history="1">
             <w:r>
               <w:rPr>
                 <w:rStyle w:val="Hyperlink"/>
@@ -1694,7 +1696,7 @@
                 <w:noProof/>
                 <w:webHidden/>
               </w:rPr>
-              <w:instrText xml:space="preserve"> PAGEREF _Toc29736241 \h </w:instrText>
+              <w:instrText xml:space="preserve"> PAGEREF _Toc29744519 \h </w:instrText>
             </w:r>
             <w:r>
               <w:rPr>
@@ -1714,7 +1716,7 @@
                 <w:noProof/>
                 <w:webHidden/>
               </w:rPr>
-              <w:t>34</w:t>
+              <w:t>35</w:t>
             </w:r>
             <w:r>
               <w:rPr>
@@ -1737,7 +1739,7 @@
               <w:lang w:eastAsia="en-AU"/>
             </w:rPr>
           </w:pPr>
-          <w:hyperlink w:anchor="_Toc29736242" w:history="1">
+          <w:hyperlink w:anchor="_Toc29744520" w:history="1">
             <w:r>
               <w:rPr>
                 <w:rStyle w:val="Hyperlink"/>
@@ -1764,7 +1766,7 @@
                 <w:noProof/>
                 <w:webHidden/>
               </w:rPr>
-              <w:instrText xml:space="preserve"> PAGEREF _Toc29736242 \h </w:instrText>
+              <w:instrText xml:space="preserve"> PAGEREF _Toc29744520 \h </w:instrText>
             </w:r>
             <w:r>
               <w:rPr>
@@ -1784,7 +1786,7 @@
                 <w:noProof/>
                 <w:webHidden/>
               </w:rPr>
-              <w:t>37</w:t>
+              <w:t>38</w:t>
             </w:r>
             <w:r>
               <w:rPr>
@@ -1832,12 +1834,12 @@
       <w:pPr>
         <w:pStyle w:val="Heading1"/>
       </w:pPr>
-      <w:bookmarkStart w:id="0" w:name="_Toc29736225"/>
+      <w:bookmarkStart w:id="1" w:name="_Toc29744503"/>
       <w:r>
         <w:lastRenderedPageBreak/>
         <w:t>Introduction</w:t>
       </w:r>
-      <w:bookmarkEnd w:id="0"/>
+      <w:bookmarkEnd w:id="1"/>
       <w:r>
         <w:t xml:space="preserve"> </w:t>
       </w:r>
@@ -1874,22 +1876,22 @@
       <w:pPr>
         <w:pStyle w:val="Heading1"/>
       </w:pPr>
-      <w:bookmarkStart w:id="1" w:name="_Toc29736226"/>
+      <w:bookmarkStart w:id="2" w:name="_Toc29744504"/>
       <w:r>
         <w:t>Team Profile</w:t>
       </w:r>
-      <w:bookmarkEnd w:id="1"/>
+      <w:bookmarkEnd w:id="2"/>
     </w:p>
     <w:p/>
     <w:p>
       <w:pPr>
         <w:pStyle w:val="Heading2"/>
       </w:pPr>
-      <w:bookmarkStart w:id="2" w:name="_Toc29736227"/>
+      <w:bookmarkStart w:id="3" w:name="_Toc29744505"/>
       <w:r>
         <w:t>Team Name</w:t>
       </w:r>
-      <w:bookmarkEnd w:id="2"/>
+      <w:bookmarkEnd w:id="3"/>
     </w:p>
     <w:p>
       <w:pPr>
@@ -1916,11 +1918,11 @@
       <w:pPr>
         <w:pStyle w:val="Heading2"/>
       </w:pPr>
-      <w:bookmarkStart w:id="3" w:name="_Toc29736228"/>
+      <w:bookmarkStart w:id="4" w:name="_Toc29744506"/>
       <w:r>
         <w:t>Personal Information</w:t>
       </w:r>
-      <w:bookmarkEnd w:id="3"/>
+      <w:bookmarkEnd w:id="4"/>
     </w:p>
     <w:p>
       <w:pPr>
@@ -1959,7 +1961,15 @@
       </w:r>
       <w:proofErr w:type="spellEnd"/>
       <w:r>
-        <w:t xml:space="preserve"> Knob, with our twelve year old ginger rescue cat called "Pumpkin", who shares by birthday day and month. I enjoy reading, mainly sci fi fiction, cooking and a spot of gardening. Currently self employed as a technology consultant to the hospitality and tourism sector, </w:t>
+        <w:t xml:space="preserve"> Knob, with our </w:t>
+      </w:r>
+      <w:proofErr w:type="gramStart"/>
+      <w:r>
+        <w:t>twelve year old</w:t>
+      </w:r>
+      <w:proofErr w:type="gramEnd"/>
+      <w:r>
+        <w:t xml:space="preserve"> ginger rescue cat called "Pumpkin", who shares by birthday day and month. I enjoy reading, mainly sci fi fiction, cooking and a spot of gardening. Currently self employed as a technology consultant to the hospitality and tourism sector, </w:t>
       </w:r>
       <w:r>
         <w:t>having</w:t>
@@ -2013,7 +2023,23 @@
       </w:r>
       <w:proofErr w:type="spellEnd"/>
       <w:r>
-        <w:t>, my RMIT student number is S3812576 and I am a member of the G6 Internet Explorers Team. I was born in the Russian city named Khabarovsk but then we moved to the Northern capital of Russia - St. Petersburg. I enjoy doing many things such as playing the piano or drawing. My biggest passion is reading books of any genre. My dream is to become an Artificial Intelligence Engineer. I find writing code quite enjoyable. My first program was a primitive game on Unity which was created with a tutorial. Since that time I really like solve code challenges on Python. Hope that in the near future I will develop the necessary skills to achieve my goal.</w:t>
+        <w:t xml:space="preserve">, my RMIT student number is S3812576 and I am a member of the G6 Internet Explorers Team. I was born in the Russian city named Khabarovsk but then we moved to the Northern capital of Russia - St. Petersburg. I enjoy doing many things such as playing the piano or drawing. My biggest passion is reading books of any genre. My dream is to become an Artificial Intelligence Engineer. I find writing code quite enjoyable. My first program was a primitive game on Unity which was created with a tutorial. Since that </w:t>
+      </w:r>
+      <w:proofErr w:type="gramStart"/>
+      <w:r>
+        <w:t>time</w:t>
+      </w:r>
+      <w:proofErr w:type="gramEnd"/>
+      <w:r>
+        <w:t xml:space="preserve"> I really like solve code challenges on Python. Hope that </w:t>
+      </w:r>
+      <w:proofErr w:type="gramStart"/>
+      <w:r>
+        <w:t>in the near future</w:t>
+      </w:r>
+      <w:proofErr w:type="gramEnd"/>
+      <w:r>
+        <w:t xml:space="preserve"> I will develop the necessary skills to achieve my goal.</w:t>
       </w:r>
     </w:p>
     <w:p>
@@ -2029,35 +2055,32 @@
         <w:jc w:val="both"/>
       </w:pPr>
       <w:r>
-        <w:t xml:space="preserve">My name is Jeremy Naupay my RMIT student number is S3831039 and I am a member of the G6 Internet Explorers Team. I have grown up in the Sydney area since the day I was born. I love using my spare time to play around with different operating systems and brushing up on knowledge base. I have worked in I.T for over 2 years now as an IT Support Officer and looking forwards to be an Chief Information Officer in the future. Sometimes </w:t>
+        <w:t xml:space="preserve">My name is Jeremy Naupay my RMIT student number is S3831039 and I am a member of the G6 Internet Explorers Team. I have grown up in the Sydney area since the day I was born. I love using my spare time to play around with different operating systems and brushing up on knowledge base. I have worked in I.T for over 2 years now as an IT Support Officer and looking forwards to be </w:t>
+      </w:r>
+      <w:r>
+        <w:t>a</w:t>
+      </w:r>
+      <w:r>
+        <w:t xml:space="preserve"> Chief Information Officer in the future. Sometimes </w:t>
+      </w:r>
+      <w:r>
+        <w:t>I</w:t>
+      </w:r>
+      <w:r>
+        <w:t xml:space="preserve"> do love to plan our model train sets as a hobby, but </w:t>
+      </w:r>
+      <w:r>
+        <w:t>I</w:t>
+      </w:r>
+      <w:r>
+        <w:t xml:space="preserve"> also enjo</w:t>
+      </w:r>
+      <w:r>
+        <w:t xml:space="preserve">y playing video games and </w:t>
       </w:r>
       <w:proofErr w:type="spellStart"/>
       <w:r>
-        <w:t>i</w:t>
-      </w:r>
-      <w:proofErr w:type="spellEnd"/>
-      <w:r>
-        <w:t xml:space="preserve"> do love to plan our model train sets as a hobby, but </w:t>
-      </w:r>
-      <w:proofErr w:type="spellStart"/>
-      <w:r>
-        <w:t>i</w:t>
-      </w:r>
-      <w:proofErr w:type="spellEnd"/>
-      <w:r>
-        <w:t xml:space="preserve"> also enjo</w:t>
-      </w:r>
-      <w:r>
-        <w:t xml:space="preserve">y playing video games and </w:t>
-      </w:r>
-      <w:proofErr w:type="spellStart"/>
-      <w:r>
-        <w:t>moddi</w:t>
-      </w:r>
-      <w:bookmarkStart w:id="4" w:name="_GoBack"/>
-      <w:bookmarkEnd w:id="4"/>
-      <w:r>
-        <w:t>ng</w:t>
+        <w:t>modding</w:t>
       </w:r>
       <w:proofErr w:type="spellEnd"/>
       <w:r>
@@ -2077,14 +2100,17 @@
         <w:jc w:val="both"/>
       </w:pPr>
       <w:r>
+        <w:t xml:space="preserve">My name is Shane Thacker, and my current home is Toowoomba Queensland. My RMIT student number is s3827970 and </w:t>
+      </w:r>
+      <w:r>
+        <w:t xml:space="preserve">I am a member of the G6 Internet Explorers Team. </w:t>
+      </w:r>
+      <w:r>
+        <w:t xml:space="preserve">Born in Adelaide, I moved to Queensland when I was eighteen, where I got a </w:t>
+      </w:r>
+      <w:r>
         <w:lastRenderedPageBreak/>
-        <w:t xml:space="preserve">My name is Shane Thacker, and my current home is Toowoomba Queensland. My RMIT student number is s3827970 and </w:t>
-      </w:r>
-      <w:r>
-        <w:t xml:space="preserve">I am a member of the G6 Internet Explorers Team. </w:t>
-      </w:r>
-      <w:r>
-        <w:t>Born in Adelaide, I moved to Queensland when I was eighteen, where I got a job in the furniture industry. By twenty, I was going back and forth to Indonesia to train the suppliers on how to sand, prepare, upholster, assemble, glaze and upholster furniture for the Australian company I was working for. At twenty-one, I made the permanent move to Indonesia working for that company then eventually by the time I was twenty-two started my own teak outdoor furniture company. After the 2008 global crisis wiped out my customers, then me off the map, I worked for a European company managing their properties in Indonesia. When those properties were sold off in 2015, I joined an international school and became the school director.</w:t>
+        <w:t>job in the furniture industry. By twenty, I was going back and forth to Indonesia to train the suppliers on how to sand, prepare, upholster, assemble, glaze and upholster furniture for the Australian company I was working for. At twenty-one, I made the permanent move to Indonesia working for that company then eventually by the time I was twenty-two started my own teak outdoor furniture company. After the 2008 global crisis wiped out my customers, then me off the map, I worked for a European company managing their properties in Indonesia. When those properties were sold off in 2015, I joined an international school and became the school director.</w:t>
       </w:r>
     </w:p>
     <w:p>
@@ -2133,7 +2159,7 @@
       <w:pPr>
         <w:pStyle w:val="Heading2"/>
       </w:pPr>
-      <w:bookmarkStart w:id="5" w:name="_Toc29736229"/>
+      <w:bookmarkStart w:id="5" w:name="_Toc29744507"/>
       <w:r>
         <w:lastRenderedPageBreak/>
         <w:t>Team Profile</w:t>
@@ -4220,7 +4246,7 @@
             <w:pPr>
               <w:pStyle w:val="Heading4"/>
             </w:pPr>
-            <w:bookmarkStart w:id="10" w:name="_Hlk29116561"/>
+            <w:bookmarkStart w:id="14" w:name="_Hlk29116561"/>
             <w:r>
               <w:t>How can these types communicate effectively with each other?</w:t>
             </w:r>
@@ -4494,7 +4520,7 @@
           </w:p>
         </w:tc>
       </w:tr>
-      <w:bookmarkEnd w:id="10"/>
+      <w:bookmarkEnd w:id="14"/>
     </w:tbl>
     <w:p>
       <w:pPr>
@@ -4539,7 +4565,7 @@
             <w:pPr>
               <w:pStyle w:val="Heading4"/>
             </w:pPr>
-            <w:bookmarkStart w:id="11" w:name="_Hlk29118372"/>
+            <w:bookmarkStart w:id="15" w:name="_Hlk29118372"/>
             <w:r>
               <w:t>How can these types build trust?</w:t>
             </w:r>
@@ -4832,7 +4858,7 @@
           </w:p>
         </w:tc>
       </w:tr>
-      <w:bookmarkEnd w:id="11"/>
+      <w:bookmarkEnd w:id="15"/>
     </w:tbl>
     <w:p>
       <w:pPr>
@@ -4877,7 +4903,7 @@
             <w:pPr>
               <w:pStyle w:val="Heading4"/>
             </w:pPr>
-            <w:bookmarkStart w:id="12" w:name="_Hlk29119769"/>
+            <w:bookmarkStart w:id="16" w:name="_Hlk29119769"/>
             <w:r>
               <w:lastRenderedPageBreak/>
               <w:t>How can these types resolve conflicts?</w:t>
@@ -5148,7 +5174,7 @@
           </w:p>
         </w:tc>
       </w:tr>
-      <w:bookmarkEnd w:id="12"/>
+      <w:bookmarkEnd w:id="16"/>
     </w:tbl>
     <w:p>
       <w:pPr>
@@ -5186,7 +5212,7 @@
             <w:pPr>
               <w:pStyle w:val="Heading4"/>
             </w:pPr>
-            <w:bookmarkStart w:id="13" w:name="_Hlk29122830"/>
+            <w:bookmarkStart w:id="17" w:name="_Hlk29122830"/>
             <w:r>
               <w:t>How can these types work together?</w:t>
             </w:r>
@@ -5476,7 +5502,7 @@
           </w:p>
         </w:tc>
       </w:tr>
-      <w:bookmarkEnd w:id="13"/>
+      <w:bookmarkEnd w:id="17"/>
     </w:tbl>
     <w:p>
       <w:pPr>
@@ -5675,7 +5701,6 @@
                 <w:b/>
                 <w:bCs/>
               </w:rPr>
-              <w:lastRenderedPageBreak/>
               <w:t>INFP&amp;ENFP (Daria, Brian):</w:t>
             </w:r>
           </w:p>
@@ -5725,6 +5750,7 @@
                 <w:b/>
                 <w:bCs/>
               </w:rPr>
+              <w:lastRenderedPageBreak/>
               <w:t>INFP&amp;ESTJ (Daria, Shane):</w:t>
             </w:r>
           </w:p>
@@ -5943,7 +5969,6 @@
         <w:pStyle w:val="Heading4"/>
       </w:pPr>
       <w:r>
-        <w:lastRenderedPageBreak/>
         <w:t>Other tests result</w:t>
       </w:r>
       <w:r>
@@ -6027,7 +6052,11 @@
         <w:jc w:val="both"/>
       </w:pPr>
       <w:r>
-        <w:t>This test evaluates creativity. Working in a group on a project often requires a creative approach, so such tests can be useful in determining the strengths and weaknesses of a person. One of the strongest Brian’s creativity features is connection which means the ability to make connections between things that don't initially have an apparent connection. This feature will help to solve problems arising in the work on the project in an unusual way.</w:t>
+        <w:t xml:space="preserve">This test evaluates creativity. Working in a group on a project often requires a creative approach, so such tests can be useful in determining the strengths and weaknesses of a person. One of the strongest Brian’s creativity features is connection which means </w:t>
+      </w:r>
+      <w:r>
+        <w:lastRenderedPageBreak/>
+        <w:t>the ability to make connections between things that don't initially have an apparent connection. This feature will help to solve problems arising in the work on the project in an unusual way.</w:t>
       </w:r>
     </w:p>
     <w:p>
@@ -6133,7 +6162,6 @@
         <w:pStyle w:val="Heading5"/>
       </w:pPr>
       <w:r>
-        <w:lastRenderedPageBreak/>
         <w:t>Shane’s test result:</w:t>
       </w:r>
     </w:p>
@@ -6313,11 +6341,12 @@
       <w:pPr>
         <w:pStyle w:val="Heading2"/>
       </w:pPr>
-      <w:bookmarkStart w:id="14" w:name="_Toc29736230"/>
-      <w:r>
+      <w:bookmarkStart w:id="18" w:name="_Toc29744508"/>
+      <w:r>
+        <w:lastRenderedPageBreak/>
         <w:t>Ideal Jobs</w:t>
       </w:r>
-      <w:bookmarkEnd w:id="14"/>
+      <w:bookmarkEnd w:id="18"/>
     </w:p>
     <w:p>
       <w:pPr>
@@ -6327,7 +6356,15 @@
         <w:t xml:space="preserve">In this section </w:t>
       </w:r>
       <w:r>
-        <w:t xml:space="preserve">we compare and contrast our ‘Ideal Job’ seeking common elements and exploring what differentiates one position from another. </w:t>
+        <w:t xml:space="preserve">we </w:t>
+      </w:r>
+      <w:proofErr w:type="gramStart"/>
+      <w:r>
+        <w:t>compare and contrast</w:t>
+      </w:r>
+      <w:proofErr w:type="gramEnd"/>
+      <w:r>
+        <w:t xml:space="preserve"> our ‘Ideal Job’ seeking common elements and exploring what differentiates one position from another. </w:t>
       </w:r>
     </w:p>
     <w:p>
@@ -6581,7 +6618,6 @@
                 <w:bCs/>
                 <w:color w:val="C00000"/>
               </w:rPr>
-              <w:lastRenderedPageBreak/>
               <w:t>Ability to analyse, model and interpret data.</w:t>
             </w:r>
           </w:p>
@@ -6629,7 +6665,6 @@
                 <w:bCs/>
                 <w:color w:val="FFC000"/>
               </w:rPr>
-              <w:lastRenderedPageBreak/>
               <w:t>Degree or better in A technical discipline.</w:t>
             </w:r>
           </w:p>
@@ -6653,7 +6688,7 @@
                 <w:color w:val="7030A0"/>
               </w:rPr>
             </w:pPr>
-            <w:bookmarkStart w:id="15" w:name="_Hlk29733604"/>
+            <w:bookmarkStart w:id="19" w:name="_Hlk29733604"/>
             <w:r>
               <w:rPr>
                 <w:b/>
@@ -6663,7 +6698,7 @@
               <w:t>Statistics Fundamentals</w:t>
             </w:r>
           </w:p>
-          <w:bookmarkEnd w:id="15"/>
+          <w:bookmarkEnd w:id="19"/>
           <w:p/>
           <w:p>
             <w:r>
@@ -6673,7 +6708,6 @@
           <w:p/>
           <w:p>
             <w:r>
-              <w:lastRenderedPageBreak/>
               <w:t xml:space="preserve">Specific </w:t>
             </w:r>
             <w:r>
@@ -6716,7 +6750,6 @@
           </w:tcPr>
           <w:p>
             <w:r>
-              <w:lastRenderedPageBreak/>
               <w:t>Chief Information Officer</w:t>
             </w:r>
           </w:p>
@@ -6969,6 +7002,7 @@
           <w:p/>
           <w:p>
             <w:r>
+              <w:lastRenderedPageBreak/>
               <w:t>Excellent Problem Solving</w:t>
             </w:r>
           </w:p>
@@ -7050,6 +7084,7 @@
                 <w:bCs/>
                 <w:color w:val="FFC000"/>
               </w:rPr>
+              <w:lastRenderedPageBreak/>
               <w:t>Degree or better in I.T. Discipline</w:t>
             </w:r>
           </w:p>
@@ -7067,7 +7102,7 @@
                 <w:color w:val="F73B08" w:themeColor="accent6" w:themeShade="BF"/>
               </w:rPr>
             </w:pPr>
-            <w:bookmarkStart w:id="16" w:name="_Hlk29733620"/>
+            <w:bookmarkStart w:id="20" w:name="_Hlk29733620"/>
             <w:r>
               <w:rPr>
                 <w:b/>
@@ -7077,7 +7112,7 @@
               <w:t>Business Analysis</w:t>
             </w:r>
           </w:p>
-          <w:bookmarkEnd w:id="16"/>
+          <w:bookmarkEnd w:id="20"/>
           <w:p/>
           <w:p>
             <w:r>
@@ -7113,6 +7148,7 @@
           </w:tcPr>
           <w:p>
             <w:r>
+              <w:lastRenderedPageBreak/>
               <w:t>Solutions Architect</w:t>
             </w:r>
           </w:p>
@@ -7207,7 +7243,6 @@
                 <w:bCs/>
                 <w:color w:val="92D050"/>
               </w:rPr>
-              <w:lastRenderedPageBreak/>
               <w:t>Advanced Database Management</w:t>
             </w:r>
           </w:p>
@@ -7262,7 +7297,6 @@
                 <w:bCs/>
                 <w:color w:val="FFC000"/>
               </w:rPr>
-              <w:lastRenderedPageBreak/>
               <w:t>Degree or better in I.T. Discipline</w:t>
             </w:r>
           </w:p>
@@ -7316,7 +7350,7 @@
                 <w:color w:val="0070C0"/>
               </w:rPr>
             </w:pPr>
-            <w:bookmarkStart w:id="17" w:name="_Hlk29733648"/>
+            <w:bookmarkStart w:id="21" w:name="_Hlk29733648"/>
             <w:r>
               <w:rPr>
                 <w:b/>
@@ -7336,7 +7370,7 @@
               </w:rPr>
               <w:t>Cloud Computing</w:t>
             </w:r>
-            <w:bookmarkEnd w:id="17"/>
+            <w:bookmarkEnd w:id="21"/>
             <w:r>
               <w:t xml:space="preserve"> </w:t>
             </w:r>
@@ -7445,7 +7479,15 @@
         <w:jc w:val="both"/>
       </w:pPr>
       <w:r>
-        <w:t>the positions are not so dissimilar, if the higher level technical aspects are removed.</w:t>
+        <w:t xml:space="preserve">the positions are not so dissimilar, if the </w:t>
+      </w:r>
+      <w:proofErr w:type="gramStart"/>
+      <w:r>
+        <w:t>higher level</w:t>
+      </w:r>
+      <w:proofErr w:type="gramEnd"/>
+      <w:r>
+        <w:t xml:space="preserve"> technical aspects are removed.</w:t>
       </w:r>
     </w:p>
     <w:p>
@@ -7523,6 +7565,7 @@
         <w:jc w:val="both"/>
       </w:pPr>
       <w:r>
+        <w:lastRenderedPageBreak/>
         <w:t>Workflow Management Solutions</w:t>
       </w:r>
     </w:p>
@@ -7587,12 +7630,12 @@
       <w:pPr>
         <w:pStyle w:val="Heading2"/>
       </w:pPr>
-      <w:bookmarkStart w:id="18" w:name="_Toc29736231"/>
+      <w:bookmarkStart w:id="22" w:name="_Toc29744509"/>
       <w:r>
         <w:lastRenderedPageBreak/>
         <w:t>Tools</w:t>
       </w:r>
-      <w:bookmarkEnd w:id="18"/>
+      <w:bookmarkEnd w:id="22"/>
     </w:p>
     <w:p/>
     <w:p>
@@ -7645,7 +7688,15 @@
         <w:jc w:val="both"/>
       </w:pPr>
       <w:r>
-        <w:t xml:space="preserve">The G6 Internet Explorers Team utilised Microsoft Teams available through our RMIT Office 365 account to manage online chat and communications. We also posted links to relevant videos and websites within the chat so as to provide context rather than uploading these to GitHub. Through this same platform we also trialled the use of OneNote and Microsoft planner, which we ended up not using to a great extent. Our Team meetings were held through zoom teleconferencing software which allowed us to discuss and contribute in real time as if we were in the same office. Zoom also allowed us to record the session, which allowed anyone not able to be present to catch up at a time that suited them. Zoom, while providing screen sharing capability also allowed for keyboard and mouse control to be switched to other team members during a meeting. </w:t>
+        <w:t xml:space="preserve">The G6 Internet Explorers Team utilised Microsoft Teams available through our RMIT Office 365 account to manage online chat and communications. We also posted links to relevant videos and websites within the chat </w:t>
+      </w:r>
+      <w:proofErr w:type="gramStart"/>
+      <w:r>
+        <w:t>so as to</w:t>
+      </w:r>
+      <w:proofErr w:type="gramEnd"/>
+      <w:r>
+        <w:t xml:space="preserve"> provide context rather than uploading these to GitHub. Through this same platform we also trialled the use of OneNote and Microsoft planner, which we ended up not using to a great extent. Our Team meetings were held through zoom teleconferencing software which allowed us to discuss and contribute in real time as if we were in the same office. Zoom also allowed us to record the session, which allowed anyone not able to be present to catch up at a time that suited them. Zoom, while providing screen sharing capability also allowed for keyboard and mouse control to be switched to other team members during a meeting. </w:t>
       </w:r>
     </w:p>
     <w:p>
@@ -7661,7 +7712,19 @@
         <w:t>We</w:t>
       </w:r>
       <w:r>
-        <w:t xml:space="preserve"> do not believe the audit trail on the Git repository accurately reflects our individual contributions, as decisions to create or update folders and text or upload word and excel documents were often made and actioned during our teleconference Team meetings. As such the audit trail will show the username of the person hosting the teleconference rather than the team member who created the content. Additionally, with the problem of GitHub invitations apparently being blocked within RMIT email systems and subsequent delay in providing group access it is incorrect to attribute the initial flurry of activity to any one individual</w:t>
+        <w:t xml:space="preserve"> do not believe the audit trail on the Git repository accurately reflects our individual contributions, as decisions to create or update folders and text or upload word and excel documents were often made and actioned during our </w:t>
+      </w:r>
+      <w:r>
+        <w:t xml:space="preserve">web </w:t>
+      </w:r>
+      <w:r>
+        <w:t xml:space="preserve">conference Team meetings. As such the audit trail will show the username of the person hosting the </w:t>
+      </w:r>
+      <w:r>
+        <w:t xml:space="preserve">web </w:t>
+      </w:r>
+      <w:r>
+        <w:t>conference rather than the team member who created the content. Additionally, with the problem of GitHub invitations apparently being blocked within RMIT email systems and subsequent delay in providing group access it is incorrect to attribute the initial flurry of activity to any one individual</w:t>
       </w:r>
       <w:r>
         <w:t>, as with appropriate access others would have contributed equally.</w:t>
@@ -7686,12 +7749,12 @@
       <w:pPr>
         <w:pStyle w:val="Heading2"/>
       </w:pPr>
-      <w:bookmarkStart w:id="19" w:name="_Toc29736232"/>
+      <w:bookmarkStart w:id="23" w:name="_Toc29744510"/>
       <w:r>
         <w:lastRenderedPageBreak/>
         <w:t>Industry Data</w:t>
       </w:r>
-      <w:bookmarkEnd w:id="19"/>
+      <w:bookmarkEnd w:id="23"/>
     </w:p>
     <w:p>
       <w:r>
@@ -7718,7 +7781,21 @@
         <w:rPr>
           <w:szCs w:val="22"/>
         </w:rPr>
-        <w:t>To gather accurate data for skill sets could not be truly accurate as each member chose a job advertisement from different sources and written by different companies. Government positions were more in-depth compared to private organizations. One advertisement in particular was very vague on the required skill sets required.</w:t>
+        <w:t xml:space="preserve">To gather accurate data for skill sets could not be truly accurate as each member chose a job advertisement from different sources and written by different companies. Government positions were more in-depth compared to private organizations. One advertisement </w:t>
+      </w:r>
+      <w:proofErr w:type="gramStart"/>
+      <w:r>
+        <w:rPr>
+          <w:szCs w:val="22"/>
+        </w:rPr>
+        <w:t>in particular was</w:t>
+      </w:r>
+      <w:proofErr w:type="gramEnd"/>
+      <w:r>
+        <w:rPr>
+          <w:szCs w:val="22"/>
+        </w:rPr>
+        <w:t xml:space="preserve"> very vague on the required skill sets required.</w:t>
       </w:r>
     </w:p>
     <w:p>
@@ -8082,16 +8159,21 @@
           <w:numId w:val="21"/>
         </w:numPr>
       </w:pPr>
+      <w:proofErr w:type="gramStart"/>
+      <w:r>
+        <w:t>Team Work</w:t>
+      </w:r>
+      <w:proofErr w:type="gramEnd"/>
+      <w:r>
+        <w:t xml:space="preserve"> / Collaboration</w:t>
+      </w:r>
+    </w:p>
+    <w:p>
+      <w:pPr>
+        <w:pStyle w:val="Heading5"/>
+      </w:pPr>
       <w:r>
         <w:lastRenderedPageBreak/>
-        <w:t>Team Work / Collaboration</w:t>
-      </w:r>
-    </w:p>
-    <w:p>
-      <w:pPr>
-        <w:pStyle w:val="Heading5"/>
-      </w:pPr>
-      <w:r>
         <w:t>Comments on Opinion of Original Ideal Job</w:t>
       </w:r>
     </w:p>
@@ -8106,7 +8188,21 @@
         <w:rPr>
           <w:szCs w:val="22"/>
         </w:rPr>
-        <w:t xml:space="preserve">Brian - The position of Solutions Architect has been an ambition of mine for many years and I have been fortunate to perform some of the tasks associated with the role in positions held in several companies. The particular ad referenced in my personal profile is fairly unique in that it is exactly what I wish to do, it was not chosen as an example of the kind of role I seek but the actual job I want. </w:t>
+        <w:t xml:space="preserve">Brian - The position of Solutions Architect has been an ambition of mine for many years and I have been fortunate to perform some of the tasks associated with the role in positions held in several companies. The </w:t>
+      </w:r>
+      <w:proofErr w:type="gramStart"/>
+      <w:r>
+        <w:rPr>
+          <w:szCs w:val="22"/>
+        </w:rPr>
+        <w:t>particular ad</w:t>
+      </w:r>
+      <w:proofErr w:type="gramEnd"/>
+      <w:r>
+        <w:rPr>
+          <w:szCs w:val="22"/>
+        </w:rPr>
+        <w:t xml:space="preserve"> referenced in my personal profile is fairly unique in that it is exactly what I wish to do, it was not chosen as an example of the kind of role I seek but the actual job I want. </w:t>
       </w:r>
     </w:p>
     <w:p>
@@ -8172,7 +8268,21 @@
         <w:rPr>
           <w:szCs w:val="22"/>
         </w:rPr>
-        <w:t>Shane - I would not change my dream job based on the data because my dream job would be a job doing something that I am interested in and passionate about. Perhaps if I were younger and wishing to gain experience, I would reconsider to broaden my options to open more opportunities. In my current and also my dream job, the three highest skill sets in demand that I do not have ar</w:t>
+        <w:t xml:space="preserve">Shane - I would not change my dream job based on the data because my dream job would be a job doing something that I am interested in and passionate about. Perhaps if I were younger and wishing to gain experience, I would reconsider to broaden my options to open more opportunities. In my current </w:t>
+      </w:r>
+      <w:proofErr w:type="gramStart"/>
+      <w:r>
+        <w:rPr>
+          <w:szCs w:val="22"/>
+        </w:rPr>
+        <w:t>and also</w:t>
+      </w:r>
+      <w:proofErr w:type="gramEnd"/>
+      <w:r>
+        <w:rPr>
+          <w:szCs w:val="22"/>
+        </w:rPr>
+        <w:t xml:space="preserve"> my dream job, the three highest skill sets in demand that I do not have ar</w:t>
       </w:r>
       <w:r>
         <w:rPr>
@@ -8224,12 +8334,12 @@
       <w:pPr>
         <w:pStyle w:val="Heading2"/>
       </w:pPr>
-      <w:bookmarkStart w:id="20" w:name="_Toc29736233"/>
+      <w:bookmarkStart w:id="24" w:name="_Toc29744511"/>
       <w:r>
         <w:lastRenderedPageBreak/>
         <w:t>IT Work</w:t>
       </w:r>
-      <w:bookmarkEnd w:id="20"/>
+      <w:bookmarkEnd w:id="24"/>
     </w:p>
     <w:p/>
     <w:p>
@@ -8293,7 +8403,15 @@
       </w:r>
       <w:proofErr w:type="spellEnd"/>
       <w:r>
-        <w:t xml:space="preserve"> other I.T. professionals, Clients?, Investors?, The general public.</w:t>
+        <w:t xml:space="preserve"> other I.T. professionals, </w:t>
+      </w:r>
+      <w:proofErr w:type="gramStart"/>
+      <w:r>
+        <w:t>Clients?,</w:t>
+      </w:r>
+      <w:proofErr w:type="gramEnd"/>
+      <w:r>
+        <w:t xml:space="preserve"> Investors?, The general public.</w:t>
       </w:r>
     </w:p>
     <w:p>
@@ -8301,7 +8419,15 @@
         <w:t xml:space="preserve">In </w:t>
       </w:r>
       <w:r>
-        <w:t>his role, Tom mainly deals with other I.T. professionals, CIO’s and I.T. Managers from client sites and potential customers as the business provides technical solutions to the market place, that they will have responsibility for. There is some interaction with Managers in Finance roles within these same organisations with the solutions primarily payment gateway focused. Other interactions are with internal Sales and Marketing teams.</w:t>
+        <w:t xml:space="preserve">his role, Tom mainly deals with other I.T. professionals, CIO’s and I.T. Managers from client sites and potential customers as the business provides technical solutions to the </w:t>
+      </w:r>
+      <w:proofErr w:type="gramStart"/>
+      <w:r>
+        <w:t>market place</w:t>
+      </w:r>
+      <w:proofErr w:type="gramEnd"/>
+      <w:r>
+        <w:t>, that they will have responsibility for. There is some interaction with Managers in Finance roles within these same organisations with the solutions primarily payment gateway focused. Other interactions are with internal Sales and Marketing teams.</w:t>
       </w:r>
     </w:p>
     <w:p>
@@ -8347,11 +8473,27 @@
         <w:jc w:val="both"/>
       </w:pPr>
       <w:r>
-        <w:t xml:space="preserve">From the interview it was apparent that the greatest challenge was the diversity of technology found not just in the marketplace but also within his own organisation. One major client in the United States has a unique solution developed only three years ago that is not duplicated anywhere else in the world. It is so different to the other solutions provided, that support staff often struggle to understand and remedy issues. Fortunately, many of the developers who worked on the original project are still with the business and are called upon to provide assistance. Some clients are still running quite old technologies while new implementations are using AWS and other cloud based product. With the explosive growth of the business and release of new software this gap continues to widen.  Legacy and more recent implementations have very </w:t>
+        <w:t xml:space="preserve">From the interview it was apparent that the greatest challenge was the diversity of technology found not just in the marketplace but also within his own organisation. One major client in the United States has a unique solution developed only three years ago that is not duplicated anywhere else in the world. It is so different to the other solutions provided, that support staff often struggle to understand and remedy issues. Fortunately, many of the developers who worked on the original project are still with the business and are called upon to </w:t>
+      </w:r>
+      <w:proofErr w:type="gramStart"/>
+      <w:r>
+        <w:t>provide assistance</w:t>
+      </w:r>
+      <w:proofErr w:type="gramEnd"/>
+      <w:r>
+        <w:t xml:space="preserve">. Some clients are still running quite old technologies while new implementations are using AWS and other </w:t>
+      </w:r>
+      <w:proofErr w:type="gramStart"/>
+      <w:r>
+        <w:t>cloud based</w:t>
+      </w:r>
+      <w:proofErr w:type="gramEnd"/>
+      <w:r>
+        <w:t xml:space="preserve"> product. With the explosive growth of the business and release of new software this gap continues to widen.  Legacy and more recent implementations have very different configurations, very different technologies and in some cases terminology </w:t>
       </w:r>
       <w:r>
         <w:lastRenderedPageBreak/>
-        <w:t>different configurations, very different technologies and in some cases terminology which provides challenges for support and installation staff performing general support as well as impacting on any upgrades to the systems.</w:t>
+        <w:t>which provides challenges for support and installation staff performing general support as well as impacting on any upgrades to the systems.</w:t>
       </w:r>
     </w:p>
     <w:p>
@@ -8377,12 +8519,12 @@
       <w:pPr>
         <w:pStyle w:val="Heading2"/>
       </w:pPr>
-      <w:bookmarkStart w:id="21" w:name="_Toc29736234"/>
+      <w:bookmarkStart w:id="25" w:name="_Toc29744512"/>
       <w:r>
         <w:lastRenderedPageBreak/>
         <w:t>IT Technologies</w:t>
       </w:r>
-      <w:bookmarkEnd w:id="21"/>
+      <w:bookmarkEnd w:id="25"/>
     </w:p>
     <w:p>
       <w:pPr>
@@ -8404,14 +8546,14 @@
           <w:szCs w:val="22"/>
         </w:rPr>
       </w:pPr>
-      <w:bookmarkStart w:id="22" w:name="_Toc29736235"/>
+      <w:bookmarkStart w:id="26" w:name="_Toc29744513"/>
       <w:r>
         <w:rPr>
           <w:szCs w:val="22"/>
         </w:rPr>
         <w:t>Cybersecurity</w:t>
       </w:r>
-      <w:bookmarkEnd w:id="22"/>
+      <w:bookmarkEnd w:id="26"/>
       <w:r>
         <w:rPr>
           <w:szCs w:val="22"/>
@@ -8538,7 +8680,23 @@
           <w:szCs w:val="22"/>
           <w:lang w:val="en-US"/>
         </w:rPr>
-        <w:t>Cybersecurity is the practice of protecting ourselves from cyberattacks. Installing policies, security experts and software to monitor our networks, systems, software and data. </w:t>
+        <w:t>Cybersecurity is the practice of protecting </w:t>
+      </w:r>
+      <w:proofErr w:type="gramStart"/>
+      <w:r>
+        <w:rPr>
+          <w:szCs w:val="22"/>
+          <w:lang w:val="en-US"/>
+        </w:rPr>
+        <w:t>ourselves</w:t>
+      </w:r>
+      <w:proofErr w:type="gramEnd"/>
+      <w:r>
+        <w:rPr>
+          <w:szCs w:val="22"/>
+          <w:lang w:val="en-US"/>
+        </w:rPr>
+        <w:t> from cyberattacks. Installing policies, security experts and software to monitor our networks, systems, software and data. </w:t>
       </w:r>
       <w:r>
         <w:rPr>
@@ -8657,11 +8815,24 @@
         <w:t> </w:t>
       </w:r>
       <w:r>
-        <w:t xml:space="preserve">A cyberattack at a commercial level can ruin a company due to downtime, stock prices, customer lists, marketing or prototypes stolen, lower buyer or investor confidence. A cyberattack on a government level can </w:t>
-      </w:r>
+        <w:t xml:space="preserve">A cyberattack at a commercial level can ruin a company due to downtime, stock prices, customer lists, marketing or prototypes stolen, lower buyer or investor confidence. A cyberattack on a government level can mean personal information stolen on a massive scale. It could cause the shutdown of services such as health, transport and even effect the country’s currency rate. In a </w:t>
+      </w:r>
+      <w:proofErr w:type="gramStart"/>
       <w:r>
         <w:lastRenderedPageBreak/>
-        <w:t>mean personal information stolen on a massive scale. It could cause the shutdown of services such as health, transport and even effect the country’s currency rate. In a worst case scenario, foreign governments could even affect the politics of a country. A cyberattack on a police or military level could severely risk our security. Evidence tampering, witnesses and potential suspects safety, knowledge of police surveillance operations, identities of law enforcement personal. Potentially this could lead to a large variety of crimes committed and being unsolved. If our military intelligence was cyberattacked it would affect the safety of our peacekeepers and ultimately our countries security. A worst case scenario is we could theoretically be invaded or the intelligence leak cause a war.</w:t>
+        <w:t>worst case</w:t>
+      </w:r>
+      <w:proofErr w:type="gramEnd"/>
+      <w:r>
+        <w:t xml:space="preserve"> scenario, foreign governments could even affect the politics of a country. A cyberattack on a police or military level could severely risk our security. Evidence tampering, witnesses and potential suspects safety, knowledge of police surveillance operations, identities of law enforcement personal. Potentially this could lead to a large variety of crimes committed and being unsolved. If our military intelligence was cyberattacked it would affect the safety of our peacekeepers and ultimately our countries security. A </w:t>
+      </w:r>
+      <w:proofErr w:type="gramStart"/>
+      <w:r>
+        <w:t>worst case</w:t>
+      </w:r>
+      <w:proofErr w:type="gramEnd"/>
+      <w:r>
+        <w:t xml:space="preserve"> scenario is we could theoretically be invaded or the intelligence leak cause a war.</w:t>
       </w:r>
     </w:p>
     <w:p>
@@ -8867,7 +9038,23 @@
           <w:szCs w:val="22"/>
           <w:lang w:val="en-US"/>
         </w:rPr>
-        <w:t>is a term used to describe malicious software or “fake software”. Normally this software is downloaded from the internet or via an email. The user may think they are opening an attachment or installing a useful application, but actually its fake software that gets installed usually in the background. This software can steal, delete or encrypt your data. (Malwarebytes)</w:t>
+        <w:t>is a term used to describe malicious software or “fake software”. Normally this software is downloaded from the internet or via an email. The user may think they are opening an attachment or installing a useful application, but </w:t>
+      </w:r>
+      <w:proofErr w:type="gramStart"/>
+      <w:r>
+        <w:rPr>
+          <w:szCs w:val="22"/>
+          <w:lang w:val="en-US"/>
+        </w:rPr>
+        <w:t>actually its</w:t>
+      </w:r>
+      <w:proofErr w:type="gramEnd"/>
+      <w:r>
+        <w:rPr>
+          <w:szCs w:val="22"/>
+          <w:lang w:val="en-US"/>
+        </w:rPr>
+        <w:t> fake software that gets installed usually in the background. This software can steal, delete or encrypt your data. (Malwarebytes)</w:t>
       </w:r>
       <w:r>
         <w:rPr>
@@ -9023,7 +9210,21 @@
         <w:rPr>
           <w:szCs w:val="22"/>
         </w:rPr>
-        <w:t>Distributed denial of service (DDoS) attack is a cyberattack from multiple sources to compromise the computer system. Such attacks will normally have a specific target such as a server, email, online accounts such as banking, website or other network resource and flood it. This type of attack causes a “Denial Of Service” which means the legitimate user can be blocked out of their own system or their system could be forced to shut down. This can cost an organization quite a lot of time and money while they </w:t>
+        <w:t>Distributed denial of service (DDoS) attack is a cyberattack from multiple sources to compromise the computer system. Such attacks will normally have a specific target such as a server, email, online accounts such as banking, website or other network resource and flood it. This type of attack causes a “Denial </w:t>
+      </w:r>
+      <w:proofErr w:type="gramStart"/>
+      <w:r>
+        <w:rPr>
+          <w:szCs w:val="22"/>
+        </w:rPr>
+        <w:t>Of</w:t>
+      </w:r>
+      <w:proofErr w:type="gramEnd"/>
+      <w:r>
+        <w:rPr>
+          <w:szCs w:val="22"/>
+        </w:rPr>
+        <w:t> Service” which means the legitimate user can be blocked out of their own system or their system could be forced to shut down. This can cost an organization quite a lot of time and money while they </w:t>
       </w:r>
       <w:r>
         <w:t>cannot</w:t>
@@ -9118,6 +9319,7 @@
           <w:iCs w:val="0"/>
           <w:lang w:val="en-US"/>
         </w:rPr>
+        <w:lastRenderedPageBreak/>
         <w:t>How did we get here and where are we going?</w:t>
       </w:r>
       <w:r>
@@ -9140,7 +9342,23 @@
           <w:szCs w:val="22"/>
           <w:lang w:val="en-US"/>
         </w:rPr>
-        <w:t>In the pre technology world our biggest fears might be that someone knew our unlisted phone number or broke into our home or office. In today’s technological world, information is power, and thieves are able to steal our information, our identities or even close down our businesses and we may not even know each other. Technology and reliance on the internet forces us to learn and adapt a whole new set of rules to live by and continuously upgrade our cyber protection.</w:t>
+        <w:t xml:space="preserve">In the pre technology world our biggest fears might be that someone knew our unlisted phone number or broke into our home or office. In today’s technological world, information is power, and thieves </w:t>
+      </w:r>
+      <w:proofErr w:type="gramStart"/>
+      <w:r>
+        <w:rPr>
+          <w:szCs w:val="22"/>
+          <w:lang w:val="en-US"/>
+        </w:rPr>
+        <w:t>are able to</w:t>
+      </w:r>
+      <w:proofErr w:type="gramEnd"/>
+      <w:r>
+        <w:rPr>
+          <w:szCs w:val="22"/>
+          <w:lang w:val="en-US"/>
+        </w:rPr>
+        <w:t xml:space="preserve"> steal our information, our identities or even close down our businesses and we may not even know each other. Technology and reliance on the internet forces us to learn and adapt a whole new set of rules to live by and continuously upgrade our cyber protection.</w:t>
       </w:r>
       <w:r>
         <w:rPr>
@@ -9259,7 +9477,21 @@
         <w:rPr>
           <w:szCs w:val="22"/>
         </w:rPr>
-        <w:t>, IBM Security vice president of strategy and design, explains that cybersecurity is evolving as organizations cannot keep up with the advances in attack technology. Artificial intelligence is able to learn from current threats on the fly and calculate possible threat scenarios to a much greater extent than a human security analysist is able. That although artificial intelligence technology is not perfect yet, it continuously is learning and does not forget, allowing us to make more accurate decisions. </w:t>
+        <w:t>, IBM Security vice president of strategy and design, explains that cybersecurity is evolving as organizations cannot keep up with the advances in attack technology. Artificial intelligence </w:t>
+      </w:r>
+      <w:proofErr w:type="gramStart"/>
+      <w:r>
+        <w:rPr>
+          <w:szCs w:val="22"/>
+        </w:rPr>
+        <w:t>is able to</w:t>
+      </w:r>
+      <w:proofErr w:type="gramEnd"/>
+      <w:r>
+        <w:rPr>
+          <w:szCs w:val="22"/>
+        </w:rPr>
+        <w:t> learn from current threats on the fly and calculate possible threat scenarios to a much greater extent than a human security analysist is able. That although artificial intelligence technology is not perfect yet, it continuously is learning and does not forget, allowing us to make more accurate decisions. </w:t>
       </w:r>
       <w:r>
         <w:rPr>
@@ -9375,7 +9607,7 @@
           <w:szCs w:val="22"/>
         </w:rPr>
       </w:pPr>
-      <w:bookmarkStart w:id="23" w:name="_Toc29736236"/>
+      <w:bookmarkStart w:id="27" w:name="_Toc29744514"/>
       <w:r>
         <w:rPr>
           <w:szCs w:val="22"/>
@@ -9383,7 +9615,7 @@
         <w:lastRenderedPageBreak/>
         <w:t>Machine Learning</w:t>
       </w:r>
-      <w:bookmarkEnd w:id="23"/>
+      <w:bookmarkEnd w:id="27"/>
       <w:r>
         <w:rPr>
           <w:szCs w:val="22"/>
@@ -9647,7 +9879,7 @@
           <w:szCs w:val="22"/>
           <w:shd w:val="clear" w:color="auto" w:fill="FFFFFF"/>
         </w:rPr>
-        <w:t>Virtual Personal Assistants, Search Engine Result Refining and even Product Recommendations are useful to many people which sometimes do not know that these applications are of Machine Learning. However, Artificial Intelligence is also in demand in more significant projects. For example, Machine Learning can predict illnesses or population health risk by revealing patterns and markers of high risk. And what is more, one of the primary clinical applications of Machine Learning lies in early-stage drug discovery process as it can process the data that has been collected over many years and sometime decades in very little time. Also, Artificial Intelligence allows government agencies to identify ways of increasing efficiency and save money. All in all, Machine Learning has a huge impact in the modern world. (340)</w:t>
+        <w:t xml:space="preserve">Virtual Personal Assistants, Search Engine Result Refining and even Product Recommendations are useful to many people which sometimes do not know that these applications are of Machine Learning. However, Artificial Intelligence is also in demand in more significant projects. For example, Machine Learning can predict illnesses or population health risk by revealing patterns and markers of high risk. And what is more, one of the primary clinical applications of Machine Learning lies in early-stage drug discovery process as it can process the data that has been collected over many years and sometime decades in very little time. Also, Artificial Intelligence allows government agencies to identify ways of increasing efficiency and save money. All in all, Machine Learning has a huge impact in the modern world. </w:t>
       </w:r>
     </w:p>
     <w:p>
@@ -9704,76 +9936,78 @@
           <w:szCs w:val="22"/>
           <w:shd w:val="clear" w:color="auto" w:fill="FFFFFF"/>
         </w:rPr>
-        <w:t xml:space="preserve">Numerous researchers are underway on the use of AI to diagnose various diseases, </w:t>
-      </w:r>
-      <w:r>
+        <w:t>Numerous researchers are underway on the use of AI to diagnose various diseases, such as cancer. An Artificial Intelligence program called a Neural Network was created this year. It can detect lung cancer with 94 percent accuracy.</w:t>
+      </w:r>
+      <w:r>
+        <w:rPr>
+          <w:szCs w:val="22"/>
+        </w:rPr>
+        <w:t xml:space="preserve"> </w:t>
+      </w:r>
+    </w:p>
+    <w:p>
+      <w:pPr>
+        <w:jc w:val="both"/>
         <w:rPr>
           <w:color w:val="222222"/>
           <w:szCs w:val="22"/>
           <w:shd w:val="clear" w:color="auto" w:fill="FFFFFF"/>
         </w:rPr>
+      </w:pPr>
+      <w:r>
+        <w:rPr>
+          <w:color w:val="222222"/>
+          <w:szCs w:val="22"/>
+          <w:shd w:val="clear" w:color="auto" w:fill="FFFFFF"/>
+        </w:rPr>
         <w:lastRenderedPageBreak/>
-        <w:t>such as cancer. An Artificial Intelligence program called a Neural Network was created this year. It can detect lung cancer with 94 percent accuracy.</w:t>
-      </w:r>
-      <w:r>
-        <w:rPr>
-          <w:szCs w:val="22"/>
-        </w:rPr>
-        <w:t xml:space="preserve"> </w:t>
-      </w:r>
-    </w:p>
-    <w:p>
-      <w:pPr>
-        <w:jc w:val="both"/>
+        <w:t>“These people have a technology that will improve the precision of screening tremendously,” Otis Brawley, an oncologist and epidemiologist at Johns Hopkins University</w:t>
+      </w:r>
+      <w:r>
         <w:rPr>
           <w:color w:val="222222"/>
           <w:szCs w:val="22"/>
           <w:shd w:val="clear" w:color="auto" w:fill="FFFFFF"/>
         </w:rPr>
-      </w:pPr>
-      <w:r>
+        <w:t>.</w:t>
+      </w:r>
+    </w:p>
+    <w:p>
+      <w:pPr>
+        <w:jc w:val="both"/>
         <w:rPr>
           <w:color w:val="222222"/>
           <w:szCs w:val="22"/>
           <w:shd w:val="clear" w:color="auto" w:fill="FFFFFF"/>
         </w:rPr>
-        <w:t>“These people have a technology that will improve the precision of screening tremendously,” Otis Brawley, an oncologist and epidemiologist at Johns Hopkins University</w:t>
-      </w:r>
-      <w:r>
+      </w:pPr>
+    </w:p>
+    <w:p>
+      <w:pPr>
+        <w:jc w:val="both"/>
         <w:rPr>
           <w:color w:val="222222"/>
           <w:szCs w:val="22"/>
           <w:shd w:val="clear" w:color="auto" w:fill="FFFFFF"/>
         </w:rPr>
-        <w:t>.</w:t>
-      </w:r>
-    </w:p>
-    <w:p>
-      <w:pPr>
-        <w:jc w:val="both"/>
+      </w:pPr>
+      <w:proofErr w:type="gramStart"/>
+      <w:r>
         <w:rPr>
           <w:color w:val="222222"/>
           <w:szCs w:val="22"/>
           <w:shd w:val="clear" w:color="auto" w:fill="FFFFFF"/>
         </w:rPr>
-      </w:pPr>
-    </w:p>
-    <w:p>
-      <w:pPr>
-        <w:jc w:val="both"/>
+        <w:t>At the moment</w:t>
+      </w:r>
+      <w:proofErr w:type="gramEnd"/>
+      <w:r>
         <w:rPr>
           <w:color w:val="222222"/>
           <w:szCs w:val="22"/>
           <w:shd w:val="clear" w:color="auto" w:fill="FFFFFF"/>
         </w:rPr>
-      </w:pPr>
-      <w:r>
-        <w:rPr>
-          <w:color w:val="222222"/>
-          <w:szCs w:val="22"/>
-          <w:shd w:val="clear" w:color="auto" w:fill="FFFFFF"/>
-        </w:rPr>
-        <w:t>At the moment, the program may issue erroneous diagnoses that is why it needs to be improved.</w:t>
+        <w:t>, the program may issue erroneous diagnoses that is why it needs to be improved.</w:t>
       </w:r>
       <w:r>
         <w:rPr>
@@ -10026,17 +10260,35 @@
           <w:szCs w:val="22"/>
           <w:shd w:val="clear" w:color="auto" w:fill="FFFFFF"/>
         </w:rPr>
-        <w:t>Overall, ML is heading to transform medicine, science, social media and many others aspects of our life.</w:t>
-      </w:r>
-    </w:p>
-    <w:p>
-      <w:pPr>
-        <w:jc w:val="both"/>
+        <w:t xml:space="preserve">Overall, ML is heading to transform medicine, science, social media and many </w:t>
+      </w:r>
+      <w:proofErr w:type="gramStart"/>
+      <w:r>
         <w:rPr>
           <w:color w:val="222222"/>
           <w:szCs w:val="22"/>
           <w:shd w:val="clear" w:color="auto" w:fill="FFFFFF"/>
         </w:rPr>
+        <w:t>others</w:t>
+      </w:r>
+      <w:proofErr w:type="gramEnd"/>
+      <w:r>
+        <w:rPr>
+          <w:color w:val="222222"/>
+          <w:szCs w:val="22"/>
+          <w:shd w:val="clear" w:color="auto" w:fill="FFFFFF"/>
+        </w:rPr>
+        <w:t xml:space="preserve"> aspects of our life.</w:t>
+      </w:r>
+    </w:p>
+    <w:p>
+      <w:pPr>
+        <w:jc w:val="both"/>
+        <w:rPr>
+          <w:color w:val="222222"/>
+          <w:szCs w:val="22"/>
+          <w:shd w:val="clear" w:color="auto" w:fill="FFFFFF"/>
+        </w:rPr>
       </w:pPr>
     </w:p>
     <w:p>
@@ -10051,26 +10303,92 @@
         <w:rPr>
           <w:shd w:val="clear" w:color="auto" w:fill="FFFFFF"/>
         </w:rPr>
+        <w:t>The likely impact</w:t>
+      </w:r>
+    </w:p>
+    <w:p>
+      <w:pPr>
+        <w:jc w:val="both"/>
+        <w:rPr>
+          <w:color w:val="222222"/>
+          <w:szCs w:val="22"/>
+          <w:shd w:val="clear" w:color="auto" w:fill="FFFFFF"/>
+        </w:rPr>
+      </w:pPr>
+      <w:r>
+        <w:rPr>
+          <w:color w:val="222222"/>
+          <w:szCs w:val="22"/>
+          <w:shd w:val="clear" w:color="auto" w:fill="FFFFFF"/>
+        </w:rPr>
+        <w:t>As a result of Machine Learning progress,</w:t>
+      </w:r>
+      <w:r>
+        <w:rPr>
+          <w:szCs w:val="22"/>
+        </w:rPr>
+        <w:t xml:space="preserve"> </w:t>
+      </w:r>
+      <w:r>
+        <w:rPr>
+          <w:color w:val="222222"/>
+          <w:szCs w:val="22"/>
+          <w:shd w:val="clear" w:color="auto" w:fill="FFFFFF"/>
+        </w:rPr>
+        <w:t xml:space="preserve">diagnosis of certain diseases will become automated in many developed countries. Programs which contains a huge amount of information about diseases and their symptoms will be able to determine the </w:t>
+      </w:r>
+      <w:r>
+        <w:rPr>
+          <w:color w:val="222222"/>
+          <w:szCs w:val="22"/>
+          <w:shd w:val="clear" w:color="auto" w:fill="FFFFFF"/>
+        </w:rPr>
         <w:lastRenderedPageBreak/>
-        <w:t>The likely impact</w:t>
-      </w:r>
-    </w:p>
-    <w:p>
-      <w:pPr>
-        <w:jc w:val="both"/>
+        <w:t>diagnosis in the accurate and effective way.</w:t>
+      </w:r>
+      <w:r>
         <w:rPr>
           <w:color w:val="222222"/>
           <w:szCs w:val="22"/>
           <w:shd w:val="clear" w:color="auto" w:fill="FFFFFF"/>
         </w:rPr>
-      </w:pPr>
+        <w:t xml:space="preserve"> </w:t>
+      </w:r>
       <w:r>
         <w:rPr>
           <w:color w:val="222222"/>
           <w:szCs w:val="22"/>
           <w:shd w:val="clear" w:color="auto" w:fill="FFFFFF"/>
         </w:rPr>
-        <w:t>As a result of Machine Learning progress,</w:t>
+        <w:t xml:space="preserve">Cancer is among the leading causes of death worldwide. In 2012, there were 14.1 million new cases and 8.2 million cancer-related deaths worldwide. Usually it is due to too late detection of the disease and diagnosis. </w:t>
+      </w:r>
+    </w:p>
+    <w:p>
+      <w:pPr>
+        <w:jc w:val="both"/>
+        <w:rPr>
+          <w:color w:val="222222"/>
+          <w:szCs w:val="22"/>
+          <w:shd w:val="clear" w:color="auto" w:fill="FFFFFF"/>
+        </w:rPr>
+      </w:pPr>
+    </w:p>
+    <w:p>
+      <w:pPr>
+        <w:jc w:val="both"/>
+        <w:rPr>
+          <w:color w:val="222222"/>
+          <w:szCs w:val="22"/>
+          <w:shd w:val="clear" w:color="auto" w:fill="FFFFFF"/>
+        </w:rPr>
+      </w:pPr>
+      <w:r>
+        <w:rPr>
+          <w:color w:val="222222"/>
+          <w:szCs w:val="22"/>
+          <w:shd w:val="clear" w:color="auto" w:fill="FFFFFF"/>
+        </w:rPr>
+        <w:t>Artificial Intelligence programs which can establish an accurate diagnosis in the early stages will completely change this deplorable situation.</w:t>
       </w:r>
       <w:r>
         <w:rPr>
@@ -10084,34 +10402,36 @@
           <w:szCs w:val="22"/>
           <w:shd w:val="clear" w:color="auto" w:fill="FFFFFF"/>
         </w:rPr>
-        <w:t>diagnosis of certain diseases will become automated in many developed countries. Programs which contains a huge amount of information about diseases and their symptoms will be able to determine the diagnosis in the accurate and effective way.</w:t>
-      </w:r>
-      <w:r>
+        <w:t>Mortality from cancer and other diseases will decrease, as it will be revealed when there is still a greater chance of saving a life. This development will have a huge impact on people with cancer and since the number of them is growing every year, creating such programs is very important.</w:t>
+      </w:r>
+    </w:p>
+    <w:p>
+      <w:pPr>
+        <w:jc w:val="both"/>
         <w:rPr>
           <w:color w:val="222222"/>
           <w:szCs w:val="22"/>
           <w:shd w:val="clear" w:color="auto" w:fill="FFFFFF"/>
         </w:rPr>
-        <w:t xml:space="preserve"> </w:t>
-      </w:r>
-      <w:r>
+      </w:pPr>
+    </w:p>
+    <w:p>
+      <w:pPr>
+        <w:jc w:val="both"/>
         <w:rPr>
           <w:color w:val="222222"/>
           <w:szCs w:val="22"/>
           <w:shd w:val="clear" w:color="auto" w:fill="FFFFFF"/>
         </w:rPr>
-        <w:t xml:space="preserve">Cancer is among the leading causes of death worldwide. In 2012, there were 14.1 million new cases and 8.2 million cancer-related deaths worldwide. Usually it is due to too late detection of the disease and diagnosis. </w:t>
-      </w:r>
-    </w:p>
-    <w:p>
-      <w:pPr>
-        <w:jc w:val="both"/>
+      </w:pPr>
+      <w:r>
         <w:rPr>
           <w:color w:val="222222"/>
           <w:szCs w:val="22"/>
           <w:shd w:val="clear" w:color="auto" w:fill="FFFFFF"/>
         </w:rPr>
-      </w:pPr>
+        <w:t>Such technologies will not be able to replace any professions in the next three years, at the same time, they can improve the working process of radiologists. For example, a great low-level Julia deep learning package, to build the models to identify reference cases for physicians.</w:t>
+      </w:r>
     </w:p>
     <w:p>
       <w:pPr>
@@ -10122,66 +10442,58 @@
           <w:shd w:val="clear" w:color="auto" w:fill="FFFFFF"/>
         </w:rPr>
       </w:pPr>
-      <w:r>
+    </w:p>
+    <w:p>
+      <w:pPr>
+        <w:jc w:val="both"/>
         <w:rPr>
           <w:color w:val="222222"/>
           <w:szCs w:val="22"/>
           <w:shd w:val="clear" w:color="auto" w:fill="FFFFFF"/>
         </w:rPr>
-        <w:t>Artificial Intelligence programs which can establish an accurate diagnosis in the early stages will completely change this deplorable situation.</w:t>
-      </w:r>
-      <w:r>
-        <w:rPr>
-          <w:szCs w:val="22"/>
-        </w:rPr>
-        <w:t xml:space="preserve"> </w:t>
-      </w:r>
+      </w:pPr>
       <w:r>
         <w:rPr>
           <w:color w:val="222222"/>
           <w:szCs w:val="22"/>
           <w:shd w:val="clear" w:color="auto" w:fill="FFFFFF"/>
         </w:rPr>
-        <w:t>Mortality from cancer and other diseases will decrease, as it will be revealed when there is still a greater chance of saving a life. This development will have a huge impact on people with cancer and since the number of them is growing every year, creating such programs is very important.</w:t>
-      </w:r>
-    </w:p>
-    <w:p>
-      <w:pPr>
-        <w:jc w:val="both"/>
+        <w:t xml:space="preserve">“While radiologists spend up to 20 minutes searching for information, </w:t>
+      </w:r>
+      <w:r>
         <w:rPr>
           <w:color w:val="222222"/>
           <w:szCs w:val="22"/>
           <w:shd w:val="clear" w:color="auto" w:fill="FFFFFF"/>
         </w:rPr>
-      </w:pPr>
-    </w:p>
-    <w:p>
-      <w:pPr>
-        <w:jc w:val="both"/>
+        <w:t>context flow</w:t>
+      </w:r>
+      <w:r>
         <w:rPr>
           <w:color w:val="222222"/>
           <w:szCs w:val="22"/>
           <w:shd w:val="clear" w:color="auto" w:fill="FFFFFF"/>
         </w:rPr>
-      </w:pPr>
+        <w:t xml:space="preserve"> using Julia promises to cut down search time to ~2 seconds. </w:t>
+      </w:r>
+      <w:proofErr w:type="gramStart"/>
       <w:r>
         <w:rPr>
           <w:color w:val="222222"/>
           <w:szCs w:val="22"/>
           <w:shd w:val="clear" w:color="auto" w:fill="FFFFFF"/>
         </w:rPr>
-        <w:t>Such technologies will not be able to replace any professions in the next three years, at the same time, they can improve the working process of radiologists. For example, a great low-level Julia deep learning package, to build the models to identify reference cases for physicians.</w:t>
-      </w:r>
-    </w:p>
-    <w:p>
-      <w:pPr>
-        <w:jc w:val="both"/>
+        <w:t>Taking into account</w:t>
+      </w:r>
+      <w:proofErr w:type="gramEnd"/>
+      <w:r>
         <w:rPr>
           <w:color w:val="222222"/>
           <w:szCs w:val="22"/>
           <w:shd w:val="clear" w:color="auto" w:fill="FFFFFF"/>
         </w:rPr>
-      </w:pPr>
+        <w:t xml:space="preserve"> a global shortage of radiologists, this could be a real solution.”</w:t>
+      </w:r>
     </w:p>
     <w:p>
       <w:pPr>
@@ -10192,57 +10504,41 @@
           <w:shd w:val="clear" w:color="auto" w:fill="FFFFFF"/>
         </w:rPr>
       </w:pPr>
-      <w:r>
+    </w:p>
+    <w:p>
+      <w:pPr>
+        <w:jc w:val="both"/>
         <w:rPr>
           <w:color w:val="222222"/>
           <w:szCs w:val="22"/>
           <w:shd w:val="clear" w:color="auto" w:fill="FFFFFF"/>
         </w:rPr>
-        <w:t xml:space="preserve">“While radiologists spend up to 20 minutes searching for information, </w:t>
-      </w:r>
+      </w:pPr>
       <w:r>
         <w:rPr>
           <w:color w:val="222222"/>
           <w:szCs w:val="22"/>
           <w:shd w:val="clear" w:color="auto" w:fill="FFFFFF"/>
         </w:rPr>
-        <w:t>context flow</w:t>
-      </w:r>
+        <w:t xml:space="preserve">Another significant ML development of the future is AI assistant in building healthy relationships to social media. </w:t>
+      </w:r>
+      <w:proofErr w:type="gramStart"/>
       <w:r>
         <w:rPr>
           <w:color w:val="222222"/>
           <w:szCs w:val="22"/>
           <w:shd w:val="clear" w:color="auto" w:fill="FFFFFF"/>
         </w:rPr>
-        <w:t xml:space="preserve"> using Julia promises to cut down search time to ~2 seconds. Taking into account a global shortage of radiologists, this could be a real solution.”</w:t>
-      </w:r>
-    </w:p>
-    <w:p>
-      <w:pPr>
-        <w:jc w:val="both"/>
+        <w:t>Despite the fact that</w:t>
+      </w:r>
+      <w:proofErr w:type="gramEnd"/>
+      <w:r>
         <w:rPr>
           <w:color w:val="222222"/>
           <w:szCs w:val="22"/>
           <w:shd w:val="clear" w:color="auto" w:fill="FFFFFF"/>
         </w:rPr>
-      </w:pPr>
-    </w:p>
-    <w:p>
-      <w:pPr>
-        <w:jc w:val="both"/>
-        <w:rPr>
-          <w:color w:val="222222"/>
-          <w:szCs w:val="22"/>
-          <w:shd w:val="clear" w:color="auto" w:fill="FFFFFF"/>
-        </w:rPr>
-      </w:pPr>
-      <w:r>
-        <w:rPr>
-          <w:color w:val="222222"/>
-          <w:szCs w:val="22"/>
-          <w:shd w:val="clear" w:color="auto" w:fill="FFFFFF"/>
-        </w:rPr>
-        <w:t>Another significant ML development of the future is AI assistant in building healthy relationships to social media. Despite the fact that it is not going to fight with global problems, its impact on our day-to-day life will be noticeable.</w:t>
+        <w:t xml:space="preserve"> it is not going to fight with global problems, its impact on our day-to-day life will be noticeable.</w:t>
       </w:r>
     </w:p>
     <w:p>
@@ -10299,7 +10595,6 @@
           <w:szCs w:val="22"/>
           <w:shd w:val="clear" w:color="auto" w:fill="FFFFFF"/>
         </w:rPr>
-        <w:lastRenderedPageBreak/>
         <w:drawing>
           <wp:inline distT="0" distB="0" distL="0" distR="0" wp14:anchorId="75608AAB" wp14:editId="13B4AD0C">
             <wp:extent cx="4928060" cy="3480179"/>
@@ -10425,7 +10720,26 @@
           <w:szCs w:val="22"/>
           <w:shd w:val="clear" w:color="auto" w:fill="FFFFFF"/>
         </w:rPr>
-        <w:t>“People sometimes need to be scared into action. We all look at our mobile devices and our computers on a daily basis and see a large number on the screen. But what does that tangibly mean to our overall happiness?” - growth strategist Brendan Kane</w:t>
+        <w:lastRenderedPageBreak/>
+        <w:t xml:space="preserve">“People sometimes need to be scared into action. We all look at our mobile devices and our computers </w:t>
+      </w:r>
+      <w:proofErr w:type="gramStart"/>
+      <w:r>
+        <w:rPr>
+          <w:color w:val="222222"/>
+          <w:szCs w:val="22"/>
+          <w:shd w:val="clear" w:color="auto" w:fill="FFFFFF"/>
+        </w:rPr>
+        <w:t>on a daily basis</w:t>
+      </w:r>
+      <w:proofErr w:type="gramEnd"/>
+      <w:r>
+        <w:rPr>
+          <w:color w:val="222222"/>
+          <w:szCs w:val="22"/>
+          <w:shd w:val="clear" w:color="auto" w:fill="FFFFFF"/>
+        </w:rPr>
+        <w:t xml:space="preserve"> and see a large number on the screen. But what does that tangibly mean to our overall happiness?” - growth strategist Brendan Kane</w:t>
       </w:r>
     </w:p>
     <w:p>
@@ -10531,12 +10845,12 @@
       <w:pPr>
         <w:pStyle w:val="Heading3"/>
       </w:pPr>
-      <w:bookmarkStart w:id="24" w:name="_Toc29736237"/>
+      <w:bookmarkStart w:id="28" w:name="_Toc29744515"/>
       <w:r>
         <w:lastRenderedPageBreak/>
         <w:t>Autonomous Vehicles</w:t>
       </w:r>
-      <w:bookmarkEnd w:id="24"/>
+      <w:bookmarkEnd w:id="28"/>
     </w:p>
     <w:p>
       <w:pPr>
@@ -10559,7 +10873,15 @@
         <w:jc w:val="both"/>
       </w:pPr>
       <w:r>
-        <w:t xml:space="preserve">Currently machine learning is partially seen through the integration of built-in technologies within vehicles, which have APIs allowing for links to be made with outside hardware such as, the vehicle outputting audio from the mobile phone music playlist. Other methods can be expressed through the use of a camera detector analysing field depth when calculating the distance between the rear of the car and vehicle spot end while reversing. </w:t>
+        <w:t xml:space="preserve">Currently machine learning is partially seen through the integration of built-in technologies within vehicles, which have APIs allowing for links to be made with outside hardware such as, the vehicle outputting audio from the mobile phone music playlist. Other methods can be expressed </w:t>
+      </w:r>
+      <w:proofErr w:type="gramStart"/>
+      <w:r>
+        <w:t>through the use of</w:t>
+      </w:r>
+      <w:proofErr w:type="gramEnd"/>
+      <w:r>
+        <w:t xml:space="preserve"> a camera detector analysing field depth when calculating the distance between the rear of the car and vehicle spot end while reversing. </w:t>
       </w:r>
     </w:p>
     <w:p>
@@ -10649,16 +10971,19 @@
         <w:pStyle w:val="Heading4"/>
       </w:pPr>
       <w:r>
+        <w:t>Likely Impact</w:t>
+      </w:r>
+    </w:p>
+    <w:p>
+      <w:pPr>
+        <w:jc w:val="both"/>
+      </w:pPr>
+      <w:r>
+        <w:t xml:space="preserve">As technology advances and the integration of machine learning gives rise to more automated vehicles, the main concern we will run into is the ethical logistics behind </w:t>
+      </w:r>
+      <w:r>
         <w:lastRenderedPageBreak/>
-        <w:t>Likely Impact</w:t>
-      </w:r>
-    </w:p>
-    <w:p>
-      <w:pPr>
-        <w:jc w:val="both"/>
-      </w:pPr>
-      <w:r>
-        <w:t>As technology advances and the integration of machine learning gives rise to more automated vehicles, the main concern we will run into is the ethical logistics behind the decision-making process for all autonomous vehicles. What will the vehicle deem as the right decision and how can we trust in an object to make the most ethical decision in unexpected situations? These decisions could be pulled from observational data, but then the real questions come into play, how can an autonomous vehicle make critical decisions in situations it has never observed? This will bring about a major impact of safety concerns on the general residential population. A few of these concerns may include, vehicular control, security and integration.</w:t>
+        <w:t>the decision-making process for all autonomous vehicles. What will the vehicle deem as the right decision and how can we trust in an object to make the most ethical decision in unexpected situations? These decisions could be pulled from observational data, but then the real questions come into play, how can an autonomous vehicle make critical decisions in situations it has never observed? This will bring about a major impact of safety concerns on the general residential population. A few of these concerns may include, vehicular control, security and integration.</w:t>
       </w:r>
     </w:p>
     <w:p>
@@ -10684,7 +11009,15 @@
         <w:jc w:val="both"/>
       </w:pPr>
       <w:r>
-        <w:t xml:space="preserve">Lastly, the job landscape will shift where taxi drivers, bus drivers, truck drivers and possibly other industrial vehicular facilities will no longer be required, as A.I will take over the job. Leading to people working their whole lives for that particular role to be made redundant. There will be a rise in unemployment, however a rise in more expertise roles requiring a person to fill. We will start to see this change further develop into education and the shift will push the next generation to fill in the expertise gap to maintain the change in industry. This impact will take at least 10 years in order to </w:t>
+        <w:t xml:space="preserve">Lastly, the job landscape will shift where taxi drivers, bus drivers, truck drivers and possibly other industrial vehicular facilities will no longer be required, as A.I will take over the job. Leading to people working their whole lives for that </w:t>
+      </w:r>
+      <w:proofErr w:type="gramStart"/>
+      <w:r>
+        <w:t>particular role</w:t>
+      </w:r>
+      <w:proofErr w:type="gramEnd"/>
+      <w:r>
+        <w:t xml:space="preserve"> to be made redundant. There will be a rise in unemployment, however a rise in more expertise roles requiring a person to fill. We will start to see this change further develop into education and the shift will push the next generation to fill in the expertise gap to maintain the change in industry. This impact will take at least 10 years in order to </w:t>
       </w:r>
       <w:r>
         <w:t>realise but</w:t>
@@ -10724,18 +11057,15 @@
         <w:jc w:val="both"/>
       </w:pPr>
       <w:r>
-        <w:t xml:space="preserve">While there are concerns for security and the potential attack on the A.I function controlling major core systems of the vehicle. The bottom line of this is the ethical proportions of having an autonomous vehicle running on the road and having the A.I component decide what is the right decision to make. This decision-making process </w:t>
-      </w:r>
+        <w:t>While there are concerns for security and the potential attack on the A.I function controlling major core systems of the vehicle. The bottom line of this is the ethical proportions of having an autonomous vehicle running on the road and having the A.I component decide what is the right decision to make. This decision-making process can be influenced by a hacker who can input wrong information into the processing component or lead to controlling the vehicle external, bypassing the need for a driver to be present in the vehicle. I feel this is a major concern in my personal life where I do not want some random person manipulating critical systems of the autonomous vehicle, which could inflict damage to me or my family.</w:t>
+      </w:r>
+    </w:p>
+    <w:p>
+      <w:pPr>
+        <w:jc w:val="both"/>
+      </w:pPr>
       <w:r>
         <w:lastRenderedPageBreak/>
-        <w:t>can be influenced by a hacker who can input wrong information into the processing component or lead to controlling the vehicle external, bypassing the need for a driver to be present in the vehicle. I feel this is a major concern in my personal life where I do not want some random person manipulating critical systems of the autonomous vehicle, which could inflict damage to me or my family.</w:t>
-      </w:r>
-    </w:p>
-    <w:p>
-      <w:pPr>
-        <w:jc w:val="both"/>
-      </w:pPr>
-      <w:r>
         <w:t xml:space="preserve">The same goes for my family members who may take the vehicle on a trip or simply going grocery shopping. Knowing that the autonomous vehicle is not completely secure is a concern that would linger in my mind. </w:t>
       </w:r>
     </w:p>
@@ -10771,12 +11101,12 @@
       <w:pPr>
         <w:pStyle w:val="Heading3"/>
       </w:pPr>
-      <w:bookmarkStart w:id="25" w:name="_Toc29736238"/>
+      <w:bookmarkStart w:id="29" w:name="_Toc29744516"/>
       <w:r>
         <w:lastRenderedPageBreak/>
         <w:t>Natural Language processing and chatterbots</w:t>
       </w:r>
-      <w:bookmarkEnd w:id="25"/>
+      <w:bookmarkEnd w:id="29"/>
       <w:r>
         <w:t xml:space="preserve"> </w:t>
       </w:r>
@@ -10922,11 +11252,11 @@
         <w:jc w:val="both"/>
       </w:pPr>
       <w:r>
-        <w:t xml:space="preserve">Education is also adopting NLP technology, with chatbots available as course assistants or tutors which can assist each student individually, on their own device and at a pace most suitable to the student, providing there is access to the internet. </w:t>
+        <w:t xml:space="preserve">Education is also adopting NLP technology, with chatbots available as course assistants or tutors which can assist each student individually, on their own device and at a pace most suitable to the student, providing there is access to the internet. Students can access assistance at any time of the day or night that best suits them, </w:t>
       </w:r>
       <w:r>
         <w:lastRenderedPageBreak/>
-        <w:t>Students can access assistance at any time of the day or night that best suits them, making it easier to study for many people whose work or other commitments make studying at regular hours a difficult proposition. Language learning is another area of education that is taking up chatbots as teachers and conversation partners, providing live conversations to students to improve their vocabulary.</w:t>
+        <w:t>making it easier to study for many people whose work or other commitments make studying at regular hours a difficult proposition. Language learning is another area of education that is taking up chatbots as teachers and conversation partners, providing live conversations to students to improve their vocabulary.</w:t>
       </w:r>
       <w:r>
         <w:t xml:space="preserve"> </w:t>
@@ -10939,29 +11269,41 @@
           <w:i/>
           <w:iCs/>
         </w:rPr>
-        <w:t>Will Chatbots Revolutionise Education?</w:t>
-      </w:r>
-      <w:r>
-        <w:t>, 2017)</w:t>
-      </w:r>
-    </w:p>
-    <w:p>
-      <w:pPr>
-        <w:jc w:val="both"/>
-      </w:pPr>
-    </w:p>
-    <w:p>
-      <w:pPr>
-        <w:jc w:val="both"/>
-      </w:pPr>
-      <w:r>
-        <w:t>IBM estimate that savings of up to 30% of the nearly $1.3 trillion, businesses spend on addressing customer requests can be made by going fully automated. (</w:t>
-      </w:r>
+        <w:t xml:space="preserve">Will Chatbots Revolutionise </w:t>
+      </w:r>
+      <w:proofErr w:type="gramStart"/>
       <w:r>
         <w:rPr>
           <w:i/>
           <w:iCs/>
         </w:rPr>
+        <w:t>Education?</w:t>
+      </w:r>
+      <w:r>
+        <w:t>,</w:t>
+      </w:r>
+      <w:proofErr w:type="gramEnd"/>
+      <w:r>
+        <w:t xml:space="preserve"> 2017)</w:t>
+      </w:r>
+    </w:p>
+    <w:p>
+      <w:pPr>
+        <w:jc w:val="both"/>
+      </w:pPr>
+    </w:p>
+    <w:p>
+      <w:pPr>
+        <w:jc w:val="both"/>
+      </w:pPr>
+      <w:r>
+        <w:t>IBM estimate that savings of up to 30% of the nearly $1.3 trillion, businesses spend on addressing customer requests can be made by going fully automated. (</w:t>
+      </w:r>
+      <w:r>
+        <w:rPr>
+          <w:i/>
+          <w:iCs/>
+        </w:rPr>
         <w:t>11 Chatbots Trends to Help Grow Your Business in 2019</w:t>
       </w:r>
       <w:r>
@@ -11044,32 +11386,45 @@
         <w:jc w:val="both"/>
       </w:pPr>
       <w:r>
-        <w:t xml:space="preserve">With NLP becoming smarter, virtual assistants becoming easier to work with and the hectic pace of life making us time poor, we will see increasing adoption of the technology in the home, our cars and in business. Being on hold for 30 minutes or more with a service provider, with that annoying message “you are number 501 in the cue” will be a thing of the past as during peak demand more chatbot instances can be spun up. Standing in the kitchen, trying to remember the best temperature for roast potato’s, will be a thing of the past when you just have to say “Hey Google”. </w:t>
-      </w:r>
-    </w:p>
-    <w:p>
-      <w:pPr>
-        <w:jc w:val="both"/>
-      </w:pPr>
-    </w:p>
-    <w:p>
-      <w:pPr>
-        <w:jc w:val="both"/>
-      </w:pPr>
-      <w:r>
-        <w:t xml:space="preserve">The impact of advances in NLP technologies will be most felt by peoples of the developed world as they have more ready access to devices and the internet. They </w:t>
-      </w:r>
+        <w:t xml:space="preserve">With NLP becoming smarter, virtual assistants becoming easier to work with and the hectic pace of life making us time poor, we will see increasing adoption of the technology in the home, our cars and in business. Being on hold for 30 minutes or more with a service provider, with that annoying message “you are number 501 in the cue” will be a thing of the past as during peak demand more chatbot instances can be spun up. Standing in the kitchen, trying to remember the best temperature for roast potato’s, will be a thing of the past when you just have to </w:t>
+      </w:r>
+      <w:proofErr w:type="gramStart"/>
+      <w:r>
+        <w:t>say</w:t>
+      </w:r>
+      <w:proofErr w:type="gramEnd"/>
+      <w:r>
+        <w:t xml:space="preserve"> “Hey Google”. </w:t>
+      </w:r>
+    </w:p>
+    <w:p>
+      <w:pPr>
+        <w:jc w:val="both"/>
+      </w:pPr>
+    </w:p>
+    <w:p>
+      <w:pPr>
+        <w:jc w:val="both"/>
+      </w:pPr>
+      <w:r>
+        <w:t>The impact of advances in NLP technologies will be most felt by peoples of the developed world as they have more ready access to devices and the internet. They will see a change in the way they interact with technology, with friends and family and with businesses, health services and government, as the prevalence of virtual assistants and chatbots, driven by NLP expands.</w:t>
+      </w:r>
+    </w:p>
+    <w:p>
+      <w:pPr>
+        <w:jc w:val="both"/>
+      </w:pPr>
       <w:r>
         <w:lastRenderedPageBreak/>
-        <w:t>will see a change in the way they interact with technology, with friends and family and with businesses, health services and government, as the prevalence of virtual assistants and chatbots, driven by NLP expands.</w:t>
-      </w:r>
-    </w:p>
-    <w:p>
-      <w:pPr>
-        <w:jc w:val="both"/>
-      </w:pPr>
-      <w:r>
-        <w:t xml:space="preserve">As the technology matures, call centre employees, receptionists, and sales people may find their positions redundant or their hours reduced with chatbots able to answer the majority of typical enquiries. Recruitment agencies will use NLP increasingly for candidate matching and resume pairing. Chatbots can schedule appointments and deliver job descriptions. Chatbots can work 7 days a week 24 hours a day, with no holidays or sick leave, and live by the millions on servers in the cloud. </w:t>
+        <w:t xml:space="preserve">As the technology matures, call centre employees, receptionists, and </w:t>
+      </w:r>
+      <w:proofErr w:type="gramStart"/>
+      <w:r>
+        <w:t>sales people</w:t>
+      </w:r>
+      <w:proofErr w:type="gramEnd"/>
+      <w:r>
+        <w:t xml:space="preserve"> may find their positions redundant or their hours reduced with chatbots able to answer the majority of typical enquiries. Recruitment agencies will use NLP increasingly for candidate matching and resume pairing. Chatbots can schedule appointments and deliver job descriptions. Chatbots can work 7 days a week 24 hours a day, with no holidays or sick leave, and live by the millions on servers in the cloud. </w:t>
       </w:r>
     </w:p>
     <w:p>
@@ -11116,7 +11471,23 @@
         <w:jc w:val="both"/>
       </w:pPr>
       <w:r>
-        <w:t>Precious time will be saved to be able to devote to hobbies, sports, walking, entertainment and study. At least that would be the intent, there is a learning curve to acquiring and exploiting any new technology and our little Google Nest Mini has been an exercise in frustration. Before individuals, homes and businesses can fully embrace NLP and associated automation there is the very real need for fast and reliable internet connectivity.  Living as we do in a large regional centre, we find it harder than friends and family in the large cities to obtain access to reliable internet. Some family and friends in more rural areas struggle just to get a decent mobile phone signal, so the rates of adoption and the uses they are able to put the emerging technologies to will vary significantly.</w:t>
+        <w:t xml:space="preserve">Precious time will be saved to be able to devote to hobbies, sports, walking, entertainment and study. At least that would be the intent, there is a learning curve to acquiring and exploiting any new technology and our little Google Nest Mini has been an exercise in frustration. Before individuals, homes and businesses can fully embrace NLP and associated automation there is the very real need for fast and reliable internet connectivity.  Living as we do in a large regional </w:t>
+      </w:r>
+      <w:proofErr w:type="gramStart"/>
+      <w:r>
+        <w:t>centre,</w:t>
+      </w:r>
+      <w:proofErr w:type="gramEnd"/>
+      <w:r>
+        <w:t xml:space="preserve"> we find it harder than friends and family in the large cities to obtain access to reliable internet. Some family and friends in more rural areas struggle just to get a decent mobile phone signal, so the rates of adoption and the uses they </w:t>
+      </w:r>
+      <w:proofErr w:type="gramStart"/>
+      <w:r>
+        <w:t>are able to</w:t>
+      </w:r>
+      <w:proofErr w:type="gramEnd"/>
+      <w:r>
+        <w:t xml:space="preserve"> put the emerging technologies to will vary significantly.</w:t>
       </w:r>
     </w:p>
     <w:p/>
@@ -11141,22 +11512,22 @@
       <w:pPr>
         <w:pStyle w:val="Heading2"/>
       </w:pPr>
-      <w:bookmarkStart w:id="26" w:name="_Toc29736239"/>
+      <w:bookmarkStart w:id="30" w:name="_Toc29744517"/>
       <w:r>
         <w:lastRenderedPageBreak/>
         <w:t>Project Ideas</w:t>
       </w:r>
-      <w:bookmarkEnd w:id="26"/>
+      <w:bookmarkEnd w:id="30"/>
     </w:p>
     <w:p>
       <w:pPr>
         <w:pStyle w:val="Heading2"/>
       </w:pPr>
-      <w:bookmarkStart w:id="27" w:name="_Toc29736240"/>
+      <w:bookmarkStart w:id="31" w:name="_Toc29744518"/>
       <w:r>
         <w:t>G6 Internet Explorers Group Project</w:t>
       </w:r>
-      <w:bookmarkEnd w:id="27"/>
+      <w:bookmarkEnd w:id="31"/>
     </w:p>
     <w:p>
       <w:pPr>
@@ -11195,7 +11566,23 @@
           <w:rFonts w:cs="Arial"/>
           <w:color w:val="323234"/>
         </w:rPr>
-        <w:t>With Cyclones becoming more powerful and bushfires spreading with unprecedented speed and ferocity, the communities need for each and every one of us to have individual evacuation plans is crucial. Governments of all levels, banks and insurance companies create generic checklists and place them on their websites to provide a reference point. Some of these checklists may be used as templates to personalise the information.</w:t>
+        <w:t xml:space="preserve">With Cyclones becoming more powerful and bushfires spreading with unprecedented speed and ferocity, the communities need for </w:t>
+      </w:r>
+      <w:proofErr w:type="gramStart"/>
+      <w:r>
+        <w:rPr>
+          <w:rFonts w:cs="Arial"/>
+          <w:color w:val="323234"/>
+        </w:rPr>
+        <w:t>each and every</w:t>
+      </w:r>
+      <w:proofErr w:type="gramEnd"/>
+      <w:r>
+        <w:rPr>
+          <w:rFonts w:cs="Arial"/>
+          <w:color w:val="323234"/>
+        </w:rPr>
+        <w:t xml:space="preserve"> one of us to have individual evacuation plans is crucial. Governments of all levels, banks and insurance companies create generic checklists and place them on their websites to provide a reference point. Some of these checklists may be used as templates to personalise the information.</w:t>
       </w:r>
     </w:p>
     <w:p>
@@ -11461,13 +11848,29 @@
     <w:p/>
     <w:p>
       <w:pPr>
+        <w:spacing w:after="160" w:line="259" w:lineRule="auto"/>
+        <w:rPr>
+          <w:rFonts w:eastAsiaTheme="majorEastAsia" w:cstheme="majorBidi"/>
+          <w:color w:val="C40827"/>
+          <w:sz w:val="26"/>
+          <w:szCs w:val="26"/>
+          <w:lang w:eastAsia="en-US"/>
+        </w:rPr>
+      </w:pPr>
+      <w:r>
+        <w:br w:type="page"/>
+      </w:r>
+    </w:p>
+    <w:p>
+      <w:pPr>
         <w:pStyle w:val="Heading2"/>
       </w:pPr>
-      <w:bookmarkStart w:id="28" w:name="_Toc29736241"/>
-      <w:r>
+      <w:bookmarkStart w:id="32" w:name="_Toc29744519"/>
+      <w:r>
+        <w:lastRenderedPageBreak/>
         <w:t>Group Reflection</w:t>
       </w:r>
-      <w:bookmarkEnd w:id="28"/>
+      <w:bookmarkEnd w:id="32"/>
     </w:p>
     <w:p>
       <w:pPr>
@@ -11491,6 +11894,7 @@
     </w:p>
     <w:p>
       <w:pPr>
+        <w:spacing w:after="120"/>
         <w:jc w:val="both"/>
         <w:rPr>
           <w:b/>
@@ -11510,23 +11914,47 @@
         <w:jc w:val="both"/>
       </w:pPr>
       <w:r>
-        <w:t xml:space="preserve">I believe this group is outstanding, having come together fairly organically by placing our names in an available group rather than scouting around looking for people of like interests or in the same town or city. It is our diversity that allows us to present interesting and unique points of view. We have worked well together on common goals. As is evident by the differences in our ideal jobs and the blend of personality types we each bring unique experiences both life and employment to enrich the team. I believe our team meetings via teleconference were particularly effective as it afforded our geographically dispersed team the same access to live conversation that students studying on campus would have. For the next project I will recommend different project management tools as I underwent some frustration, with Microsoft Teams and the addons, with getting a clear picture of where we were at. One thing that did surprise me was the absolute absence of any conflict. The entire team were at all times respectful of </w:t>
+        <w:t xml:space="preserve">I believe this group is outstanding, having come together </w:t>
+      </w:r>
+      <w:proofErr w:type="gramStart"/>
+      <w:r>
+        <w:t>fairly organically</w:t>
+      </w:r>
+      <w:proofErr w:type="gramEnd"/>
+      <w:r>
+        <w:t xml:space="preserve"> by placing our names in an available group rather than scouting around looking for people of like interests or in the same town or city. It is our diversity that allows us to present interesting and unique points of view. We have worked well together on common goals. As is evident by the differences in our ideal jobs and the blend of personality types we each bring unique experiences both life and employment to enrich the team. I believe our team meetings via </w:t>
+      </w:r>
+      <w:r>
+        <w:t xml:space="preserve">web </w:t>
+      </w:r>
+      <w:r>
+        <w:t xml:space="preserve">conference were particularly effective as it afforded our geographically dispersed team the same access to live conversation that students studying on campus would have. For the next project I will recommend different project management tools as I underwent some frustration, with Microsoft Teams and the addons, with getting a clear picture of where we were at. One thing that did surprise me was the absolute absence of any conflict. The entire team were at all times respectful of </w:t>
       </w:r>
       <w:proofErr w:type="spellStart"/>
       <w:r>
-        <w:t>each others</w:t>
+        <w:t xml:space="preserve">each </w:t>
+      </w:r>
+      <w:proofErr w:type="gramStart"/>
+      <w:r>
+        <w:t>others</w:t>
       </w:r>
       <w:proofErr w:type="spellEnd"/>
+      <w:proofErr w:type="gramEnd"/>
       <w:r>
         <w:t xml:space="preserve"> ideas and opinions and sought through dialogue to form a consensus on the best approach to move forward. I have rarely found this in commercial enterprises. One thing I have learned about groups is that sometimes you can be really </w:t>
       </w:r>
       <w:proofErr w:type="spellStart"/>
+      <w:proofErr w:type="gramStart"/>
       <w:r>
         <w:t>really</w:t>
       </w:r>
       <w:proofErr w:type="spellEnd"/>
       <w:r>
-        <w:t xml:space="preserve"> lucky.  </w:t>
+        <w:t xml:space="preserve"> lucky</w:t>
+      </w:r>
+      <w:proofErr w:type="gramEnd"/>
+      <w:r>
+        <w:t xml:space="preserve">.  </w:t>
       </w:r>
     </w:p>
     <w:p>
@@ -11604,7 +12032,23 @@
           <w:i w:val="0"/>
           <w:iCs w:val="0"/>
         </w:rPr>
-        <w:t xml:space="preserve">I really enjoyed working with everybody in this team. All members of my group are very understanding and friendly people who are easy to negotiate with. There were no problems with setting time for conferences, despite the fact that we live in different time zones. I also think that our group did a great job using the </w:t>
+        <w:t xml:space="preserve">I really enjoyed working with everybody in this team. All members of my group are very understanding and friendly people who are easy to negotiate with. There were no problems with setting time for conferences, </w:t>
+      </w:r>
+      <w:proofErr w:type="gramStart"/>
+      <w:r>
+        <w:rPr>
+          <w:i w:val="0"/>
+          <w:iCs w:val="0"/>
+        </w:rPr>
+        <w:t>despite the fact that</w:t>
+      </w:r>
+      <w:proofErr w:type="gramEnd"/>
+      <w:r>
+        <w:rPr>
+          <w:i w:val="0"/>
+          <w:iCs w:val="0"/>
+        </w:rPr>
+        <w:t xml:space="preserve"> we live in different time zones. I also think that our group did a great job using the </w:t>
       </w:r>
       <w:proofErr w:type="spellStart"/>
       <w:r>
@@ -11661,7 +12105,6 @@
           <w:i w:val="0"/>
           <w:iCs w:val="0"/>
         </w:rPr>
-        <w:lastRenderedPageBreak/>
         <w:t>Working as a team, I learned that it is essential to be able to express my thoughts freely about different aspects of the project and to be tolerant and respectful to everybody cause these things are significant for successful teamwork.</w:t>
       </w:r>
     </w:p>
@@ -11702,7 +12145,35 @@
         <w:jc w:val="both"/>
       </w:pPr>
       <w:r>
-        <w:t>I have quite enjoyed the team work this group has shown. Seeing everyone in the group being open to their own project ideas and ideas on presentation have been amazing to witness. I have been amazed at everyone’s availabilities and willingness to contribute new ideas. I was surprised with everyone’s involvement even though we all live far from each other. Getting to understand the journey each group member has been on to get to this point has been very interesting. Being in a group has opened me up to different perspectives within the I.T industry. Allowing me to expand my knowledge base and develop my skillset with team work. I believe we can improve with a better project management system, as GitHub has helped in collating our information to a certain degree. It has not proved to be very useful with communication in the collaboration process. We did use Microsoft Teams to improve on communication within the team, but seem to have its own limitations with how posts are organised. Otherwise, working with this group has been an enjoyable experience and I look forward to working with such a good bunch of people in the future.</w:t>
+        <w:t xml:space="preserve">I have quite enjoyed the </w:t>
+      </w:r>
+      <w:proofErr w:type="gramStart"/>
+      <w:r>
+        <w:t>team work</w:t>
+      </w:r>
+      <w:proofErr w:type="gramEnd"/>
+      <w:r>
+        <w:t xml:space="preserve"> this group has shown. Seeing everyone in the group being open to their own project ideas and ideas on presentation have been amazing to witness. I have been amazed at everyone’s availabilities and willingness to contribute new ideas. I was surprised with everyone’s involvement even though we all live far from each other. Getting to understand the journey each group member has been on to get to this point has been very interesting. Being in a group has opened me up to different perspectives within the I.T industry. Allowing me to expand my knowledge base and develop my skillset with </w:t>
+      </w:r>
+      <w:proofErr w:type="gramStart"/>
+      <w:r>
+        <w:t>team work</w:t>
+      </w:r>
+      <w:proofErr w:type="gramEnd"/>
+      <w:r>
+        <w:t xml:space="preserve">. I believe we can improve with a better project management system, as GitHub has helped in collating our </w:t>
+      </w:r>
+      <w:r>
+        <w:lastRenderedPageBreak/>
+        <w:t xml:space="preserve">information to a certain degree. It has not proved to be very useful with communication in the collaboration process. We did use Microsoft Teams to improve on communication within the </w:t>
+      </w:r>
+      <w:proofErr w:type="gramStart"/>
+      <w:r>
+        <w:t>team, but</w:t>
+      </w:r>
+      <w:proofErr w:type="gramEnd"/>
+      <w:r>
+        <w:t xml:space="preserve"> seem to have its own limitations with how posts are organised. Otherwise, working with this group has been an enjoyable experience and I look forward to working with such a good bunch of people in the future.</w:t>
       </w:r>
     </w:p>
     <w:p>
@@ -11803,13 +12274,11 @@
         <w:jc w:val="both"/>
       </w:pPr>
       <w:r>
-        <w:t xml:space="preserve">I have enjoyed working with my team and hope to work with them again in the future and catch up for a drink one of these days. I wish them </w:t>
-      </w:r>
-      <w:proofErr w:type="spellStart"/>
-      <w:r>
-        <w:t>al</w:t>
-      </w:r>
-      <w:proofErr w:type="spellEnd"/>
+        <w:t>I have enjoyed working with my team and hope to work with them again in the future and catch up for a drink one of these days. I wish them a</w:t>
+      </w:r>
+      <w:r>
+        <w:t>ll</w:t>
+      </w:r>
       <w:r>
         <w:t xml:space="preserve"> the best with their studies and careers.</w:t>
       </w:r>
@@ -11835,7 +12304,6 @@
     </w:p>
     <w:p/>
     <w:p/>
-    <w:p/>
     <w:p>
       <w:pPr>
         <w:pStyle w:val="paragraph"/>
@@ -11856,7 +12324,25 @@
           <w:sz w:val="22"/>
           <w:szCs w:val="22"/>
         </w:rPr>
-        <w:t>At the end of the assignment, all G6 Internet Explorer team members met via web conference and discussed and agreed upon the following points collectively.</w:t>
+        <w:t>At the end of the assignment, </w:t>
+      </w:r>
+      <w:r>
+        <w:rPr>
+          <w:rStyle w:val="normaltextrun"/>
+          <w:rFonts w:ascii="Century Gothic" w:hAnsi="Century Gothic" w:cs="Segoe UI"/>
+          <w:sz w:val="22"/>
+          <w:szCs w:val="22"/>
+        </w:rPr>
+        <w:t>the active</w:t>
+      </w:r>
+      <w:r>
+        <w:rPr>
+          <w:rStyle w:val="normaltextrun"/>
+          <w:rFonts w:ascii="Century Gothic" w:hAnsi="Century Gothic" w:cs="Segoe UI"/>
+          <w:sz w:val="22"/>
+          <w:szCs w:val="22"/>
+        </w:rPr>
+        <w:t xml:space="preserve"> G6 Internet Explorer team members met via web conference and discussed and agreed upon the following points collectively.</w:t>
       </w:r>
       <w:r>
         <w:rPr>
@@ -12023,6 +12509,7 @@
           <w:sz w:val="22"/>
           <w:szCs w:val="22"/>
         </w:rPr>
+        <w:lastRenderedPageBreak/>
         <w:t>A different project management tool such as Trello would have allowed us to be better organised and have clearer defined milestones and deadlines.</w:t>
       </w:r>
       <w:r>
@@ -12305,12 +12792,12 @@
       <w:pPr>
         <w:pStyle w:val="Heading1"/>
       </w:pPr>
-      <w:bookmarkStart w:id="29" w:name="_Toc29736242"/>
+      <w:bookmarkStart w:id="33" w:name="_Toc29744520"/>
       <w:r>
         <w:lastRenderedPageBreak/>
         <w:t>References</w:t>
       </w:r>
-      <w:bookmarkEnd w:id="29"/>
+      <w:bookmarkEnd w:id="33"/>
     </w:p>
     <w:p/>
     <w:p>
@@ -12691,7 +13178,15 @@
         <w:t>et al.</w:t>
       </w:r>
       <w:r>
-        <w:t xml:space="preserve"> (2018) ‘Artificial Intelligence–Based Breast Cancer Nodal Metastasis Detection: Insights Into the Black Box for Pathologists’, </w:t>
+        <w:t xml:space="preserve"> (2018) ‘Artificial Intelligence–Based Breast Cancer Nodal Metastasis Detection: Insights </w:t>
+      </w:r>
+      <w:proofErr w:type="gramStart"/>
+      <w:r>
+        <w:t>Into</w:t>
+      </w:r>
+      <w:proofErr w:type="gramEnd"/>
+      <w:r>
+        <w:t xml:space="preserve"> the Black Box for Pathologists’, </w:t>
       </w:r>
       <w:r>
         <w:rPr>
@@ -12900,10 +13395,22 @@
           <w:i/>
           <w:iCs/>
         </w:rPr>
-        <w:t>A.I. Will Soon Transform Social Media; The Question is How?</w:t>
-      </w:r>
-      <w:r>
-        <w:t xml:space="preserve">, </w:t>
+        <w:t xml:space="preserve">A.I. Will Soon Transform Social Media; The Question is </w:t>
+      </w:r>
+      <w:proofErr w:type="gramStart"/>
+      <w:r>
+        <w:rPr>
+          <w:i/>
+          <w:iCs/>
+        </w:rPr>
+        <w:t>How?</w:t>
+      </w:r>
+      <w:r>
+        <w:t>,</w:t>
+      </w:r>
+      <w:proofErr w:type="gramEnd"/>
+      <w:r>
+        <w:t xml:space="preserve"> </w:t>
       </w:r>
       <w:r>
         <w:rPr>
@@ -13228,7 +13735,6 @@
         <w:docPartUnique/>
       </w:docPartObj>
     </w:sdtPr>
-    <w:sdtEndPr/>
     <w:sdtContent>
       <w:sdt>
         <w:sdtPr>
@@ -13241,7 +13747,6 @@
             <w:docPartUnique/>
           </w:docPartObj>
         </w:sdtPr>
-        <w:sdtEndPr/>
         <w:sdtContent>
           <w:p>
             <w:pPr>
@@ -13506,7 +14011,6 @@
       <w:dataBinding w:prefixMappings="xmlns:ns0='http://purl.org/dc/elements/1.1/' xmlns:ns1='http://schemas.openxmlformats.org/package/2006/metadata/core-properties' " w:xpath="/ns1:coreProperties[1]/ns0:title[1]" w:storeItemID="{6C3C8BC8-F283-45AE-878A-BAB7291924A1}"/>
       <w:text/>
     </w:sdtPr>
-    <w:sdtEndPr/>
     <w:sdtContent>
       <w:p>
         <w:pPr>
@@ -20344,7 +20848,6 @@
   </w:font>
   <w:font w:name="Century Gothic">
     <w:altName w:val="Century Gothic"/>
-    <w:panose1 w:val="020B0502020202020204"/>
     <w:charset w:val="00"/>
     <w:family w:val="swiss"/>
     <w:pitch w:val="variable"/>
@@ -20405,6 +20908,7 @@
     <w:rsidRoot w:val="00CE3DB4"/>
     <w:rsid w:val="00042CC6"/>
     <w:rsid w:val="00095E1F"/>
+    <w:rsid w:val="001825B2"/>
     <w:rsid w:val="00186D7E"/>
     <w:rsid w:val="002A1923"/>
     <w:rsid w:val="003447C5"/>
@@ -21149,7 +21653,7 @@
 </file>
 
 <file path=customXml/itemProps1.xml><?xml version="1.0" encoding="utf-8"?>
-<ds:datastoreItem xmlns:ds="http://schemas.openxmlformats.org/officeDocument/2006/customXml" ds:itemID="{AC2AD298-3777-4082-9E2E-A91FDFC32907}">
+<ds:datastoreItem xmlns:ds="http://schemas.openxmlformats.org/officeDocument/2006/customXml" ds:itemID="{BDBEF0BB-9A16-4281-ADE7-351A0A374D05}">
   <ds:schemaRefs>
     <ds:schemaRef ds:uri="http://schemas.openxmlformats.org/officeDocument/2006/bibliography"/>
   </ds:schemaRefs>

</xml_diff>